<commit_message>
Adding project bases and starting doc
</commit_message>
<xml_diff>
--- a/Labo2_Rapport_Berney_Forestier_Herzig.docx
+++ b/Labo2_Rapport_Berney_Forestier_Herzig.docx
@@ -792,7 +792,7 @@
               <w:r>
                 <w:fldChar w:fldCharType="separate"/>
               </w:r>
-              <w:hyperlink w:anchor="_Toc84765128" w:history="1">
+              <w:hyperlink w:anchor="_Toc84950332" w:history="1">
                 <w:r>
                   <w:rPr>
                     <w:rStyle w:val="Lienhypertexte"/>
@@ -819,7 +819,7 @@
                     <w:noProof/>
                     <w:webHidden/>
                   </w:rPr>
-                  <w:instrText xml:space="preserve"> PAGEREF _Toc84765128 \h </w:instrText>
+                  <w:instrText xml:space="preserve"> PAGEREF _Toc84950332 \h </w:instrText>
                 </w:r>
                 <w:r>
                   <w:rPr>
@@ -862,13 +862,13 @@
                   <w:lang w:eastAsia="fr-CH"/>
                 </w:rPr>
               </w:pPr>
-              <w:hyperlink w:anchor="_Toc84765129" w:history="1">
+              <w:hyperlink w:anchor="_Toc84950333" w:history="1">
                 <w:r>
                   <w:rPr>
                     <w:rStyle w:val="Lienhypertexte"/>
                     <w:noProof/>
                   </w:rPr>
-                  <w:t>Langue de l’interface</w:t>
+                  <w:t>Démarrage</w:t>
                 </w:r>
                 <w:r>
                   <w:rPr>
@@ -889,7 +889,7 @@
                     <w:noProof/>
                     <w:webHidden/>
                   </w:rPr>
-                  <w:instrText xml:space="preserve"> PAGEREF _Toc84765129 \h </w:instrText>
+                  <w:instrText xml:space="preserve"> PAGEREF _Toc84950333 \h </w:instrText>
                 </w:r>
                 <w:r>
                   <w:rPr>
@@ -932,13 +932,13 @@
                   <w:lang w:eastAsia="fr-CH"/>
                 </w:rPr>
               </w:pPr>
-              <w:hyperlink w:anchor="_Toc84765130" w:history="1">
+              <w:hyperlink w:anchor="_Toc84950334" w:history="1">
                 <w:r>
                   <w:rPr>
                     <w:rStyle w:val="Lienhypertexte"/>
                     <w:noProof/>
                   </w:rPr>
-                  <w:t>Champs textuels de saisie</w:t>
+                  <w:t>Asynchrone</w:t>
                 </w:r>
                 <w:r>
                   <w:rPr>
@@ -959,7 +959,7 @@
                     <w:noProof/>
                     <w:webHidden/>
                   </w:rPr>
-                  <w:instrText xml:space="preserve"> PAGEREF _Toc84765130 \h </w:instrText>
+                  <w:instrText xml:space="preserve"> PAGEREF _Toc84950334 \h </w:instrText>
                 </w:r>
                 <w:r>
                   <w:rPr>
@@ -979,7 +979,7 @@
                     <w:noProof/>
                     <w:webHidden/>
                   </w:rPr>
-                  <w:t>3</w:t>
+                  <w:t>2</w:t>
                 </w:r>
                 <w:r>
                   <w:rPr>
@@ -1002,13 +1002,13 @@
                   <w:lang w:eastAsia="fr-CH"/>
                 </w:rPr>
               </w:pPr>
-              <w:hyperlink w:anchor="_Toc84765131" w:history="1">
+              <w:hyperlink w:anchor="_Toc84950335" w:history="1">
                 <w:r>
                   <w:rPr>
                     <w:rStyle w:val="Lienhypertexte"/>
                     <w:noProof/>
                   </w:rPr>
-                  <w:t>Mode paysage</w:t>
+                  <w:t>Retardé</w:t>
                 </w:r>
                 <w:r>
                   <w:rPr>
@@ -1029,7 +1029,7 @@
                     <w:noProof/>
                     <w:webHidden/>
                   </w:rPr>
-                  <w:instrText xml:space="preserve"> PAGEREF _Toc84765131 \h </w:instrText>
+                  <w:instrText xml:space="preserve"> PAGEREF _Toc84950335 \h </w:instrText>
                 </w:r>
                 <w:r>
                   <w:rPr>
@@ -1049,7 +1049,7 @@
                     <w:noProof/>
                     <w:webHidden/>
                   </w:rPr>
-                  <w:t>4</w:t>
+                  <w:t>2</w:t>
                 </w:r>
                 <w:r>
                   <w:rPr>
@@ -1072,13 +1072,13 @@
                   <w:lang w:eastAsia="fr-CH"/>
                 </w:rPr>
               </w:pPr>
-              <w:hyperlink w:anchor="_Toc84765132" w:history="1">
+              <w:hyperlink w:anchor="_Toc84950336" w:history="1">
                 <w:r>
                   <w:rPr>
                     <w:rStyle w:val="Lienhypertexte"/>
                     <w:noProof/>
                   </w:rPr>
-                  <w:t>Vérification du format de l’email</w:t>
+                  <w:t>Sérialisé</w:t>
                 </w:r>
                 <w:r>
                   <w:rPr>
@@ -1099,7 +1099,7 @@
                     <w:noProof/>
                     <w:webHidden/>
                   </w:rPr>
-                  <w:instrText xml:space="preserve"> PAGEREF _Toc84765132 \h </w:instrText>
+                  <w:instrText xml:space="preserve"> PAGEREF _Toc84950336 \h </w:instrText>
                 </w:r>
                 <w:r>
                   <w:rPr>
@@ -1119,7 +1119,7 @@
                     <w:noProof/>
                     <w:webHidden/>
                   </w:rPr>
-                  <w:t>5</w:t>
+                  <w:t>2</w:t>
                 </w:r>
                 <w:r>
                   <w:rPr>
@@ -1142,13 +1142,13 @@
                   <w:lang w:eastAsia="fr-CH"/>
                 </w:rPr>
               </w:pPr>
-              <w:hyperlink w:anchor="_Toc84765133" w:history="1">
+              <w:hyperlink w:anchor="_Toc84950337" w:history="1">
                 <w:r>
                   <w:rPr>
                     <w:rStyle w:val="Lienhypertexte"/>
                     <w:noProof/>
                   </w:rPr>
-                  <w:t>Vérification du couple email / mot de passe</w:t>
+                  <w:t>Compressé</w:t>
                 </w:r>
                 <w:r>
                   <w:rPr>
@@ -1169,7 +1169,7 @@
                     <w:noProof/>
                     <w:webHidden/>
                   </w:rPr>
-                  <w:instrText xml:space="preserve"> PAGEREF _Toc84765133 \h </w:instrText>
+                  <w:instrText xml:space="preserve"> PAGEREF _Toc84950337 \h </w:instrText>
                 </w:r>
                 <w:r>
                   <w:rPr>
@@ -1189,7 +1189,7 @@
                     <w:noProof/>
                     <w:webHidden/>
                   </w:rPr>
-                  <w:t>5</w:t>
+                  <w:t>3</w:t>
                 </w:r>
                 <w:r>
                   <w:rPr>
@@ -1212,13 +1212,13 @@
                   <w:lang w:eastAsia="fr-CH"/>
                 </w:rPr>
               </w:pPr>
-              <w:hyperlink w:anchor="_Toc84765134" w:history="1">
+              <w:hyperlink w:anchor="_Toc84950338" w:history="1">
                 <w:r>
                   <w:rPr>
                     <w:rStyle w:val="Lienhypertexte"/>
                     <w:noProof/>
                   </w:rPr>
-                  <w:t>Création et lancement de la nouvelle activité</w:t>
+                  <w:t>GraphQL</w:t>
                 </w:r>
                 <w:r>
                   <w:rPr>
@@ -1239,7 +1239,7 @@
                     <w:noProof/>
                     <w:webHidden/>
                   </w:rPr>
-                  <w:instrText xml:space="preserve"> PAGEREF _Toc84765134 \h </w:instrText>
+                  <w:instrText xml:space="preserve"> PAGEREF _Toc84950338 \h </w:instrText>
                 </w:r>
                 <w:r>
                   <w:rPr>
@@ -1259,7 +1259,7 @@
                     <w:noProof/>
                     <w:webHidden/>
                   </w:rPr>
-                  <w:t>6</w:t>
+                  <w:t>3</w:t>
                 </w:r>
                 <w:r>
                   <w:rPr>
@@ -1282,13 +1282,13 @@
                   <w:lang w:eastAsia="fr-CH"/>
                 </w:rPr>
               </w:pPr>
-              <w:hyperlink w:anchor="_Toc84765135" w:history="1">
+              <w:hyperlink w:anchor="_Toc84950339" w:history="1">
                 <w:r>
                   <w:rPr>
                     <w:rStyle w:val="Lienhypertexte"/>
                     <w:noProof/>
                   </w:rPr>
-                  <w:t>Passage de paramètres à la nouvelle activité</w:t>
+                  <w:t>Sources</w:t>
                 </w:r>
                 <w:r>
                   <w:rPr>
@@ -1309,7 +1309,7 @@
                     <w:noProof/>
                     <w:webHidden/>
                   </w:rPr>
-                  <w:instrText xml:space="preserve"> PAGEREF _Toc84765135 \h </w:instrText>
+                  <w:instrText xml:space="preserve"> PAGEREF _Toc84950339 \h </w:instrText>
                 </w:r>
                 <w:r>
                   <w:rPr>
@@ -1329,427 +1329,7 @@
                     <w:noProof/>
                     <w:webHidden/>
                   </w:rPr>
-                  <w:t>6</w:t>
-                </w:r>
-                <w:r>
-                  <w:rPr>
-                    <w:noProof/>
-                    <w:webHidden/>
-                  </w:rPr>
-                  <w:fldChar w:fldCharType="end"/>
-                </w:r>
-              </w:hyperlink>
-            </w:p>
-            <w:p>
-              <w:pPr>
-                <w:pStyle w:val="TM1"/>
-                <w:tabs>
-                  <w:tab w:val="right" w:leader="dot" w:pos="9062"/>
-                </w:tabs>
-                <w:rPr>
-                  <w:rFonts w:eastAsiaTheme="minorEastAsia"/>
-                  <w:noProof/>
-                  <w:lang w:eastAsia="fr-CH"/>
-                </w:rPr>
-              </w:pPr>
-              <w:hyperlink w:anchor="_Toc84765136" w:history="1">
-                <w:r>
-                  <w:rPr>
-                    <w:rStyle w:val="Lienhypertexte"/>
-                    <w:noProof/>
-                  </w:rPr>
-                  <w:t>Permissions simples</w:t>
-                </w:r>
-                <w:r>
-                  <w:rPr>
-                    <w:noProof/>
-                    <w:webHidden/>
-                  </w:rPr>
-                  <w:tab/>
-                </w:r>
-                <w:r>
-                  <w:rPr>
-                    <w:noProof/>
-                    <w:webHidden/>
-                  </w:rPr>
-                  <w:fldChar w:fldCharType="begin"/>
-                </w:r>
-                <w:r>
-                  <w:rPr>
-                    <w:noProof/>
-                    <w:webHidden/>
-                  </w:rPr>
-                  <w:instrText xml:space="preserve"> PAGEREF _Toc84765136 \h </w:instrText>
-                </w:r>
-                <w:r>
-                  <w:rPr>
-                    <w:noProof/>
-                    <w:webHidden/>
-                  </w:rPr>
-                </w:r>
-                <w:r>
-                  <w:rPr>
-                    <w:noProof/>
-                    <w:webHidden/>
-                  </w:rPr>
-                  <w:fldChar w:fldCharType="separate"/>
-                </w:r>
-                <w:r>
-                  <w:rPr>
-                    <w:noProof/>
-                    <w:webHidden/>
-                  </w:rPr>
-                  <w:t>7</w:t>
-                </w:r>
-                <w:r>
-                  <w:rPr>
-                    <w:noProof/>
-                    <w:webHidden/>
-                  </w:rPr>
-                  <w:fldChar w:fldCharType="end"/>
-                </w:r>
-              </w:hyperlink>
-            </w:p>
-            <w:p>
-              <w:pPr>
-                <w:pStyle w:val="TM1"/>
-                <w:tabs>
-                  <w:tab w:val="right" w:leader="dot" w:pos="9062"/>
-                </w:tabs>
-                <w:rPr>
-                  <w:rFonts w:eastAsiaTheme="minorEastAsia"/>
-                  <w:noProof/>
-                  <w:lang w:eastAsia="fr-CH"/>
-                </w:rPr>
-              </w:pPr>
-              <w:hyperlink w:anchor="_Toc84765137" w:history="1">
-                <w:r>
-                  <w:rPr>
-                    <w:rStyle w:val="Lienhypertexte"/>
-                    <w:noProof/>
-                  </w:rPr>
-                  <w:t>Obtenir le résultat d’une activité</w:t>
-                </w:r>
-                <w:r>
-                  <w:rPr>
-                    <w:noProof/>
-                    <w:webHidden/>
-                  </w:rPr>
-                  <w:tab/>
-                </w:r>
-                <w:r>
-                  <w:rPr>
-                    <w:noProof/>
-                    <w:webHidden/>
-                  </w:rPr>
-                  <w:fldChar w:fldCharType="begin"/>
-                </w:r>
-                <w:r>
-                  <w:rPr>
-                    <w:noProof/>
-                    <w:webHidden/>
-                  </w:rPr>
-                  <w:instrText xml:space="preserve"> PAGEREF _Toc84765137 \h </w:instrText>
-                </w:r>
-                <w:r>
-                  <w:rPr>
-                    <w:noProof/>
-                    <w:webHidden/>
-                  </w:rPr>
-                </w:r>
-                <w:r>
-                  <w:rPr>
-                    <w:noProof/>
-                    <w:webHidden/>
-                  </w:rPr>
-                  <w:fldChar w:fldCharType="separate"/>
-                </w:r>
-                <w:r>
-                  <w:rPr>
-                    <w:noProof/>
-                    <w:webHidden/>
-                  </w:rPr>
-                  <w:t>9</w:t>
-                </w:r>
-                <w:r>
-                  <w:rPr>
-                    <w:noProof/>
-                    <w:webHidden/>
-                  </w:rPr>
-                  <w:fldChar w:fldCharType="end"/>
-                </w:r>
-              </w:hyperlink>
-            </w:p>
-            <w:p>
-              <w:pPr>
-                <w:pStyle w:val="TM1"/>
-                <w:tabs>
-                  <w:tab w:val="right" w:leader="dot" w:pos="9062"/>
-                </w:tabs>
-                <w:rPr>
-                  <w:rFonts w:eastAsiaTheme="minorEastAsia"/>
-                  <w:noProof/>
-                  <w:lang w:eastAsia="fr-CH"/>
-                </w:rPr>
-              </w:pPr>
-              <w:hyperlink w:anchor="_Toc84765138" w:history="1">
-                <w:r>
-                  <w:rPr>
-                    <w:rStyle w:val="Lienhypertexte"/>
-                    <w:noProof/>
-                  </w:rPr>
-                  <w:t>Affichage d’une activité</w:t>
-                </w:r>
-                <w:r>
-                  <w:rPr>
-                    <w:noProof/>
-                    <w:webHidden/>
-                  </w:rPr>
-                  <w:tab/>
-                </w:r>
-                <w:r>
-                  <w:rPr>
-                    <w:noProof/>
-                    <w:webHidden/>
-                  </w:rPr>
-                  <w:fldChar w:fldCharType="begin"/>
-                </w:r>
-                <w:r>
-                  <w:rPr>
-                    <w:noProof/>
-                    <w:webHidden/>
-                  </w:rPr>
-                  <w:instrText xml:space="preserve"> PAGEREF _Toc84765138 \h </w:instrText>
-                </w:r>
-                <w:r>
-                  <w:rPr>
-                    <w:noProof/>
-                    <w:webHidden/>
-                  </w:rPr>
-                </w:r>
-                <w:r>
-                  <w:rPr>
-                    <w:noProof/>
-                    <w:webHidden/>
-                  </w:rPr>
-                  <w:fldChar w:fldCharType="separate"/>
-                </w:r>
-                <w:r>
-                  <w:rPr>
-                    <w:noProof/>
-                    <w:webHidden/>
-                  </w:rPr>
-                  <w:t>10</w:t>
-                </w:r>
-                <w:r>
-                  <w:rPr>
-                    <w:noProof/>
-                    <w:webHidden/>
-                  </w:rPr>
-                  <w:fldChar w:fldCharType="end"/>
-                </w:r>
-              </w:hyperlink>
-            </w:p>
-            <w:p>
-              <w:pPr>
-                <w:pStyle w:val="TM1"/>
-                <w:tabs>
-                  <w:tab w:val="right" w:leader="dot" w:pos="9062"/>
-                </w:tabs>
-                <w:rPr>
-                  <w:rFonts w:eastAsiaTheme="minorEastAsia"/>
-                  <w:noProof/>
-                  <w:lang w:eastAsia="fr-CH"/>
-                </w:rPr>
-              </w:pPr>
-              <w:hyperlink w:anchor="_Toc84765139" w:history="1">
-                <w:r>
-                  <w:rPr>
-                    <w:rStyle w:val="Lienhypertexte"/>
-                    <w:noProof/>
-                  </w:rPr>
-                  <w:t>Factorisation du code</w:t>
-                </w:r>
-                <w:r>
-                  <w:rPr>
-                    <w:noProof/>
-                    <w:webHidden/>
-                  </w:rPr>
-                  <w:tab/>
-                </w:r>
-                <w:r>
-                  <w:rPr>
-                    <w:noProof/>
-                    <w:webHidden/>
-                  </w:rPr>
-                  <w:fldChar w:fldCharType="begin"/>
-                </w:r>
-                <w:r>
-                  <w:rPr>
-                    <w:noProof/>
-                    <w:webHidden/>
-                  </w:rPr>
-                  <w:instrText xml:space="preserve"> PAGEREF _Toc84765139 \h </w:instrText>
-                </w:r>
-                <w:r>
-                  <w:rPr>
-                    <w:noProof/>
-                    <w:webHidden/>
-                  </w:rPr>
-                </w:r>
-                <w:r>
-                  <w:rPr>
-                    <w:noProof/>
-                    <w:webHidden/>
-                  </w:rPr>
-                  <w:fldChar w:fldCharType="separate"/>
-                </w:r>
-                <w:r>
-                  <w:rPr>
-                    <w:noProof/>
-                    <w:webHidden/>
-                  </w:rPr>
-                  <w:t>11</w:t>
-                </w:r>
-                <w:r>
-                  <w:rPr>
-                    <w:noProof/>
-                    <w:webHidden/>
-                  </w:rPr>
-                  <w:fldChar w:fldCharType="end"/>
-                </w:r>
-              </w:hyperlink>
-            </w:p>
-            <w:p>
-              <w:pPr>
-                <w:pStyle w:val="TM1"/>
-                <w:tabs>
-                  <w:tab w:val="right" w:leader="dot" w:pos="9062"/>
-                </w:tabs>
-                <w:rPr>
-                  <w:rFonts w:eastAsiaTheme="minorEastAsia"/>
-                  <w:noProof/>
-                  <w:lang w:eastAsia="fr-CH"/>
-                </w:rPr>
-              </w:pPr>
-              <w:hyperlink w:anchor="_Toc84765140" w:history="1">
-                <w:r>
-                  <w:rPr>
-                    <w:rStyle w:val="Lienhypertexte"/>
-                    <w:noProof/>
-                  </w:rPr>
-                  <w:t>Cycle de vie</w:t>
-                </w:r>
-                <w:r>
-                  <w:rPr>
-                    <w:noProof/>
-                    <w:webHidden/>
-                  </w:rPr>
-                  <w:tab/>
-                </w:r>
-                <w:r>
-                  <w:rPr>
-                    <w:noProof/>
-                    <w:webHidden/>
-                  </w:rPr>
-                  <w:fldChar w:fldCharType="begin"/>
-                </w:r>
-                <w:r>
-                  <w:rPr>
-                    <w:noProof/>
-                    <w:webHidden/>
-                  </w:rPr>
-                  <w:instrText xml:space="preserve"> PAGEREF _Toc84765140 \h </w:instrText>
-                </w:r>
-                <w:r>
-                  <w:rPr>
-                    <w:noProof/>
-                    <w:webHidden/>
-                  </w:rPr>
-                </w:r>
-                <w:r>
-                  <w:rPr>
-                    <w:noProof/>
-                    <w:webHidden/>
-                  </w:rPr>
-                  <w:fldChar w:fldCharType="separate"/>
-                </w:r>
-                <w:r>
-                  <w:rPr>
-                    <w:noProof/>
-                    <w:webHidden/>
-                  </w:rPr>
-                  <w:t>12</w:t>
-                </w:r>
-                <w:r>
-                  <w:rPr>
-                    <w:noProof/>
-                    <w:webHidden/>
-                  </w:rPr>
-                  <w:fldChar w:fldCharType="end"/>
-                </w:r>
-              </w:hyperlink>
-            </w:p>
-            <w:p>
-              <w:pPr>
-                <w:pStyle w:val="TM1"/>
-                <w:tabs>
-                  <w:tab w:val="right" w:leader="dot" w:pos="9062"/>
-                </w:tabs>
-                <w:rPr>
-                  <w:rFonts w:eastAsiaTheme="minorEastAsia"/>
-                  <w:noProof/>
-                  <w:lang w:eastAsia="fr-CH"/>
-                </w:rPr>
-              </w:pPr>
-              <w:hyperlink w:anchor="_Toc84765141" w:history="1">
-                <w:r>
-                  <w:rPr>
-                    <w:rStyle w:val="Lienhypertexte"/>
-                    <w:noProof/>
-                  </w:rPr>
-                  <w:t>Sources</w:t>
-                </w:r>
-                <w:r>
-                  <w:rPr>
-                    <w:noProof/>
-                    <w:webHidden/>
-                  </w:rPr>
-                  <w:tab/>
-                </w:r>
-                <w:r>
-                  <w:rPr>
-                    <w:noProof/>
-                    <w:webHidden/>
-                  </w:rPr>
-                  <w:fldChar w:fldCharType="begin"/>
-                </w:r>
-                <w:r>
-                  <w:rPr>
-                    <w:noProof/>
-                    <w:webHidden/>
-                  </w:rPr>
-                  <w:instrText xml:space="preserve"> PAGEREF _Toc84765141 \h </w:instrText>
-                </w:r>
-                <w:r>
-                  <w:rPr>
-                    <w:noProof/>
-                    <w:webHidden/>
-                  </w:rPr>
-                </w:r>
-                <w:r>
-                  <w:rPr>
-                    <w:noProof/>
-                    <w:webHidden/>
-                  </w:rPr>
-                  <w:fldChar w:fldCharType="separate"/>
-                </w:r>
-                <w:r>
-                  <w:rPr>
-                    <w:noProof/>
-                    <w:webHidden/>
-                  </w:rPr>
-                  <w:t>14</w:t>
+                  <w:t>3</w:t>
                 </w:r>
                 <w:r>
                   <w:rPr>
@@ -1781,7 +1361,7 @@
           <w:pPr>
             <w:pStyle w:val="Titre1"/>
           </w:pPr>
-          <w:bookmarkStart w:id="0" w:name="_Toc84765128"/>
+          <w:bookmarkStart w:id="0" w:name="_Toc84950332"/>
           <w:r>
             <w:lastRenderedPageBreak/>
             <w:t>I</w:t>
@@ -1794,9 +1374,83 @@
     </w:sdt>
     <w:bookmarkEnd w:id="0" w:displacedByCustomXml="prev"/>
     <w:p>
+      <w:r>
+        <w:t xml:space="preserve">Ce laboratoire </w:t>
+      </w:r>
+      <w:r>
+        <w:t>est</w:t>
+      </w:r>
+      <w:r>
+        <w:t xml:space="preserve"> une introduction aux techniques de programmation réparties asynchrones</w:t>
+      </w:r>
+      <w:r>
+        <w:t>. Nous allons illustrer l’utilisation de cinq techniques de protocoles asynchrones sur plateforme mobile.</w:t>
+      </w:r>
+    </w:p>
+    <w:p>
+      <w:r>
+        <w:t>Les techniques seront :</w:t>
+      </w:r>
+    </w:p>
+    <w:p>
+      <w:pPr>
+        <w:pStyle w:val="Paragraphedeliste"/>
+        <w:numPr>
+          <w:ilvl w:val="0"/>
+          <w:numId w:val="9"/>
+        </w:numPr>
+      </w:pPr>
+      <w:r>
+        <w:t>Asynchrone</w:t>
+      </w:r>
+    </w:p>
+    <w:p>
+      <w:pPr>
+        <w:pStyle w:val="Paragraphedeliste"/>
+        <w:numPr>
+          <w:ilvl w:val="0"/>
+          <w:numId w:val="9"/>
+        </w:numPr>
+      </w:pPr>
+      <w:r>
+        <w:t>Différée</w:t>
+      </w:r>
+    </w:p>
+    <w:p>
+      <w:pPr>
+        <w:pStyle w:val="Paragraphedeliste"/>
+        <w:numPr>
+          <w:ilvl w:val="0"/>
+          <w:numId w:val="9"/>
+        </w:numPr>
+      </w:pPr>
+      <w:r>
+        <w:t>Sérialisée</w:t>
+      </w:r>
+    </w:p>
+    <w:p>
+      <w:pPr>
+        <w:pStyle w:val="Paragraphedeliste"/>
+        <w:numPr>
+          <w:ilvl w:val="0"/>
+          <w:numId w:val="9"/>
+        </w:numPr>
+      </w:pPr>
+      <w:r>
+        <w:t>Compressée</w:t>
+      </w:r>
+    </w:p>
+    <w:p>
+      <w:pPr>
+        <w:pStyle w:val="Paragraphedeliste"/>
+        <w:numPr>
+          <w:ilvl w:val="0"/>
+          <w:numId w:val="9"/>
+        </w:numPr>
+      </w:pPr>
       <w:proofErr w:type="spellStart"/>
       <w:r>
-        <w:t>Todo</w:t>
+        <w:t>GraphQL</w:t>
       </w:r>
       <w:proofErr w:type="spellEnd"/>
     </w:p>
@@ -1804,11 +1458,134 @@
       <w:pPr>
         <w:pStyle w:val="Titre1"/>
       </w:pPr>
-      <w:bookmarkStart w:id="1" w:name="_Toc84765141"/>
+      <w:bookmarkStart w:id="1" w:name="_Toc84950333"/>
+      <w:r>
+        <w:t>Démarrage</w:t>
+      </w:r>
+      <w:bookmarkEnd w:id="1"/>
+    </w:p>
+    <w:p>
+      <w:r>
+        <w:t>L</w:t>
+      </w:r>
+      <w:r>
+        <w:t>’application démarre sur la page principale :</w:t>
+      </w:r>
+    </w:p>
+    <w:p>
+      <w:pPr>
+        <w:jc w:val="center"/>
+      </w:pPr>
+      <w:r>
+        <w:drawing>
+          <wp:inline distT="0" distB="0" distL="0" distR="0" wp14:anchorId="47F14548" wp14:editId="5B8AFEC8">
+            <wp:extent cx="2067831" cy="3795824"/>
+            <wp:effectExtent l="0" t="0" r="8890" b="0"/>
+            <wp:docPr id="3" name="Image 3"/>
+            <wp:cNvGraphicFramePr>
+              <a:graphicFrameLocks xmlns:a="http://schemas.openxmlformats.org/drawingml/2006/main" noChangeAspect="1"/>
+            </wp:cNvGraphicFramePr>
+            <a:graphic xmlns:a="http://schemas.openxmlformats.org/drawingml/2006/main">
+              <a:graphicData uri="http://schemas.openxmlformats.org/drawingml/2006/picture">
+                <pic:pic xmlns:pic="http://schemas.openxmlformats.org/drawingml/2006/picture">
+                  <pic:nvPicPr>
+                    <pic:cNvPr id="1" name=""/>
+                    <pic:cNvPicPr/>
+                  </pic:nvPicPr>
+                  <pic:blipFill>
+                    <a:blip r:embed="rId10"/>
+                    <a:stretch>
+                      <a:fillRect/>
+                    </a:stretch>
+                  </pic:blipFill>
+                  <pic:spPr>
+                    <a:xfrm>
+                      <a:off x="0" y="0"/>
+                      <a:ext cx="2067831" cy="3795824"/>
+                    </a:xfrm>
+                    <a:prstGeom prst="rect">
+                      <a:avLst/>
+                    </a:prstGeom>
+                  </pic:spPr>
+                </pic:pic>
+              </a:graphicData>
+            </a:graphic>
+          </wp:inline>
+        </w:drawing>
+      </w:r>
+    </w:p>
+    <w:p>
+      <w:r>
+        <w:t>Chaque bouton crée une nouvelle activité qui déclenche une transmission selon la technique qui lui est respectivement associées.</w:t>
+      </w:r>
+    </w:p>
+    <w:p>
+      <w:pPr>
+        <w:pStyle w:val="Titre1"/>
+      </w:pPr>
+      <w:bookmarkStart w:id="2" w:name="_Toc84950334"/>
+      <w:r>
+        <w:t>Asynchrone</w:t>
+      </w:r>
+      <w:bookmarkEnd w:id="2"/>
+    </w:p>
+    <w:p/>
+    <w:p>
+      <w:pPr>
+        <w:pStyle w:val="Titre1"/>
+      </w:pPr>
+      <w:bookmarkStart w:id="3" w:name="_Toc84950335"/>
+      <w:r>
+        <w:t>Retardé</w:t>
+      </w:r>
+      <w:bookmarkEnd w:id="3"/>
+    </w:p>
+    <w:p/>
+    <w:p>
+      <w:pPr>
+        <w:pStyle w:val="Titre1"/>
+      </w:pPr>
+      <w:bookmarkStart w:id="4" w:name="_Toc84950336"/>
+      <w:r>
+        <w:t>Sérialisé</w:t>
+      </w:r>
+      <w:bookmarkEnd w:id="4"/>
+    </w:p>
+    <w:p/>
+    <w:p>
+      <w:pPr>
+        <w:pStyle w:val="Titre1"/>
+      </w:pPr>
+      <w:bookmarkStart w:id="5" w:name="_Toc84950337"/>
+      <w:r>
+        <w:lastRenderedPageBreak/>
+        <w:t>Compressé</w:t>
+      </w:r>
+      <w:bookmarkEnd w:id="5"/>
+    </w:p>
+    <w:p/>
+    <w:p>
+      <w:pPr>
+        <w:pStyle w:val="Titre1"/>
+      </w:pPr>
+      <w:bookmarkStart w:id="6" w:name="_Toc84950338"/>
+      <w:proofErr w:type="spellStart"/>
+      <w:r>
+        <w:t>GraphQL</w:t>
+      </w:r>
+      <w:bookmarkEnd w:id="6"/>
+      <w:proofErr w:type="spellEnd"/>
+    </w:p>
+    <w:p/>
+    <w:p>
+      <w:pPr>
+        <w:pStyle w:val="Titre1"/>
+      </w:pPr>
+      <w:bookmarkStart w:id="7" w:name="_Toc84950339"/>
       <w:r>
         <w:t>Sources</w:t>
       </w:r>
-      <w:bookmarkEnd w:id="1"/>
+      <w:bookmarkEnd w:id="7"/>
     </w:p>
     <w:p>
       <w:r>
@@ -1835,7 +1612,7 @@
         </w:rPr>
         <w:t xml:space="preserve">, </w:t>
       </w:r>
-      <w:hyperlink r:id="rId10" w:history="1">
+      <w:hyperlink r:id="rId11" w:history="1">
         <w:r>
           <w:rPr>
             <w:rStyle w:val="Lienhypertexte"/>
@@ -1859,16 +1636,9 @@
         <w:t xml:space="preserve"> (consultation)</w:t>
       </w:r>
     </w:p>
-    <w:p>
-      <w:proofErr w:type="spellStart"/>
-      <w:r>
-        <w:t>Todo</w:t>
-      </w:r>
-      <w:proofErr w:type="spellEnd"/>
-    </w:p>
     <w:sectPr>
-      <w:headerReference w:type="default" r:id="rId11"/>
-      <w:footerReference w:type="default" r:id="rId12"/>
+      <w:headerReference w:type="default" r:id="rId12"/>
+      <w:footerReference w:type="default" r:id="rId13"/>
       <w:pgSz w:w="11906" w:h="16838"/>
       <w:pgMar w:top="1417" w:right="1417" w:bottom="1417" w:left="1417" w:header="708" w:footer="708" w:gutter="0"/>
       <w:pgNumType w:start="0"/>
@@ -1915,14 +1685,27 @@
         <w:lang w:val="en-GB"/>
       </w:rPr>
     </w:pPr>
-    <w:fldSimple w:instr=" DATE   \* MERGEFORMAT ">
-      <w:r>
-        <w:rPr>
-          <w:noProof/>
-        </w:rPr>
-        <w:t>12.10.2021</w:t>
-      </w:r>
-    </w:fldSimple>
+    <w:r>
+      <w:fldChar w:fldCharType="begin"/>
+    </w:r>
+    <w:r>
+      <w:instrText xml:space="preserve"> DATE   \* MERGEFORMAT </w:instrText>
+    </w:r>
+    <w:r>
+      <w:fldChar w:fldCharType="separate"/>
+    </w:r>
+    <w:r>
+      <w:rPr>
+        <w:noProof/>
+      </w:rPr>
+      <w:t>12.10.2021</w:t>
+    </w:r>
+    <w:r>
+      <w:rPr>
+        <w:noProof/>
+      </w:rPr>
+      <w:fldChar w:fldCharType="end"/>
+    </w:r>
     <w:r>
       <w:ptab w:relativeTo="margin" w:alignment="center" w:leader="none"/>
     </w:r>
@@ -3018,6 +2801,119 @@
       </w:rPr>
     </w:lvl>
   </w:abstractNum>
+  <w:abstractNum w:abstractNumId="8" w15:restartNumberingAfterBreak="0">
+    <w:nsid w:val="6ACD7DED"/>
+    <w:multiLevelType w:val="hybridMultilevel"/>
+    <w:tmpl w:val="84D4172C"/>
+    <w:lvl w:ilvl="0" w:tplc="100C0001">
+      <w:start w:val="1"/>
+      <w:numFmt w:val="bullet"/>
+      <w:lvlText w:val=""/>
+      <w:lvlJc w:val="left"/>
+      <w:pPr>
+        <w:ind w:left="720" w:hanging="360"/>
+      </w:pPr>
+      <w:rPr>
+        <w:rFonts w:ascii="Symbol" w:hAnsi="Symbol" w:hint="default"/>
+      </w:rPr>
+    </w:lvl>
+    <w:lvl w:ilvl="1" w:tplc="100C0003" w:tentative="1">
+      <w:start w:val="1"/>
+      <w:numFmt w:val="bullet"/>
+      <w:lvlText w:val="o"/>
+      <w:lvlJc w:val="left"/>
+      <w:pPr>
+        <w:ind w:left="1440" w:hanging="360"/>
+      </w:pPr>
+      <w:rPr>
+        <w:rFonts w:ascii="Courier New" w:hAnsi="Courier New" w:cs="Courier New" w:hint="default"/>
+      </w:rPr>
+    </w:lvl>
+    <w:lvl w:ilvl="2" w:tplc="100C0005" w:tentative="1">
+      <w:start w:val="1"/>
+      <w:numFmt w:val="bullet"/>
+      <w:lvlText w:val=""/>
+      <w:lvlJc w:val="left"/>
+      <w:pPr>
+        <w:ind w:left="2160" w:hanging="360"/>
+      </w:pPr>
+      <w:rPr>
+        <w:rFonts w:ascii="Wingdings" w:hAnsi="Wingdings" w:hint="default"/>
+      </w:rPr>
+    </w:lvl>
+    <w:lvl w:ilvl="3" w:tplc="100C0001" w:tentative="1">
+      <w:start w:val="1"/>
+      <w:numFmt w:val="bullet"/>
+      <w:lvlText w:val=""/>
+      <w:lvlJc w:val="left"/>
+      <w:pPr>
+        <w:ind w:left="2880" w:hanging="360"/>
+      </w:pPr>
+      <w:rPr>
+        <w:rFonts w:ascii="Symbol" w:hAnsi="Symbol" w:hint="default"/>
+      </w:rPr>
+    </w:lvl>
+    <w:lvl w:ilvl="4" w:tplc="100C0003" w:tentative="1">
+      <w:start w:val="1"/>
+      <w:numFmt w:val="bullet"/>
+      <w:lvlText w:val="o"/>
+      <w:lvlJc w:val="left"/>
+      <w:pPr>
+        <w:ind w:left="3600" w:hanging="360"/>
+      </w:pPr>
+      <w:rPr>
+        <w:rFonts w:ascii="Courier New" w:hAnsi="Courier New" w:cs="Courier New" w:hint="default"/>
+      </w:rPr>
+    </w:lvl>
+    <w:lvl w:ilvl="5" w:tplc="100C0005" w:tentative="1">
+      <w:start w:val="1"/>
+      <w:numFmt w:val="bullet"/>
+      <w:lvlText w:val=""/>
+      <w:lvlJc w:val="left"/>
+      <w:pPr>
+        <w:ind w:left="4320" w:hanging="360"/>
+      </w:pPr>
+      <w:rPr>
+        <w:rFonts w:ascii="Wingdings" w:hAnsi="Wingdings" w:hint="default"/>
+      </w:rPr>
+    </w:lvl>
+    <w:lvl w:ilvl="6" w:tplc="100C0001" w:tentative="1">
+      <w:start w:val="1"/>
+      <w:numFmt w:val="bullet"/>
+      <w:lvlText w:val=""/>
+      <w:lvlJc w:val="left"/>
+      <w:pPr>
+        <w:ind w:left="5040" w:hanging="360"/>
+      </w:pPr>
+      <w:rPr>
+        <w:rFonts w:ascii="Symbol" w:hAnsi="Symbol" w:hint="default"/>
+      </w:rPr>
+    </w:lvl>
+    <w:lvl w:ilvl="7" w:tplc="100C0003" w:tentative="1">
+      <w:start w:val="1"/>
+      <w:numFmt w:val="bullet"/>
+      <w:lvlText w:val="o"/>
+      <w:lvlJc w:val="left"/>
+      <w:pPr>
+        <w:ind w:left="5760" w:hanging="360"/>
+      </w:pPr>
+      <w:rPr>
+        <w:rFonts w:ascii="Courier New" w:hAnsi="Courier New" w:cs="Courier New" w:hint="default"/>
+      </w:rPr>
+    </w:lvl>
+    <w:lvl w:ilvl="8" w:tplc="100C0005" w:tentative="1">
+      <w:start w:val="1"/>
+      <w:numFmt w:val="bullet"/>
+      <w:lvlText w:val=""/>
+      <w:lvlJc w:val="left"/>
+      <w:pPr>
+        <w:ind w:left="6480" w:hanging="360"/>
+      </w:pPr>
+      <w:rPr>
+        <w:rFonts w:ascii="Wingdings" w:hAnsi="Wingdings" w:hint="default"/>
+      </w:rPr>
+    </w:lvl>
+  </w:abstractNum>
   <w:num w:numId="1">
     <w:abstractNumId w:val="3"/>
   </w:num>
@@ -3041,6 +2937,9 @@
   </w:num>
   <w:num w:numId="8">
     <w:abstractNumId w:val="4"/>
+  </w:num>
+  <w:num w:numId="9">
+    <w:abstractNumId w:val="8"/>
   </w:num>
 </w:numbering>
 </file>
@@ -4552,6 +4451,7 @@
     <w:rsid w:val="00710232"/>
     <w:rsid w:val="007634A8"/>
     <w:rsid w:val="00792FEE"/>
+    <w:rsid w:val="007C2BE7"/>
     <w:rsid w:val="008C048C"/>
     <w:rsid w:val="009813DC"/>
     <w:rsid w:val="009D4A28"/>

</xml_diff>

<commit_message>
Ajustements de code et doc deux premières manipulations
</commit_message>
<xml_diff>
--- a/Labo2_Rapport_Berney_Forestier_Herzig.docx
+++ b/Labo2_Rapport_Berney_Forestier_Herzig.docx
@@ -19,6 +19,9 @@
       <w:sdtEndPr/>
       <w:sdtContent>
         <w:p>
+          <w:pPr>
+            <w:jc w:val="both"/>
+          </w:pPr>
           <w:r>
             <w:rPr>
               <w:noProof/>
@@ -253,7 +256,7 @@
                                       <w:color w:val="FFFFFF" w:themeColor="background1"/>
                                       <w:lang w:val="de-CH"/>
                                     </w:rPr>
-                                    <w:t>12.10.2021</w:t>
+                                    <w:t>06.11.2021</w:t>
                                   </w:r>
                                   <w:r>
                                     <w:rPr>
@@ -418,7 +421,7 @@
               </mc:Choice>
               <mc:Fallback>
                 <w:pict>
-                  <v:group w14:anchorId="26E97D6A" id="Groupe 119" o:spid="_x0000_s1026" style="position:absolute;margin-left:-43.1pt;margin-top:-15.35pt;width:540pt;height:730.75pt;z-index:-251657216;mso-position-horizontal-relative:margin;mso-position-vertical-relative:margin" coordsize="68580,92802" o:gfxdata="UEsDBBQABgAIAAAAIQC2gziS/gAAAOEBAAATAAAAW0NvbnRlbnRfVHlwZXNdLnhtbJSRQU7DMBBF&#10;90jcwfIWJU67QAgl6YK0S0CoHGBkTxKLZGx5TGhvj5O2G0SRWNoz/78nu9wcxkFMGNg6quQqL6RA&#10;0s5Y6ir5vt9lD1JwBDIwOMJKHpHlpr69KfdHjyxSmriSfYz+USnWPY7AufNIadK6MEJMx9ApD/oD&#10;OlTrorhX2lFEilmcO2RdNtjC5xDF9pCuTyYBB5bi6bQ4syoJ3g9WQ0ymaiLzg5KdCXlKLjvcW893&#10;SUOqXwnz5DrgnHtJTxOsQfEKIT7DmDSUCaxw7Rqn8787ZsmRM9e2VmPeBN4uqYvTtW7jvijg9N/y&#10;JsXecLq0q+WD6m8AAAD//wMAUEsDBBQABgAIAAAAIQA4/SH/1gAAAJQBAAALAAAAX3JlbHMvLnJl&#10;bHOkkMFqwzAMhu+DvYPRfXGawxijTi+j0GvpHsDYimMaW0Yy2fr2M4PBMnrbUb/Q94l/f/hMi1qR&#10;JVI2sOt6UJgd+ZiDgffL8ekFlFSbvV0oo4EbChzGx4f9GRdb25HMsYhqlCwG5lrLq9biZkxWOiqY&#10;22YiTra2kYMu1l1tQD30/bPm3wwYN0x18gb45AdQl1tp5j/sFB2T0FQ7R0nTNEV3j6o9feQzro1i&#10;OWA14Fm+Q8a1a8+Bvu/d/dMb2JY5uiPbhG/ktn4cqGU/er3pcvwCAAD//wMAUEsDBBQABgAIAAAA&#10;IQCHpf6V+QMAAOIOAAAOAAAAZHJzL2Uyb0RvYy54bWzkV1tv2zYUfh+w/0DofZGl2LFsRCnSdA4G&#10;BG3QdCiwN5qiLihFciQdO/31O4eUZKdxncJrigJ9sXk514/nfKTOX21aQe65sY2SeZScjCLCJVNF&#10;I6s8+vvD4o8sItZRWVChJM+jB26jVxe//3a+1nOeqlqJghsCRqSdr3Ue1c7peRxbVvOW2hOluYTN&#10;UpmWOpiaKi4MXYP1VsTpaHQWr5UptFGMWwurb8JmdOHtlyVn7l1ZWu6IyCOIzflf43+X+BtfnNN5&#10;ZaiuG9aFQY+IoqWNBKeDqTfUUbIyzRNTbcOMsqp0J0y1sSrLhnGfA2STjL7I5tqolfa5VPN1pQeY&#10;ANovcDraLHt7f2tIU8DZJbOISNrCIXm/nOAK4LPW1RzEro2+07emW6jCDFPelKbFf0iGbDyyDwOy&#10;fOMIg8WzbJKNRnAADPZmaTZKk2nAntVwQE/0WP3nM5px7zjG+IZw1hrqyG6hsv8Pqruaau5PwCIG&#10;PVQpZBKgeg8VRmUlAC1Y9OB4yQEqO7eA2ldxmp4mE6jjgMVetJLxaZKlKDCkTOfaWHfNVUtwkEcG&#10;ovDlR+9vrAuivQi6tko0xaIRwk9MtbwShtxT6IkrOBVwj+tU6JqG1RmE5GMClzaIe/eP7AiJWlKh&#10;3eASV+A4+pT9yD0IjnJCvuclFBoUQ+rd+RbnQyCUMS5dErZqWvAQycSHF8wPGj4WbxAtl+B/sN0Z&#10;QPp4ajuY6eRRlXuGGJQDDoObEEEfWFAeNLxnJd2g3DZSmX2ZCciq8xzke5ACNIjSUhUPUFtGBX6y&#10;mi0aONgbat0tNUBIUG9Asu4d/JRCrfNIdaOI1Mp83reO8lD8sBuRNRBcHtl/V9TwiIi/JLTFLBmP&#10;kRH9ZDyZYk2b3Z3l7o5ctVcK6iUBOtfMD1HeiX5YGtV+BC6+RK+wRSUD33nEnOknVy4QL7A545eX&#10;XgxYUFN3I+80Q+OIKhbuh81HanRX3Q764q3qWxEK9XGRB1nUlOpy5VTZ+A7Y4trhDbSAZPZD+AFg&#10;esoPvgwwAGCSb+aH8Xg6nvn2h3Ldx4lJdppO08lLEcRisY8gsmR21lf19yeIvg87ogpVA5celFV/&#10;aQMx7SeAb9N9ngMO+34ZGnCb5QaYYlu5P5YRPAkAxoES4NLJMuzxLQ0g/o9mR7PC8hfkhLTnhH/g&#10;JUzggkNew3eD7+4dXiBu81rBPTnwxcEXxKG3w87r4vjHw3DDY8sRuHvOTiehy4Yd343bC7V7g2BK&#10;IXQ/2vMS6Jv1wG19uMsPKD7f4geUj+jv4lNPiOXXrnns7/DWRrb+Odq8b/oXafOf7PL3nwrwIeXf&#10;j91HH36p7c79Y2H7aXrxHwAAAP//AwBQSwMEFAAGAAgAAAAhAAQK2EfiAAAADAEAAA8AAABkcnMv&#10;ZG93bnJldi54bWxMj8FKw0AQhu+C77CM4K3dTaM1jdmUUtRTEWwF8TZNpklodjdkt0n69o4nvc0w&#10;H/98f7aeTCsG6n3jrIZorkCQLVzZ2ErD5+F1loDwAW2JrbOk4Uoe1vntTYZp6Ub7QcM+VIJDrE9R&#10;Qx1Cl0rpi5oM+rnryPLt5HqDgde+kmWPI4ebVi6UWkqDjeUPNXa0rak47y9Gw9uI4yaOXobd+bS9&#10;fh8e3792EWl9fzdtnkEEmsIfDL/6rA45Ox3dxZZetBpmyXLBKA+xegLBxGoVc5kjow+xSkDmmfxf&#10;Iv8BAAD//wMAUEsBAi0AFAAGAAgAAAAhALaDOJL+AAAA4QEAABMAAAAAAAAAAAAAAAAAAAAAAFtD&#10;b250ZW50X1R5cGVzXS54bWxQSwECLQAUAAYACAAAACEAOP0h/9YAAACUAQAACwAAAAAAAAAAAAAA&#10;AAAvAQAAX3JlbHMvLnJlbHNQSwECLQAUAAYACAAAACEAh6X+lfkDAADiDgAADgAAAAAAAAAAAAAA&#10;AAAuAgAAZHJzL2Uyb0RvYy54bWxQSwECLQAUAAYACAAAACEABArYR+IAAAAMAQAADwAAAAAAAAAA&#10;AAAAAABTBgAAZHJzL2Rvd25yZXYueG1sUEsFBgAAAAAEAAQA8wAAAGIHAAAAAA==&#10;">
+                  <v:group w14:anchorId="26E97D6A" id="Groupe 119" o:spid="_x0000_s1026" style="position:absolute;left:0;text-align:left;margin-left:-43.1pt;margin-top:-15.35pt;width:540pt;height:730.75pt;z-index:-251657216;mso-position-horizontal-relative:margin;mso-position-vertical-relative:margin" coordsize="68580,92802" o:gfxdata="UEsDBBQABgAIAAAAIQC2gziS/gAAAOEBAAATAAAAW0NvbnRlbnRfVHlwZXNdLnhtbJSRQU7DMBBF&#10;90jcwfIWJU67QAgl6YK0S0CoHGBkTxKLZGx5TGhvj5O2G0SRWNoz/78nu9wcxkFMGNg6quQqL6RA&#10;0s5Y6ir5vt9lD1JwBDIwOMJKHpHlpr69KfdHjyxSmriSfYz+USnWPY7AufNIadK6MEJMx9ApD/oD&#10;OlTrorhX2lFEilmcO2RdNtjC5xDF9pCuTyYBB5bi6bQ4syoJ3g9WQ0ymaiLzg5KdCXlKLjvcW893&#10;SUOqXwnz5DrgnHtJTxOsQfEKIT7DmDSUCaxw7Rqn8787ZsmRM9e2VmPeBN4uqYvTtW7jvijg9N/y&#10;JsXecLq0q+WD6m8AAAD//wMAUEsDBBQABgAIAAAAIQA4/SH/1gAAAJQBAAALAAAAX3JlbHMvLnJl&#10;bHOkkMFqwzAMhu+DvYPRfXGawxijTi+j0GvpHsDYimMaW0Yy2fr2M4PBMnrbUb/Q94l/f/hMi1qR&#10;JVI2sOt6UJgd+ZiDgffL8ekFlFSbvV0oo4EbChzGx4f9GRdb25HMsYhqlCwG5lrLq9biZkxWOiqY&#10;22YiTra2kYMu1l1tQD30/bPm3wwYN0x18gb45AdQl1tp5j/sFB2T0FQ7R0nTNEV3j6o9feQzro1i&#10;OWA14Fm+Q8a1a8+Bvu/d/dMb2JY5uiPbhG/ktn4cqGU/er3pcvwCAAD//wMAUEsDBBQABgAIAAAA&#10;IQCHpf6V+QMAAOIOAAAOAAAAZHJzL2Uyb0RvYy54bWzkV1tv2zYUfh+w/0DofZGl2LFsRCnSdA4G&#10;BG3QdCiwN5qiLihFciQdO/31O4eUZKdxncJrigJ9sXk514/nfKTOX21aQe65sY2SeZScjCLCJVNF&#10;I6s8+vvD4o8sItZRWVChJM+jB26jVxe//3a+1nOeqlqJghsCRqSdr3Ue1c7peRxbVvOW2hOluYTN&#10;UpmWOpiaKi4MXYP1VsTpaHQWr5UptFGMWwurb8JmdOHtlyVn7l1ZWu6IyCOIzflf43+X+BtfnNN5&#10;ZaiuG9aFQY+IoqWNBKeDqTfUUbIyzRNTbcOMsqp0J0y1sSrLhnGfA2STjL7I5tqolfa5VPN1pQeY&#10;ANovcDraLHt7f2tIU8DZJbOISNrCIXm/nOAK4LPW1RzEro2+07emW6jCDFPelKbFf0iGbDyyDwOy&#10;fOMIg8WzbJKNRnAADPZmaTZKk2nAntVwQE/0WP3nM5px7zjG+IZw1hrqyG6hsv8Pqruaau5PwCIG&#10;PVQpZBKgeg8VRmUlAC1Y9OB4yQEqO7eA2ldxmp4mE6jjgMVetJLxaZKlKDCkTOfaWHfNVUtwkEcG&#10;ovDlR+9vrAuivQi6tko0xaIRwk9MtbwShtxT6IkrOBVwj+tU6JqG1RmE5GMClzaIe/eP7AiJWlKh&#10;3eASV+A4+pT9yD0IjnJCvuclFBoUQ+rd+RbnQyCUMS5dErZqWvAQycSHF8wPGj4WbxAtl+B/sN0Z&#10;QPp4ajuY6eRRlXuGGJQDDoObEEEfWFAeNLxnJd2g3DZSmX2ZCciq8xzke5ACNIjSUhUPUFtGBX6y&#10;mi0aONgbat0tNUBIUG9Asu4d/JRCrfNIdaOI1Mp83reO8lD8sBuRNRBcHtl/V9TwiIi/JLTFLBmP&#10;kRH9ZDyZYk2b3Z3l7o5ctVcK6iUBOtfMD1HeiX5YGtV+BC6+RK+wRSUD33nEnOknVy4QL7A545eX&#10;XgxYUFN3I+80Q+OIKhbuh81HanRX3Q764q3qWxEK9XGRB1nUlOpy5VTZ+A7Y4trhDbSAZPZD+AFg&#10;esoPvgwwAGCSb+aH8Xg6nvn2h3Ldx4lJdppO08lLEcRisY8gsmR21lf19yeIvg87ogpVA5celFV/&#10;aQMx7SeAb9N9ngMO+34ZGnCb5QaYYlu5P5YRPAkAxoES4NLJMuzxLQ0g/o9mR7PC8hfkhLTnhH/g&#10;JUzggkNew3eD7+4dXiBu81rBPTnwxcEXxKG3w87r4vjHw3DDY8sRuHvOTiehy4Yd343bC7V7g2BK&#10;IXQ/2vMS6Jv1wG19uMsPKD7f4geUj+jv4lNPiOXXrnns7/DWRrb+Odq8b/oXafOf7PL3nwrwIeXf&#10;j91HH36p7c79Y2H7aXrxHwAAAP//AwBQSwMEFAAGAAgAAAAhAAQK2EfiAAAADAEAAA8AAABkcnMv&#10;ZG93bnJldi54bWxMj8FKw0AQhu+C77CM4K3dTaM1jdmUUtRTEWwF8TZNpklodjdkt0n69o4nvc0w&#10;H/98f7aeTCsG6n3jrIZorkCQLVzZ2ErD5+F1loDwAW2JrbOk4Uoe1vntTYZp6Ub7QcM+VIJDrE9R&#10;Qx1Cl0rpi5oM+rnryPLt5HqDgde+kmWPI4ebVi6UWkqDjeUPNXa0rak47y9Gw9uI4yaOXobd+bS9&#10;fh8e3792EWl9fzdtnkEEmsIfDL/6rA45Ox3dxZZetBpmyXLBKA+xegLBxGoVc5kjow+xSkDmmfxf&#10;Iv8BAAD//wMAUEsBAi0AFAAGAAgAAAAhALaDOJL+AAAA4QEAABMAAAAAAAAAAAAAAAAAAAAAAFtD&#10;b250ZW50X1R5cGVzXS54bWxQSwECLQAUAAYACAAAACEAOP0h/9YAAACUAQAACwAAAAAAAAAAAAAA&#10;AAAvAQAAX3JlbHMvLnJlbHNQSwECLQAUAAYACAAAACEAh6X+lfkDAADiDgAADgAAAAAAAAAAAAAA&#10;AAAuAgAAZHJzL2Uyb0RvYy54bWxQSwECLQAUAAYACAAAACEABArYR+IAAAAMAQAADwAAAAAAAAAA&#10;AAAAAABTBgAAZHJzL2Rvd25yZXYueG1sUEsFBgAAAAAEAAQA8wAAAGIHAAAAAA==&#10;">
                     <v:rect id="Rectangle 120" o:spid="_x0000_s1027" style="position:absolute;top:73152;width:68580;height:1431;visibility:visible;mso-wrap-style:square;v-text-anchor:middle" o:gfxdata="UEsDBBQABgAIAAAAIQDb4fbL7gAAAIUBAAATAAAAW0NvbnRlbnRfVHlwZXNdLnhtbHyQz07DMAyH&#10;70i8Q+QralM4IITa7kDhCAiNB7ASt43WOlEcyvb2pNu4IODoPz9/n1xv9vOkForiPDdwXVagiI23&#10;jocG3rdPxR0oScgWJ8/UwIEENu3lRb09BBKV0ywNjCmFe63FjDSjlD4Q50nv44wpl3HQAc0OB9I3&#10;VXWrjedEnIq03oC27qjHjympx31un0wiTQLq4bS4shrAECZnMGVTvbD9QSnOhDInjzsyuiBXWQP0&#10;r4R18jfgnHvJr4nOknrFmJ5xzhraRtHWf3Kkpfz/yGo5S+H73hkquyhdjr3R8m2lj09svwAAAP//&#10;AwBQSwMEFAAGAAgAAAAhAFr0LFu/AAAAFQEAAAsAAABfcmVscy8ucmVsc2zPwWrDMAwG4Ptg72B0&#10;X5TuUMaI01uh19I+gLGVxCy2jGSy9e1nemrHjpL4P0nD4SetZiPRyNnCruvBUPYcYp4tXC/Htw8w&#10;Wl0ObuVMFm6kcBhfX4Yzra62kC6xqGlKVgtLreUTUf1CyWnHhXKbTCzJ1VbKjMX5LzcTvvf9HuXR&#10;gPHJNKdgQU5hB+ZyK23zHztFL6w81c5zQp6m6P9TMfB3PtPWFCczVQtB9N4U2rp2HOA44NMz4y8A&#10;AAD//wMAUEsDBBQABgAIAAAAIQCsS0Q3xAAAANwAAAAPAAAAZHJzL2Rvd25yZXYueG1sRI9BTwIx&#10;EIXvJv6HZki8SRdMDK4UQjQajwoqHMftsC1up2tbYf33zsHE20zem/e+mS+H0KkjpewjG5iMK1DE&#10;TbSeWwOvm4fLGahckC12kcnAD2VYLs7P5ljbeOIXOq5LqySEc40GXCl9rXVuHAXM49gTi7aPKWCR&#10;NbXaJjxJeOj0tKqudUDP0uCwpztHzef6Oxh4szezVfc83B92Xx+e0vb9yvlHYy5Gw+oWVKGh/Jv/&#10;rp+s4E8FX56RCfTiFwAA//8DAFBLAQItABQABgAIAAAAIQDb4fbL7gAAAIUBAAATAAAAAAAAAAAA&#10;AAAAAAAAAABbQ29udGVudF9UeXBlc10ueG1sUEsBAi0AFAAGAAgAAAAhAFr0LFu/AAAAFQEAAAsA&#10;AAAAAAAAAAAAAAAAHwEAAF9yZWxzLy5yZWxzUEsBAi0AFAAGAAgAAAAhAKxLRDfEAAAA3AAAAA8A&#10;AAAAAAAAAAAAAAAABwIAAGRycy9kb3ducmV2LnhtbFBLBQYAAAAAAwADALcAAAD4AgAAAAA=&#10;" fillcolor="#c00000" stroked="f" strokeweight="1pt">
                       <v:fill opacity="60395f"/>
                     </v:rect>
@@ -549,7 +552,7 @@
                                 <w:color w:val="FFFFFF" w:themeColor="background1"/>
                                 <w:lang w:val="de-CH"/>
                               </w:rPr>
-                              <w:t>12.10.2021</w:t>
+                              <w:t>06.11.2021</w:t>
                             </w:r>
                             <w:r>
                               <w:rPr>
@@ -670,6 +673,9 @@
           </w:r>
         </w:p>
         <w:p>
+          <w:pPr>
+            <w:jc w:val="both"/>
+          </w:pPr>
           <w:r>
             <w:rPr>
               <w:noProof/>
@@ -766,6 +772,7 @@
             <w:p>
               <w:pPr>
                 <w:pStyle w:val="En-ttedetabledesmatires"/>
+                <w:jc w:val="both"/>
               </w:pPr>
               <w:r>
                 <w:t>Table des matières</w:t>
@@ -780,7 +787,7 @@
                 <w:rPr>
                   <w:rFonts w:eastAsiaTheme="minorEastAsia"/>
                   <w:noProof/>
-                  <w:lang w:eastAsia="fr-CH"/>
+                  <w:lang w:val="fr-FR" w:eastAsia="fr-FR"/>
                 </w:rPr>
               </w:pPr>
               <w:r>
@@ -792,7 +799,7 @@
               <w:r>
                 <w:fldChar w:fldCharType="separate"/>
               </w:r>
-              <w:hyperlink w:anchor="_Toc84950332" w:history="1">
+              <w:hyperlink w:anchor="_Toc87108560" w:history="1">
                 <w:r>
                   <w:rPr>
                     <w:rStyle w:val="Lienhypertexte"/>
@@ -819,7 +826,7 @@
                     <w:noProof/>
                     <w:webHidden/>
                   </w:rPr>
-                  <w:instrText xml:space="preserve"> PAGEREF _Toc84950332 \h </w:instrText>
+                  <w:instrText xml:space="preserve"> PAGEREF _Toc87108560 \h </w:instrText>
                 </w:r>
                 <w:r>
                   <w:rPr>
@@ -859,10 +866,10 @@
                 <w:rPr>
                   <w:rFonts w:eastAsiaTheme="minorEastAsia"/>
                   <w:noProof/>
-                  <w:lang w:eastAsia="fr-CH"/>
+                  <w:lang w:val="fr-FR" w:eastAsia="fr-FR"/>
                 </w:rPr>
               </w:pPr>
-              <w:hyperlink w:anchor="_Toc84950333" w:history="1">
+              <w:hyperlink w:anchor="_Toc87108561" w:history="1">
                 <w:r>
                   <w:rPr>
                     <w:rStyle w:val="Lienhypertexte"/>
@@ -889,7 +896,77 @@
                     <w:noProof/>
                     <w:webHidden/>
                   </w:rPr>
-                  <w:instrText xml:space="preserve"> PAGEREF _Toc84950333 \h </w:instrText>
+                  <w:instrText xml:space="preserve"> PAGEREF _Toc87108561 \h </w:instrText>
+                </w:r>
+                <w:r>
+                  <w:rPr>
+                    <w:noProof/>
+                    <w:webHidden/>
+                  </w:rPr>
+                </w:r>
+                <w:r>
+                  <w:rPr>
+                    <w:noProof/>
+                    <w:webHidden/>
+                  </w:rPr>
+                  <w:fldChar w:fldCharType="separate"/>
+                </w:r>
+                <w:r>
+                  <w:rPr>
+                    <w:noProof/>
+                    <w:webHidden/>
+                  </w:rPr>
+                  <w:t>2</w:t>
+                </w:r>
+                <w:r>
+                  <w:rPr>
+                    <w:noProof/>
+                    <w:webHidden/>
+                  </w:rPr>
+                  <w:fldChar w:fldCharType="end"/>
+                </w:r>
+              </w:hyperlink>
+            </w:p>
+            <w:p>
+              <w:pPr>
+                <w:pStyle w:val="TM2"/>
+                <w:tabs>
+                  <w:tab w:val="right" w:leader="dot" w:pos="9062"/>
+                </w:tabs>
+                <w:rPr>
+                  <w:rFonts w:eastAsiaTheme="minorEastAsia"/>
+                  <w:noProof/>
+                  <w:lang w:val="fr-FR" w:eastAsia="fr-FR"/>
+                </w:rPr>
+              </w:pPr>
+              <w:hyperlink w:anchor="_Toc87108562" w:history="1">
+                <w:r>
+                  <w:rPr>
+                    <w:rStyle w:val="Lienhypertexte"/>
+                    <w:noProof/>
+                  </w:rPr>
+                  <w:t>Remarques préalables</w:t>
+                </w:r>
+                <w:r>
+                  <w:rPr>
+                    <w:noProof/>
+                    <w:webHidden/>
+                  </w:rPr>
+                  <w:tab/>
+                </w:r>
+                <w:r>
+                  <w:rPr>
+                    <w:noProof/>
+                    <w:webHidden/>
+                  </w:rPr>
+                  <w:fldChar w:fldCharType="begin"/>
+                </w:r>
+                <w:r>
+                  <w:rPr>
+                    <w:noProof/>
+                    <w:webHidden/>
+                  </w:rPr>
+                  <w:instrText xml:space="preserve"> PAGEREF _Toc87108562 \h </w:instrText>
                 </w:r>
                 <w:r>
                   <w:rPr>
@@ -929,16 +1006,16 @@
                 <w:rPr>
                   <w:rFonts w:eastAsiaTheme="minorEastAsia"/>
                   <w:noProof/>
-                  <w:lang w:eastAsia="fr-CH"/>
+                  <w:lang w:val="fr-FR" w:eastAsia="fr-FR"/>
                 </w:rPr>
               </w:pPr>
-              <w:hyperlink w:anchor="_Toc84950334" w:history="1">
+              <w:hyperlink w:anchor="_Toc87108563" w:history="1">
                 <w:r>
                   <w:rPr>
                     <w:rStyle w:val="Lienhypertexte"/>
                     <w:noProof/>
                   </w:rPr>
-                  <w:t>Asynchrone</w:t>
+                  <w:t>Manipulations</w:t>
                 </w:r>
                 <w:r>
                   <w:rPr>
@@ -959,7 +1036,7 @@
                     <w:noProof/>
                     <w:webHidden/>
                   </w:rPr>
-                  <w:instrText xml:space="preserve"> PAGEREF _Toc84950334 \h </w:instrText>
+                  <w:instrText xml:space="preserve"> PAGEREF _Toc87108563 \h </w:instrText>
                 </w:r>
                 <w:r>
                   <w:rPr>
@@ -979,7 +1056,7 @@
                     <w:noProof/>
                     <w:webHidden/>
                   </w:rPr>
-                  <w:t>2</w:t>
+                  <w:t>3</w:t>
                 </w:r>
                 <w:r>
                   <w:rPr>
@@ -992,23 +1069,23 @@
             </w:p>
             <w:p>
               <w:pPr>
-                <w:pStyle w:val="TM1"/>
+                <w:pStyle w:val="TM2"/>
                 <w:tabs>
                   <w:tab w:val="right" w:leader="dot" w:pos="9062"/>
                 </w:tabs>
                 <w:rPr>
                   <w:rFonts w:eastAsiaTheme="minorEastAsia"/>
                   <w:noProof/>
-                  <w:lang w:eastAsia="fr-CH"/>
+                  <w:lang w:val="fr-FR" w:eastAsia="fr-FR"/>
                 </w:rPr>
               </w:pPr>
-              <w:hyperlink w:anchor="_Toc84950335" w:history="1">
+              <w:hyperlink w:anchor="_Toc87108564" w:history="1">
                 <w:r>
                   <w:rPr>
                     <w:rStyle w:val="Lienhypertexte"/>
                     <w:noProof/>
                   </w:rPr>
-                  <w:t>Retardé</w:t>
+                  <w:t>Asynchrone</w:t>
                 </w:r>
                 <w:r>
                   <w:rPr>
@@ -1029,7 +1106,7 @@
                     <w:noProof/>
                     <w:webHidden/>
                   </w:rPr>
-                  <w:instrText xml:space="preserve"> PAGEREF _Toc84950335 \h </w:instrText>
+                  <w:instrText xml:space="preserve"> PAGEREF _Toc87108564 \h </w:instrText>
                 </w:r>
                 <w:r>
                   <w:rPr>
@@ -1049,7 +1126,7 @@
                     <w:noProof/>
                     <w:webHidden/>
                   </w:rPr>
-                  <w:t>2</w:t>
+                  <w:t>3</w:t>
                 </w:r>
                 <w:r>
                   <w:rPr>
@@ -1062,23 +1139,161 @@
             </w:p>
             <w:p>
               <w:pPr>
-                <w:pStyle w:val="TM1"/>
+                <w:pStyle w:val="TM3"/>
+                <w:tabs>
+                  <w:tab w:val="right" w:leader="dot" w:pos="9062"/>
+                </w:tabs>
+                <w:rPr>
+                  <w:rFonts w:cstheme="minorBidi"/>
+                  <w:noProof/>
+                </w:rPr>
+              </w:pPr>
+              <w:hyperlink w:anchor="_Toc87108565" w:history="1">
+                <w:r>
+                  <w:rPr>
+                    <w:rStyle w:val="Lienhypertexte"/>
+                    <w:noProof/>
+                  </w:rPr>
+                  <w:t>Utilisation</w:t>
+                </w:r>
+                <w:r>
+                  <w:rPr>
+                    <w:noProof/>
+                    <w:webHidden/>
+                  </w:rPr>
+                  <w:tab/>
+                </w:r>
+                <w:r>
+                  <w:rPr>
+                    <w:noProof/>
+                    <w:webHidden/>
+                  </w:rPr>
+                  <w:fldChar w:fldCharType="begin"/>
+                </w:r>
+                <w:r>
+                  <w:rPr>
+                    <w:noProof/>
+                    <w:webHidden/>
+                  </w:rPr>
+                  <w:instrText xml:space="preserve"> PAGEREF _Toc87108565 \h </w:instrText>
+                </w:r>
+                <w:r>
+                  <w:rPr>
+                    <w:noProof/>
+                    <w:webHidden/>
+                  </w:rPr>
+                </w:r>
+                <w:r>
+                  <w:rPr>
+                    <w:noProof/>
+                    <w:webHidden/>
+                  </w:rPr>
+                  <w:fldChar w:fldCharType="separate"/>
+                </w:r>
+                <w:r>
+                  <w:rPr>
+                    <w:noProof/>
+                    <w:webHidden/>
+                  </w:rPr>
+                  <w:t>3</w:t>
+                </w:r>
+                <w:r>
+                  <w:rPr>
+                    <w:noProof/>
+                    <w:webHidden/>
+                  </w:rPr>
+                  <w:fldChar w:fldCharType="end"/>
+                </w:r>
+              </w:hyperlink>
+            </w:p>
+            <w:p>
+              <w:pPr>
+                <w:pStyle w:val="TM3"/>
+                <w:tabs>
+                  <w:tab w:val="right" w:leader="dot" w:pos="9062"/>
+                </w:tabs>
+                <w:rPr>
+                  <w:rFonts w:cstheme="minorBidi"/>
+                  <w:noProof/>
+                </w:rPr>
+              </w:pPr>
+              <w:hyperlink w:anchor="_Toc87108566" w:history="1">
+                <w:r>
+                  <w:rPr>
+                    <w:rStyle w:val="Lienhypertexte"/>
+                    <w:noProof/>
+                  </w:rPr>
+                  <w:t>Mise en place</w:t>
+                </w:r>
+                <w:r>
+                  <w:rPr>
+                    <w:noProof/>
+                    <w:webHidden/>
+                  </w:rPr>
+                  <w:tab/>
+                </w:r>
+                <w:r>
+                  <w:rPr>
+                    <w:noProof/>
+                    <w:webHidden/>
+                  </w:rPr>
+                  <w:fldChar w:fldCharType="begin"/>
+                </w:r>
+                <w:r>
+                  <w:rPr>
+                    <w:noProof/>
+                    <w:webHidden/>
+                  </w:rPr>
+                  <w:instrText xml:space="preserve"> PAGEREF _Toc87108566 \h </w:instrText>
+                </w:r>
+                <w:r>
+                  <w:rPr>
+                    <w:noProof/>
+                    <w:webHidden/>
+                  </w:rPr>
+                </w:r>
+                <w:r>
+                  <w:rPr>
+                    <w:noProof/>
+                    <w:webHidden/>
+                  </w:rPr>
+                  <w:fldChar w:fldCharType="separate"/>
+                </w:r>
+                <w:r>
+                  <w:rPr>
+                    <w:noProof/>
+                    <w:webHidden/>
+                  </w:rPr>
+                  <w:t>3</w:t>
+                </w:r>
+                <w:r>
+                  <w:rPr>
+                    <w:noProof/>
+                    <w:webHidden/>
+                  </w:rPr>
+                  <w:fldChar w:fldCharType="end"/>
+                </w:r>
+              </w:hyperlink>
+            </w:p>
+            <w:p>
+              <w:pPr>
+                <w:pStyle w:val="TM2"/>
                 <w:tabs>
                   <w:tab w:val="right" w:leader="dot" w:pos="9062"/>
                 </w:tabs>
                 <w:rPr>
                   <w:rFonts w:eastAsiaTheme="minorEastAsia"/>
                   <w:noProof/>
-                  <w:lang w:eastAsia="fr-CH"/>
+                  <w:lang w:val="fr-FR" w:eastAsia="fr-FR"/>
                 </w:rPr>
               </w:pPr>
-              <w:hyperlink w:anchor="_Toc84950336" w:history="1">
+              <w:hyperlink w:anchor="_Toc87108567" w:history="1">
                 <w:r>
                   <w:rPr>
                     <w:rStyle w:val="Lienhypertexte"/>
                     <w:noProof/>
                   </w:rPr>
-                  <w:t>Sérialisé</w:t>
+                  <w:t>Retardé</w:t>
                 </w:r>
                 <w:r>
                   <w:rPr>
@@ -1099,7 +1314,7 @@
                     <w:noProof/>
                     <w:webHidden/>
                   </w:rPr>
-                  <w:instrText xml:space="preserve"> PAGEREF _Toc84950336 \h </w:instrText>
+                  <w:instrText xml:space="preserve"> PAGEREF _Toc87108567 \h </w:instrText>
                 </w:r>
                 <w:r>
                   <w:rPr>
@@ -1119,7 +1334,7 @@
                     <w:noProof/>
                     <w:webHidden/>
                   </w:rPr>
-                  <w:t>2</w:t>
+                  <w:t>4</w:t>
                 </w:r>
                 <w:r>
                   <w:rPr>
@@ -1132,23 +1347,161 @@
             </w:p>
             <w:p>
               <w:pPr>
-                <w:pStyle w:val="TM1"/>
+                <w:pStyle w:val="TM3"/>
+                <w:tabs>
+                  <w:tab w:val="right" w:leader="dot" w:pos="9062"/>
+                </w:tabs>
+                <w:rPr>
+                  <w:rFonts w:cstheme="minorBidi"/>
+                  <w:noProof/>
+                </w:rPr>
+              </w:pPr>
+              <w:hyperlink w:anchor="_Toc87108568" w:history="1">
+                <w:r>
+                  <w:rPr>
+                    <w:rStyle w:val="Lienhypertexte"/>
+                    <w:noProof/>
+                  </w:rPr>
+                  <w:t>Utilisation</w:t>
+                </w:r>
+                <w:r>
+                  <w:rPr>
+                    <w:noProof/>
+                    <w:webHidden/>
+                  </w:rPr>
+                  <w:tab/>
+                </w:r>
+                <w:r>
+                  <w:rPr>
+                    <w:noProof/>
+                    <w:webHidden/>
+                  </w:rPr>
+                  <w:fldChar w:fldCharType="begin"/>
+                </w:r>
+                <w:r>
+                  <w:rPr>
+                    <w:noProof/>
+                    <w:webHidden/>
+                  </w:rPr>
+                  <w:instrText xml:space="preserve"> PAGEREF _Toc87108568 \h </w:instrText>
+                </w:r>
+                <w:r>
+                  <w:rPr>
+                    <w:noProof/>
+                    <w:webHidden/>
+                  </w:rPr>
+                </w:r>
+                <w:r>
+                  <w:rPr>
+                    <w:noProof/>
+                    <w:webHidden/>
+                  </w:rPr>
+                  <w:fldChar w:fldCharType="separate"/>
+                </w:r>
+                <w:r>
+                  <w:rPr>
+                    <w:noProof/>
+                    <w:webHidden/>
+                  </w:rPr>
+                  <w:t>4</w:t>
+                </w:r>
+                <w:r>
+                  <w:rPr>
+                    <w:noProof/>
+                    <w:webHidden/>
+                  </w:rPr>
+                  <w:fldChar w:fldCharType="end"/>
+                </w:r>
+              </w:hyperlink>
+            </w:p>
+            <w:p>
+              <w:pPr>
+                <w:pStyle w:val="TM3"/>
+                <w:tabs>
+                  <w:tab w:val="right" w:leader="dot" w:pos="9062"/>
+                </w:tabs>
+                <w:rPr>
+                  <w:rFonts w:cstheme="minorBidi"/>
+                  <w:noProof/>
+                </w:rPr>
+              </w:pPr>
+              <w:hyperlink w:anchor="_Toc87108569" w:history="1">
+                <w:r>
+                  <w:rPr>
+                    <w:rStyle w:val="Lienhypertexte"/>
+                    <w:noProof/>
+                  </w:rPr>
+                  <w:t>Mise en place</w:t>
+                </w:r>
+                <w:r>
+                  <w:rPr>
+                    <w:noProof/>
+                    <w:webHidden/>
+                  </w:rPr>
+                  <w:tab/>
+                </w:r>
+                <w:r>
+                  <w:rPr>
+                    <w:noProof/>
+                    <w:webHidden/>
+                  </w:rPr>
+                  <w:fldChar w:fldCharType="begin"/>
+                </w:r>
+                <w:r>
+                  <w:rPr>
+                    <w:noProof/>
+                    <w:webHidden/>
+                  </w:rPr>
+                  <w:instrText xml:space="preserve"> PAGEREF _Toc87108569 \h </w:instrText>
+                </w:r>
+                <w:r>
+                  <w:rPr>
+                    <w:noProof/>
+                    <w:webHidden/>
+                  </w:rPr>
+                </w:r>
+                <w:r>
+                  <w:rPr>
+                    <w:noProof/>
+                    <w:webHidden/>
+                  </w:rPr>
+                  <w:fldChar w:fldCharType="separate"/>
+                </w:r>
+                <w:r>
+                  <w:rPr>
+                    <w:noProof/>
+                    <w:webHidden/>
+                  </w:rPr>
+                  <w:t>5</w:t>
+                </w:r>
+                <w:r>
+                  <w:rPr>
+                    <w:noProof/>
+                    <w:webHidden/>
+                  </w:rPr>
+                  <w:fldChar w:fldCharType="end"/>
+                </w:r>
+              </w:hyperlink>
+            </w:p>
+            <w:p>
+              <w:pPr>
+                <w:pStyle w:val="TM2"/>
                 <w:tabs>
                   <w:tab w:val="right" w:leader="dot" w:pos="9062"/>
                 </w:tabs>
                 <w:rPr>
                   <w:rFonts w:eastAsiaTheme="minorEastAsia"/>
                   <w:noProof/>
-                  <w:lang w:eastAsia="fr-CH"/>
+                  <w:lang w:val="fr-FR" w:eastAsia="fr-FR"/>
                 </w:rPr>
               </w:pPr>
-              <w:hyperlink w:anchor="_Toc84950337" w:history="1">
+              <w:hyperlink w:anchor="_Toc87108570" w:history="1">
                 <w:r>
                   <w:rPr>
                     <w:rStyle w:val="Lienhypertexte"/>
                     <w:noProof/>
                   </w:rPr>
-                  <w:t>Compressé</w:t>
+                  <w:t>Sérialisé</w:t>
                 </w:r>
                 <w:r>
                   <w:rPr>
@@ -1169,7 +1522,7 @@
                     <w:noProof/>
                     <w:webHidden/>
                   </w:rPr>
-                  <w:instrText xml:space="preserve"> PAGEREF _Toc84950337 \h </w:instrText>
+                  <w:instrText xml:space="preserve"> PAGEREF _Toc87108570 \h </w:instrText>
                 </w:r>
                 <w:r>
                   <w:rPr>
@@ -1189,7 +1542,7 @@
                     <w:noProof/>
                     <w:webHidden/>
                   </w:rPr>
-                  <w:t>3</w:t>
+                  <w:t>5</w:t>
                 </w:r>
                 <w:r>
                   <w:rPr>
@@ -1202,23 +1555,23 @@
             </w:p>
             <w:p>
               <w:pPr>
-                <w:pStyle w:val="TM1"/>
+                <w:pStyle w:val="TM2"/>
                 <w:tabs>
                   <w:tab w:val="right" w:leader="dot" w:pos="9062"/>
                 </w:tabs>
                 <w:rPr>
                   <w:rFonts w:eastAsiaTheme="minorEastAsia"/>
                   <w:noProof/>
-                  <w:lang w:eastAsia="fr-CH"/>
+                  <w:lang w:val="fr-FR" w:eastAsia="fr-FR"/>
                 </w:rPr>
               </w:pPr>
-              <w:hyperlink w:anchor="_Toc84950338" w:history="1">
+              <w:hyperlink w:anchor="_Toc87108571" w:history="1">
                 <w:r>
                   <w:rPr>
                     <w:rStyle w:val="Lienhypertexte"/>
                     <w:noProof/>
                   </w:rPr>
-                  <w:t>GraphQL</w:t>
+                  <w:t>Compressé</w:t>
                 </w:r>
                 <w:r>
                   <w:rPr>
@@ -1239,7 +1592,7 @@
                     <w:noProof/>
                     <w:webHidden/>
                   </w:rPr>
-                  <w:instrText xml:space="preserve"> PAGEREF _Toc84950338 \h </w:instrText>
+                  <w:instrText xml:space="preserve"> PAGEREF _Toc87108571 \h </w:instrText>
                 </w:r>
                 <w:r>
                   <w:rPr>
@@ -1259,7 +1612,7 @@
                     <w:noProof/>
                     <w:webHidden/>
                   </w:rPr>
-                  <w:t>3</w:t>
+                  <w:t>5</w:t>
                 </w:r>
                 <w:r>
                   <w:rPr>
@@ -1272,23 +1625,23 @@
             </w:p>
             <w:p>
               <w:pPr>
-                <w:pStyle w:val="TM1"/>
+                <w:pStyle w:val="TM2"/>
                 <w:tabs>
                   <w:tab w:val="right" w:leader="dot" w:pos="9062"/>
                 </w:tabs>
                 <w:rPr>
                   <w:rFonts w:eastAsiaTheme="minorEastAsia"/>
                   <w:noProof/>
-                  <w:lang w:eastAsia="fr-CH"/>
+                  <w:lang w:val="fr-FR" w:eastAsia="fr-FR"/>
                 </w:rPr>
               </w:pPr>
-              <w:hyperlink w:anchor="_Toc84950339" w:history="1">
+              <w:hyperlink w:anchor="_Toc87108572" w:history="1">
                 <w:r>
                   <w:rPr>
                     <w:rStyle w:val="Lienhypertexte"/>
                     <w:noProof/>
                   </w:rPr>
-                  <w:t>Sources</w:t>
+                  <w:t>GraphQL</w:t>
                 </w:r>
                 <w:r>
                   <w:rPr>
@@ -1309,7 +1662,7 @@
                     <w:noProof/>
                     <w:webHidden/>
                   </w:rPr>
-                  <w:instrText xml:space="preserve"> PAGEREF _Toc84950339 \h </w:instrText>
+                  <w:instrText xml:space="preserve"> PAGEREF _Toc87108572 \h </w:instrText>
                 </w:r>
                 <w:r>
                   <w:rPr>
@@ -1329,7 +1682,7 @@
                     <w:noProof/>
                     <w:webHidden/>
                   </w:rPr>
-                  <w:t>3</w:t>
+                  <w:t>5</w:t>
                 </w:r>
                 <w:r>
                   <w:rPr>
@@ -1341,6 +1694,9 @@
               </w:hyperlink>
             </w:p>
             <w:p>
+              <w:pPr>
+                <w:jc w:val="both"/>
+              </w:pPr>
               <w:r>
                 <w:rPr>
                   <w:b/>
@@ -1351,8 +1707,15 @@
             </w:p>
           </w:sdtContent>
         </w:sdt>
-        <w:p/>
         <w:p>
+          <w:pPr>
+            <w:jc w:val="both"/>
+          </w:pPr>
+        </w:p>
+        <w:p>
+          <w:pPr>
+            <w:jc w:val="both"/>
+          </w:pPr>
           <w:r>
             <w:br w:type="page"/>
           </w:r>
@@ -1360,8 +1723,9 @@
         <w:p>
           <w:pPr>
             <w:pStyle w:val="Titre1"/>
+            <w:jc w:val="both"/>
           </w:pPr>
-          <w:bookmarkStart w:id="0" w:name="_Toc84950332"/>
+          <w:bookmarkStart w:id="0" w:name="_Toc87108560"/>
           <w:r>
             <w:lastRenderedPageBreak/>
             <w:t>I</w:t>
@@ -1374,20 +1738,17 @@
     </w:sdt>
     <w:bookmarkEnd w:id="0" w:displacedByCustomXml="prev"/>
     <w:p>
-      <w:r>
-        <w:t xml:space="preserve">Ce laboratoire </w:t>
-      </w:r>
-      <w:r>
-        <w:t>est</w:t>
-      </w:r>
-      <w:r>
-        <w:t xml:space="preserve"> une introduction aux techniques de programmation réparties asynchrones</w:t>
-      </w:r>
-      <w:r>
-        <w:t>. Nous allons illustrer l’utilisation de cinq techniques de protocoles asynchrones sur plateforme mobile.</w:t>
+      <w:pPr>
+        <w:jc w:val="both"/>
+      </w:pPr>
+      <w:r>
+        <w:t>Ce laboratoire est une introduction aux techniques de programmation réparties asynchrones. Nous allons illustrer l’utilisation de cinq techniques de protocoles asynchrones sur plateforme mobile.</w:t>
       </w:r>
     </w:p>
     <w:p>
+      <w:pPr>
+        <w:jc w:val="both"/>
+      </w:pPr>
       <w:r>
         <w:t>Les techniques seront :</w:t>
       </w:r>
@@ -1399,6 +1760,7 @@
           <w:ilvl w:val="0"/>
           <w:numId w:val="9"/>
         </w:numPr>
+        <w:jc w:val="both"/>
       </w:pPr>
       <w:r>
         <w:t>Asynchrone</w:t>
@@ -1411,6 +1773,7 @@
           <w:ilvl w:val="0"/>
           <w:numId w:val="9"/>
         </w:numPr>
+        <w:jc w:val="both"/>
       </w:pPr>
       <w:r>
         <w:t>Différée</w:t>
@@ -1423,6 +1786,7 @@
           <w:ilvl w:val="0"/>
           <w:numId w:val="9"/>
         </w:numPr>
+        <w:jc w:val="both"/>
       </w:pPr>
       <w:r>
         <w:t>Sérialisée</w:t>
@@ -1435,6 +1799,7 @@
           <w:ilvl w:val="0"/>
           <w:numId w:val="9"/>
         </w:numPr>
+        <w:jc w:val="both"/>
       </w:pPr>
       <w:r>
         <w:t>Compressée</w:t>
@@ -1447,24 +1812,27 @@
           <w:ilvl w:val="0"/>
           <w:numId w:val="9"/>
         </w:numPr>
-      </w:pPr>
-      <w:proofErr w:type="spellStart"/>
+        <w:jc w:val="both"/>
+      </w:pPr>
       <w:r>
         <w:t>GraphQL</w:t>
       </w:r>
-      <w:proofErr w:type="spellEnd"/>
     </w:p>
     <w:p>
       <w:pPr>
         <w:pStyle w:val="Titre1"/>
-      </w:pPr>
-      <w:bookmarkStart w:id="1" w:name="_Toc84950333"/>
+        <w:jc w:val="both"/>
+      </w:pPr>
+      <w:bookmarkStart w:id="1" w:name="_Toc87108561"/>
       <w:r>
         <w:t>Démarrage</w:t>
       </w:r>
       <w:bookmarkEnd w:id="1"/>
     </w:p>
     <w:p>
+      <w:pPr>
+        <w:jc w:val="both"/>
+      </w:pPr>
       <w:r>
         <w:t>L</w:t>
       </w:r>
@@ -1477,6 +1845,9 @@
         <w:jc w:val="center"/>
       </w:pPr>
       <w:r>
+        <w:rPr>
+          <w:noProof/>
+        </w:rPr>
         <w:drawing>
           <wp:inline distT="0" distB="0" distL="0" distR="0" wp14:anchorId="47F14548" wp14:editId="5B8AFEC8">
             <wp:extent cx="2067831" cy="3795824"/>
@@ -1515,95 +1886,1338 @@
       </w:r>
     </w:p>
     <w:p>
+      <w:pPr>
+        <w:jc w:val="both"/>
+      </w:pPr>
       <w:r>
         <w:t>Chaque bouton crée une nouvelle activité qui déclenche une transmission selon la technique qui lui est respectivement associées.</w:t>
       </w:r>
     </w:p>
     <w:p>
       <w:pPr>
+        <w:pStyle w:val="Titre2"/>
+        <w:jc w:val="both"/>
+      </w:pPr>
+      <w:bookmarkStart w:id="2" w:name="_Toc87108562"/>
+      <w:r>
+        <w:t>Remarques préalables</w:t>
+      </w:r>
+      <w:bookmarkEnd w:id="2"/>
+    </w:p>
+    <w:p>
+      <w:pPr>
+        <w:jc w:val="both"/>
+      </w:pPr>
+      <w:r>
+        <w:t xml:space="preserve">Ce laboratoire est une introduction à la programmation asynchrone. En conséquence, certain aspect de la programmation Android ne sont pas développés par manque de temps. C’est pourquoi les activités ne sauvegardent pas leur état en cas destruction. </w:t>
+      </w:r>
+    </w:p>
+    <w:p>
+      <w:pPr>
+        <w:jc w:val="both"/>
+      </w:pPr>
+      <w:r>
+        <w:t xml:space="preserve">De plus, il est aisé de créer des fuites de mémoire lorsque nous ne gérons pas correctement les références entre les objets. Encore une fois, ce laboratoire n’est pas dirigé sur la gestion des fuites mémoire. Cependant, nous avons tenté de limiter leur effet en travaillant </w:t>
+      </w:r>
+      <w:r>
+        <w:t>aussi peu que possible avec</w:t>
+      </w:r>
+      <w:r>
+        <w:t xml:space="preserve"> des classes </w:t>
+      </w:r>
+      <w:r>
+        <w:t>anonymes</w:t>
+      </w:r>
+      <w:r>
+        <w:t xml:space="preserve"> et lorsque cela a été nécessaire, </w:t>
+      </w:r>
+      <w:r>
+        <w:t>nous avons travaillé avec des références faibles.</w:t>
+      </w:r>
+    </w:p>
+    <w:p>
+      <w:pPr>
         <w:pStyle w:val="Titre1"/>
-      </w:pPr>
-      <w:bookmarkStart w:id="2" w:name="_Toc84950334"/>
+        <w:jc w:val="both"/>
+      </w:pPr>
+      <w:bookmarkStart w:id="3" w:name="_Toc87108563"/>
+      <w:r>
+        <w:lastRenderedPageBreak/>
+        <w:t>Manipulations</w:t>
+      </w:r>
+      <w:bookmarkEnd w:id="3"/>
+    </w:p>
+    <w:p>
+      <w:pPr>
+        <w:jc w:val="both"/>
+      </w:pPr>
+      <w:r>
+        <w:t>Comme présenté préalablement, ce laboratoire consiste en 5 manipulations majeures.</w:t>
+      </w:r>
+      <w:r>
+        <w:t xml:space="preserve"> Nous avons donc réalisé une activité par manipulation. Chaque activité, </w:t>
+      </w:r>
+      <w:r>
+        <w:t xml:space="preserve">à la création, </w:t>
+      </w:r>
+      <w:r>
+        <w:t xml:space="preserve">démarre son objet </w:t>
+      </w:r>
+      <w:r>
+        <w:rPr>
+          <w:i/>
+          <w:iCs/>
+        </w:rPr>
+        <w:t>SymComManager</w:t>
+      </w:r>
+      <w:r>
+        <w:t xml:space="preserve"> qui est responsable de négocier les communications. Nous avons réussi à adapter le </w:t>
+      </w:r>
+      <w:r>
+        <w:rPr>
+          <w:i/>
+          <w:iCs/>
+        </w:rPr>
+        <w:t>SymComManager</w:t>
+      </w:r>
+      <w:r>
+        <w:t xml:space="preserve"> pour qu’il fonctionne avec les 5 activités. Au cours des points suivants, nous allons décrire de manière incrémentale ce que nous avons mis en place pour arriver à l’état final de ce laboratoire.</w:t>
+      </w:r>
+    </w:p>
+    <w:p>
+      <w:pPr>
+        <w:pStyle w:val="Titre2"/>
+        <w:jc w:val="both"/>
+      </w:pPr>
+      <w:bookmarkStart w:id="4" w:name="_Toc87108564"/>
       <w:r>
         <w:t>Asynchrone</w:t>
       </w:r>
-      <w:bookmarkEnd w:id="2"/>
+      <w:bookmarkEnd w:id="4"/>
+    </w:p>
+    <w:p>
+      <w:r>
+        <w:t>Cette manipulation est le fondement de toutes les autres. Elle consiste en la mise en place du mécanisme principale de communication asynchrone.</w:t>
+      </w:r>
+    </w:p>
+    <w:p>
+      <w:pPr>
+        <w:pStyle w:val="Titre3"/>
+      </w:pPr>
+      <w:bookmarkStart w:id="5" w:name="_Toc87108565"/>
+      <w:r>
+        <w:t>Utilisation</w:t>
+      </w:r>
+      <w:bookmarkEnd w:id="5"/>
+    </w:p>
+    <w:p>
+      <w:r>
+        <w:t xml:space="preserve">Nous </w:t>
+      </w:r>
+      <w:r>
+        <w:t xml:space="preserve">avons </w:t>
+      </w:r>
+      <w:r>
+        <w:t xml:space="preserve">créé l’activité </w:t>
+      </w:r>
+      <w:r>
+        <w:rPr>
+          <w:i/>
+          <w:iCs/>
+        </w:rPr>
+        <w:t>AsyncActivity</w:t>
+      </w:r>
+      <w:r>
+        <w:rPr>
+          <w:i/>
+          <w:iCs/>
+        </w:rPr>
+        <w:t>.</w:t>
+      </w:r>
+      <w:r>
+        <w:t xml:space="preserve"> Le layout est très basique.</w:t>
+      </w:r>
+    </w:p>
+    <w:p>
+      <w:pPr>
+        <w:jc w:val="center"/>
+      </w:pPr>
+      <w:r>
+        <w:rPr>
+          <w:noProof/>
+        </w:rPr>
+        <w:drawing>
+          <wp:inline distT="0" distB="0" distL="0" distR="0" wp14:anchorId="44295F84" wp14:editId="3BA84ADA">
+            <wp:extent cx="1662210" cy="3009331"/>
+            <wp:effectExtent l="0" t="0" r="0" b="635"/>
+            <wp:docPr id="2" name="Image 2"/>
+            <wp:cNvGraphicFramePr>
+              <a:graphicFrameLocks xmlns:a="http://schemas.openxmlformats.org/drawingml/2006/main" noChangeAspect="1"/>
+            </wp:cNvGraphicFramePr>
+            <a:graphic xmlns:a="http://schemas.openxmlformats.org/drawingml/2006/main">
+              <a:graphicData uri="http://schemas.openxmlformats.org/drawingml/2006/picture">
+                <pic:pic xmlns:pic="http://schemas.openxmlformats.org/drawingml/2006/picture">
+                  <pic:nvPicPr>
+                    <pic:cNvPr id="1" name=""/>
+                    <pic:cNvPicPr/>
+                  </pic:nvPicPr>
+                  <pic:blipFill>
+                    <a:blip r:embed="rId11"/>
+                    <a:stretch>
+                      <a:fillRect/>
+                    </a:stretch>
+                  </pic:blipFill>
+                  <pic:spPr>
+                    <a:xfrm>
+                      <a:off x="0" y="0"/>
+                      <a:ext cx="1668630" cy="3020953"/>
+                    </a:xfrm>
+                    <a:prstGeom prst="rect">
+                      <a:avLst/>
+                    </a:prstGeom>
+                  </pic:spPr>
+                </pic:pic>
+              </a:graphicData>
+            </a:graphic>
+          </wp:inline>
+        </w:drawing>
+      </w:r>
+    </w:p>
+    <w:p>
+      <w:r>
+        <w:t>L’utilisateur entre du texte dans le premier champ. Lorsqu’il clique sur « Send », une communication démarre avec un serveur qui se contente de renvoyer le corps de la requête. Une fois la réponse reçue, le contenu envoyé s’affiche en dessous de «Serveur response : »</w:t>
+      </w:r>
+    </w:p>
+    <w:p>
+      <w:pPr>
+        <w:pStyle w:val="Titre3"/>
+      </w:pPr>
+      <w:bookmarkStart w:id="6" w:name="_Toc87108566"/>
+      <w:r>
+        <w:t>Mise en place</w:t>
+      </w:r>
+      <w:bookmarkEnd w:id="6"/>
+    </w:p>
+    <w:p>
+      <w:pPr>
+        <w:rPr>
+          <w:b/>
+          <w:bCs/>
+        </w:rPr>
+      </w:pPr>
+      <w:r>
+        <w:t xml:space="preserve">Comme les transmission de ce laboratoire sont effectuée dans le web, nous avons commencé par implémenter un objet </w:t>
+      </w:r>
+      <w:r>
+        <w:rPr>
+          <w:b/>
+          <w:bCs/>
+        </w:rPr>
+        <w:t>SymComRequest</w:t>
+      </w:r>
+      <w:r>
+        <w:rPr>
+          <w:b/>
+          <w:bCs/>
+        </w:rPr>
+        <w:t>.</w:t>
+      </w:r>
+    </w:p>
+    <w:p>
+      <w:r>
+        <w:t xml:space="preserve">Le </w:t>
+      </w:r>
+      <w:r>
+        <w:rPr>
+          <w:i/>
+          <w:iCs/>
+        </w:rPr>
+        <w:t>symComRequest</w:t>
+      </w:r>
+      <w:r>
+        <w:t xml:space="preserve"> est un objet simple qui prend 4 paramètres :¨</w:t>
+      </w:r>
+    </w:p>
+    <w:p>
+      <w:pPr>
+        <w:pStyle w:val="Paragraphedeliste"/>
+        <w:numPr>
+          <w:ilvl w:val="0"/>
+          <w:numId w:val="10"/>
+        </w:numPr>
+      </w:pPr>
+      <w:r>
+        <w:t>Une url de connexion</w:t>
+      </w:r>
+      <w:r>
+        <w:t> :</w:t>
+      </w:r>
+      <w:r>
+        <w:rPr>
+          <w:i/>
+          <w:iCs/>
+        </w:rPr>
+        <w:t>url</w:t>
+      </w:r>
+      <w:r>
+        <w:t xml:space="preserve"> en string</w:t>
+      </w:r>
+    </w:p>
+    <w:p>
+      <w:pPr>
+        <w:pStyle w:val="Paragraphedeliste"/>
+        <w:numPr>
+          <w:ilvl w:val="0"/>
+          <w:numId w:val="10"/>
+        </w:numPr>
+      </w:pPr>
+      <w:r>
+        <w:t>Un body</w:t>
+      </w:r>
+      <w:r>
+        <w:t> :</w:t>
+      </w:r>
+      <w:r>
+        <w:rPr>
+          <w:i/>
+          <w:iCs/>
+        </w:rPr>
+        <w:t>body</w:t>
+      </w:r>
+      <w:r>
+        <w:t xml:space="preserve"> en string</w:t>
+      </w:r>
+    </w:p>
+    <w:p>
+      <w:pPr>
+        <w:pStyle w:val="Paragraphedeliste"/>
+        <w:numPr>
+          <w:ilvl w:val="0"/>
+          <w:numId w:val="10"/>
+        </w:numPr>
+      </w:pPr>
+      <w:r>
+        <w:t>Un content type</w:t>
+      </w:r>
+      <w:r>
+        <w:t xml:space="preserve"> : </w:t>
+      </w:r>
+      <w:r>
+        <w:rPr>
+          <w:i/>
+          <w:iCs/>
+        </w:rPr>
+        <w:t>contentType</w:t>
+      </w:r>
+      <w:r>
+        <w:t xml:space="preserve"> de type </w:t>
+      </w:r>
+      <w:r>
+        <w:rPr>
+          <w:i/>
+          <w:iCs/>
+        </w:rPr>
+        <w:t>ContentType</w:t>
+      </w:r>
+    </w:p>
+    <w:p>
+      <w:pPr>
+        <w:pStyle w:val="Paragraphedeliste"/>
+        <w:numPr>
+          <w:ilvl w:val="0"/>
+          <w:numId w:val="10"/>
+        </w:numPr>
+      </w:pPr>
+      <w:r>
+        <w:t>Un</w:t>
+      </w:r>
+      <w:r>
+        <w:t xml:space="preserve">e méthode : </w:t>
+      </w:r>
+      <w:r>
+        <w:rPr>
+          <w:i/>
+          <w:iCs/>
+        </w:rPr>
+        <w:t>requestMethod</w:t>
+      </w:r>
+      <w:r>
+        <w:t xml:space="preserve"> de type </w:t>
+      </w:r>
+      <w:r>
+        <w:rPr>
+          <w:i/>
+          <w:iCs/>
+        </w:rPr>
+        <w:t>RequestMethod</w:t>
+      </w:r>
+    </w:p>
+    <w:p>
+      <w:r>
+        <w:t xml:space="preserve">Concernant les deux derniers paramètres, nous avons donc créer deux </w:t>
+      </w:r>
+      <w:r>
+        <w:t>énumérations</w:t>
+      </w:r>
+      <w:r>
+        <w:t> :</w:t>
+      </w:r>
+    </w:p>
+    <w:p>
+      <w:pPr>
+        <w:rPr>
+          <w:i/>
+          <w:iCs/>
+          <w:color w:val="080808"/>
+          <w:lang w:val="fr-FR" w:eastAsia="fr-FR"/>
+        </w:rPr>
+      </w:pPr>
+      <w:r>
+        <w:rPr>
+          <w:i/>
+          <w:iCs/>
+          <w:color w:val="0033B3"/>
+          <w:lang w:val="fr-FR" w:eastAsia="fr-FR"/>
+        </w:rPr>
+        <w:t xml:space="preserve">enum class </w:t>
+      </w:r>
+      <w:r>
+        <w:rPr>
+          <w:i/>
+          <w:iCs/>
+          <w:lang w:val="fr-FR" w:eastAsia="fr-FR"/>
+        </w:rPr>
+        <w:t>ContentType</w:t>
+      </w:r>
+      <w:r>
+        <w:rPr>
+          <w:i/>
+          <w:iCs/>
+          <w:color w:val="080808"/>
+          <w:lang w:val="fr-FR" w:eastAsia="fr-FR"/>
+        </w:rPr>
+        <w:t>(</w:t>
+      </w:r>
+      <w:r>
+        <w:rPr>
+          <w:i/>
+          <w:iCs/>
+          <w:color w:val="0033B3"/>
+          <w:lang w:val="fr-FR" w:eastAsia="fr-FR"/>
+        </w:rPr>
+        <w:t xml:space="preserve">val </w:t>
+      </w:r>
+      <w:r>
+        <w:rPr>
+          <w:i/>
+          <w:iCs/>
+          <w:color w:val="871094"/>
+          <w:lang w:val="fr-FR" w:eastAsia="fr-FR"/>
+        </w:rPr>
+        <w:t>value</w:t>
+      </w:r>
+      <w:r>
+        <w:rPr>
+          <w:i/>
+          <w:iCs/>
+          <w:color w:val="080808"/>
+          <w:lang w:val="fr-FR" w:eastAsia="fr-FR"/>
+        </w:rPr>
+        <w:t xml:space="preserve">: </w:t>
+      </w:r>
+      <w:r>
+        <w:rPr>
+          <w:i/>
+          <w:iCs/>
+          <w:lang w:val="fr-FR" w:eastAsia="fr-FR"/>
+        </w:rPr>
+        <w:t>String</w:t>
+      </w:r>
+      <w:r>
+        <w:rPr>
+          <w:i/>
+          <w:iCs/>
+          <w:color w:val="080808"/>
+          <w:lang w:val="fr-FR" w:eastAsia="fr-FR"/>
+        </w:rPr>
+        <w:t xml:space="preserve">) { </w:t>
+      </w:r>
+      <w:r>
+        <w:rPr>
+          <w:i/>
+          <w:iCs/>
+          <w:color w:val="871094"/>
+          <w:lang w:val="fr-FR" w:eastAsia="fr-FR"/>
+        </w:rPr>
+        <w:t>TEXT</w:t>
+      </w:r>
+      <w:r>
+        <w:rPr>
+          <w:i/>
+          <w:iCs/>
+          <w:color w:val="080808"/>
+          <w:lang w:val="fr-FR" w:eastAsia="fr-FR"/>
+        </w:rPr>
+        <w:t>(</w:t>
+      </w:r>
+      <w:r>
+        <w:rPr>
+          <w:i/>
+          <w:iCs/>
+          <w:color w:val="067D17"/>
+          <w:lang w:val="fr-FR" w:eastAsia="fr-FR"/>
+        </w:rPr>
+        <w:t>"text/plain)</w:t>
+      </w:r>
+      <w:r>
+        <w:rPr>
+          <w:i/>
+          <w:iCs/>
+          <w:color w:val="067D17"/>
+          <w:lang w:val="fr-FR" w:eastAsia="fr-FR"/>
+        </w:rPr>
+        <w:t xml:space="preserve"> </w:t>
+      </w:r>
+      <w:r>
+        <w:rPr>
+          <w:i/>
+          <w:iCs/>
+          <w:color w:val="080808"/>
+          <w:lang w:val="fr-FR" w:eastAsia="fr-FR"/>
+        </w:rPr>
+        <w:t>}</w:t>
+      </w:r>
+      <w:r>
+        <w:rPr>
+          <w:i/>
+          <w:iCs/>
+          <w:color w:val="080808"/>
+          <w:lang w:val="fr-FR" w:eastAsia="fr-FR"/>
+        </w:rPr>
+        <w:br/>
+      </w:r>
+      <w:r>
+        <w:rPr>
+          <w:i/>
+          <w:iCs/>
+          <w:color w:val="0033B3"/>
+          <w:lang w:val="fr-FR" w:eastAsia="fr-FR"/>
+        </w:rPr>
+        <w:t xml:space="preserve">enum class </w:t>
+      </w:r>
+      <w:r>
+        <w:rPr>
+          <w:i/>
+          <w:iCs/>
+          <w:lang w:val="fr-FR" w:eastAsia="fr-FR"/>
+        </w:rPr>
+        <w:t>RequestMethod</w:t>
+      </w:r>
+      <w:r>
+        <w:rPr>
+          <w:i/>
+          <w:iCs/>
+          <w:color w:val="080808"/>
+          <w:lang w:val="fr-FR" w:eastAsia="fr-FR"/>
+        </w:rPr>
+        <w:t>(</w:t>
+      </w:r>
+      <w:r>
+        <w:rPr>
+          <w:i/>
+          <w:iCs/>
+          <w:color w:val="0033B3"/>
+          <w:lang w:val="fr-FR" w:eastAsia="fr-FR"/>
+        </w:rPr>
+        <w:t xml:space="preserve">val </w:t>
+      </w:r>
+      <w:r>
+        <w:rPr>
+          <w:i/>
+          <w:iCs/>
+          <w:color w:val="871094"/>
+          <w:lang w:val="fr-FR" w:eastAsia="fr-FR"/>
+        </w:rPr>
+        <w:t>value</w:t>
+      </w:r>
+      <w:r>
+        <w:rPr>
+          <w:i/>
+          <w:iCs/>
+          <w:color w:val="080808"/>
+          <w:lang w:val="fr-FR" w:eastAsia="fr-FR"/>
+        </w:rPr>
+        <w:t xml:space="preserve">: </w:t>
+      </w:r>
+      <w:r>
+        <w:rPr>
+          <w:i/>
+          <w:iCs/>
+          <w:lang w:val="fr-FR" w:eastAsia="fr-FR"/>
+        </w:rPr>
+        <w:t>String</w:t>
+      </w:r>
+      <w:r>
+        <w:rPr>
+          <w:i/>
+          <w:iCs/>
+          <w:color w:val="080808"/>
+          <w:lang w:val="fr-FR" w:eastAsia="fr-FR"/>
+        </w:rPr>
+        <w:t xml:space="preserve">) { </w:t>
+      </w:r>
+      <w:r>
+        <w:rPr>
+          <w:i/>
+          <w:iCs/>
+          <w:color w:val="871094"/>
+          <w:lang w:val="fr-FR" w:eastAsia="fr-FR"/>
+        </w:rPr>
+        <w:t>GET</w:t>
+      </w:r>
+      <w:r>
+        <w:rPr>
+          <w:i/>
+          <w:iCs/>
+          <w:color w:val="080808"/>
+          <w:lang w:val="fr-FR" w:eastAsia="fr-FR"/>
+        </w:rPr>
+        <w:t>(</w:t>
+      </w:r>
+      <w:r>
+        <w:rPr>
+          <w:i/>
+          <w:iCs/>
+          <w:color w:val="067D17"/>
+          <w:lang w:val="fr-FR" w:eastAsia="fr-FR"/>
+        </w:rPr>
+        <w:t>"GET"</w:t>
+      </w:r>
+      <w:r>
+        <w:rPr>
+          <w:i/>
+          <w:iCs/>
+          <w:color w:val="080808"/>
+          <w:lang w:val="fr-FR" w:eastAsia="fr-FR"/>
+        </w:rPr>
+        <w:t xml:space="preserve">), </w:t>
+      </w:r>
+      <w:r>
+        <w:rPr>
+          <w:i/>
+          <w:iCs/>
+          <w:color w:val="871094"/>
+          <w:lang w:val="fr-FR" w:eastAsia="fr-FR"/>
+        </w:rPr>
+        <w:t>POST</w:t>
+      </w:r>
+      <w:r>
+        <w:rPr>
+          <w:i/>
+          <w:iCs/>
+          <w:color w:val="080808"/>
+          <w:lang w:val="fr-FR" w:eastAsia="fr-FR"/>
+        </w:rPr>
+        <w:t>(</w:t>
+      </w:r>
+      <w:r>
+        <w:rPr>
+          <w:i/>
+          <w:iCs/>
+          <w:color w:val="067D17"/>
+          <w:lang w:val="fr-FR" w:eastAsia="fr-FR"/>
+        </w:rPr>
+        <w:t>"POST"</w:t>
+      </w:r>
+      <w:r>
+        <w:rPr>
+          <w:i/>
+          <w:iCs/>
+          <w:color w:val="080808"/>
+          <w:lang w:val="fr-FR" w:eastAsia="fr-FR"/>
+        </w:rPr>
+        <w:t>)</w:t>
+      </w:r>
+      <w:r>
+        <w:rPr>
+          <w:i/>
+          <w:iCs/>
+          <w:color w:val="080808"/>
+          <w:lang w:val="fr-FR" w:eastAsia="fr-FR"/>
+        </w:rPr>
+        <w:t xml:space="preserve"> </w:t>
+      </w:r>
+      <w:r>
+        <w:rPr>
+          <w:i/>
+          <w:iCs/>
+          <w:color w:val="080808"/>
+          <w:lang w:val="fr-FR" w:eastAsia="fr-FR"/>
+        </w:rPr>
+        <w:t>}</w:t>
+      </w:r>
     </w:p>
     <w:p/>
     <w:p>
-      <w:pPr>
-        <w:pStyle w:val="Titre1"/>
-      </w:pPr>
-      <w:bookmarkStart w:id="3" w:name="_Toc84950335"/>
+      <w:r>
+        <w:t>Ensuite, nous avons mis en place</w:t>
+      </w:r>
+      <w:r>
+        <w:t xml:space="preserve"> le </w:t>
+      </w:r>
+      <w:r>
+        <w:rPr>
+          <w:b/>
+          <w:bCs/>
+          <w:i/>
+          <w:iCs/>
+        </w:rPr>
+        <w:t>SymComManager</w:t>
+      </w:r>
+      <w:r>
+        <w:t>. Il offre deux méthodes principale</w:t>
+      </w:r>
+    </w:p>
+    <w:p>
+      <w:pPr>
+        <w:jc w:val="both"/>
+        <w:rPr>
+          <w:lang w:val="fr-FR" w:eastAsia="fr-FR"/>
+        </w:rPr>
+      </w:pPr>
+      <w:r>
+        <w:rPr>
+          <w:i/>
+          <w:iCs/>
+          <w:color w:val="0033B3"/>
+          <w:lang w:val="fr-FR" w:eastAsia="fr-FR"/>
+        </w:rPr>
+        <w:t xml:space="preserve">fun </w:t>
+      </w:r>
+      <w:r>
+        <w:rPr>
+          <w:i/>
+          <w:iCs/>
+          <w:color w:val="00627A"/>
+          <w:lang w:val="fr-FR" w:eastAsia="fr-FR"/>
+        </w:rPr>
+        <w:t>setCommunicationEventListener</w:t>
+      </w:r>
+      <w:r>
+        <w:rPr>
+          <w:i/>
+          <w:iCs/>
+          <w:lang w:val="fr-FR" w:eastAsia="fr-FR"/>
+        </w:rPr>
+        <w:t xml:space="preserve">(communicationEventListener: </w:t>
+      </w:r>
+      <w:r>
+        <w:rPr>
+          <w:i/>
+          <w:iCs/>
+          <w:color w:val="000000"/>
+          <w:lang w:val="fr-FR" w:eastAsia="fr-FR"/>
+        </w:rPr>
+        <w:t>CommunicationEventListener</w:t>
+      </w:r>
+      <w:r>
+        <w:rPr>
+          <w:i/>
+          <w:iCs/>
+          <w:lang w:val="fr-FR" w:eastAsia="fr-FR"/>
+        </w:rPr>
+        <w:t>)</w:t>
+      </w:r>
+      <w:r>
+        <w:rPr>
+          <w:lang w:val="fr-FR" w:eastAsia="fr-FR"/>
+        </w:rPr>
+        <w:t xml:space="preserve"> qui s’occupe de récupérer un </w:t>
+      </w:r>
+      <w:r>
+        <w:rPr>
+          <w:i/>
+          <w:iCs/>
+          <w:lang w:val="fr-FR" w:eastAsia="fr-FR"/>
+        </w:rPr>
+        <w:t>communicationEventListener</w:t>
+      </w:r>
+      <w:r>
+        <w:rPr>
+          <w:lang w:val="fr-FR" w:eastAsia="fr-FR"/>
+        </w:rPr>
+        <w:t xml:space="preserve"> et le stocke dans une référence faible à cause du fait que les </w:t>
+      </w:r>
+      <w:r>
+        <w:rPr>
+          <w:i/>
+          <w:iCs/>
+          <w:lang w:val="fr-FR" w:eastAsia="fr-FR"/>
+        </w:rPr>
+        <w:t>communicationEventListener</w:t>
+      </w:r>
+      <w:r>
+        <w:rPr>
+          <w:lang w:val="fr-FR" w:eastAsia="fr-FR"/>
+        </w:rPr>
+        <w:t xml:space="preserve"> sont des classes anonymes au niveau des activités.</w:t>
+      </w:r>
+    </w:p>
+    <w:p>
+      <w:pPr>
+        <w:jc w:val="both"/>
+        <w:rPr>
+          <w:color w:val="080808"/>
+          <w:lang w:val="fr-FR" w:eastAsia="fr-FR"/>
+        </w:rPr>
+      </w:pPr>
+      <w:r>
+        <w:rPr>
+          <w:i/>
+          <w:iCs/>
+          <w:color w:val="0033B3"/>
+          <w:lang w:val="fr-FR" w:eastAsia="fr-FR"/>
+        </w:rPr>
+        <w:t xml:space="preserve">fun </w:t>
+      </w:r>
+      <w:r>
+        <w:rPr>
+          <w:i/>
+          <w:iCs/>
+          <w:color w:val="00627A"/>
+          <w:lang w:val="fr-FR" w:eastAsia="fr-FR"/>
+        </w:rPr>
+        <w:t>sendRequest</w:t>
+      </w:r>
+      <w:r>
+        <w:rPr>
+          <w:i/>
+          <w:iCs/>
+          <w:color w:val="080808"/>
+          <w:lang w:val="fr-FR" w:eastAsia="fr-FR"/>
+        </w:rPr>
+        <w:t xml:space="preserve">( request: </w:t>
+      </w:r>
+      <w:r>
+        <w:rPr>
+          <w:i/>
+          <w:iCs/>
+          <w:lang w:val="fr-FR" w:eastAsia="fr-FR"/>
+        </w:rPr>
+        <w:t xml:space="preserve">SymComRequest </w:t>
+      </w:r>
+      <w:r>
+        <w:rPr>
+          <w:i/>
+          <w:iCs/>
+          <w:color w:val="080808"/>
+          <w:lang w:val="fr-FR" w:eastAsia="fr-FR"/>
+        </w:rPr>
+        <w:t>)</w:t>
+      </w:r>
+      <w:r>
+        <w:rPr>
+          <w:color w:val="080808"/>
+          <w:lang w:val="fr-FR" w:eastAsia="fr-FR"/>
+        </w:rPr>
+        <w:t xml:space="preserve"> qui récupère la </w:t>
+      </w:r>
+      <w:r>
+        <w:rPr>
+          <w:color w:val="080808"/>
+          <w:lang w:val="fr-FR" w:eastAsia="fr-FR"/>
+        </w:rPr>
+        <w:t xml:space="preserve">requête et démarre un thread de communication en passant la </w:t>
+      </w:r>
+      <w:r>
+        <w:rPr>
+          <w:i/>
+          <w:iCs/>
+          <w:color w:val="080808"/>
+          <w:lang w:val="fr-FR" w:eastAsia="fr-FR"/>
+        </w:rPr>
+        <w:t>request</w:t>
+      </w:r>
+      <w:r>
+        <w:rPr>
+          <w:i/>
+          <w:iCs/>
+          <w:color w:val="080808"/>
+          <w:lang w:val="fr-FR" w:eastAsia="fr-FR"/>
+        </w:rPr>
+        <w:t xml:space="preserve"> </w:t>
+      </w:r>
+      <w:r>
+        <w:rPr>
+          <w:color w:val="080808"/>
+          <w:lang w:val="fr-FR" w:eastAsia="fr-FR"/>
+        </w:rPr>
+        <w:t xml:space="preserve">ainsi que une référence faible sur le </w:t>
+      </w:r>
+      <w:r>
+        <w:rPr>
+          <w:i/>
+          <w:iCs/>
+          <w:color w:val="080808"/>
+          <w:lang w:val="fr-FR" w:eastAsia="fr-FR"/>
+        </w:rPr>
+        <w:t>communicationEventListener</w:t>
+      </w:r>
+    </w:p>
+    <w:p>
+      <w:r>
+        <w:t xml:space="preserve">Finalement nous avons créé la classe </w:t>
+      </w:r>
+      <w:r>
+        <w:rPr>
+          <w:b/>
+          <w:bCs/>
+        </w:rPr>
+        <w:t>SymComThread</w:t>
+      </w:r>
+      <w:r>
+        <w:t xml:space="preserve"> qui permet d’exécuter une requête </w:t>
+      </w:r>
+      <w:r>
+        <w:rPr>
+          <w:i/>
+          <w:iCs/>
+        </w:rPr>
+        <w:t>SymComRequest</w:t>
+      </w:r>
+      <w:r>
+        <w:t xml:space="preserve"> sur </w:t>
+      </w:r>
+      <w:r>
+        <w:t>autre</w:t>
+      </w:r>
+      <w:r>
+        <w:t xml:space="preserve"> thread que </w:t>
+      </w:r>
+      <w:r>
+        <w:t>l’</w:t>
+      </w:r>
+      <w:r>
+        <w:t xml:space="preserve">UI thread. Il est construit à partir d’une SymComRequest et d’une référence faible sur un </w:t>
+      </w:r>
+      <w:r>
+        <w:rPr>
+          <w:i/>
+          <w:iCs/>
+        </w:rPr>
+        <w:t>CommunicationEventListener</w:t>
+      </w:r>
+      <w:r>
+        <w:rPr>
+          <w:i/>
+          <w:iCs/>
+        </w:rPr>
+        <w:t xml:space="preserve">. </w:t>
+      </w:r>
+      <w:r>
+        <w:t xml:space="preserve">Une fois la réponse reçue, le </w:t>
+      </w:r>
+      <w:r>
+        <w:rPr>
+          <w:i/>
+          <w:iCs/>
+        </w:rPr>
+        <w:t>SymComThread</w:t>
+      </w:r>
+      <w:r>
+        <w:t xml:space="preserve"> retourne la réponse sur l’UI thread en créant un handler sur le </w:t>
+      </w:r>
+      <w:r>
+        <w:rPr>
+          <w:i/>
+          <w:iCs/>
+        </w:rPr>
+        <w:t>mainLooper</w:t>
+      </w:r>
+      <w:r>
+        <w:t xml:space="preserve">. La réponse est retournée grâce à la méthode post avec un </w:t>
+      </w:r>
+      <w:r>
+        <w:rPr>
+          <w:i/>
+          <w:iCs/>
+        </w:rPr>
+        <w:t>ResponseRunnable</w:t>
+      </w:r>
+      <w:r>
+        <w:rPr>
+          <w:i/>
+          <w:iCs/>
+        </w:rPr>
+        <w:t xml:space="preserve"> </w:t>
+      </w:r>
+      <w:r>
+        <w:t>qui est</w:t>
+      </w:r>
+      <w:r>
+        <w:t xml:space="preserve"> une classe interne statique pour permettre au thread de se terminer sans que le </w:t>
+      </w:r>
+      <w:r>
+        <w:rPr>
+          <w:i/>
+          <w:iCs/>
+        </w:rPr>
+        <w:t>runnable</w:t>
+      </w:r>
+      <w:r>
+        <w:t xml:space="preserve"> ait préalablement été traité.</w:t>
+      </w:r>
+    </w:p>
+    <w:p>
+      <w:pPr>
+        <w:pStyle w:val="Titre2"/>
+        <w:jc w:val="both"/>
+      </w:pPr>
+      <w:bookmarkStart w:id="7" w:name="_Toc87108567"/>
       <w:r>
         <w:t>Retardé</w:t>
-      </w:r>
-      <w:bookmarkEnd w:id="3"/>
-    </w:p>
-    <w:p/>
-    <w:p>
-      <w:pPr>
-        <w:pStyle w:val="Titre1"/>
-      </w:pPr>
-      <w:bookmarkStart w:id="4" w:name="_Toc84950336"/>
-      <w:r>
-        <w:t>Sérialisé</w:t>
-      </w:r>
-      <w:bookmarkEnd w:id="4"/>
-    </w:p>
-    <w:p/>
-    <w:p>
-      <w:pPr>
-        <w:pStyle w:val="Titre1"/>
-      </w:pPr>
-      <w:bookmarkStart w:id="5" w:name="_Toc84950337"/>
-      <w:r>
-        <w:lastRenderedPageBreak/>
-        <w:t>Compressé</w:t>
-      </w:r>
-      <w:bookmarkEnd w:id="5"/>
-    </w:p>
-    <w:p/>
-    <w:p>
-      <w:pPr>
-        <w:pStyle w:val="Titre1"/>
-      </w:pPr>
-      <w:bookmarkStart w:id="6" w:name="_Toc84950338"/>
-      <w:proofErr w:type="spellStart"/>
-      <w:r>
-        <w:t>GraphQL</w:t>
-      </w:r>
-      <w:bookmarkEnd w:id="6"/>
-      <w:proofErr w:type="spellEnd"/>
-    </w:p>
-    <w:p/>
-    <w:p>
-      <w:pPr>
-        <w:pStyle w:val="Titre1"/>
-      </w:pPr>
-      <w:bookmarkStart w:id="7" w:name="_Toc84950339"/>
-      <w:r>
-        <w:t>Sources</w:t>
       </w:r>
       <w:bookmarkEnd w:id="7"/>
     </w:p>
     <w:p>
       <w:r>
-        <w:t>Example</w:t>
-      </w:r>
-      <w:r>
-        <w:rPr>
-          <w:i/>
-          <w:iCs/>
-        </w:rPr>
-        <w:t xml:space="preserve"> – 14/07/2021</w:t>
-      </w:r>
-      <w:r>
-        <w:rPr>
-          <w:i/>
-          <w:iCs/>
-        </w:rPr>
-        <w:t>(parution)</w:t>
+        <w:t>La mise en place de la communication retardée est sensiblement proche de la première manipulation.</w:t>
+      </w:r>
+    </w:p>
+    <w:p>
+      <w:pPr>
+        <w:pStyle w:val="Titre3"/>
+      </w:pPr>
+      <w:bookmarkStart w:id="8" w:name="_Toc87108568"/>
+      <w:r>
+        <w:t>Utilisation</w:t>
+      </w:r>
+      <w:bookmarkEnd w:id="8"/>
+    </w:p>
+    <w:p>
+      <w:r>
+        <w:t>Au lancement le layout ressemble à ceci :</w:t>
+      </w:r>
+    </w:p>
+    <w:p>
+      <w:pPr>
+        <w:jc w:val="center"/>
+      </w:pPr>
+      <w:r>
+        <w:rPr>
+          <w:noProof/>
+        </w:rPr>
+        <w:drawing>
+          <wp:inline distT="0" distB="0" distL="0" distR="0" wp14:anchorId="55E41A45" wp14:editId="6E1E9305">
+            <wp:extent cx="1787857" cy="1229558"/>
+            <wp:effectExtent l="0" t="0" r="3175" b="8890"/>
+            <wp:docPr id="5" name="Image 5"/>
+            <wp:cNvGraphicFramePr>
+              <a:graphicFrameLocks xmlns:a="http://schemas.openxmlformats.org/drawingml/2006/main" noChangeAspect="1"/>
+            </wp:cNvGraphicFramePr>
+            <a:graphic xmlns:a="http://schemas.openxmlformats.org/drawingml/2006/main">
+              <a:graphicData uri="http://schemas.openxmlformats.org/drawingml/2006/picture">
+                <pic:pic xmlns:pic="http://schemas.openxmlformats.org/drawingml/2006/picture">
+                  <pic:nvPicPr>
+                    <pic:cNvPr id="1" name=""/>
+                    <pic:cNvPicPr/>
+                  </pic:nvPicPr>
+                  <pic:blipFill rotWithShape="1">
+                    <a:blip r:embed="rId12"/>
+                    <a:srcRect b="62431"/>
+                    <a:stretch/>
+                  </pic:blipFill>
+                  <pic:spPr bwMode="auto">
+                    <a:xfrm>
+                      <a:off x="0" y="0"/>
+                      <a:ext cx="1799133" cy="1237313"/>
+                    </a:xfrm>
+                    <a:prstGeom prst="rect">
+                      <a:avLst/>
+                    </a:prstGeom>
+                    <a:ln>
+                      <a:noFill/>
+                    </a:ln>
+                    <a:extLst>
+                      <a:ext uri="{53640926-AAD7-44D8-BBD7-CCE9431645EC}">
+                        <a14:shadowObscured xmlns:a14="http://schemas.microsoft.com/office/drawing/2010/main"/>
+                      </a:ext>
+                    </a:extLst>
+                  </pic:spPr>
+                </pic:pic>
+              </a:graphicData>
+            </a:graphic>
+          </wp:inline>
+        </w:drawing>
+      </w:r>
+    </w:p>
+    <w:p>
+      <w:r>
+        <w:t>Le fonctionnement est similaire à la première manipulation. Toutefois le résultat des requêtes ne s’écrase pas et leur état s’affiche</w:t>
+      </w:r>
+      <w:r>
+        <w:t xml:space="preserve"> à la suite avec un logging</w:t>
+      </w:r>
+      <w:r>
+        <w:t>.</w:t>
+      </w:r>
+    </w:p>
+    <w:p>
+      <w:pPr>
+        <w:jc w:val="center"/>
+      </w:pPr>
+      <w:r>
+        <w:rPr>
+          <w:noProof/>
+        </w:rPr>
+        <w:drawing>
+          <wp:inline distT="0" distB="0" distL="0" distR="0" wp14:anchorId="1D02DB09" wp14:editId="648ED227">
+            <wp:extent cx="1830367" cy="1692323"/>
+            <wp:effectExtent l="0" t="0" r="0" b="3175"/>
+            <wp:docPr id="7" name="Image 7"/>
+            <wp:cNvGraphicFramePr>
+              <a:graphicFrameLocks xmlns:a="http://schemas.openxmlformats.org/drawingml/2006/main" noChangeAspect="1"/>
+            </wp:cNvGraphicFramePr>
+            <a:graphic xmlns:a="http://schemas.openxmlformats.org/drawingml/2006/main">
+              <a:graphicData uri="http://schemas.openxmlformats.org/drawingml/2006/picture">
+                <pic:pic xmlns:pic="http://schemas.openxmlformats.org/drawingml/2006/picture">
+                  <pic:nvPicPr>
+                    <pic:cNvPr id="1" name=""/>
+                    <pic:cNvPicPr/>
+                  </pic:nvPicPr>
+                  <pic:blipFill>
+                    <a:blip r:embed="rId13"/>
+                    <a:stretch>
+                      <a:fillRect/>
+                    </a:stretch>
+                  </pic:blipFill>
+                  <pic:spPr>
+                    <a:xfrm>
+                      <a:off x="0" y="0"/>
+                      <a:ext cx="1833472" cy="1695193"/>
+                    </a:xfrm>
+                    <a:prstGeom prst="rect">
+                      <a:avLst/>
+                    </a:prstGeom>
+                  </pic:spPr>
+                </pic:pic>
+              </a:graphicData>
+            </a:graphic>
+          </wp:inline>
+        </w:drawing>
+      </w:r>
+    </w:p>
+    <w:p>
+      <w:r>
+        <w:t>Signification des message</w:t>
+      </w:r>
+    </w:p>
+    <w:tbl>
+      <w:tblPr>
+        <w:tblStyle w:val="TableauGrille1Clair-Accentuation6"/>
+        <w:tblW w:w="0" w:type="auto"/>
+        <w:tblLook w:val="04A0" w:firstRow="1" w:lastRow="0" w:firstColumn="1" w:lastColumn="0" w:noHBand="0" w:noVBand="1"/>
+      </w:tblPr>
+      <w:tblGrid>
+        <w:gridCol w:w="2265"/>
+        <w:gridCol w:w="2265"/>
+        <w:gridCol w:w="2266"/>
+        <w:gridCol w:w="2266"/>
+      </w:tblGrid>
+      <w:tr>
+        <w:trPr>
+          <w:cnfStyle w:val="100000000000" w:firstRow="1" w:lastRow="0" w:firstColumn="0" w:lastColumn="0" w:oddVBand="0" w:evenVBand="0" w:oddHBand="0" w:evenHBand="0" w:firstRowFirstColumn="0" w:firstRowLastColumn="0" w:lastRowFirstColumn="0" w:lastRowLastColumn="0"/>
+        </w:trPr>
+        <w:tc>
+          <w:tcPr>
+            <w:cnfStyle w:val="001000000000" w:firstRow="0" w:lastRow="0" w:firstColumn="1" w:lastColumn="0" w:oddVBand="0" w:evenVBand="0" w:oddHBand="0" w:evenHBand="0" w:firstRowFirstColumn="0" w:firstRowLastColumn="0" w:lastRowFirstColumn="0" w:lastRowLastColumn="0"/>
+            <w:tcW w:w="2265" w:type="dxa"/>
+          </w:tcPr>
+          <w:p>
+            <w:r>
+              <w:t>Cause</w:t>
+            </w:r>
+          </w:p>
+        </w:tc>
+        <w:tc>
+          <w:tcPr>
+            <w:tcW w:w="2265" w:type="dxa"/>
+          </w:tcPr>
+          <w:p>
+            <w:pPr>
+              <w:cnfStyle w:val="100000000000" w:firstRow="1" w:lastRow="0" w:firstColumn="0" w:lastColumn="0" w:oddVBand="0" w:evenVBand="0" w:oddHBand="0" w:evenHBand="0" w:firstRowFirstColumn="0" w:firstRowLastColumn="0" w:lastRowFirstColumn="0" w:lastRowLastColumn="0"/>
+              <w:rPr>
+                <w:b w:val="0"/>
+                <w:bCs w:val="0"/>
+              </w:rPr>
+            </w:pPr>
+            <w:r>
+              <w:rPr>
+                <w:b w:val="0"/>
+                <w:bCs w:val="0"/>
+              </w:rPr>
+              <w:t>Pas de connexion</w:t>
+            </w:r>
+          </w:p>
+        </w:tc>
+        <w:tc>
+          <w:tcPr>
+            <w:tcW w:w="2266" w:type="dxa"/>
+          </w:tcPr>
+          <w:p>
+            <w:pPr>
+              <w:cnfStyle w:val="100000000000" w:firstRow="1" w:lastRow="0" w:firstColumn="0" w:lastColumn="0" w:oddVBand="0" w:evenVBand="0" w:oddHBand="0" w:evenHBand="0" w:firstRowFirstColumn="0" w:firstRowLastColumn="0" w:lastRowFirstColumn="0" w:lastRowLastColumn="0"/>
+              <w:rPr>
+                <w:b w:val="0"/>
+                <w:bCs w:val="0"/>
+              </w:rPr>
+            </w:pPr>
+            <w:r>
+              <w:rPr>
+                <w:b w:val="0"/>
+                <w:bCs w:val="0"/>
+              </w:rPr>
+              <w:t>Connexion</w:t>
+            </w:r>
+            <w:r>
+              <w:rPr>
+                <w:b w:val="0"/>
+                <w:bCs w:val="0"/>
+              </w:rPr>
+              <w:t>, envoi</w:t>
+            </w:r>
+          </w:p>
+        </w:tc>
+        <w:tc>
+          <w:tcPr>
+            <w:tcW w:w="2266" w:type="dxa"/>
+          </w:tcPr>
+          <w:p>
+            <w:pPr>
+              <w:cnfStyle w:val="100000000000" w:firstRow="1" w:lastRow="0" w:firstColumn="0" w:lastColumn="0" w:oddVBand="0" w:evenVBand="0" w:oddHBand="0" w:evenHBand="0" w:firstRowFirstColumn="0" w:firstRowLastColumn="0" w:lastRowFirstColumn="0" w:lastRowLastColumn="0"/>
+              <w:rPr>
+                <w:b w:val="0"/>
+                <w:bCs w:val="0"/>
+              </w:rPr>
+            </w:pPr>
+            <w:r>
+              <w:rPr>
+                <w:b w:val="0"/>
+                <w:bCs w:val="0"/>
+              </w:rPr>
+              <w:t>Réponse du serveur</w:t>
+            </w:r>
+          </w:p>
+        </w:tc>
+      </w:tr>
+      <w:tr>
+        <w:tc>
+          <w:tcPr>
+            <w:cnfStyle w:val="001000000000" w:firstRow="0" w:lastRow="0" w:firstColumn="1" w:lastColumn="0" w:oddVBand="0" w:evenVBand="0" w:oddHBand="0" w:evenHBand="0" w:firstRowFirstColumn="0" w:firstRowLastColumn="0" w:lastRowFirstColumn="0" w:lastRowLastColumn="0"/>
+            <w:tcW w:w="2265" w:type="dxa"/>
+          </w:tcPr>
+          <w:p>
+            <w:r>
+              <w:t>Message</w:t>
+            </w:r>
+          </w:p>
+        </w:tc>
+        <w:tc>
+          <w:tcPr>
+            <w:tcW w:w="2265" w:type="dxa"/>
+          </w:tcPr>
+          <w:p>
+            <w:pPr>
+              <w:cnfStyle w:val="000000000000" w:firstRow="0" w:lastRow="0" w:firstColumn="0" w:lastColumn="0" w:oddVBand="0" w:evenVBand="0" w:oddHBand="0" w:evenHBand="0" w:firstRowFirstColumn="0" w:firstRowLastColumn="0" w:lastRowFirstColumn="0" w:lastRowLastColumn="0"/>
+            </w:pPr>
+            <w:r>
+              <w:t>Queud Request &lt;id&gt;</w:t>
+            </w:r>
+          </w:p>
+        </w:tc>
+        <w:tc>
+          <w:tcPr>
+            <w:tcW w:w="2266" w:type="dxa"/>
+          </w:tcPr>
+          <w:p>
+            <w:pPr>
+              <w:cnfStyle w:val="000000000000" w:firstRow="0" w:lastRow="0" w:firstColumn="0" w:lastColumn="0" w:oddVBand="0" w:evenVBand="0" w:oddHBand="0" w:evenHBand="0" w:firstRowFirstColumn="0" w:firstRowLastColumn="0" w:lastRowFirstColumn="0" w:lastRowLastColumn="0"/>
+            </w:pPr>
+            <w:r>
+              <w:t>Sending Request &lt;id&gt;</w:t>
+            </w:r>
+          </w:p>
+        </w:tc>
+        <w:tc>
+          <w:tcPr>
+            <w:tcW w:w="2266" w:type="dxa"/>
+          </w:tcPr>
+          <w:p>
+            <w:pPr>
+              <w:cnfStyle w:val="000000000000" w:firstRow="0" w:lastRow="0" w:firstColumn="0" w:lastColumn="0" w:oddVBand="0" w:evenVBand="0" w:oddHBand="0" w:evenHBand="0" w:firstRowFirstColumn="0" w:firstRowLastColumn="0" w:lastRowFirstColumn="0" w:lastRowLastColumn="0"/>
+            </w:pPr>
+            <w:r>
+              <w:t>&lt;input de l’utilisateur&gt;</w:t>
+            </w:r>
+          </w:p>
+        </w:tc>
+      </w:tr>
+    </w:tbl>
+    <w:p>
+      <w:r>
+        <w:t>L’envoie est déclenché automatiquement si la requête est envoyé</w:t>
+      </w:r>
+      <w:r>
+        <w:t>e</w:t>
+      </w:r>
+      <w:r>
+        <w:t xml:space="preserve"> avec de la connexion ou automatiquement (toutes les 10s) si la requête a été mise en file d’attente.</w:t>
+      </w:r>
+    </w:p>
+    <w:p>
+      <w:pPr>
+        <w:pStyle w:val="Titre3"/>
+      </w:pPr>
+      <w:bookmarkStart w:id="9" w:name="_Toc87108569"/>
+      <w:r>
+        <w:lastRenderedPageBreak/>
+        <w:t>Mise en place</w:t>
+      </w:r>
+      <w:bookmarkEnd w:id="9"/>
+    </w:p>
+    <w:p>
+      <w:r>
+        <w:t xml:space="preserve">Premièrement nous avons modifié le </w:t>
+      </w:r>
+      <w:r>
+        <w:rPr>
+          <w:b/>
+          <w:bCs/>
+        </w:rPr>
+        <w:t>SymComManager</w:t>
+      </w:r>
+      <w:r>
+        <w:t xml:space="preserve">. Nous avons ajouté une file de paire de requête et de référence faible sur le </w:t>
+      </w:r>
+      <w:r>
+        <w:rPr>
+          <w:i/>
+          <w:iCs/>
+        </w:rPr>
+        <w:t>CommunicationEventListener</w:t>
+      </w:r>
+      <w:r>
+        <w:t>.</w:t>
+      </w:r>
+      <w:r>
+        <w:t xml:space="preserve"> Désormais, lors de </w:t>
+      </w:r>
+      <w:r>
+        <w:rPr>
+          <w:i/>
+          <w:iCs/>
+        </w:rPr>
+        <w:t>sendRequest</w:t>
       </w:r>
       <w:r>
         <w:rPr>
@@ -1612,16 +3226,21 @@
         </w:rPr>
         <w:t xml:space="preserve">, </w:t>
       </w:r>
-      <w:hyperlink r:id="rId11" w:history="1">
-        <w:r>
-          <w:rPr>
-            <w:rStyle w:val="Lienhypertexte"/>
-            <w:i/>
-            <w:iCs/>
-          </w:rPr>
-          <w:t>http://dumblink.gg</w:t>
-        </w:r>
-      </w:hyperlink>
+      <w:r>
+        <w:t xml:space="preserve">si la communication internet n’est pas possible, la requête est placée dans la file. </w:t>
+      </w:r>
+    </w:p>
+    <w:p>
+      <w:r>
+        <w:t xml:space="preserve">Ensuite, à la création du </w:t>
+      </w:r>
+      <w:r>
+        <w:rPr>
+          <w:i/>
+          <w:iCs/>
+        </w:rPr>
+        <w:t>SymComManager</w:t>
+      </w:r>
       <w:r>
         <w:rPr>
           <w:i/>
@@ -1630,15 +3249,347 @@
         <w:t xml:space="preserve">, </w:t>
       </w:r>
       <w:r>
-        <w:t>22/09/2021</w:t>
-      </w:r>
-      <w:r>
-        <w:t xml:space="preserve"> (consultation)</w:t>
-      </w:r>
+        <w:t xml:space="preserve">nous démarrons un </w:t>
+      </w:r>
+      <w:r>
+        <w:rPr>
+          <w:i/>
+          <w:iCs/>
+        </w:rPr>
+        <w:t>Timer</w:t>
+      </w:r>
+      <w:r>
+        <w:rPr>
+          <w:i/>
+          <w:iCs/>
+        </w:rPr>
+        <w:t xml:space="preserve"> </w:t>
+      </w:r>
+      <w:r>
+        <w:t xml:space="preserve">qui vérifie toutes les 10secondes si la connexion est disponible. Si c’est le cas, il </w:t>
+      </w:r>
+      <w:r>
+        <w:t>envoie les requêtes et les retire de la file.</w:t>
+      </w:r>
+    </w:p>
+    <w:p>
+      <w:r>
+        <w:t xml:space="preserve">Les requêtes mises en file d’attente sont pairées avec le </w:t>
+      </w:r>
+      <w:r>
+        <w:rPr>
+          <w:i/>
+          <w:iCs/>
+        </w:rPr>
+        <w:t>CommunicationEventListener</w:t>
+      </w:r>
+      <w:r>
+        <w:rPr>
+          <w:i/>
+          <w:iCs/>
+        </w:rPr>
+        <w:t xml:space="preserve"> </w:t>
+      </w:r>
+      <w:r>
+        <w:t xml:space="preserve">actif au moment de la tentative d’envoi. Ainsi, il est possible d’effectuer des requêtes avec différents </w:t>
+      </w:r>
+      <w:r>
+        <w:rPr>
+          <w:i/>
+          <w:iCs/>
+        </w:rPr>
+        <w:t>CommunicationEventListener</w:t>
+      </w:r>
+      <w:r>
+        <w:rPr>
+          <w:i/>
+          <w:iCs/>
+        </w:rPr>
+        <w:t>.</w:t>
+      </w:r>
+    </w:p>
+    <w:p>
+      <w:pPr>
+        <w:rPr>
+          <w:color w:val="080808"/>
+          <w:lang w:val="fr-FR" w:eastAsia="fr-FR"/>
+        </w:rPr>
+      </w:pPr>
+      <w:r>
+        <w:t xml:space="preserve">Finalement nous avons ajouté une méthode </w:t>
+      </w:r>
+      <w:r>
+        <w:rPr>
+          <w:color w:val="00627A"/>
+          <w:lang w:val="fr-FR" w:eastAsia="fr-FR"/>
+        </w:rPr>
+        <w:t>quit</w:t>
+      </w:r>
+      <w:r>
+        <w:rPr>
+          <w:color w:val="080808"/>
+          <w:lang w:val="fr-FR" w:eastAsia="fr-FR"/>
+        </w:rPr>
+        <w:t>()</w:t>
+      </w:r>
+      <w:r>
+        <w:rPr>
+          <w:color w:val="080808"/>
+          <w:lang w:val="fr-FR" w:eastAsia="fr-FR"/>
+        </w:rPr>
+        <w:t>. Cette méthode, arrête le time. Elle est appelée lors de l’appel à la méthode onDestroy() de l’activité.</w:t>
+      </w:r>
+    </w:p>
+    <w:p>
+      <w:r>
+        <w:t xml:space="preserve">Nous avons ajouté une nouvelle activité abstraite </w:t>
+      </w:r>
+      <w:r>
+        <w:rPr>
+          <w:b/>
+          <w:bCs/>
+        </w:rPr>
+        <w:t>BaseActivity</w:t>
+      </w:r>
+    </w:p>
+    <w:p>
+      <w:pPr>
+        <w:rPr>
+          <w:color w:val="080808"/>
+          <w:lang w:val="fr-FR" w:eastAsia="fr-FR"/>
+        </w:rPr>
+      </w:pPr>
+      <w:r>
+        <w:rPr>
+          <w:color w:val="0033B3"/>
+          <w:lang w:val="fr-FR" w:eastAsia="fr-FR"/>
+        </w:rPr>
+        <w:t xml:space="preserve">abstract class </w:t>
+      </w:r>
+      <w:r>
+        <w:rPr>
+          <w:color w:val="000000"/>
+          <w:lang w:val="fr-FR" w:eastAsia="fr-FR"/>
+        </w:rPr>
+        <w:t xml:space="preserve">BaseActivity </w:t>
+      </w:r>
+      <w:r>
+        <w:rPr>
+          <w:color w:val="080808"/>
+          <w:lang w:val="fr-FR" w:eastAsia="fr-FR"/>
+        </w:rPr>
+        <w:t>: AppCompatActivity() {</w:t>
+      </w:r>
+      <w:r>
+        <w:rPr>
+          <w:color w:val="080808"/>
+          <w:lang w:val="fr-FR" w:eastAsia="fr-FR"/>
+        </w:rPr>
+        <w:br/>
+        <w:t xml:space="preserve">    </w:t>
+      </w:r>
+      <w:r>
+        <w:rPr>
+          <w:i/>
+          <w:iCs/>
+          <w:lang w:val="fr-FR" w:eastAsia="fr-FR"/>
+        </w:rPr>
+        <w:br/>
+        <w:t xml:space="preserve">    </w:t>
+      </w:r>
+      <w:r>
+        <w:rPr>
+          <w:color w:val="0033B3"/>
+          <w:lang w:val="fr-FR" w:eastAsia="fr-FR"/>
+        </w:rPr>
+        <w:t xml:space="preserve">protected lateinit var </w:t>
+      </w:r>
+      <w:r>
+        <w:rPr>
+          <w:color w:val="871094"/>
+          <w:lang w:val="fr-FR" w:eastAsia="fr-FR"/>
+        </w:rPr>
+        <w:t>symComManager</w:t>
+      </w:r>
+      <w:r>
+        <w:rPr>
+          <w:color w:val="080808"/>
+          <w:lang w:val="fr-FR" w:eastAsia="fr-FR"/>
+        </w:rPr>
+        <w:t xml:space="preserve">: </w:t>
+      </w:r>
+      <w:r>
+        <w:rPr>
+          <w:color w:val="000000"/>
+          <w:lang w:val="fr-FR" w:eastAsia="fr-FR"/>
+        </w:rPr>
+        <w:t>SymComManager</w:t>
+      </w:r>
+      <w:r>
+        <w:rPr>
+          <w:color w:val="000000"/>
+          <w:lang w:val="fr-FR" w:eastAsia="fr-FR"/>
+        </w:rPr>
+        <w:br/>
+      </w:r>
+      <w:r>
+        <w:rPr>
+          <w:i/>
+          <w:iCs/>
+          <w:lang w:val="fr-FR" w:eastAsia="fr-FR"/>
+        </w:rPr>
+        <w:t xml:space="preserve">    </w:t>
+      </w:r>
+      <w:r>
+        <w:rPr>
+          <w:color w:val="0033B3"/>
+          <w:lang w:val="fr-FR" w:eastAsia="fr-FR"/>
+        </w:rPr>
+        <w:t xml:space="preserve">override fun </w:t>
+      </w:r>
+      <w:r>
+        <w:rPr>
+          <w:color w:val="00627A"/>
+          <w:lang w:val="fr-FR" w:eastAsia="fr-FR"/>
+        </w:rPr>
+        <w:t>onDestroy</w:t>
+      </w:r>
+      <w:r>
+        <w:rPr>
+          <w:color w:val="080808"/>
+          <w:lang w:val="fr-FR" w:eastAsia="fr-FR"/>
+        </w:rPr>
+        <w:t>() {</w:t>
+      </w:r>
+      <w:r>
+        <w:rPr>
+          <w:color w:val="080808"/>
+          <w:lang w:val="fr-FR" w:eastAsia="fr-FR"/>
+        </w:rPr>
+        <w:br/>
+        <w:t xml:space="preserve">        </w:t>
+      </w:r>
+      <w:r>
+        <w:rPr>
+          <w:color w:val="0033B3"/>
+          <w:lang w:val="fr-FR" w:eastAsia="fr-FR"/>
+        </w:rPr>
+        <w:t>super</w:t>
+      </w:r>
+      <w:r>
+        <w:rPr>
+          <w:color w:val="080808"/>
+          <w:lang w:val="fr-FR" w:eastAsia="fr-FR"/>
+        </w:rPr>
+        <w:t>.onDestroy()</w:t>
+      </w:r>
+      <w:r>
+        <w:rPr>
+          <w:color w:val="080808"/>
+          <w:lang w:val="fr-FR" w:eastAsia="fr-FR"/>
+        </w:rPr>
+        <w:br/>
+        <w:t xml:space="preserve">        </w:t>
+      </w:r>
+      <w:r>
+        <w:rPr>
+          <w:color w:val="871094"/>
+          <w:lang w:val="fr-FR" w:eastAsia="fr-FR"/>
+        </w:rPr>
+        <w:t>symComManager</w:t>
+      </w:r>
+      <w:r>
+        <w:rPr>
+          <w:color w:val="080808"/>
+          <w:lang w:val="fr-FR" w:eastAsia="fr-FR"/>
+        </w:rPr>
+        <w:t>.quit()</w:t>
+      </w:r>
+      <w:r>
+        <w:rPr>
+          <w:color w:val="080808"/>
+          <w:lang w:val="fr-FR" w:eastAsia="fr-FR"/>
+        </w:rPr>
+        <w:br/>
+        <w:t xml:space="preserve">    }</w:t>
+      </w:r>
+      <w:r>
+        <w:rPr>
+          <w:color w:val="080808"/>
+          <w:lang w:val="fr-FR" w:eastAsia="fr-FR"/>
+        </w:rPr>
+        <w:br/>
+        <w:t>}</w:t>
+      </w:r>
+    </w:p>
+    <w:p>
+      <w:pPr>
+        <w:rPr>
+          <w:color w:val="080808"/>
+          <w:lang w:val="fr-FR" w:eastAsia="fr-FR"/>
+        </w:rPr>
+      </w:pPr>
+      <w:r>
+        <w:rPr>
+          <w:color w:val="080808"/>
+          <w:lang w:val="fr-FR" w:eastAsia="fr-FR"/>
+        </w:rPr>
+        <w:t>Cette nouvelle activité abstraite sera la base de toutes les activités passées, présentes et futures relatives aux manipulations .</w:t>
+      </w:r>
+    </w:p>
+    <w:p>
+      <w:pPr>
+        <w:pStyle w:val="Titre2"/>
+        <w:jc w:val="both"/>
+      </w:pPr>
+      <w:bookmarkStart w:id="10" w:name="_Toc87108570"/>
+      <w:r>
+        <w:t>Sérialisé</w:t>
+      </w:r>
+      <w:bookmarkEnd w:id="10"/>
+    </w:p>
+    <w:p>
+      <w:pPr>
+        <w:pStyle w:val="Titre2"/>
+        <w:jc w:val="both"/>
+      </w:pPr>
+    </w:p>
+    <w:p>
+      <w:pPr>
+        <w:pStyle w:val="Titre2"/>
+        <w:jc w:val="both"/>
+      </w:pPr>
+      <w:bookmarkStart w:id="11" w:name="_Toc87108571"/>
+      <w:r>
+        <w:t>Compressé</w:t>
+      </w:r>
+      <w:bookmarkEnd w:id="11"/>
+    </w:p>
+    <w:p>
+      <w:pPr>
+        <w:pStyle w:val="Titre2"/>
+        <w:jc w:val="both"/>
+      </w:pPr>
+    </w:p>
+    <w:p>
+      <w:pPr>
+        <w:pStyle w:val="Titre2"/>
+        <w:jc w:val="both"/>
+      </w:pPr>
+      <w:bookmarkStart w:id="12" w:name="_Toc87108572"/>
+      <w:r>
+        <w:t>GraphQL</w:t>
+      </w:r>
+      <w:bookmarkEnd w:id="12"/>
+    </w:p>
+    <w:p>
+      <w:pPr>
+        <w:jc w:val="both"/>
+      </w:pPr>
     </w:p>
     <w:sectPr>
-      <w:headerReference w:type="default" r:id="rId12"/>
-      <w:footerReference w:type="default" r:id="rId13"/>
+      <w:headerReference w:type="default" r:id="rId14"/>
+      <w:footerReference w:type="default" r:id="rId15"/>
       <w:pgSz w:w="11906" w:h="16838"/>
       <w:pgMar w:top="1417" w:right="1417" w:bottom="1417" w:left="1417" w:header="708" w:footer="708" w:gutter="0"/>
       <w:pgNumType w:start="0"/>
@@ -1698,7 +3649,7 @@
       <w:rPr>
         <w:noProof/>
       </w:rPr>
-      <w:t>12.10.2021</w:t>
+      <w:t>06.11.2021</w:t>
     </w:r>
     <w:r>
       <w:rPr>
@@ -2690,6 +4641,119 @@
     </w:lvl>
   </w:abstractNum>
   <w:abstractNum w:abstractNumId="7" w15:restartNumberingAfterBreak="0">
+    <w:nsid w:val="5FBB44CF"/>
+    <w:multiLevelType w:val="hybridMultilevel"/>
+    <w:tmpl w:val="F95AB80C"/>
+    <w:lvl w:ilvl="0" w:tplc="040C0001">
+      <w:start w:val="1"/>
+      <w:numFmt w:val="bullet"/>
+      <w:lvlText w:val=""/>
+      <w:lvlJc w:val="left"/>
+      <w:pPr>
+        <w:ind w:left="720" w:hanging="360"/>
+      </w:pPr>
+      <w:rPr>
+        <w:rFonts w:ascii="Symbol" w:hAnsi="Symbol" w:hint="default"/>
+      </w:rPr>
+    </w:lvl>
+    <w:lvl w:ilvl="1" w:tplc="040C0003" w:tentative="1">
+      <w:start w:val="1"/>
+      <w:numFmt w:val="bullet"/>
+      <w:lvlText w:val="o"/>
+      <w:lvlJc w:val="left"/>
+      <w:pPr>
+        <w:ind w:left="1440" w:hanging="360"/>
+      </w:pPr>
+      <w:rPr>
+        <w:rFonts w:ascii="Courier New" w:hAnsi="Courier New" w:cs="Courier New" w:hint="default"/>
+      </w:rPr>
+    </w:lvl>
+    <w:lvl w:ilvl="2" w:tplc="040C0005" w:tentative="1">
+      <w:start w:val="1"/>
+      <w:numFmt w:val="bullet"/>
+      <w:lvlText w:val=""/>
+      <w:lvlJc w:val="left"/>
+      <w:pPr>
+        <w:ind w:left="2160" w:hanging="360"/>
+      </w:pPr>
+      <w:rPr>
+        <w:rFonts w:ascii="Wingdings" w:hAnsi="Wingdings" w:hint="default"/>
+      </w:rPr>
+    </w:lvl>
+    <w:lvl w:ilvl="3" w:tplc="040C0001" w:tentative="1">
+      <w:start w:val="1"/>
+      <w:numFmt w:val="bullet"/>
+      <w:lvlText w:val=""/>
+      <w:lvlJc w:val="left"/>
+      <w:pPr>
+        <w:ind w:left="2880" w:hanging="360"/>
+      </w:pPr>
+      <w:rPr>
+        <w:rFonts w:ascii="Symbol" w:hAnsi="Symbol" w:hint="default"/>
+      </w:rPr>
+    </w:lvl>
+    <w:lvl w:ilvl="4" w:tplc="040C0003" w:tentative="1">
+      <w:start w:val="1"/>
+      <w:numFmt w:val="bullet"/>
+      <w:lvlText w:val="o"/>
+      <w:lvlJc w:val="left"/>
+      <w:pPr>
+        <w:ind w:left="3600" w:hanging="360"/>
+      </w:pPr>
+      <w:rPr>
+        <w:rFonts w:ascii="Courier New" w:hAnsi="Courier New" w:cs="Courier New" w:hint="default"/>
+      </w:rPr>
+    </w:lvl>
+    <w:lvl w:ilvl="5" w:tplc="040C0005" w:tentative="1">
+      <w:start w:val="1"/>
+      <w:numFmt w:val="bullet"/>
+      <w:lvlText w:val=""/>
+      <w:lvlJc w:val="left"/>
+      <w:pPr>
+        <w:ind w:left="4320" w:hanging="360"/>
+      </w:pPr>
+      <w:rPr>
+        <w:rFonts w:ascii="Wingdings" w:hAnsi="Wingdings" w:hint="default"/>
+      </w:rPr>
+    </w:lvl>
+    <w:lvl w:ilvl="6" w:tplc="040C0001" w:tentative="1">
+      <w:start w:val="1"/>
+      <w:numFmt w:val="bullet"/>
+      <w:lvlText w:val=""/>
+      <w:lvlJc w:val="left"/>
+      <w:pPr>
+        <w:ind w:left="5040" w:hanging="360"/>
+      </w:pPr>
+      <w:rPr>
+        <w:rFonts w:ascii="Symbol" w:hAnsi="Symbol" w:hint="default"/>
+      </w:rPr>
+    </w:lvl>
+    <w:lvl w:ilvl="7" w:tplc="040C0003" w:tentative="1">
+      <w:start w:val="1"/>
+      <w:numFmt w:val="bullet"/>
+      <w:lvlText w:val="o"/>
+      <w:lvlJc w:val="left"/>
+      <w:pPr>
+        <w:ind w:left="5760" w:hanging="360"/>
+      </w:pPr>
+      <w:rPr>
+        <w:rFonts w:ascii="Courier New" w:hAnsi="Courier New" w:cs="Courier New" w:hint="default"/>
+      </w:rPr>
+    </w:lvl>
+    <w:lvl w:ilvl="8" w:tplc="040C0005" w:tentative="1">
+      <w:start w:val="1"/>
+      <w:numFmt w:val="bullet"/>
+      <w:lvlText w:val=""/>
+      <w:lvlJc w:val="left"/>
+      <w:pPr>
+        <w:ind w:left="6480" w:hanging="360"/>
+      </w:pPr>
+      <w:rPr>
+        <w:rFonts w:ascii="Wingdings" w:hAnsi="Wingdings" w:hint="default"/>
+      </w:rPr>
+    </w:lvl>
+  </w:abstractNum>
+  <w:abstractNum w:abstractNumId="8" w15:restartNumberingAfterBreak="0">
     <w:nsid w:val="66242F42"/>
     <w:multiLevelType w:val="hybridMultilevel"/>
     <w:tmpl w:val="30E66BE2"/>
@@ -2801,7 +4865,7 @@
       </w:rPr>
     </w:lvl>
   </w:abstractNum>
-  <w:abstractNum w:abstractNumId="8" w15:restartNumberingAfterBreak="0">
+  <w:abstractNum w:abstractNumId="9" w15:restartNumberingAfterBreak="0">
     <w:nsid w:val="6ACD7DED"/>
     <w:multiLevelType w:val="hybridMultilevel"/>
     <w:tmpl w:val="84D4172C"/>
@@ -2921,7 +4985,7 @@
     <w:abstractNumId w:val="5"/>
   </w:num>
   <w:num w:numId="3">
-    <w:abstractNumId w:val="7"/>
+    <w:abstractNumId w:val="8"/>
   </w:num>
   <w:num w:numId="4">
     <w:abstractNumId w:val="1"/>
@@ -2939,7 +5003,10 @@
     <w:abstractNumId w:val="4"/>
   </w:num>
   <w:num w:numId="9">
-    <w:abstractNumId w:val="8"/>
+    <w:abstractNumId w:val="9"/>
+  </w:num>
+  <w:num w:numId="10">
+    <w:abstractNumId w:val="7"/>
   </w:num>
 </w:numbering>
 </file>
@@ -3408,6 +5475,28 @@
       <w:szCs w:val="24"/>
     </w:rPr>
   </w:style>
+  <w:style w:type="paragraph" w:styleId="Titre4">
+    <w:name w:val="heading 4"/>
+    <w:basedOn w:val="Normal"/>
+    <w:next w:val="Normal"/>
+    <w:link w:val="Titre4Car"/>
+    <w:uiPriority w:val="9"/>
+    <w:unhideWhenUsed/>
+    <w:qFormat/>
+    <w:rsid w:val="007355A4"/>
+    <w:pPr>
+      <w:keepNext/>
+      <w:keepLines/>
+      <w:spacing w:before="40" w:after="0"/>
+      <w:outlineLvl w:val="3"/>
+    </w:pPr>
+    <w:rPr>
+      <w:rFonts w:asciiTheme="majorHAnsi" w:eastAsiaTheme="majorEastAsia" w:hAnsiTheme="majorHAnsi" w:cstheme="majorBidi"/>
+      <w:i/>
+      <w:iCs/>
+      <w:color w:val="B43412" w:themeColor="accent1" w:themeShade="BF"/>
+    </w:rPr>
+  </w:style>
   <w:style w:type="character" w:default="1" w:styleId="Policepardfaut">
     <w:name w:val="Default Paragraph Font"/>
     <w:uiPriority w:val="1"/>
@@ -4284,6 +6373,76 @@
       </w:tcPr>
     </w:tblStylePr>
   </w:style>
+  <w:style w:type="character" w:customStyle="1" w:styleId="Titre4Car">
+    <w:name w:val="Titre 4 Car"/>
+    <w:basedOn w:val="Policepardfaut"/>
+    <w:link w:val="Titre4"/>
+    <w:uiPriority w:val="9"/>
+    <w:rsid w:val="007355A4"/>
+    <w:rPr>
+      <w:rFonts w:asciiTheme="majorHAnsi" w:eastAsiaTheme="majorEastAsia" w:hAnsiTheme="majorHAnsi" w:cstheme="majorBidi"/>
+      <w:i/>
+      <w:iCs/>
+      <w:color w:val="B43412" w:themeColor="accent1" w:themeShade="BF"/>
+    </w:rPr>
+  </w:style>
+  <w:style w:type="table" w:styleId="TableauGrille1Clair-Accentuation6">
+    <w:name w:val="Grid Table 1 Light Accent 6"/>
+    <w:basedOn w:val="TableauNormal"/>
+    <w:uiPriority w:val="46"/>
+    <w:rsid w:val="00E72076"/>
+    <w:pPr>
+      <w:spacing w:after="0" w:line="240" w:lineRule="auto"/>
+    </w:pPr>
+    <w:tblPr>
+      <w:tblStyleRowBandSize w:val="1"/>
+      <w:tblStyleColBandSize w:val="1"/>
+      <w:tblBorders>
+        <w:top w:val="single" w:sz="4" w:space="0" w:color="FF967A" w:themeColor="accent6" w:themeTint="66"/>
+        <w:left w:val="single" w:sz="4" w:space="0" w:color="FF967A" w:themeColor="accent6" w:themeTint="66"/>
+        <w:bottom w:val="single" w:sz="4" w:space="0" w:color="FF967A" w:themeColor="accent6" w:themeTint="66"/>
+        <w:right w:val="single" w:sz="4" w:space="0" w:color="FF967A" w:themeColor="accent6" w:themeTint="66"/>
+        <w:insideH w:val="single" w:sz="4" w:space="0" w:color="FF967A" w:themeColor="accent6" w:themeTint="66"/>
+        <w:insideV w:val="single" w:sz="4" w:space="0" w:color="FF967A" w:themeColor="accent6" w:themeTint="66"/>
+      </w:tblBorders>
+    </w:tblPr>
+    <w:tblStylePr w:type="firstRow">
+      <w:rPr>
+        <w:b/>
+        <w:bCs/>
+      </w:rPr>
+      <w:tblPr/>
+      <w:tcPr>
+        <w:tcBorders>
+          <w:bottom w:val="single" w:sz="12" w:space="0" w:color="FF6137" w:themeColor="accent6" w:themeTint="99"/>
+        </w:tcBorders>
+      </w:tcPr>
+    </w:tblStylePr>
+    <w:tblStylePr w:type="lastRow">
+      <w:rPr>
+        <w:b/>
+        <w:bCs/>
+      </w:rPr>
+      <w:tblPr/>
+      <w:tcPr>
+        <w:tcBorders>
+          <w:top w:val="double" w:sz="2" w:space="0" w:color="FF6137" w:themeColor="accent6" w:themeTint="99"/>
+        </w:tcBorders>
+      </w:tcPr>
+    </w:tblStylePr>
+    <w:tblStylePr w:type="firstCol">
+      <w:rPr>
+        <w:b/>
+        <w:bCs/>
+      </w:rPr>
+    </w:tblStylePr>
+    <w:tblStylePr w:type="lastCol">
+      <w:rPr>
+        <w:b/>
+        <w:bCs/>
+      </w:rPr>
+    </w:tblStylePr>
+  </w:style>
 </w:styles>
 </file>
 
@@ -4449,7 +6608,9 @@
     <w:rsid w:val="005D6CDE"/>
     <w:rsid w:val="006B3BBF"/>
     <w:rsid w:val="00710232"/>
+    <w:rsid w:val="007613AF"/>
     <w:rsid w:val="007634A8"/>
+    <w:rsid w:val="00766D25"/>
     <w:rsid w:val="00792FEE"/>
     <w:rsid w:val="007C2BE7"/>
     <w:rsid w:val="008C048C"/>

</xml_diff>

<commit_message>
Retrait livre et continuation doc
</commit_message>
<xml_diff>
--- a/Labo2_Rapport_Berney_Forestier_Herzig.docx
+++ b/Labo2_Rapport_Berney_Forestier_Herzig.docx
@@ -256,7 +256,7 @@
                                       <w:color w:val="FFFFFF" w:themeColor="background1"/>
                                       <w:lang w:val="de-CH"/>
                                     </w:rPr>
-                                    <w:t>06.11.2021</w:t>
+                                    <w:t>09.11.2021</w:t>
                                   </w:r>
                                   <w:r>
                                     <w:rPr>
@@ -552,7 +552,7 @@
                                 <w:color w:val="FFFFFF" w:themeColor="background1"/>
                                 <w:lang w:val="de-CH"/>
                               </w:rPr>
-                              <w:t>06.11.2021</w:t>
+                              <w:t>09.11.2021</w:t>
                             </w:r>
                             <w:r>
                               <w:rPr>
@@ -787,7 +787,7 @@
                 <w:rPr>
                   <w:rFonts w:eastAsiaTheme="minorEastAsia"/>
                   <w:noProof/>
-                  <w:lang w:val="fr-FR" w:eastAsia="fr-FR"/>
+                  <w:lang w:eastAsia="fr-CH"/>
                 </w:rPr>
               </w:pPr>
               <w:r>
@@ -799,7 +799,7 @@
               <w:r>
                 <w:fldChar w:fldCharType="separate"/>
               </w:r>
-              <w:hyperlink w:anchor="_Toc87108560" w:history="1">
+              <w:hyperlink w:anchor="_Toc87361412" w:history="1">
                 <w:r>
                   <w:rPr>
                     <w:rStyle w:val="Lienhypertexte"/>
@@ -826,7 +826,7 @@
                     <w:noProof/>
                     <w:webHidden/>
                   </w:rPr>
-                  <w:instrText xml:space="preserve"> PAGEREF _Toc87108560 \h </w:instrText>
+                  <w:instrText xml:space="preserve"> PAGEREF _Toc87361412 \h </w:instrText>
                 </w:r>
                 <w:r>
                   <w:rPr>
@@ -866,10 +866,10 @@
                 <w:rPr>
                   <w:rFonts w:eastAsiaTheme="minorEastAsia"/>
                   <w:noProof/>
-                  <w:lang w:val="fr-FR" w:eastAsia="fr-FR"/>
+                  <w:lang w:eastAsia="fr-CH"/>
                 </w:rPr>
               </w:pPr>
-              <w:hyperlink w:anchor="_Toc87108561" w:history="1">
+              <w:hyperlink w:anchor="_Toc87361413" w:history="1">
                 <w:r>
                   <w:rPr>
                     <w:rStyle w:val="Lienhypertexte"/>
@@ -896,7 +896,7 @@
                     <w:noProof/>
                     <w:webHidden/>
                   </w:rPr>
-                  <w:instrText xml:space="preserve"> PAGEREF _Toc87108561 \h </w:instrText>
+                  <w:instrText xml:space="preserve"> PAGEREF _Toc87361413 \h </w:instrText>
                 </w:r>
                 <w:r>
                   <w:rPr>
@@ -936,10 +936,10 @@
                 <w:rPr>
                   <w:rFonts w:eastAsiaTheme="minorEastAsia"/>
                   <w:noProof/>
-                  <w:lang w:val="fr-FR" w:eastAsia="fr-FR"/>
+                  <w:lang w:eastAsia="fr-CH"/>
                 </w:rPr>
               </w:pPr>
-              <w:hyperlink w:anchor="_Toc87108562" w:history="1">
+              <w:hyperlink w:anchor="_Toc87361414" w:history="1">
                 <w:r>
                   <w:rPr>
                     <w:rStyle w:val="Lienhypertexte"/>
@@ -966,7 +966,7 @@
                     <w:noProof/>
                     <w:webHidden/>
                   </w:rPr>
-                  <w:instrText xml:space="preserve"> PAGEREF _Toc87108562 \h </w:instrText>
+                  <w:instrText xml:space="preserve"> PAGEREF _Toc87361414 \h </w:instrText>
                 </w:r>
                 <w:r>
                   <w:rPr>
@@ -1006,10 +1006,10 @@
                 <w:rPr>
                   <w:rFonts w:eastAsiaTheme="minorEastAsia"/>
                   <w:noProof/>
-                  <w:lang w:val="fr-FR" w:eastAsia="fr-FR"/>
+                  <w:lang w:eastAsia="fr-CH"/>
                 </w:rPr>
               </w:pPr>
-              <w:hyperlink w:anchor="_Toc87108563" w:history="1">
+              <w:hyperlink w:anchor="_Toc87361415" w:history="1">
                 <w:r>
                   <w:rPr>
                     <w:rStyle w:val="Lienhypertexte"/>
@@ -1036,7 +1036,7 @@
                     <w:noProof/>
                     <w:webHidden/>
                   </w:rPr>
-                  <w:instrText xml:space="preserve"> PAGEREF _Toc87108563 \h </w:instrText>
+                  <w:instrText xml:space="preserve"> PAGEREF _Toc87361415 \h </w:instrText>
                 </w:r>
                 <w:r>
                   <w:rPr>
@@ -1076,10 +1076,10 @@
                 <w:rPr>
                   <w:rFonts w:eastAsiaTheme="minorEastAsia"/>
                   <w:noProof/>
-                  <w:lang w:val="fr-FR" w:eastAsia="fr-FR"/>
+                  <w:lang w:eastAsia="fr-CH"/>
                 </w:rPr>
               </w:pPr>
-              <w:hyperlink w:anchor="_Toc87108564" w:history="1">
+              <w:hyperlink w:anchor="_Toc87361416" w:history="1">
                 <w:r>
                   <w:rPr>
                     <w:rStyle w:val="Lienhypertexte"/>
@@ -1106,7 +1106,7 @@
                     <w:noProof/>
                     <w:webHidden/>
                   </w:rPr>
-                  <w:instrText xml:space="preserve"> PAGEREF _Toc87108564 \h </w:instrText>
+                  <w:instrText xml:space="preserve"> PAGEREF _Toc87361416 \h </w:instrText>
                 </w:r>
                 <w:r>
                   <w:rPr>
@@ -1146,9 +1146,10 @@
                 <w:rPr>
                   <w:rFonts w:cstheme="minorBidi"/>
                   <w:noProof/>
+                  <w:lang w:val="fr-CH" w:eastAsia="fr-CH"/>
                 </w:rPr>
               </w:pPr>
-              <w:hyperlink w:anchor="_Toc87108565" w:history="1">
+              <w:hyperlink w:anchor="_Toc87361417" w:history="1">
                 <w:r>
                   <w:rPr>
                     <w:rStyle w:val="Lienhypertexte"/>
@@ -1175,7 +1176,7 @@
                     <w:noProof/>
                     <w:webHidden/>
                   </w:rPr>
-                  <w:instrText xml:space="preserve"> PAGEREF _Toc87108565 \h </w:instrText>
+                  <w:instrText xml:space="preserve"> PAGEREF _Toc87361417 \h </w:instrText>
                 </w:r>
                 <w:r>
                   <w:rPr>
@@ -1215,9 +1216,10 @@
                 <w:rPr>
                   <w:rFonts w:cstheme="minorBidi"/>
                   <w:noProof/>
+                  <w:lang w:val="fr-CH" w:eastAsia="fr-CH"/>
                 </w:rPr>
               </w:pPr>
-              <w:hyperlink w:anchor="_Toc87108566" w:history="1">
+              <w:hyperlink w:anchor="_Toc87361418" w:history="1">
                 <w:r>
                   <w:rPr>
                     <w:rStyle w:val="Lienhypertexte"/>
@@ -1244,7 +1246,7 @@
                     <w:noProof/>
                     <w:webHidden/>
                   </w:rPr>
-                  <w:instrText xml:space="preserve"> PAGEREF _Toc87108566 \h </w:instrText>
+                  <w:instrText xml:space="preserve"> PAGEREF _Toc87361418 \h </w:instrText>
                 </w:r>
                 <w:r>
                   <w:rPr>
@@ -1284,10 +1286,10 @@
                 <w:rPr>
                   <w:rFonts w:eastAsiaTheme="minorEastAsia"/>
                   <w:noProof/>
-                  <w:lang w:val="fr-FR" w:eastAsia="fr-FR"/>
+                  <w:lang w:eastAsia="fr-CH"/>
                 </w:rPr>
               </w:pPr>
-              <w:hyperlink w:anchor="_Toc87108567" w:history="1">
+              <w:hyperlink w:anchor="_Toc87361419" w:history="1">
                 <w:r>
                   <w:rPr>
                     <w:rStyle w:val="Lienhypertexte"/>
@@ -1314,7 +1316,7 @@
                     <w:noProof/>
                     <w:webHidden/>
                   </w:rPr>
-                  <w:instrText xml:space="preserve"> PAGEREF _Toc87108567 \h </w:instrText>
+                  <w:instrText xml:space="preserve"> PAGEREF _Toc87361419 \h </w:instrText>
                 </w:r>
                 <w:r>
                   <w:rPr>
@@ -1354,9 +1356,10 @@
                 <w:rPr>
                   <w:rFonts w:cstheme="minorBidi"/>
                   <w:noProof/>
+                  <w:lang w:val="fr-CH" w:eastAsia="fr-CH"/>
                 </w:rPr>
               </w:pPr>
-              <w:hyperlink w:anchor="_Toc87108568" w:history="1">
+              <w:hyperlink w:anchor="_Toc87361420" w:history="1">
                 <w:r>
                   <w:rPr>
                     <w:rStyle w:val="Lienhypertexte"/>
@@ -1383,7 +1386,7 @@
                     <w:noProof/>
                     <w:webHidden/>
                   </w:rPr>
-                  <w:instrText xml:space="preserve"> PAGEREF _Toc87108568 \h </w:instrText>
+                  <w:instrText xml:space="preserve"> PAGEREF _Toc87361420 \h </w:instrText>
                 </w:r>
                 <w:r>
                   <w:rPr>
@@ -1423,9 +1426,10 @@
                 <w:rPr>
                   <w:rFonts w:cstheme="minorBidi"/>
                   <w:noProof/>
+                  <w:lang w:val="fr-CH" w:eastAsia="fr-CH"/>
                 </w:rPr>
               </w:pPr>
-              <w:hyperlink w:anchor="_Toc87108569" w:history="1">
+              <w:hyperlink w:anchor="_Toc87361421" w:history="1">
                 <w:r>
                   <w:rPr>
                     <w:rStyle w:val="Lienhypertexte"/>
@@ -1452,7 +1456,7 @@
                     <w:noProof/>
                     <w:webHidden/>
                   </w:rPr>
-                  <w:instrText xml:space="preserve"> PAGEREF _Toc87108569 \h </w:instrText>
+                  <w:instrText xml:space="preserve"> PAGEREF _Toc87361421 \h </w:instrText>
                 </w:r>
                 <w:r>
                   <w:rPr>
@@ -1492,16 +1496,16 @@
                 <w:rPr>
                   <w:rFonts w:eastAsiaTheme="minorEastAsia"/>
                   <w:noProof/>
-                  <w:lang w:val="fr-FR" w:eastAsia="fr-FR"/>
+                  <w:lang w:eastAsia="fr-CH"/>
                 </w:rPr>
               </w:pPr>
-              <w:hyperlink w:anchor="_Toc87108570" w:history="1">
+              <w:hyperlink w:anchor="_Toc87361422" w:history="1">
                 <w:r>
                   <w:rPr>
                     <w:rStyle w:val="Lienhypertexte"/>
                     <w:noProof/>
                   </w:rPr>
-                  <w:t>Sérialisé</w:t>
+                  <w:t>Transmission d’objets</w:t>
                 </w:r>
                 <w:r>
                   <w:rPr>
@@ -1522,7 +1526,7 @@
                     <w:noProof/>
                     <w:webHidden/>
                   </w:rPr>
-                  <w:instrText xml:space="preserve"> PAGEREF _Toc87108570 \h </w:instrText>
+                  <w:instrText xml:space="preserve"> PAGEREF _Toc87361422 \h </w:instrText>
                 </w:r>
                 <w:r>
                   <w:rPr>
@@ -1562,10 +1566,10 @@
                 <w:rPr>
                   <w:rFonts w:eastAsiaTheme="minorEastAsia"/>
                   <w:noProof/>
-                  <w:lang w:val="fr-FR" w:eastAsia="fr-FR"/>
+                  <w:lang w:eastAsia="fr-CH"/>
                 </w:rPr>
               </w:pPr>
-              <w:hyperlink w:anchor="_Toc87108571" w:history="1">
+              <w:hyperlink w:anchor="_Toc87361423" w:history="1">
                 <w:r>
                   <w:rPr>
                     <w:rStyle w:val="Lienhypertexte"/>
@@ -1592,7 +1596,7 @@
                     <w:noProof/>
                     <w:webHidden/>
                   </w:rPr>
-                  <w:instrText xml:space="preserve"> PAGEREF _Toc87108571 \h </w:instrText>
+                  <w:instrText xml:space="preserve"> PAGEREF _Toc87361423 \h </w:instrText>
                 </w:r>
                 <w:r>
                   <w:rPr>
@@ -1632,10 +1636,10 @@
                 <w:rPr>
                   <w:rFonts w:eastAsiaTheme="minorEastAsia"/>
                   <w:noProof/>
-                  <w:lang w:val="fr-FR" w:eastAsia="fr-FR"/>
+                  <w:lang w:eastAsia="fr-CH"/>
                 </w:rPr>
               </w:pPr>
-              <w:hyperlink w:anchor="_Toc87108572" w:history="1">
+              <w:hyperlink w:anchor="_Toc87361424" w:history="1">
                 <w:r>
                   <w:rPr>
                     <w:rStyle w:val="Lienhypertexte"/>
@@ -1662,7 +1666,7 @@
                     <w:noProof/>
                     <w:webHidden/>
                   </w:rPr>
-                  <w:instrText xml:space="preserve"> PAGEREF _Toc87108572 \h </w:instrText>
+                  <w:instrText xml:space="preserve"> PAGEREF _Toc87361424 \h </w:instrText>
                 </w:r>
                 <w:r>
                   <w:rPr>
@@ -1682,7 +1686,217 @@
                     <w:noProof/>
                     <w:webHidden/>
                   </w:rPr>
-                  <w:t>5</w:t>
+                  <w:t>6</w:t>
+                </w:r>
+                <w:r>
+                  <w:rPr>
+                    <w:noProof/>
+                    <w:webHidden/>
+                  </w:rPr>
+                  <w:fldChar w:fldCharType="end"/>
+                </w:r>
+              </w:hyperlink>
+            </w:p>
+            <w:p>
+              <w:pPr>
+                <w:pStyle w:val="TM3"/>
+                <w:tabs>
+                  <w:tab w:val="right" w:leader="dot" w:pos="9062"/>
+                </w:tabs>
+                <w:rPr>
+                  <w:rFonts w:cstheme="minorBidi"/>
+                  <w:noProof/>
+                  <w:lang w:val="fr-CH" w:eastAsia="fr-CH"/>
+                </w:rPr>
+              </w:pPr>
+              <w:hyperlink w:anchor="_Toc87361425" w:history="1">
+                <w:r>
+                  <w:rPr>
+                    <w:rStyle w:val="Lienhypertexte"/>
+                    <w:noProof/>
+                  </w:rPr>
+                  <w:t>Utilisation</w:t>
+                </w:r>
+                <w:r>
+                  <w:rPr>
+                    <w:noProof/>
+                    <w:webHidden/>
+                  </w:rPr>
+                  <w:tab/>
+                </w:r>
+                <w:r>
+                  <w:rPr>
+                    <w:noProof/>
+                    <w:webHidden/>
+                  </w:rPr>
+                  <w:fldChar w:fldCharType="begin"/>
+                </w:r>
+                <w:r>
+                  <w:rPr>
+                    <w:noProof/>
+                    <w:webHidden/>
+                  </w:rPr>
+                  <w:instrText xml:space="preserve"> PAGEREF _Toc87361425 \h </w:instrText>
+                </w:r>
+                <w:r>
+                  <w:rPr>
+                    <w:noProof/>
+                    <w:webHidden/>
+                  </w:rPr>
+                </w:r>
+                <w:r>
+                  <w:rPr>
+                    <w:noProof/>
+                    <w:webHidden/>
+                  </w:rPr>
+                  <w:fldChar w:fldCharType="separate"/>
+                </w:r>
+                <w:r>
+                  <w:rPr>
+                    <w:noProof/>
+                    <w:webHidden/>
+                  </w:rPr>
+                  <w:t>6</w:t>
+                </w:r>
+                <w:r>
+                  <w:rPr>
+                    <w:noProof/>
+                    <w:webHidden/>
+                  </w:rPr>
+                  <w:fldChar w:fldCharType="end"/>
+                </w:r>
+              </w:hyperlink>
+            </w:p>
+            <w:p>
+              <w:pPr>
+                <w:pStyle w:val="TM3"/>
+                <w:tabs>
+                  <w:tab w:val="right" w:leader="dot" w:pos="9062"/>
+                </w:tabs>
+                <w:rPr>
+                  <w:rFonts w:cstheme="minorBidi"/>
+                  <w:noProof/>
+                  <w:lang w:val="fr-CH" w:eastAsia="fr-CH"/>
+                </w:rPr>
+              </w:pPr>
+              <w:hyperlink w:anchor="_Toc87361426" w:history="1">
+                <w:r>
+                  <w:rPr>
+                    <w:rStyle w:val="Lienhypertexte"/>
+                    <w:noProof/>
+                  </w:rPr>
+                  <w:t>Mise en place</w:t>
+                </w:r>
+                <w:r>
+                  <w:rPr>
+                    <w:noProof/>
+                    <w:webHidden/>
+                  </w:rPr>
+                  <w:tab/>
+                </w:r>
+                <w:r>
+                  <w:rPr>
+                    <w:noProof/>
+                    <w:webHidden/>
+                  </w:rPr>
+                  <w:fldChar w:fldCharType="begin"/>
+                </w:r>
+                <w:r>
+                  <w:rPr>
+                    <w:noProof/>
+                    <w:webHidden/>
+                  </w:rPr>
+                  <w:instrText xml:space="preserve"> PAGEREF _Toc87361426 \h </w:instrText>
+                </w:r>
+                <w:r>
+                  <w:rPr>
+                    <w:noProof/>
+                    <w:webHidden/>
+                  </w:rPr>
+                </w:r>
+                <w:r>
+                  <w:rPr>
+                    <w:noProof/>
+                    <w:webHidden/>
+                  </w:rPr>
+                  <w:fldChar w:fldCharType="separate"/>
+                </w:r>
+                <w:r>
+                  <w:rPr>
+                    <w:noProof/>
+                    <w:webHidden/>
+                  </w:rPr>
+                  <w:t>6</w:t>
+                </w:r>
+                <w:r>
+                  <w:rPr>
+                    <w:noProof/>
+                    <w:webHidden/>
+                  </w:rPr>
+                  <w:fldChar w:fldCharType="end"/>
+                </w:r>
+              </w:hyperlink>
+            </w:p>
+            <w:p>
+              <w:pPr>
+                <w:pStyle w:val="TM1"/>
+                <w:tabs>
+                  <w:tab w:val="right" w:leader="dot" w:pos="9062"/>
+                </w:tabs>
+                <w:rPr>
+                  <w:rFonts w:eastAsiaTheme="minorEastAsia"/>
+                  <w:noProof/>
+                  <w:lang w:eastAsia="fr-CH"/>
+                </w:rPr>
+              </w:pPr>
+              <w:hyperlink w:anchor="_Toc87361427" w:history="1">
+                <w:r>
+                  <w:rPr>
+                    <w:rStyle w:val="Lienhypertexte"/>
+                    <w:noProof/>
+                  </w:rPr>
+                  <w:t>Réponse aux questions</w:t>
+                </w:r>
+                <w:r>
+                  <w:rPr>
+                    <w:noProof/>
+                    <w:webHidden/>
+                  </w:rPr>
+                  <w:tab/>
+                </w:r>
+                <w:r>
+                  <w:rPr>
+                    <w:noProof/>
+                    <w:webHidden/>
+                  </w:rPr>
+                  <w:fldChar w:fldCharType="begin"/>
+                </w:r>
+                <w:r>
+                  <w:rPr>
+                    <w:noProof/>
+                    <w:webHidden/>
+                  </w:rPr>
+                  <w:instrText xml:space="preserve"> PAGEREF _Toc87361427 \h </w:instrText>
+                </w:r>
+                <w:r>
+                  <w:rPr>
+                    <w:noProof/>
+                    <w:webHidden/>
+                  </w:rPr>
+                </w:r>
+                <w:r>
+                  <w:rPr>
+                    <w:noProof/>
+                    <w:webHidden/>
+                  </w:rPr>
+                  <w:fldChar w:fldCharType="separate"/>
+                </w:r>
+                <w:r>
+                  <w:rPr>
+                    <w:noProof/>
+                    <w:webHidden/>
+                  </w:rPr>
+                  <w:t>7</w:t>
                 </w:r>
                 <w:r>
                   <w:rPr>
@@ -1725,7 +1939,7 @@
             <w:pStyle w:val="Titre1"/>
             <w:jc w:val="both"/>
           </w:pPr>
-          <w:bookmarkStart w:id="0" w:name="_Toc87108560"/>
+          <w:bookmarkStart w:id="0" w:name="_Toc87361412"/>
           <w:r>
             <w:lastRenderedPageBreak/>
             <w:t>I</w:t>
@@ -1823,7 +2037,7 @@
         <w:pStyle w:val="Titre1"/>
         <w:jc w:val="both"/>
       </w:pPr>
-      <w:bookmarkStart w:id="1" w:name="_Toc87108561"/>
+      <w:bookmarkStart w:id="1" w:name="_Toc87361413"/>
       <w:r>
         <w:t>Démarrage</w:t>
       </w:r>
@@ -1898,7 +2112,7 @@
         <w:pStyle w:val="Titre2"/>
         <w:jc w:val="both"/>
       </w:pPr>
-      <w:bookmarkStart w:id="2" w:name="_Toc87108562"/>
+      <w:bookmarkStart w:id="2" w:name="_Toc87361414"/>
       <w:r>
         <w:t>Remarques préalables</w:t>
       </w:r>
@@ -1940,7 +2154,7 @@
         <w:pStyle w:val="Titre1"/>
         <w:jc w:val="both"/>
       </w:pPr>
-      <w:bookmarkStart w:id="3" w:name="_Toc87108563"/>
+      <w:bookmarkStart w:id="3" w:name="_Toc87361415"/>
       <w:r>
         <w:lastRenderedPageBreak/>
         <w:t>Manipulations</w:t>
@@ -1963,6 +2177,7 @@
       <w:r>
         <w:t xml:space="preserve">démarre son objet </w:t>
       </w:r>
+      <w:proofErr w:type="spellStart"/>
       <w:r>
         <w:rPr>
           <w:i/>
@@ -1970,9 +2185,11 @@
         </w:rPr>
         <w:t>SymComManager</w:t>
       </w:r>
+      <w:proofErr w:type="spellEnd"/>
       <w:r>
         <w:t xml:space="preserve"> qui est responsable de négocier les communications. Nous avons réussi à adapter le </w:t>
       </w:r>
+      <w:proofErr w:type="spellStart"/>
       <w:r>
         <w:rPr>
           <w:i/>
@@ -1980,6 +2197,7 @@
         </w:rPr>
         <w:t>SymComManager</w:t>
       </w:r>
+      <w:proofErr w:type="spellEnd"/>
       <w:r>
         <w:t xml:space="preserve"> pour qu’il fonctionne avec les 5 activités. Au cours des points suivants, nous allons décrire de manière incrémentale ce que nous avons mis en place pour arriver à l’état final de ce laboratoire.</w:t>
       </w:r>
@@ -1989,7 +2207,7 @@
         <w:pStyle w:val="Titre2"/>
         <w:jc w:val="both"/>
       </w:pPr>
-      <w:bookmarkStart w:id="4" w:name="_Toc87108564"/>
+      <w:bookmarkStart w:id="4" w:name="_Toc87361416"/>
       <w:r>
         <w:t>Asynchrone</w:t>
       </w:r>
@@ -2004,7 +2222,7 @@
       <w:pPr>
         <w:pStyle w:val="Titre3"/>
       </w:pPr>
-      <w:bookmarkStart w:id="5" w:name="_Toc87108565"/>
+      <w:bookmarkStart w:id="5" w:name="_Toc87361417"/>
       <w:r>
         <w:t>Utilisation</w:t>
       </w:r>
@@ -2020,6 +2238,7 @@
       <w:r>
         <w:t xml:space="preserve">créé l’activité </w:t>
       </w:r>
+      <w:proofErr w:type="spellStart"/>
       <w:r>
         <w:rPr>
           <w:i/>
@@ -2027,6 +2246,7 @@
         </w:rPr>
         <w:t>AsyncActivity</w:t>
       </w:r>
+      <w:proofErr w:type="spellEnd"/>
       <w:r>
         <w:rPr>
           <w:i/>
@@ -2085,14 +2305,30 @@
     </w:p>
     <w:p>
       <w:r>
-        <w:t>L’utilisateur entre du texte dans le premier champ. Lorsqu’il clique sur « Send », une communication démarre avec un serveur qui se contente de renvoyer le corps de la requête. Une fois la réponse reçue, le contenu envoyé s’affiche en dessous de «Serveur response : »</w:t>
+        <w:t>L’utilisateur entre du texte dans le premier champ. Lorsqu’il clique sur « </w:t>
+      </w:r>
+      <w:proofErr w:type="spellStart"/>
+      <w:r>
+        <w:t>Send</w:t>
+      </w:r>
+      <w:proofErr w:type="spellEnd"/>
+      <w:r>
+        <w:t xml:space="preserve"> », une communication démarre avec un serveur qui se contente de renvoyer le corps de la requête. Une fois la réponse reçue, le contenu envoyé s’affiche en dessous de «Serveur </w:t>
+      </w:r>
+      <w:proofErr w:type="spellStart"/>
+      <w:r>
+        <w:t>response</w:t>
+      </w:r>
+      <w:proofErr w:type="spellEnd"/>
+      <w:r>
+        <w:t> : »</w:t>
       </w:r>
     </w:p>
     <w:p>
       <w:pPr>
         <w:pStyle w:val="Titre3"/>
       </w:pPr>
-      <w:bookmarkStart w:id="6" w:name="_Toc87108566"/>
+      <w:bookmarkStart w:id="6" w:name="_Toc87361418"/>
       <w:r>
         <w:t>Mise en place</w:t>
       </w:r>
@@ -2108,6 +2344,7 @@
       <w:r>
         <w:t xml:space="preserve">Comme les transmission de ce laboratoire sont effectuée dans le web, nous avons commencé par implémenter un objet </w:t>
       </w:r>
+      <w:proofErr w:type="spellStart"/>
       <w:r>
         <w:rPr>
           <w:b/>
@@ -2115,6 +2352,7 @@
         </w:rPr>
         <w:t>SymComRequest</w:t>
       </w:r>
+      <w:proofErr w:type="spellEnd"/>
       <w:r>
         <w:rPr>
           <w:b/>
@@ -2127,6 +2365,7 @@
       <w:r>
         <w:t xml:space="preserve">Le </w:t>
       </w:r>
+      <w:proofErr w:type="spellStart"/>
       <w:r>
         <w:rPr>
           <w:i/>
@@ -2134,6 +2373,7 @@
         </w:rPr>
         <w:t>symComRequest</w:t>
       </w:r>
+      <w:proofErr w:type="spellEnd"/>
       <w:r>
         <w:t xml:space="preserve"> est un objet simple qui prend 4 paramètres :¨</w:t>
       </w:r>
@@ -2202,6 +2442,7 @@
       <w:r>
         <w:t xml:space="preserve"> : </w:t>
       </w:r>
+      <w:proofErr w:type="spellStart"/>
       <w:r>
         <w:rPr>
           <w:i/>
@@ -2209,9 +2450,11 @@
         </w:rPr>
         <w:t>contentType</w:t>
       </w:r>
+      <w:proofErr w:type="spellEnd"/>
       <w:r>
         <w:t xml:space="preserve"> de type </w:t>
       </w:r>
+      <w:proofErr w:type="spellStart"/>
       <w:r>
         <w:rPr>
           <w:i/>
@@ -2219,6 +2462,7 @@
         </w:rPr>
         <w:t>ContentType</w:t>
       </w:r>
+      <w:proofErr w:type="spellEnd"/>
     </w:p>
     <w:p>
       <w:pPr>
@@ -2234,6 +2478,7 @@
       <w:r>
         <w:t xml:space="preserve">e méthode : </w:t>
       </w:r>
+      <w:proofErr w:type="spellStart"/>
       <w:r>
         <w:rPr>
           <w:i/>
@@ -2241,9 +2486,11 @@
         </w:rPr>
         <w:t>requestMethod</w:t>
       </w:r>
+      <w:proofErr w:type="spellEnd"/>
       <w:r>
         <w:t xml:space="preserve"> de type </w:t>
       </w:r>
+      <w:proofErr w:type="spellStart"/>
       <w:r>
         <w:rPr>
           <w:i/>
@@ -2251,6 +2498,7 @@
         </w:rPr>
         <w:t>RequestMethod</w:t>
       </w:r>
+      <w:proofErr w:type="spellEnd"/>
     </w:p>
     <w:p>
       <w:r>
@@ -2272,6 +2520,8 @@
           <w:lang w:val="fr-FR" w:eastAsia="fr-FR"/>
         </w:rPr>
       </w:pPr>
+      <w:proofErr w:type="spellStart"/>
+      <w:proofErr w:type="gramStart"/>
       <w:r>
         <w:rPr>
           <w:i/>
@@ -2279,8 +2529,20 @@
           <w:color w:val="0033B3"/>
           <w:lang w:val="fr-FR" w:eastAsia="fr-FR"/>
         </w:rPr>
-        <w:t xml:space="preserve">enum class </w:t>
-      </w:r>
+        <w:t>enum</w:t>
+      </w:r>
+      <w:proofErr w:type="spellEnd"/>
+      <w:proofErr w:type="gramEnd"/>
+      <w:r>
+        <w:rPr>
+          <w:i/>
+          <w:iCs/>
+          <w:color w:val="0033B3"/>
+          <w:lang w:val="fr-FR" w:eastAsia="fr-FR"/>
+        </w:rPr>
+        <w:t xml:space="preserve"> class </w:t>
+      </w:r>
+      <w:proofErr w:type="spellStart"/>
       <w:r>
         <w:rPr>
           <w:i/>
@@ -2289,6 +2551,7 @@
         </w:rPr>
         <w:t>ContentType</w:t>
       </w:r>
+      <w:proofErr w:type="spellEnd"/>
       <w:r>
         <w:rPr>
           <w:i/>
@@ -2367,8 +2630,9 @@
           <w:color w:val="067D17"/>
           <w:lang w:val="fr-FR" w:eastAsia="fr-FR"/>
         </w:rPr>
-        <w:t>"text/plain)</w:t>
-      </w:r>
+        <w:t>"</w:t>
+      </w:r>
+      <w:proofErr w:type="spellStart"/>
       <w:r>
         <w:rPr>
           <w:i/>
@@ -2376,6 +2640,25 @@
           <w:color w:val="067D17"/>
           <w:lang w:val="fr-FR" w:eastAsia="fr-FR"/>
         </w:rPr>
+        <w:t>text</w:t>
+      </w:r>
+      <w:proofErr w:type="spellEnd"/>
+      <w:r>
+        <w:rPr>
+          <w:i/>
+          <w:iCs/>
+          <w:color w:val="067D17"/>
+          <w:lang w:val="fr-FR" w:eastAsia="fr-FR"/>
+        </w:rPr>
+        <w:t>/plain)</w:t>
+      </w:r>
+      <w:r>
+        <w:rPr>
+          <w:i/>
+          <w:iCs/>
+          <w:color w:val="067D17"/>
+          <w:lang w:val="fr-FR" w:eastAsia="fr-FR"/>
+        </w:rPr>
         <w:t xml:space="preserve"> </w:t>
       </w:r>
       <w:r>
@@ -2396,6 +2679,7 @@
         </w:rPr>
         <w:br/>
       </w:r>
+      <w:proofErr w:type="spellStart"/>
       <w:r>
         <w:rPr>
           <w:i/>
@@ -2403,8 +2687,19 @@
           <w:color w:val="0033B3"/>
           <w:lang w:val="fr-FR" w:eastAsia="fr-FR"/>
         </w:rPr>
-        <w:t xml:space="preserve">enum class </w:t>
-      </w:r>
+        <w:t>enum</w:t>
+      </w:r>
+      <w:proofErr w:type="spellEnd"/>
+      <w:r>
+        <w:rPr>
+          <w:i/>
+          <w:iCs/>
+          <w:color w:val="0033B3"/>
+          <w:lang w:val="fr-FR" w:eastAsia="fr-FR"/>
+        </w:rPr>
+        <w:t xml:space="preserve"> class </w:t>
+      </w:r>
+      <w:proofErr w:type="spellStart"/>
       <w:r>
         <w:rPr>
           <w:i/>
@@ -2413,6 +2708,7 @@
         </w:rPr>
         <w:t>RequestMethod</w:t>
       </w:r>
+      <w:proofErr w:type="spellEnd"/>
       <w:r>
         <w:rPr>
           <w:i/>
@@ -2565,6 +2861,7 @@
       <w:r>
         <w:t xml:space="preserve"> le </w:t>
       </w:r>
+      <w:proofErr w:type="spellStart"/>
       <w:r>
         <w:rPr>
           <w:b/>
@@ -2574,6 +2871,7 @@
         </w:rPr>
         <w:t>SymComManager</w:t>
       </w:r>
+      <w:proofErr w:type="spellEnd"/>
       <w:r>
         <w:t>. Il offre deux méthodes principale</w:t>
       </w:r>
@@ -2585,6 +2883,7 @@
           <w:lang w:val="fr-FR" w:eastAsia="fr-FR"/>
         </w:rPr>
       </w:pPr>
+      <w:proofErr w:type="gramStart"/>
       <w:r>
         <w:rPr>
           <w:i/>
@@ -2592,8 +2891,19 @@
           <w:color w:val="0033B3"/>
           <w:lang w:val="fr-FR" w:eastAsia="fr-FR"/>
         </w:rPr>
-        <w:t xml:space="preserve">fun </w:t>
-      </w:r>
+        <w:t>fun</w:t>
+      </w:r>
+      <w:proofErr w:type="gramEnd"/>
+      <w:r>
+        <w:rPr>
+          <w:i/>
+          <w:iCs/>
+          <w:color w:val="0033B3"/>
+          <w:lang w:val="fr-FR" w:eastAsia="fr-FR"/>
+        </w:rPr>
+        <w:t xml:space="preserve"> </w:t>
+      </w:r>
+      <w:proofErr w:type="spellStart"/>
       <w:r>
         <w:rPr>
           <w:i/>
@@ -2603,14 +2913,34 @@
         </w:rPr>
         <w:t>setCommunicationEventListener</w:t>
       </w:r>
-      <w:r>
-        <w:rPr>
-          <w:i/>
-          <w:iCs/>
-          <w:lang w:val="fr-FR" w:eastAsia="fr-FR"/>
-        </w:rPr>
-        <w:t xml:space="preserve">(communicationEventListener: </w:t>
-      </w:r>
+      <w:proofErr w:type="spellEnd"/>
+      <w:r>
+        <w:rPr>
+          <w:i/>
+          <w:iCs/>
+          <w:lang w:val="fr-FR" w:eastAsia="fr-FR"/>
+        </w:rPr>
+        <w:t>(</w:t>
+      </w:r>
+      <w:proofErr w:type="spellStart"/>
+      <w:r>
+        <w:rPr>
+          <w:i/>
+          <w:iCs/>
+          <w:lang w:val="fr-FR" w:eastAsia="fr-FR"/>
+        </w:rPr>
+        <w:t>communicationEventListener</w:t>
+      </w:r>
+      <w:proofErr w:type="spellEnd"/>
+      <w:r>
+        <w:rPr>
+          <w:i/>
+          <w:iCs/>
+          <w:lang w:val="fr-FR" w:eastAsia="fr-FR"/>
+        </w:rPr>
+        <w:t xml:space="preserve">: </w:t>
+      </w:r>
+      <w:proofErr w:type="spellStart"/>
       <w:r>
         <w:rPr>
           <w:i/>
@@ -2620,6 +2950,7 @@
         </w:rPr>
         <w:t>CommunicationEventListener</w:t>
       </w:r>
+      <w:proofErr w:type="spellEnd"/>
       <w:r>
         <w:rPr>
           <w:i/>
@@ -2634,6 +2965,7 @@
         </w:rPr>
         <w:t xml:space="preserve"> qui s’occupe de récupérer un </w:t>
       </w:r>
+      <w:proofErr w:type="spellStart"/>
       <w:r>
         <w:rPr>
           <w:i/>
@@ -2642,12 +2974,14 @@
         </w:rPr>
         <w:t>communicationEventListener</w:t>
       </w:r>
+      <w:proofErr w:type="spellEnd"/>
       <w:r>
         <w:rPr>
           <w:lang w:val="fr-FR" w:eastAsia="fr-FR"/>
         </w:rPr>
         <w:t xml:space="preserve"> et le stocke dans une référence faible à cause du fait que les </w:t>
       </w:r>
+      <w:proofErr w:type="spellStart"/>
       <w:r>
         <w:rPr>
           <w:i/>
@@ -2656,6 +2990,7 @@
         </w:rPr>
         <w:t>communicationEventListener</w:t>
       </w:r>
+      <w:proofErr w:type="spellEnd"/>
       <w:r>
         <w:rPr>
           <w:lang w:val="fr-FR" w:eastAsia="fr-FR"/>
@@ -2671,6 +3006,7 @@
           <w:lang w:val="fr-FR" w:eastAsia="fr-FR"/>
         </w:rPr>
       </w:pPr>
+      <w:proofErr w:type="gramStart"/>
       <w:r>
         <w:rPr>
           <w:i/>
@@ -2678,8 +3014,19 @@
           <w:color w:val="0033B3"/>
           <w:lang w:val="fr-FR" w:eastAsia="fr-FR"/>
         </w:rPr>
-        <w:t xml:space="preserve">fun </w:t>
-      </w:r>
+        <w:t>fun</w:t>
+      </w:r>
+      <w:proofErr w:type="gramEnd"/>
+      <w:r>
+        <w:rPr>
+          <w:i/>
+          <w:iCs/>
+          <w:color w:val="0033B3"/>
+          <w:lang w:val="fr-FR" w:eastAsia="fr-FR"/>
+        </w:rPr>
+        <w:t xml:space="preserve"> </w:t>
+      </w:r>
+      <w:proofErr w:type="spellStart"/>
       <w:r>
         <w:rPr>
           <w:i/>
@@ -2689,6 +3036,7 @@
         </w:rPr>
         <w:t>sendRequest</w:t>
       </w:r>
+      <w:proofErr w:type="spellEnd"/>
       <w:r>
         <w:rPr>
           <w:i/>
@@ -2696,16 +3044,9 @@
           <w:color w:val="080808"/>
           <w:lang w:val="fr-FR" w:eastAsia="fr-FR"/>
         </w:rPr>
-        <w:t xml:space="preserve">( request: </w:t>
-      </w:r>
-      <w:r>
-        <w:rPr>
-          <w:i/>
-          <w:iCs/>
-          <w:lang w:val="fr-FR" w:eastAsia="fr-FR"/>
-        </w:rPr>
-        <w:t xml:space="preserve">SymComRequest </w:t>
-      </w:r>
+        <w:t xml:space="preserve">( </w:t>
+      </w:r>
+      <w:proofErr w:type="spellStart"/>
       <w:r>
         <w:rPr>
           <w:i/>
@@ -2713,6 +3054,43 @@
           <w:color w:val="080808"/>
           <w:lang w:val="fr-FR" w:eastAsia="fr-FR"/>
         </w:rPr>
+        <w:t>request</w:t>
+      </w:r>
+      <w:proofErr w:type="spellEnd"/>
+      <w:r>
+        <w:rPr>
+          <w:i/>
+          <w:iCs/>
+          <w:color w:val="080808"/>
+          <w:lang w:val="fr-FR" w:eastAsia="fr-FR"/>
+        </w:rPr>
+        <w:t xml:space="preserve">: </w:t>
+      </w:r>
+      <w:proofErr w:type="spellStart"/>
+      <w:r>
+        <w:rPr>
+          <w:i/>
+          <w:iCs/>
+          <w:lang w:val="fr-FR" w:eastAsia="fr-FR"/>
+        </w:rPr>
+        <w:t>SymComRequest</w:t>
+      </w:r>
+      <w:proofErr w:type="spellEnd"/>
+      <w:r>
+        <w:rPr>
+          <w:i/>
+          <w:iCs/>
+          <w:lang w:val="fr-FR" w:eastAsia="fr-FR"/>
+        </w:rPr>
+        <w:t xml:space="preserve"> </w:t>
+      </w:r>
+      <w:r>
+        <w:rPr>
+          <w:i/>
+          <w:iCs/>
+          <w:color w:val="080808"/>
+          <w:lang w:val="fr-FR" w:eastAsia="fr-FR"/>
+        </w:rPr>
         <w:t>)</w:t>
       </w:r>
       <w:r>
@@ -2729,6 +3107,7 @@
         </w:rPr>
         <w:t xml:space="preserve">requête et démarre un thread de communication en passant la </w:t>
       </w:r>
+      <w:proofErr w:type="spellStart"/>
       <w:r>
         <w:rPr>
           <w:i/>
@@ -2738,6 +3117,7 @@
         </w:rPr>
         <w:t>request</w:t>
       </w:r>
+      <w:proofErr w:type="spellEnd"/>
       <w:r>
         <w:rPr>
           <w:i/>
@@ -2754,6 +3134,7 @@
         </w:rPr>
         <w:t xml:space="preserve">ainsi que une référence faible sur le </w:t>
       </w:r>
+      <w:proofErr w:type="spellStart"/>
       <w:r>
         <w:rPr>
           <w:i/>
@@ -2763,11 +3144,13 @@
         </w:rPr>
         <w:t>communicationEventListener</w:t>
       </w:r>
+      <w:proofErr w:type="spellEnd"/>
     </w:p>
     <w:p>
       <w:r>
         <w:t xml:space="preserve">Finalement nous avons créé la classe </w:t>
       </w:r>
+      <w:proofErr w:type="spellStart"/>
       <w:r>
         <w:rPr>
           <w:b/>
@@ -2775,9 +3158,11 @@
         </w:rPr>
         <w:t>SymComThread</w:t>
       </w:r>
+      <w:proofErr w:type="spellEnd"/>
       <w:r>
         <w:t xml:space="preserve"> qui permet d’exécuter une requête </w:t>
       </w:r>
+      <w:proofErr w:type="spellStart"/>
       <w:r>
         <w:rPr>
           <w:i/>
@@ -2785,6 +3170,7 @@
         </w:rPr>
         <w:t>SymComRequest</w:t>
       </w:r>
+      <w:proofErr w:type="spellEnd"/>
       <w:r>
         <w:t xml:space="preserve"> sur </w:t>
       </w:r>
@@ -2798,8 +3184,17 @@
         <w:t>l’</w:t>
       </w:r>
       <w:r>
-        <w:t xml:space="preserve">UI thread. Il est construit à partir d’une SymComRequest et d’une référence faible sur un </w:t>
-      </w:r>
+        <w:t xml:space="preserve">UI thread. Il est construit à partir d’une </w:t>
+      </w:r>
+      <w:proofErr w:type="spellStart"/>
+      <w:r>
+        <w:t>SymComRequest</w:t>
+      </w:r>
+      <w:proofErr w:type="spellEnd"/>
+      <w:r>
+        <w:t xml:space="preserve"> et d’une référence faible sur un </w:t>
+      </w:r>
+      <w:proofErr w:type="spellStart"/>
       <w:r>
         <w:rPr>
           <w:i/>
@@ -2807,6 +3202,7 @@
         </w:rPr>
         <w:t>CommunicationEventListener</w:t>
       </w:r>
+      <w:proofErr w:type="spellEnd"/>
       <w:r>
         <w:rPr>
           <w:i/>
@@ -2817,6 +3213,7 @@
       <w:r>
         <w:t xml:space="preserve">Une fois la réponse reçue, le </w:t>
       </w:r>
+      <w:proofErr w:type="spellStart"/>
       <w:r>
         <w:rPr>
           <w:i/>
@@ -2824,9 +3221,11 @@
         </w:rPr>
         <w:t>SymComThread</w:t>
       </w:r>
+      <w:proofErr w:type="spellEnd"/>
       <w:r>
         <w:t xml:space="preserve"> retourne la réponse sur l’UI thread en créant un handler sur le </w:t>
       </w:r>
+      <w:proofErr w:type="spellStart"/>
       <w:r>
         <w:rPr>
           <w:i/>
@@ -2834,16 +3233,33 @@
         </w:rPr>
         <w:t>mainLooper</w:t>
       </w:r>
+      <w:proofErr w:type="spellEnd"/>
       <w:r>
         <w:t xml:space="preserve">. La réponse est retournée grâce à la méthode post avec un </w:t>
       </w:r>
-      <w:r>
-        <w:rPr>
-          <w:i/>
-          <w:iCs/>
-        </w:rPr>
-        <w:t>ResponseRunnable</w:t>
-      </w:r>
+      <w:proofErr w:type="spellStart"/>
+      <w:r>
+        <w:rPr>
+          <w:i/>
+          <w:iCs/>
+        </w:rPr>
+        <w:t>Response</w:t>
+      </w:r>
+      <w:r>
+        <w:rPr>
+          <w:i/>
+          <w:iCs/>
+        </w:rPr>
+        <w:t>String</w:t>
+      </w:r>
+      <w:r>
+        <w:rPr>
+          <w:i/>
+          <w:iCs/>
+        </w:rPr>
+        <w:t>Runnable</w:t>
+      </w:r>
+      <w:proofErr w:type="spellEnd"/>
       <w:r>
         <w:rPr>
           <w:i/>
@@ -2857,6 +3273,7 @@
       <w:r>
         <w:t xml:space="preserve"> une classe interne statique pour permettre au thread de se terminer sans que le </w:t>
       </w:r>
+      <w:proofErr w:type="spellStart"/>
       <w:r>
         <w:rPr>
           <w:i/>
@@ -2864,8 +3281,15 @@
         </w:rPr>
         <w:t>runnable</w:t>
       </w:r>
-      <w:r>
-        <w:t xml:space="preserve"> ait préalablement été traité.</w:t>
+      <w:proofErr w:type="spellEnd"/>
+      <w:r>
+        <w:t xml:space="preserve"> ait préalablement été traité</w:t>
+      </w:r>
+      <w:r>
+        <w:t xml:space="preserve"> par le UI thread.</w:t>
+      </w:r>
+      <w:r>
+        <w:t>.</w:t>
       </w:r>
     </w:p>
     <w:p>
@@ -2873,7 +3297,7 @@
         <w:pStyle w:val="Titre2"/>
         <w:jc w:val="both"/>
       </w:pPr>
-      <w:bookmarkStart w:id="7" w:name="_Toc87108567"/>
+      <w:bookmarkStart w:id="7" w:name="_Toc87361419"/>
       <w:r>
         <w:t>Retardé</w:t>
       </w:r>
@@ -2888,7 +3312,7 @@
       <w:pPr>
         <w:pStyle w:val="Titre3"/>
       </w:pPr>
-      <w:bookmarkStart w:id="8" w:name="_Toc87108568"/>
+      <w:bookmarkStart w:id="8" w:name="_Toc87361420"/>
       <w:r>
         <w:t>Utilisation</w:t>
       </w:r>
@@ -2956,8 +3380,13 @@
         <w:t>Le fonctionnement est similaire à la première manipulation. Toutefois le résultat des requêtes ne s’écrase pas et leur état s’affiche</w:t>
       </w:r>
       <w:r>
-        <w:t xml:space="preserve"> à la suite avec un logging</w:t>
-      </w:r>
+        <w:t xml:space="preserve"> à la suite avec un </w:t>
+      </w:r>
+      <w:proofErr w:type="spellStart"/>
+      <w:r>
+        <w:t>logging</w:t>
+      </w:r>
+      <w:proofErr w:type="spellEnd"/>
       <w:r>
         <w:t>.</w:t>
       </w:r>
@@ -3130,8 +3559,31 @@
             <w:pPr>
               <w:cnfStyle w:val="000000000000" w:firstRow="0" w:lastRow="0" w:firstColumn="0" w:lastColumn="0" w:oddVBand="0" w:evenVBand="0" w:oddHBand="0" w:evenHBand="0" w:firstRowFirstColumn="0" w:firstRowLastColumn="0" w:lastRowFirstColumn="0" w:lastRowLastColumn="0"/>
             </w:pPr>
+            <w:proofErr w:type="spellStart"/>
             <w:r>
-              <w:t>Queud Request &lt;id&gt;</w:t>
+              <w:t>Queud</w:t>
+            </w:r>
+            <w:proofErr w:type="spellEnd"/>
+            <w:r>
+              <w:t xml:space="preserve"> Request &lt;id&gt;</w:t>
+            </w:r>
+          </w:p>
+        </w:tc>
+        <w:tc>
+          <w:tcPr>
+            <w:tcW w:w="2266" w:type="dxa"/>
+          </w:tcPr>
+          <w:p>
+            <w:pPr>
+              <w:cnfStyle w:val="000000000000" w:firstRow="0" w:lastRow="0" w:firstColumn="0" w:lastColumn="0" w:oddVBand="0" w:evenVBand="0" w:oddHBand="0" w:evenHBand="0" w:firstRowFirstColumn="0" w:firstRowLastColumn="0" w:lastRowFirstColumn="0" w:lastRowLastColumn="0"/>
+            </w:pPr>
+            <w:proofErr w:type="spellStart"/>
+            <w:r>
+              <w:t>Sending</w:t>
+            </w:r>
+            <w:proofErr w:type="spellEnd"/>
+            <w:r>
+              <w:t xml:space="preserve"> Request &lt;id&gt;</w:t>
             </w:r>
           </w:p>
         </w:tc>
@@ -3144,20 +3596,15 @@
               <w:cnfStyle w:val="000000000000" w:firstRow="0" w:lastRow="0" w:firstColumn="0" w:lastColumn="0" w:oddVBand="0" w:evenVBand="0" w:oddHBand="0" w:evenHBand="0" w:firstRowFirstColumn="0" w:firstRowLastColumn="0" w:lastRowFirstColumn="0" w:lastRowLastColumn="0"/>
             </w:pPr>
             <w:r>
-              <w:t>Sending Request &lt;id&gt;</w:t>
+              <w:t>&lt;</w:t>
             </w:r>
-          </w:p>
-        </w:tc>
-        <w:tc>
-          <w:tcPr>
-            <w:tcW w:w="2266" w:type="dxa"/>
-          </w:tcPr>
-          <w:p>
-            <w:pPr>
-              <w:cnfStyle w:val="000000000000" w:firstRow="0" w:lastRow="0" w:firstColumn="0" w:lastColumn="0" w:oddVBand="0" w:evenVBand="0" w:oddHBand="0" w:evenHBand="0" w:firstRowFirstColumn="0" w:firstRowLastColumn="0" w:lastRowFirstColumn="0" w:lastRowLastColumn="0"/>
-            </w:pPr>
+            <w:proofErr w:type="gramStart"/>
             <w:r>
-              <w:t>&lt;input de l’utilisateur&gt;</w:t>
+              <w:t>input</w:t>
+            </w:r>
+            <w:proofErr w:type="gramEnd"/>
+            <w:r>
+              <w:t xml:space="preserve"> de l’utilisateur&gt;</w:t>
             </w:r>
           </w:p>
         </w:tc>
@@ -3165,6 +3612,7 @@
     </w:tbl>
     <w:p>
       <w:r>
+        <w:lastRenderedPageBreak/>
         <w:t>L’envoie est déclenché automatiquement si la requête est envoyé</w:t>
       </w:r>
       <w:r>
@@ -3178,9 +3626,8 @@
       <w:pPr>
         <w:pStyle w:val="Titre3"/>
       </w:pPr>
-      <w:bookmarkStart w:id="9" w:name="_Toc87108569"/>
-      <w:r>
-        <w:lastRenderedPageBreak/>
+      <w:bookmarkStart w:id="9" w:name="_Toc87361421"/>
+      <w:r>
         <w:t>Mise en place</w:t>
       </w:r>
       <w:bookmarkEnd w:id="9"/>
@@ -3189,6 +3636,7 @@
       <w:r>
         <w:t xml:space="preserve">Premièrement nous avons modifié le </w:t>
       </w:r>
+      <w:proofErr w:type="spellStart"/>
       <w:r>
         <w:rPr>
           <w:b/>
@@ -3196,9 +3644,17 @@
         </w:rPr>
         <w:t>SymComManager</w:t>
       </w:r>
-      <w:r>
-        <w:t xml:space="preserve">. Nous avons ajouté une file de paire de requête et de référence faible sur le </w:t>
-      </w:r>
+      <w:proofErr w:type="spellEnd"/>
+      <w:r>
+        <w:t xml:space="preserve">. Nous avons ajouté une file de </w:t>
+      </w:r>
+      <w:r>
+        <w:t>pair</w:t>
+      </w:r>
+      <w:r>
+        <w:t xml:space="preserve"> de requête et de référence faible sur le </w:t>
+      </w:r>
+      <w:proofErr w:type="spellStart"/>
       <w:r>
         <w:rPr>
           <w:i/>
@@ -3206,12 +3662,14 @@
         </w:rPr>
         <w:t>CommunicationEventListener</w:t>
       </w:r>
+      <w:proofErr w:type="spellEnd"/>
       <w:r>
         <w:t>.</w:t>
       </w:r>
       <w:r>
         <w:t xml:space="preserve"> Désormais, lors de </w:t>
       </w:r>
+      <w:proofErr w:type="spellStart"/>
       <w:r>
         <w:rPr>
           <w:i/>
@@ -3219,6 +3677,7 @@
         </w:rPr>
         <w:t>sendRequest</w:t>
       </w:r>
+      <w:proofErr w:type="spellEnd"/>
       <w:r>
         <w:rPr>
           <w:i/>
@@ -3234,6 +3693,7 @@
       <w:r>
         <w:t xml:space="preserve">Ensuite, à la création du </w:t>
       </w:r>
+      <w:proofErr w:type="spellStart"/>
       <w:r>
         <w:rPr>
           <w:i/>
@@ -3241,6 +3701,7 @@
         </w:rPr>
         <w:t>SymComManager</w:t>
       </w:r>
+      <w:proofErr w:type="spellEnd"/>
       <w:r>
         <w:rPr>
           <w:i/>
@@ -3251,6 +3712,7 @@
       <w:r>
         <w:t xml:space="preserve">nous démarrons un </w:t>
       </w:r>
+      <w:proofErr w:type="spellStart"/>
       <w:r>
         <w:rPr>
           <w:i/>
@@ -3258,6 +3720,7 @@
         </w:rPr>
         <w:t>Timer</w:t>
       </w:r>
+      <w:proofErr w:type="spellEnd"/>
       <w:r>
         <w:rPr>
           <w:i/>
@@ -3276,6 +3739,7 @@
       <w:r>
         <w:t xml:space="preserve">Les requêtes mises en file d’attente sont pairées avec le </w:t>
       </w:r>
+      <w:proofErr w:type="spellStart"/>
       <w:r>
         <w:rPr>
           <w:i/>
@@ -3283,6 +3747,7 @@
         </w:rPr>
         <w:t>CommunicationEventListener</w:t>
       </w:r>
+      <w:proofErr w:type="spellEnd"/>
       <w:r>
         <w:rPr>
           <w:i/>
@@ -3293,6 +3758,7 @@
       <w:r>
         <w:t xml:space="preserve">actif au moment de la tentative d’envoi. Ainsi, il est possible d’effectuer des requêtes avec différents </w:t>
       </w:r>
+      <w:proofErr w:type="spellStart"/>
       <w:r>
         <w:rPr>
           <w:i/>
@@ -3300,6 +3766,7 @@
         </w:rPr>
         <w:t>CommunicationEventListener</w:t>
       </w:r>
+      <w:proofErr w:type="spellEnd"/>
       <w:r>
         <w:rPr>
           <w:i/>
@@ -3318,6 +3785,7 @@
       <w:r>
         <w:t xml:space="preserve">Finalement nous avons ajouté une méthode </w:t>
       </w:r>
+      <w:proofErr w:type="spellStart"/>
       <w:r>
         <w:rPr>
           <w:color w:val="00627A"/>
@@ -3325,6 +3793,7 @@
         </w:rPr>
         <w:t>quit</w:t>
       </w:r>
+      <w:proofErr w:type="spellEnd"/>
       <w:r>
         <w:rPr>
           <w:color w:val="080808"/>
@@ -3337,13 +3806,30 @@
           <w:color w:val="080808"/>
           <w:lang w:val="fr-FR" w:eastAsia="fr-FR"/>
         </w:rPr>
-        <w:t>. Cette méthode, arrête le time. Elle est appelée lors de l’appel à la méthode onDestroy() de l’activité.</w:t>
+        <w:t xml:space="preserve">. Cette méthode, arrête le time. Elle est appelée lors de l’appel à la méthode </w:t>
+      </w:r>
+      <w:proofErr w:type="spellStart"/>
+      <w:r>
+        <w:rPr>
+          <w:color w:val="080808"/>
+          <w:lang w:val="fr-FR" w:eastAsia="fr-FR"/>
+        </w:rPr>
+        <w:t>onDestroy</w:t>
+      </w:r>
+      <w:proofErr w:type="spellEnd"/>
+      <w:r>
+        <w:rPr>
+          <w:color w:val="080808"/>
+          <w:lang w:val="fr-FR" w:eastAsia="fr-FR"/>
+        </w:rPr>
+        <w:t>() de l’activité.</w:t>
       </w:r>
     </w:p>
     <w:p>
       <w:r>
         <w:t xml:space="preserve">Nous avons ajouté une nouvelle activité abstraite </w:t>
       </w:r>
+      <w:proofErr w:type="spellStart"/>
       <w:r>
         <w:rPr>
           <w:b/>
@@ -3351,6 +3837,7 @@
         </w:rPr>
         <w:t>BaseActivity</w:t>
       </w:r>
+      <w:proofErr w:type="spellEnd"/>
     </w:p>
     <w:p>
       <w:pPr>
@@ -3359,26 +3846,60 @@
           <w:lang w:val="fr-FR" w:eastAsia="fr-FR"/>
         </w:rPr>
       </w:pPr>
+      <w:proofErr w:type="gramStart"/>
       <w:r>
         <w:rPr>
           <w:color w:val="0033B3"/>
           <w:lang w:val="fr-FR" w:eastAsia="fr-FR"/>
         </w:rPr>
-        <w:t xml:space="preserve">abstract class </w:t>
-      </w:r>
+        <w:t>abstract</w:t>
+      </w:r>
+      <w:proofErr w:type="gramEnd"/>
+      <w:r>
+        <w:rPr>
+          <w:color w:val="0033B3"/>
+          <w:lang w:val="fr-FR" w:eastAsia="fr-FR"/>
+        </w:rPr>
+        <w:t xml:space="preserve"> class </w:t>
+      </w:r>
+      <w:proofErr w:type="spellStart"/>
       <w:r>
         <w:rPr>
           <w:color w:val="000000"/>
           <w:lang w:val="fr-FR" w:eastAsia="fr-FR"/>
         </w:rPr>
-        <w:t xml:space="preserve">BaseActivity </w:t>
+        <w:t>BaseActivity</w:t>
+      </w:r>
+      <w:proofErr w:type="spellEnd"/>
+      <w:r>
+        <w:rPr>
+          <w:color w:val="000000"/>
+          <w:lang w:val="fr-FR" w:eastAsia="fr-FR"/>
+        </w:rPr>
+        <w:t xml:space="preserve"> </w:t>
       </w:r>
       <w:r>
         <w:rPr>
           <w:color w:val="080808"/>
           <w:lang w:val="fr-FR" w:eastAsia="fr-FR"/>
         </w:rPr>
-        <w:t>: AppCompatActivity() {</w:t>
+        <w:t xml:space="preserve">: </w:t>
+      </w:r>
+      <w:proofErr w:type="spellStart"/>
+      <w:r>
+        <w:rPr>
+          <w:color w:val="080808"/>
+          <w:lang w:val="fr-FR" w:eastAsia="fr-FR"/>
+        </w:rPr>
+        <w:t>AppCompatActivity</w:t>
+      </w:r>
+      <w:proofErr w:type="spellEnd"/>
+      <w:r>
+        <w:rPr>
+          <w:color w:val="080808"/>
+          <w:lang w:val="fr-FR" w:eastAsia="fr-FR"/>
+        </w:rPr>
+        <w:t>() {</w:t>
       </w:r>
       <w:r>
         <w:rPr>
@@ -3397,13 +3918,39 @@
         <w:br/>
         <w:t xml:space="preserve">    </w:t>
       </w:r>
+      <w:proofErr w:type="spellStart"/>
       <w:r>
         <w:rPr>
           <w:color w:val="0033B3"/>
           <w:lang w:val="fr-FR" w:eastAsia="fr-FR"/>
         </w:rPr>
-        <w:t xml:space="preserve">protected lateinit var </w:t>
-      </w:r>
+        <w:t>protected</w:t>
+      </w:r>
+      <w:proofErr w:type="spellEnd"/>
+      <w:r>
+        <w:rPr>
+          <w:color w:val="0033B3"/>
+          <w:lang w:val="fr-FR" w:eastAsia="fr-FR"/>
+        </w:rPr>
+        <w:t xml:space="preserve"> </w:t>
+      </w:r>
+      <w:proofErr w:type="spellStart"/>
+      <w:r>
+        <w:rPr>
+          <w:color w:val="0033B3"/>
+          <w:lang w:val="fr-FR" w:eastAsia="fr-FR"/>
+        </w:rPr>
+        <w:t>lateinit</w:t>
+      </w:r>
+      <w:proofErr w:type="spellEnd"/>
+      <w:r>
+        <w:rPr>
+          <w:color w:val="0033B3"/>
+          <w:lang w:val="fr-FR" w:eastAsia="fr-FR"/>
+        </w:rPr>
+        <w:t xml:space="preserve"> var </w:t>
+      </w:r>
+      <w:proofErr w:type="spellStart"/>
       <w:r>
         <w:rPr>
           <w:color w:val="871094"/>
@@ -3411,6 +3958,7 @@
         </w:rPr>
         <w:t>symComManager</w:t>
       </w:r>
+      <w:proofErr w:type="spellEnd"/>
       <w:r>
         <w:rPr>
           <w:color w:val="080808"/>
@@ -3418,6 +3966,7 @@
         </w:rPr>
         <w:t xml:space="preserve">: </w:t>
       </w:r>
+      <w:proofErr w:type="spellStart"/>
       <w:r>
         <w:rPr>
           <w:color w:val="000000"/>
@@ -3425,6 +3974,7 @@
         </w:rPr>
         <w:t>SymComManager</w:t>
       </w:r>
+      <w:proofErr w:type="spellEnd"/>
       <w:r>
         <w:rPr>
           <w:color w:val="000000"/>
@@ -3440,13 +3990,23 @@
         </w:rPr>
         <w:t xml:space="preserve">    </w:t>
       </w:r>
+      <w:proofErr w:type="spellStart"/>
       <w:r>
         <w:rPr>
           <w:color w:val="0033B3"/>
           <w:lang w:val="fr-FR" w:eastAsia="fr-FR"/>
         </w:rPr>
-        <w:t xml:space="preserve">override fun </w:t>
-      </w:r>
+        <w:t>override</w:t>
+      </w:r>
+      <w:proofErr w:type="spellEnd"/>
+      <w:r>
+        <w:rPr>
+          <w:color w:val="0033B3"/>
+          <w:lang w:val="fr-FR" w:eastAsia="fr-FR"/>
+        </w:rPr>
+        <w:t xml:space="preserve"> fun </w:t>
+      </w:r>
+      <w:proofErr w:type="spellStart"/>
       <w:r>
         <w:rPr>
           <w:color w:val="00627A"/>
@@ -3454,6 +4014,7 @@
         </w:rPr>
         <w:t>onDestroy</w:t>
       </w:r>
+      <w:proofErr w:type="spellEnd"/>
       <w:r>
         <w:rPr>
           <w:color w:val="080808"/>
@@ -3469,6 +4030,7 @@
         <w:br/>
         <w:t xml:space="preserve">        </w:t>
       </w:r>
+      <w:proofErr w:type="spellStart"/>
       <w:r>
         <w:rPr>
           <w:color w:val="0033B3"/>
@@ -3481,7 +4043,15 @@
           <w:color w:val="080808"/>
           <w:lang w:val="fr-FR" w:eastAsia="fr-FR"/>
         </w:rPr>
-        <w:t>.onDestroy()</w:t>
+        <w:t>.onDestroy</w:t>
+      </w:r>
+      <w:proofErr w:type="spellEnd"/>
+      <w:r>
+        <w:rPr>
+          <w:color w:val="080808"/>
+          <w:lang w:val="fr-FR" w:eastAsia="fr-FR"/>
+        </w:rPr>
+        <w:t>()</w:t>
       </w:r>
       <w:r>
         <w:rPr>
@@ -3491,6 +4061,7 @@
         <w:br/>
         <w:t xml:space="preserve">        </w:t>
       </w:r>
+      <w:proofErr w:type="spellStart"/>
       <w:r>
         <w:rPr>
           <w:color w:val="871094"/>
@@ -3503,7 +4074,15 @@
           <w:color w:val="080808"/>
           <w:lang w:val="fr-FR" w:eastAsia="fr-FR"/>
         </w:rPr>
-        <w:t>.quit()</w:t>
+        <w:t>.quit</w:t>
+      </w:r>
+      <w:proofErr w:type="spellEnd"/>
+      <w:r>
+        <w:rPr>
+          <w:color w:val="080808"/>
+          <w:lang w:val="fr-FR" w:eastAsia="fr-FR"/>
+        </w:rPr>
+        <w:t>()</w:t>
       </w:r>
       <w:r>
         <w:rPr>
@@ -3542,9 +4121,9 @@
         <w:pStyle w:val="Titre2"/>
         <w:jc w:val="both"/>
       </w:pPr>
-      <w:bookmarkStart w:id="10" w:name="_Toc87108570"/>
-      <w:r>
-        <w:t>Sérialisé</w:t>
+      <w:bookmarkStart w:id="10" w:name="_Toc87361422"/>
+      <w:r>
+        <w:t>Transmission d’objets</w:t>
       </w:r>
       <w:bookmarkEnd w:id="10"/>
     </w:p>
@@ -3559,7 +4138,7 @@
         <w:pStyle w:val="Titre2"/>
         <w:jc w:val="both"/>
       </w:pPr>
-      <w:bookmarkStart w:id="11" w:name="_Toc87108571"/>
+      <w:bookmarkStart w:id="11" w:name="_Toc87361423"/>
       <w:r>
         <w:t>Compressé</w:t>
       </w:r>
@@ -3567,29 +4146,809 @@
     </w:p>
     <w:p>
       <w:pPr>
+        <w:rPr>
+          <w:rFonts w:asciiTheme="majorHAnsi" w:eastAsiaTheme="majorEastAsia" w:hAnsiTheme="majorHAnsi" w:cstheme="majorBidi"/>
+          <w:color w:val="AC0000"/>
+          <w:sz w:val="26"/>
+          <w:szCs w:val="26"/>
+        </w:rPr>
+      </w:pPr>
+      <w:r>
+        <w:br w:type="page"/>
+      </w:r>
+    </w:p>
+    <w:p>
+      <w:pPr>
         <w:pStyle w:val="Titre2"/>
         <w:jc w:val="both"/>
       </w:pPr>
-    </w:p>
-    <w:p>
-      <w:pPr>
-        <w:pStyle w:val="Titre2"/>
-        <w:jc w:val="both"/>
-      </w:pPr>
-      <w:bookmarkStart w:id="12" w:name="_Toc87108572"/>
-      <w:r>
+      <w:bookmarkStart w:id="12" w:name="_Toc87361424"/>
+      <w:r>
+        <w:lastRenderedPageBreak/>
         <w:t>GraphQL</w:t>
       </w:r>
       <w:bookmarkEnd w:id="12"/>
     </w:p>
     <w:p>
       <w:pPr>
-        <w:jc w:val="both"/>
-      </w:pPr>
+        <w:pStyle w:val="Titre3"/>
+      </w:pPr>
+      <w:bookmarkStart w:id="13" w:name="_Toc87361425"/>
+      <w:r>
+        <w:t>Utilisation</w:t>
+      </w:r>
+      <w:bookmarkEnd w:id="13"/>
+    </w:p>
+    <w:p>
+      <w:r>
+        <w:t xml:space="preserve">Cette activité permet de choisir un auteur dans un spinner en haut de la page. Ensuite, en fonction de l’auteur sélectionné, elle affiche les livres associés dans une </w:t>
+      </w:r>
+      <w:proofErr w:type="spellStart"/>
+      <w:r>
+        <w:rPr>
+          <w:i/>
+          <w:iCs/>
+        </w:rPr>
+        <w:t>RecyclerView</w:t>
+      </w:r>
+      <w:proofErr w:type="spellEnd"/>
+      <w:r>
+        <w:t>.</w:t>
+      </w:r>
+    </w:p>
+    <w:p>
+      <w:pPr>
+        <w:jc w:val="center"/>
+      </w:pPr>
+      <w:r>
+        <w:drawing>
+          <wp:inline distT="0" distB="0" distL="0" distR="0" wp14:anchorId="438148A4" wp14:editId="1D3E96D0">
+            <wp:extent cx="2256716" cy="4189228"/>
+            <wp:effectExtent l="0" t="0" r="0" b="1905"/>
+            <wp:docPr id="4" name="Image 4"/>
+            <wp:cNvGraphicFramePr>
+              <a:graphicFrameLocks xmlns:a="http://schemas.openxmlformats.org/drawingml/2006/main" noChangeAspect="1"/>
+            </wp:cNvGraphicFramePr>
+            <a:graphic xmlns:a="http://schemas.openxmlformats.org/drawingml/2006/main">
+              <a:graphicData uri="http://schemas.openxmlformats.org/drawingml/2006/picture">
+                <pic:pic xmlns:pic="http://schemas.openxmlformats.org/drawingml/2006/picture">
+                  <pic:nvPicPr>
+                    <pic:cNvPr id="1" name=""/>
+                    <pic:cNvPicPr/>
+                  </pic:nvPicPr>
+                  <pic:blipFill>
+                    <a:blip r:embed="rId14"/>
+                    <a:stretch>
+                      <a:fillRect/>
+                    </a:stretch>
+                  </pic:blipFill>
+                  <pic:spPr>
+                    <a:xfrm>
+                      <a:off x="0" y="0"/>
+                      <a:ext cx="2263206" cy="4201275"/>
+                    </a:xfrm>
+                    <a:prstGeom prst="rect">
+                      <a:avLst/>
+                    </a:prstGeom>
+                  </pic:spPr>
+                </pic:pic>
+              </a:graphicData>
+            </a:graphic>
+          </wp:inline>
+        </w:drawing>
+      </w:r>
+    </w:p>
+    <w:p>
+      <w:pPr>
+        <w:pStyle w:val="Titre3"/>
+      </w:pPr>
+      <w:bookmarkStart w:id="14" w:name="_Toc87361426"/>
+      <w:r>
+        <w:t>Mise en place</w:t>
+      </w:r>
+      <w:bookmarkEnd w:id="14"/>
+    </w:p>
+    <w:p>
+      <w:r>
+        <w:t>En termes de communication, cette activité n’a pas demandé de modification de l’infrastructure.</w:t>
+      </w:r>
+    </w:p>
+    <w:p>
+      <w:r>
+        <w:t xml:space="preserve">Les requêtes envoyées sont du simple JSON avec la méthode POST. Ces points </w:t>
+      </w:r>
+      <w:r>
+        <w:t>ont déjà</w:t>
+      </w:r>
+      <w:r>
+        <w:t xml:space="preserve"> été traités lors de la manipulation d’objet au format JSON.</w:t>
+      </w:r>
+    </w:p>
+    <w:p>
+      <w:r>
+        <w:t xml:space="preserve">L’activité utilisée s’appelle </w:t>
+      </w:r>
+      <w:proofErr w:type="spellStart"/>
+      <w:r>
+        <w:rPr>
+          <w:i/>
+          <w:iCs/>
+        </w:rPr>
+        <w:t>GraphqlActivity</w:t>
+      </w:r>
+      <w:proofErr w:type="spellEnd"/>
+      <w:r>
+        <w:rPr>
+          <w:i/>
+          <w:iCs/>
+        </w:rPr>
+        <w:t xml:space="preserve">. </w:t>
+      </w:r>
+      <w:r>
+        <w:t xml:space="preserve">Elle tire parti du système de redéfinition de </w:t>
+      </w:r>
+      <w:proofErr w:type="spellStart"/>
+      <w:r>
+        <w:rPr>
+          <w:i/>
+          <w:iCs/>
+        </w:rPr>
+        <w:t>CommunicationEventListener</w:t>
+      </w:r>
+      <w:proofErr w:type="spellEnd"/>
+      <w:r>
+        <w:rPr>
+          <w:i/>
+          <w:iCs/>
+        </w:rPr>
+        <w:t xml:space="preserve"> </w:t>
+      </w:r>
+      <w:r>
+        <w:t>exposé lors de la manipulation retardée.</w:t>
+      </w:r>
+    </w:p>
+    <w:p>
+      <w:r>
+        <w:t>Au démarrage</w:t>
+      </w:r>
+      <w:r>
+        <w:t>,</w:t>
+      </w:r>
+      <w:r>
+        <w:t xml:space="preserve"> l’activité crée un premier </w:t>
+      </w:r>
+      <w:proofErr w:type="spellStart"/>
+      <w:r>
+        <w:rPr>
+          <w:i/>
+          <w:iCs/>
+        </w:rPr>
+        <w:t>CommunicationEventListener</w:t>
+      </w:r>
+      <w:proofErr w:type="spellEnd"/>
+      <w:r>
+        <w:t xml:space="preserve"> chargé de peupler le spinner grâce à la requête.</w:t>
+      </w:r>
+    </w:p>
+    <w:p>
+      <w:pPr>
+        <w:shd w:val="clear" w:color="auto" w:fill="FFFFFF"/>
+        <w:tabs>
+          <w:tab w:val="left" w:pos="916"/>
+          <w:tab w:val="left" w:pos="1832"/>
+          <w:tab w:val="left" w:pos="2748"/>
+          <w:tab w:val="left" w:pos="3664"/>
+          <w:tab w:val="left" w:pos="4580"/>
+          <w:tab w:val="left" w:pos="5496"/>
+          <w:tab w:val="left" w:pos="6412"/>
+          <w:tab w:val="left" w:pos="7328"/>
+          <w:tab w:val="left" w:pos="8244"/>
+          <w:tab w:val="left" w:pos="9160"/>
+          <w:tab w:val="left" w:pos="10076"/>
+          <w:tab w:val="left" w:pos="10992"/>
+          <w:tab w:val="left" w:pos="11908"/>
+          <w:tab w:val="left" w:pos="12824"/>
+          <w:tab w:val="left" w:pos="13740"/>
+          <w:tab w:val="left" w:pos="14656"/>
+        </w:tabs>
+        <w:spacing w:after="0" w:line="240" w:lineRule="auto"/>
+        <w:rPr>
+          <w:rFonts w:ascii="Courier New" w:eastAsia="Times New Roman" w:hAnsi="Courier New" w:cs="Courier New"/>
+          <w:color w:val="067D17"/>
+          <w:sz w:val="20"/>
+          <w:szCs w:val="20"/>
+          <w:lang w:eastAsia="fr-CH"/>
+        </w:rPr>
+      </w:pPr>
+      <w:r>
+        <w:rPr>
+          <w:rFonts w:ascii="Courier New" w:eastAsia="Times New Roman" w:hAnsi="Courier New" w:cs="Courier New"/>
+          <w:color w:val="067D17"/>
+          <w:sz w:val="20"/>
+          <w:szCs w:val="20"/>
+          <w:lang w:eastAsia="fr-CH"/>
+        </w:rPr>
+        <w:t>"{</w:t>
+      </w:r>
+      <w:r>
+        <w:rPr>
+          <w:rFonts w:ascii="Courier New" w:eastAsia="Times New Roman" w:hAnsi="Courier New" w:cs="Courier New"/>
+          <w:color w:val="0037A6"/>
+          <w:sz w:val="20"/>
+          <w:szCs w:val="20"/>
+          <w:lang w:eastAsia="fr-CH"/>
+        </w:rPr>
+        <w:t>"</w:t>
+      </w:r>
+      <w:proofErr w:type="spellStart"/>
+      <w:r>
+        <w:rPr>
+          <w:rFonts w:ascii="Courier New" w:eastAsia="Times New Roman" w:hAnsi="Courier New" w:cs="Courier New"/>
+          <w:color w:val="067D17"/>
+          <w:sz w:val="20"/>
+          <w:szCs w:val="20"/>
+          <w:lang w:eastAsia="fr-CH"/>
+        </w:rPr>
+        <w:t>query</w:t>
+      </w:r>
+      <w:proofErr w:type="spellEnd"/>
+      <w:r>
+        <w:rPr>
+          <w:rFonts w:ascii="Courier New" w:eastAsia="Times New Roman" w:hAnsi="Courier New" w:cs="Courier New"/>
+          <w:color w:val="0037A6"/>
+          <w:sz w:val="20"/>
+          <w:szCs w:val="20"/>
+          <w:lang w:eastAsia="fr-CH"/>
+        </w:rPr>
+        <w:t>"</w:t>
+      </w:r>
+      <w:r>
+        <w:rPr>
+          <w:rFonts w:ascii="Courier New" w:eastAsia="Times New Roman" w:hAnsi="Courier New" w:cs="Courier New"/>
+          <w:color w:val="067D17"/>
+          <w:sz w:val="20"/>
+          <w:szCs w:val="20"/>
+          <w:lang w:eastAsia="fr-CH"/>
+        </w:rPr>
+        <w:t>:</w:t>
+      </w:r>
+      <w:r>
+        <w:rPr>
+          <w:rFonts w:ascii="Courier New" w:eastAsia="Times New Roman" w:hAnsi="Courier New" w:cs="Courier New"/>
+          <w:color w:val="0037A6"/>
+          <w:sz w:val="20"/>
+          <w:szCs w:val="20"/>
+          <w:lang w:eastAsia="fr-CH"/>
+        </w:rPr>
+        <w:t>"</w:t>
+      </w:r>
+      <w:r>
+        <w:rPr>
+          <w:rFonts w:ascii="Courier New" w:eastAsia="Times New Roman" w:hAnsi="Courier New" w:cs="Courier New"/>
+          <w:color w:val="067D17"/>
+          <w:sz w:val="20"/>
+          <w:szCs w:val="20"/>
+          <w:lang w:eastAsia="fr-CH"/>
+        </w:rPr>
+        <w:t>{</w:t>
+      </w:r>
+      <w:proofErr w:type="spellStart"/>
+      <w:r>
+        <w:rPr>
+          <w:rFonts w:ascii="Courier New" w:eastAsia="Times New Roman" w:hAnsi="Courier New" w:cs="Courier New"/>
+          <w:color w:val="067D17"/>
+          <w:sz w:val="20"/>
+          <w:szCs w:val="20"/>
+          <w:lang w:eastAsia="fr-CH"/>
+        </w:rPr>
+        <w:t>findAllAuthors</w:t>
+      </w:r>
+      <w:proofErr w:type="spellEnd"/>
+      <w:r>
+        <w:rPr>
+          <w:rFonts w:ascii="Courier New" w:eastAsia="Times New Roman" w:hAnsi="Courier New" w:cs="Courier New"/>
+          <w:color w:val="067D17"/>
+          <w:sz w:val="20"/>
+          <w:szCs w:val="20"/>
+          <w:lang w:eastAsia="fr-CH"/>
+        </w:rPr>
+        <w:t xml:space="preserve">{id, </w:t>
+      </w:r>
+      <w:proofErr w:type="spellStart"/>
+      <w:r>
+        <w:rPr>
+          <w:rFonts w:ascii="Courier New" w:eastAsia="Times New Roman" w:hAnsi="Courier New" w:cs="Courier New"/>
+          <w:color w:val="067D17"/>
+          <w:sz w:val="20"/>
+          <w:szCs w:val="20"/>
+          <w:lang w:eastAsia="fr-CH"/>
+        </w:rPr>
+        <w:t>name</w:t>
+      </w:r>
+      <w:proofErr w:type="spellEnd"/>
+      <w:r>
+        <w:rPr>
+          <w:rFonts w:ascii="Courier New" w:eastAsia="Times New Roman" w:hAnsi="Courier New" w:cs="Courier New"/>
+          <w:color w:val="067D17"/>
+          <w:sz w:val="20"/>
+          <w:szCs w:val="20"/>
+          <w:lang w:eastAsia="fr-CH"/>
+        </w:rPr>
+        <w:t>}}</w:t>
+      </w:r>
+      <w:r>
+        <w:rPr>
+          <w:rFonts w:ascii="Courier New" w:eastAsia="Times New Roman" w:hAnsi="Courier New" w:cs="Courier New"/>
+          <w:color w:val="0037A6"/>
+          <w:sz w:val="20"/>
+          <w:szCs w:val="20"/>
+          <w:lang w:eastAsia="fr-CH"/>
+        </w:rPr>
+        <w:t>"</w:t>
+      </w:r>
+      <w:r>
+        <w:rPr>
+          <w:rFonts w:ascii="Courier New" w:eastAsia="Times New Roman" w:hAnsi="Courier New" w:cs="Courier New"/>
+          <w:color w:val="067D17"/>
+          <w:sz w:val="20"/>
+          <w:szCs w:val="20"/>
+          <w:lang w:eastAsia="fr-CH"/>
+        </w:rPr>
+        <w:t>}"</w:t>
+      </w:r>
+    </w:p>
+    <w:p>
+      <w:r>
+        <w:t>D’entrée, nous récupérons tous les</w:t>
+      </w:r>
+      <w:r>
+        <w:t xml:space="preserve"> 2000 auteurs. Nous récupérons leur identifiant ainsi que leur nom. En sachant que les int sont représentés sur 32 bits et que les caractères sont sur 16 bits, nous estimons les string long de 14 caractères en moyenne. Nous estimons la taille mémoire nécessaire à</w:t>
+      </w:r>
+      <w:r>
+        <w:t> :</w:t>
+      </w:r>
+    </w:p>
+    <w:p>
+      <w:r>
+        <w:t xml:space="preserve">2000 * (32 + 16 * 14 ) / 8 = </w:t>
+      </w:r>
+      <w:r>
+        <w:t>64 000 bytes = 64 KB</w:t>
+      </w:r>
+    </w:p>
+    <w:p>
+      <w:r>
+        <w:t xml:space="preserve">Sachant que la </w:t>
+      </w:r>
+      <w:proofErr w:type="spellStart"/>
+      <w:r>
+        <w:t>heap</w:t>
+      </w:r>
+      <w:proofErr w:type="spellEnd"/>
+      <w:r>
+        <w:t xml:space="preserve"> size supporte plusieurs MB, nous avons accepté d’échanger de la mémoire pour diminuer les communications. De ce fait, il peut arriver que le chargement prenne plus ou moins de temps</w:t>
+      </w:r>
+      <w:r>
+        <w:t>. C’est pourquoi</w:t>
+      </w:r>
+      <w:r>
+        <w:t xml:space="preserve"> nous notifions l’utilisateur avec un toast au démarrage et à la fin du </w:t>
+      </w:r>
+      <w:r>
+        <w:lastRenderedPageBreak/>
+        <w:t>chargement. Si la liste devait s’agrandir, il faudrait envisager d’implémenter une barre de recherche plutôt qu’un spinner.</w:t>
+      </w:r>
+    </w:p>
+    <w:p>
+      <w:r>
+        <w:t xml:space="preserve">Sur chaque entrée du spinner, nous avons placé un événement click qui se charge de repeupler le </w:t>
+      </w:r>
+      <w:proofErr w:type="spellStart"/>
+      <w:r>
+        <w:rPr>
+          <w:i/>
+          <w:iCs/>
+        </w:rPr>
+        <w:t>RecyclerView</w:t>
+      </w:r>
+      <w:proofErr w:type="spellEnd"/>
+      <w:r>
+        <w:t xml:space="preserve"> des livres. Contrairement aux auteurs qui sont tous chargés, les livres </w:t>
+      </w:r>
+      <w:r>
+        <w:t>sont chargés à la volée et perdu lorsque la liste et repeuplée. La requête utilisés est la suivante :</w:t>
+      </w:r>
+    </w:p>
+    <w:p>
+      <w:pPr>
+        <w:shd w:val="clear" w:color="auto" w:fill="FFFFFF"/>
+        <w:tabs>
+          <w:tab w:val="left" w:pos="916"/>
+          <w:tab w:val="left" w:pos="1832"/>
+          <w:tab w:val="left" w:pos="2748"/>
+          <w:tab w:val="left" w:pos="3664"/>
+          <w:tab w:val="left" w:pos="4580"/>
+          <w:tab w:val="left" w:pos="5496"/>
+          <w:tab w:val="left" w:pos="6412"/>
+          <w:tab w:val="left" w:pos="7328"/>
+          <w:tab w:val="left" w:pos="8244"/>
+          <w:tab w:val="left" w:pos="9160"/>
+          <w:tab w:val="left" w:pos="10076"/>
+          <w:tab w:val="left" w:pos="10992"/>
+          <w:tab w:val="left" w:pos="11908"/>
+          <w:tab w:val="left" w:pos="12824"/>
+          <w:tab w:val="left" w:pos="13740"/>
+          <w:tab w:val="left" w:pos="14656"/>
+        </w:tabs>
+        <w:spacing w:after="0" w:line="240" w:lineRule="auto"/>
+        <w:rPr>
+          <w:rFonts w:ascii="Courier New" w:eastAsia="Times New Roman" w:hAnsi="Courier New" w:cs="Courier New"/>
+          <w:color w:val="080808"/>
+          <w:sz w:val="20"/>
+          <w:szCs w:val="20"/>
+          <w:lang w:eastAsia="fr-CH"/>
+        </w:rPr>
+      </w:pPr>
+      <w:r>
+        <w:rPr>
+          <w:rFonts w:ascii="Courier New" w:eastAsia="Times New Roman" w:hAnsi="Courier New" w:cs="Courier New"/>
+          <w:color w:val="067D17"/>
+          <w:sz w:val="20"/>
+          <w:szCs w:val="20"/>
+          <w:lang w:eastAsia="fr-CH"/>
+        </w:rPr>
+        <w:t>"{</w:t>
+      </w:r>
+      <w:r>
+        <w:rPr>
+          <w:rFonts w:ascii="Courier New" w:eastAsia="Times New Roman" w:hAnsi="Courier New" w:cs="Courier New"/>
+          <w:color w:val="0037A6"/>
+          <w:sz w:val="20"/>
+          <w:szCs w:val="20"/>
+          <w:lang w:eastAsia="fr-CH"/>
+        </w:rPr>
+        <w:t>"</w:t>
+      </w:r>
+      <w:proofErr w:type="spellStart"/>
+      <w:r>
+        <w:rPr>
+          <w:rFonts w:ascii="Courier New" w:eastAsia="Times New Roman" w:hAnsi="Courier New" w:cs="Courier New"/>
+          <w:color w:val="067D17"/>
+          <w:sz w:val="20"/>
+          <w:szCs w:val="20"/>
+          <w:lang w:eastAsia="fr-CH"/>
+        </w:rPr>
+        <w:t>query</w:t>
+      </w:r>
+      <w:proofErr w:type="spellEnd"/>
+      <w:r>
+        <w:rPr>
+          <w:rFonts w:ascii="Courier New" w:eastAsia="Times New Roman" w:hAnsi="Courier New" w:cs="Courier New"/>
+          <w:color w:val="0037A6"/>
+          <w:sz w:val="20"/>
+          <w:szCs w:val="20"/>
+          <w:lang w:eastAsia="fr-CH"/>
+        </w:rPr>
+        <w:t>\"</w:t>
+      </w:r>
+      <w:r>
+        <w:rPr>
+          <w:rFonts w:ascii="Courier New" w:eastAsia="Times New Roman" w:hAnsi="Courier New" w:cs="Courier New"/>
+          <w:color w:val="067D17"/>
+          <w:sz w:val="20"/>
+          <w:szCs w:val="20"/>
+          <w:lang w:eastAsia="fr-CH"/>
+        </w:rPr>
+        <w:t xml:space="preserve">: </w:t>
+      </w:r>
+      <w:r>
+        <w:rPr>
+          <w:rFonts w:ascii="Courier New" w:eastAsia="Times New Roman" w:hAnsi="Courier New" w:cs="Courier New"/>
+          <w:color w:val="0037A6"/>
+          <w:sz w:val="20"/>
+          <w:szCs w:val="20"/>
+          <w:lang w:eastAsia="fr-CH"/>
+        </w:rPr>
+        <w:t>"</w:t>
+      </w:r>
+      <w:r>
+        <w:rPr>
+          <w:rFonts w:ascii="Courier New" w:eastAsia="Times New Roman" w:hAnsi="Courier New" w:cs="Courier New"/>
+          <w:color w:val="067D17"/>
+          <w:sz w:val="20"/>
+          <w:szCs w:val="20"/>
+          <w:lang w:eastAsia="fr-CH"/>
+        </w:rPr>
+        <w:t>{</w:t>
+      </w:r>
+      <w:proofErr w:type="spellStart"/>
+      <w:r>
+        <w:rPr>
+          <w:rFonts w:ascii="Courier New" w:eastAsia="Times New Roman" w:hAnsi="Courier New" w:cs="Courier New"/>
+          <w:color w:val="067D17"/>
+          <w:sz w:val="20"/>
+          <w:szCs w:val="20"/>
+          <w:lang w:eastAsia="fr-CH"/>
+        </w:rPr>
+        <w:t>findAuthorById</w:t>
+      </w:r>
+      <w:proofErr w:type="spellEnd"/>
+      <w:r>
+        <w:rPr>
+          <w:rFonts w:ascii="Courier New" w:eastAsia="Times New Roman" w:hAnsi="Courier New" w:cs="Courier New"/>
+          <w:color w:val="067D17"/>
+          <w:sz w:val="20"/>
+          <w:szCs w:val="20"/>
+          <w:lang w:eastAsia="fr-CH"/>
+        </w:rPr>
+        <w:t xml:space="preserve">(id: </w:t>
+      </w:r>
+      <w:r>
+        <w:rPr>
+          <w:rFonts w:ascii="Courier New" w:eastAsia="Times New Roman" w:hAnsi="Courier New" w:cs="Courier New"/>
+          <w:color w:val="0037A6"/>
+          <w:sz w:val="20"/>
+          <w:szCs w:val="20"/>
+          <w:lang w:eastAsia="fr-CH"/>
+        </w:rPr>
+        <w:t>${</w:t>
+      </w:r>
+      <w:r>
+        <w:rPr>
+          <w:rFonts w:ascii="Courier New" w:eastAsia="Times New Roman" w:hAnsi="Courier New" w:cs="Courier New"/>
+          <w:color w:val="080808"/>
+          <w:sz w:val="20"/>
+          <w:szCs w:val="20"/>
+          <w:lang w:eastAsia="fr-CH"/>
+        </w:rPr>
+        <w:t>author.</w:t>
+      </w:r>
+      <w:r>
+        <w:rPr>
+          <w:rFonts w:ascii="Courier New" w:eastAsia="Times New Roman" w:hAnsi="Courier New" w:cs="Courier New"/>
+          <w:color w:val="871094"/>
+          <w:sz w:val="20"/>
+          <w:szCs w:val="20"/>
+          <w:lang w:eastAsia="fr-CH"/>
+        </w:rPr>
+        <w:t>id</w:t>
+      </w:r>
+      <w:r>
+        <w:rPr>
+          <w:rFonts w:ascii="Courier New" w:eastAsia="Times New Roman" w:hAnsi="Courier New" w:cs="Courier New"/>
+          <w:color w:val="0037A6"/>
+          <w:sz w:val="20"/>
+          <w:szCs w:val="20"/>
+          <w:lang w:eastAsia="fr-CH"/>
+        </w:rPr>
+        <w:t>}</w:t>
+      </w:r>
+      <w:r>
+        <w:rPr>
+          <w:rFonts w:ascii="Courier New" w:eastAsia="Times New Roman" w:hAnsi="Courier New" w:cs="Courier New"/>
+          <w:color w:val="067D17"/>
+          <w:sz w:val="20"/>
+          <w:szCs w:val="20"/>
+          <w:lang w:eastAsia="fr-CH"/>
+        </w:rPr>
+        <w:t>){books{</w:t>
+      </w:r>
+      <w:proofErr w:type="spellStart"/>
+      <w:r>
+        <w:rPr>
+          <w:rFonts w:ascii="Courier New" w:eastAsia="Times New Roman" w:hAnsi="Courier New" w:cs="Courier New"/>
+          <w:color w:val="067D17"/>
+          <w:sz w:val="20"/>
+          <w:szCs w:val="20"/>
+          <w:lang w:eastAsia="fr-CH"/>
+        </w:rPr>
+        <w:t>title</w:t>
+      </w:r>
+      <w:proofErr w:type="spellEnd"/>
+      <w:r>
+        <w:rPr>
+          <w:rFonts w:ascii="Courier New" w:eastAsia="Times New Roman" w:hAnsi="Courier New" w:cs="Courier New"/>
+          <w:color w:val="067D17"/>
+          <w:sz w:val="20"/>
+          <w:szCs w:val="20"/>
+          <w:lang w:eastAsia="fr-CH"/>
+        </w:rPr>
+        <w:t>}}}</w:t>
+      </w:r>
+      <w:r>
+        <w:rPr>
+          <w:rFonts w:ascii="Courier New" w:eastAsia="Times New Roman" w:hAnsi="Courier New" w:cs="Courier New"/>
+          <w:color w:val="0037A6"/>
+          <w:sz w:val="20"/>
+          <w:szCs w:val="20"/>
+          <w:lang w:eastAsia="fr-CH"/>
+        </w:rPr>
+        <w:t>"</w:t>
+      </w:r>
+      <w:r>
+        <w:rPr>
+          <w:rFonts w:ascii="Courier New" w:eastAsia="Times New Roman" w:hAnsi="Courier New" w:cs="Courier New"/>
+          <w:color w:val="067D17"/>
+          <w:sz w:val="20"/>
+          <w:szCs w:val="20"/>
+          <w:lang w:eastAsia="fr-CH"/>
+        </w:rPr>
+        <w:t>}"</w:t>
+      </w:r>
+    </w:p>
+    <w:p>
+      <w:r>
+        <w:t>Nous ne récupérons que les</w:t>
+      </w:r>
+      <w:r>
+        <w:t xml:space="preserve"> titres des</w:t>
+      </w:r>
+      <w:r>
+        <w:t xml:space="preserve"> livres de l’auteur en associé à la requête.</w:t>
+      </w:r>
+    </w:p>
+    <w:p>
+      <w:r>
+        <w:t>Ainsi à chaque requête, nous récupérons que ce dont nous avons besoin et nous évitons l’over-</w:t>
+      </w:r>
+      <w:proofErr w:type="spellStart"/>
+      <w:r>
+        <w:t>fetching</w:t>
+      </w:r>
+      <w:proofErr w:type="spellEnd"/>
+      <w:r>
+        <w:t xml:space="preserve"> et l’</w:t>
+      </w:r>
+      <w:proofErr w:type="spellStart"/>
+      <w:r>
+        <w:t>under-fetching</w:t>
+      </w:r>
+      <w:proofErr w:type="spellEnd"/>
+      <w:r>
+        <w:t xml:space="preserve">. </w:t>
+      </w:r>
+    </w:p>
+    <w:p>
+      <w:r>
+        <w:t xml:space="preserve">Comme nous avons utilisé un </w:t>
+      </w:r>
+      <w:proofErr w:type="spellStart"/>
+      <w:r>
+        <w:rPr>
+          <w:i/>
+          <w:iCs/>
+        </w:rPr>
+        <w:t>RecyclerView</w:t>
+      </w:r>
+      <w:proofErr w:type="spellEnd"/>
+      <w:r>
+        <w:rPr>
+          <w:i/>
+          <w:iCs/>
+        </w:rPr>
+        <w:t xml:space="preserve">, </w:t>
+      </w:r>
+      <w:r>
+        <w:t>nous mis en place un adapteur</w:t>
+      </w:r>
+      <w:r>
+        <w:t xml:space="preserve"> </w:t>
+      </w:r>
+      <w:proofErr w:type="spellStart"/>
+      <w:r>
+        <w:rPr>
+          <w:i/>
+          <w:iCs/>
+        </w:rPr>
+        <w:t>StringListAdapter</w:t>
+      </w:r>
+      <w:proofErr w:type="spellEnd"/>
+      <w:r>
+        <w:t xml:space="preserve"> personnalisé qui s’occupe d’une liste d</w:t>
+      </w:r>
+      <w:r>
+        <w:t xml:space="preserve">e Strings (liste de titres). Nous associons à chaque élément une </w:t>
+      </w:r>
+      <w:proofErr w:type="spellStart"/>
+      <w:r>
+        <w:rPr>
+          <w:i/>
+          <w:iCs/>
+        </w:rPr>
+        <w:t>TextView</w:t>
+      </w:r>
+      <w:proofErr w:type="spellEnd"/>
+      <w:r>
+        <w:rPr>
+          <w:i/>
+          <w:iCs/>
+        </w:rPr>
+        <w:t xml:space="preserve"> </w:t>
+      </w:r>
+      <w:r>
+        <w:t xml:space="preserve">définie dans le layout </w:t>
+      </w:r>
+      <w:r>
+        <w:rPr>
+          <w:i/>
+          <w:iCs/>
+        </w:rPr>
+        <w:t>recyclerview_item.xml</w:t>
+      </w:r>
+      <w:r>
+        <w:t>.</w:t>
+      </w:r>
+    </w:p>
+    <w:p>
+      <w:pPr>
+        <w:pStyle w:val="Titre1"/>
+      </w:pPr>
+      <w:bookmarkStart w:id="15" w:name="_Toc87361427"/>
+      <w:r>
+        <w:t>Réponse aux questions</w:t>
+      </w:r>
+      <w:bookmarkEnd w:id="15"/>
+    </w:p>
+    <w:p>
+      <w:pPr>
+        <w:pStyle w:val="Titre2"/>
+      </w:pPr>
+      <w:r>
+        <w:t>Traitement des erreurs</w:t>
+      </w:r>
+    </w:p>
+    <w:p/>
+    <w:p>
+      <w:pPr>
+        <w:pStyle w:val="Titre2"/>
+      </w:pPr>
+      <w:r>
+        <w:t>Authentification</w:t>
+      </w:r>
+    </w:p>
+    <w:p/>
+    <w:p>
+      <w:pPr>
+        <w:pStyle w:val="Titre2"/>
+      </w:pPr>
+      <w:r>
+        <w:t>Threads concurrents</w:t>
+      </w:r>
+    </w:p>
+    <w:p/>
+    <w:p>
+      <w:pPr>
+        <w:pStyle w:val="Titre2"/>
+      </w:pPr>
+      <w:r>
+        <w:t>Écriture différée</w:t>
+      </w:r>
+    </w:p>
+    <w:p/>
+    <w:p>
+      <w:pPr>
+        <w:pStyle w:val="Titre2"/>
+      </w:pPr>
+      <w:r>
+        <w:t>Transmission d’objets</w:t>
+      </w:r>
+    </w:p>
+    <w:p>
+      <w:pPr>
+        <w:pStyle w:val="Titre2"/>
+      </w:pPr>
+    </w:p>
+    <w:p>
+      <w:pPr>
+        <w:pStyle w:val="Titre2"/>
+      </w:pPr>
+      <w:r>
+        <w:t>Transmission compressée</w:t>
+      </w:r>
     </w:p>
     <w:sectPr>
-      <w:headerReference w:type="default" r:id="rId14"/>
-      <w:footerReference w:type="default" r:id="rId15"/>
+      <w:headerReference w:type="default" r:id="rId15"/>
+      <w:footerReference w:type="default" r:id="rId16"/>
       <w:pgSz w:w="11906" w:h="16838"/>
       <w:pgMar w:top="1417" w:right="1417" w:bottom="1417" w:left="1417" w:header="708" w:footer="708" w:gutter="0"/>
       <w:pgNumType w:start="0"/>
@@ -3636,27 +4995,14 @@
         <w:lang w:val="en-GB"/>
       </w:rPr>
     </w:pPr>
-    <w:r>
-      <w:fldChar w:fldCharType="begin"/>
-    </w:r>
-    <w:r>
-      <w:instrText xml:space="preserve"> DATE   \* MERGEFORMAT </w:instrText>
-    </w:r>
-    <w:r>
-      <w:fldChar w:fldCharType="separate"/>
-    </w:r>
-    <w:r>
-      <w:rPr>
-        <w:noProof/>
-      </w:rPr>
-      <w:t>06.11.2021</w:t>
-    </w:r>
-    <w:r>
-      <w:rPr>
-        <w:noProof/>
-      </w:rPr>
-      <w:fldChar w:fldCharType="end"/>
-    </w:r>
+    <w:fldSimple w:instr=" DATE   \* MERGEFORMAT ">
+      <w:r>
+        <w:rPr>
+          <w:noProof/>
+        </w:rPr>
+        <w:t>09.11.2021</w:t>
+      </w:r>
+    </w:fldSimple>
     <w:r>
       <w:ptab w:relativeTo="margin" w:alignment="center" w:leader="none"/>
     </w:r>
@@ -6621,6 +7967,7 @@
     <w:rsid w:val="009E4EA3"/>
     <w:rsid w:val="00B35D49"/>
     <w:rsid w:val="00BB3F2F"/>
+    <w:rsid w:val="00BC64B9"/>
     <w:rsid w:val="00C55F60"/>
     <w:rsid w:val="00C639BA"/>
     <w:rsid w:val="00D0249A"/>

</xml_diff>

<commit_message>
question 4.5 ok + import corrected
</commit_message>
<xml_diff>
--- a/Labo2_Rapport_Berney_Forestier_Herzig.docx
+++ b/Labo2_Rapport_Berney_Forestier_Herzig.docx
@@ -256,7 +256,7 @@
                                       <w:color w:val="FFFFFF" w:themeColor="background1"/>
                                       <w:lang w:val="de-CH"/>
                                     </w:rPr>
-                                    <w:t>16.11.2021</w:t>
+                                    <w:t>17.11.2021</w:t>
                                   </w:r>
                                   <w:r>
                                     <w:rPr>
@@ -552,7 +552,7 @@
                                 <w:color w:val="FFFFFF" w:themeColor="background1"/>
                                 <w:lang w:val="de-CH"/>
                               </w:rPr>
-                              <w:t>16.11.2021</w:t>
+                              <w:t>17.11.2021</w:t>
                             </w:r>
                             <w:r>
                               <w:rPr>
@@ -2994,9 +2994,11 @@
         </w:numPr>
         <w:jc w:val="both"/>
       </w:pPr>
+      <w:proofErr w:type="spellStart"/>
       <w:r>
         <w:t>GraphQL</w:t>
       </w:r>
+      <w:proofErr w:type="spellEnd"/>
     </w:p>
     <w:p>
       <w:pPr>
@@ -3143,6 +3145,7 @@
       <w:r>
         <w:t xml:space="preserve">démarre son objet </w:t>
       </w:r>
+      <w:proofErr w:type="spellStart"/>
       <w:r>
         <w:rPr>
           <w:i/>
@@ -3150,9 +3153,11 @@
         </w:rPr>
         <w:t>SymComManager</w:t>
       </w:r>
+      <w:proofErr w:type="spellEnd"/>
       <w:r>
         <w:t xml:space="preserve"> qui est responsable de négocier les communications. Nous avons réussi à adapter le </w:t>
       </w:r>
+      <w:proofErr w:type="spellStart"/>
       <w:r>
         <w:rPr>
           <w:i/>
@@ -3160,6 +3165,7 @@
         </w:rPr>
         <w:t>SymComManager</w:t>
       </w:r>
+      <w:proofErr w:type="spellEnd"/>
       <w:r>
         <w:t xml:space="preserve"> pour qu’il fonctionne avec les 5 activités. Au cours des points suivants, nous allons décrire de manière incrémentale ce que nous avons mis en place pour arriver à l’état final de ce laboratoire.</w:t>
       </w:r>
@@ -3200,6 +3206,7 @@
       <w:r>
         <w:t xml:space="preserve">créé l’activité </w:t>
       </w:r>
+      <w:proofErr w:type="spellStart"/>
       <w:r>
         <w:rPr>
           <w:i/>
@@ -3207,6 +3214,7 @@
         </w:rPr>
         <w:t>AsyncActivity</w:t>
       </w:r>
+      <w:proofErr w:type="spellEnd"/>
       <w:r>
         <w:rPr>
           <w:i/>
@@ -3215,7 +3223,15 @@
         <w:t>.</w:t>
       </w:r>
       <w:r>
-        <w:t xml:space="preserve"> Le layout est très basique.</w:t>
+        <w:t xml:space="preserve"> Le </w:t>
+      </w:r>
+      <w:proofErr w:type="spellStart"/>
+      <w:r>
+        <w:t>layout</w:t>
+      </w:r>
+      <w:proofErr w:type="spellEnd"/>
+      <w:r>
+        <w:t xml:space="preserve"> est très basique.</w:t>
       </w:r>
     </w:p>
     <w:p>
@@ -3265,7 +3281,31 @@
     </w:p>
     <w:p>
       <w:r>
-        <w:t>L’utilisateur entre du texte dans le premier champ. Lorsqu’il clique sur « Send », une communication démarre avec un serveur qui se contente de renvoyer le corps de la requête. Une fois la réponse reçue, le contenu envoyé s’affiche en dessous de «Serveur response : »</w:t>
+        <w:t>L’utilisateur entre du texte dans le premier champ. Lorsqu’il clique sur « </w:t>
+      </w:r>
+      <w:proofErr w:type="spellStart"/>
+      <w:r>
+        <w:t>Send</w:t>
+      </w:r>
+      <w:proofErr w:type="spellEnd"/>
+      <w:r>
+        <w:t> », une communication démarre avec un serveur qui se contente de renvoyer le corps de la requête. Une fois la réponse reçue, le contenu envoyé s’affiche en dessous de</w:t>
+      </w:r>
+      <w:proofErr w:type="gramStart"/>
+      <w:r>
+        <w:t xml:space="preserve"> «Serveur</w:t>
+      </w:r>
+      <w:proofErr w:type="gramEnd"/>
+      <w:r>
+        <w:t xml:space="preserve"> </w:t>
+      </w:r>
+      <w:proofErr w:type="spellStart"/>
+      <w:r>
+        <w:t>response</w:t>
+      </w:r>
+      <w:proofErr w:type="spellEnd"/>
+      <w:r>
+        <w:t> : »</w:t>
       </w:r>
     </w:p>
     <w:p>
@@ -3286,8 +3326,17 @@
         </w:rPr>
       </w:pPr>
       <w:r>
-        <w:t xml:space="preserve">Comme les transmission de ce laboratoire sont effectuée dans le web, nous avons commencé par implémenter un objet </w:t>
-      </w:r>
+        <w:t xml:space="preserve">Comme </w:t>
+      </w:r>
+      <w:proofErr w:type="gramStart"/>
+      <w:r>
+        <w:t>les transmission</w:t>
+      </w:r>
+      <w:proofErr w:type="gramEnd"/>
+      <w:r>
+        <w:t xml:space="preserve"> de ce laboratoire sont effectuée dans le web, nous avons commencé par implémenter un objet </w:t>
+      </w:r>
+      <w:proofErr w:type="spellStart"/>
       <w:r>
         <w:rPr>
           <w:b/>
@@ -3295,6 +3344,7 @@
         </w:rPr>
         <w:t>SymComRequest</w:t>
       </w:r>
+      <w:proofErr w:type="spellEnd"/>
       <w:r>
         <w:rPr>
           <w:b/>
@@ -3307,6 +3357,7 @@
       <w:r>
         <w:t xml:space="preserve">Le </w:t>
       </w:r>
+      <w:proofErr w:type="spellStart"/>
       <w:r>
         <w:rPr>
           <w:i/>
@@ -3314,9 +3365,15 @@
         </w:rPr>
         <w:t>symComRequest</w:t>
       </w:r>
-      <w:r>
-        <w:t xml:space="preserve"> est un objet simple qui prend 4 paramètres :¨</w:t>
-      </w:r>
+      <w:proofErr w:type="spellEnd"/>
+      <w:r>
+        <w:t xml:space="preserve"> est un objet simple qui prend 4 paramètres</w:t>
+      </w:r>
+      <w:proofErr w:type="gramStart"/>
+      <w:r>
+        <w:t> :¨</w:t>
+      </w:r>
+      <w:proofErr w:type="gramEnd"/>
     </w:p>
     <w:p>
       <w:pPr>
@@ -3354,6 +3411,7 @@
       <w:r>
         <w:t>Un body</w:t>
       </w:r>
+      <w:proofErr w:type="gramStart"/>
       <w:r>
         <w:t> :</w:t>
       </w:r>
@@ -3364,6 +3422,7 @@
         </w:rPr>
         <w:t>body</w:t>
       </w:r>
+      <w:proofErr w:type="gramEnd"/>
       <w:r>
         <w:t xml:space="preserve"> en string</w:t>
       </w:r>
@@ -3382,6 +3441,7 @@
       <w:r>
         <w:t xml:space="preserve"> : </w:t>
       </w:r>
+      <w:proofErr w:type="spellStart"/>
       <w:r>
         <w:rPr>
           <w:i/>
@@ -3389,9 +3449,11 @@
         </w:rPr>
         <w:t>contentType</w:t>
       </w:r>
+      <w:proofErr w:type="spellEnd"/>
       <w:r>
         <w:t xml:space="preserve"> de type </w:t>
       </w:r>
+      <w:proofErr w:type="spellStart"/>
       <w:r>
         <w:rPr>
           <w:i/>
@@ -3399,6 +3461,7 @@
         </w:rPr>
         <w:t>ContentType</w:t>
       </w:r>
+      <w:proofErr w:type="spellEnd"/>
     </w:p>
     <w:p>
       <w:pPr>
@@ -3414,6 +3477,7 @@
       <w:r>
         <w:t xml:space="preserve">e méthode : </w:t>
       </w:r>
+      <w:proofErr w:type="spellStart"/>
       <w:r>
         <w:rPr>
           <w:i/>
@@ -3421,9 +3485,11 @@
         </w:rPr>
         <w:t>requestMethod</w:t>
       </w:r>
+      <w:proofErr w:type="spellEnd"/>
       <w:r>
         <w:t xml:space="preserve"> de type </w:t>
       </w:r>
+      <w:proofErr w:type="spellStart"/>
       <w:r>
         <w:rPr>
           <w:i/>
@@ -3431,6 +3497,7 @@
         </w:rPr>
         <w:t>RequestMethod</w:t>
       </w:r>
+      <w:proofErr w:type="spellEnd"/>
     </w:p>
     <w:p>
       <w:r>
@@ -3452,6 +3519,8 @@
           <w:lang w:val="fr-FR" w:eastAsia="fr-FR"/>
         </w:rPr>
       </w:pPr>
+      <w:proofErr w:type="spellStart"/>
+      <w:proofErr w:type="gramStart"/>
       <w:r>
         <w:rPr>
           <w:i/>
@@ -3459,8 +3528,20 @@
           <w:color w:val="0033B3"/>
           <w:lang w:val="fr-FR" w:eastAsia="fr-FR"/>
         </w:rPr>
-        <w:t xml:space="preserve">enum class </w:t>
-      </w:r>
+        <w:t>enum</w:t>
+      </w:r>
+      <w:proofErr w:type="spellEnd"/>
+      <w:proofErr w:type="gramEnd"/>
+      <w:r>
+        <w:rPr>
+          <w:i/>
+          <w:iCs/>
+          <w:color w:val="0033B3"/>
+          <w:lang w:val="fr-FR" w:eastAsia="fr-FR"/>
+        </w:rPr>
+        <w:t xml:space="preserve"> class </w:t>
+      </w:r>
+      <w:proofErr w:type="spellStart"/>
       <w:r>
         <w:rPr>
           <w:i/>
@@ -3469,6 +3550,7 @@
         </w:rPr>
         <w:t>ContentType</w:t>
       </w:r>
+      <w:proofErr w:type="spellEnd"/>
       <w:r>
         <w:rPr>
           <w:i/>
@@ -3547,8 +3629,9 @@
           <w:color w:val="067D17"/>
           <w:lang w:val="fr-FR" w:eastAsia="fr-FR"/>
         </w:rPr>
-        <w:t>"text/plain)</w:t>
-      </w:r>
+        <w:t>"</w:t>
+      </w:r>
+      <w:proofErr w:type="spellStart"/>
       <w:r>
         <w:rPr>
           <w:i/>
@@ -3556,6 +3639,25 @@
           <w:color w:val="067D17"/>
           <w:lang w:val="fr-FR" w:eastAsia="fr-FR"/>
         </w:rPr>
+        <w:t>text</w:t>
+      </w:r>
+      <w:proofErr w:type="spellEnd"/>
+      <w:r>
+        <w:rPr>
+          <w:i/>
+          <w:iCs/>
+          <w:color w:val="067D17"/>
+          <w:lang w:val="fr-FR" w:eastAsia="fr-FR"/>
+        </w:rPr>
+        <w:t>/plain)</w:t>
+      </w:r>
+      <w:r>
+        <w:rPr>
+          <w:i/>
+          <w:iCs/>
+          <w:color w:val="067D17"/>
+          <w:lang w:val="fr-FR" w:eastAsia="fr-FR"/>
+        </w:rPr>
         <w:t xml:space="preserve"> </w:t>
       </w:r>
       <w:r>
@@ -3576,6 +3678,7 @@
         </w:rPr>
         <w:br/>
       </w:r>
+      <w:proofErr w:type="spellStart"/>
       <w:r>
         <w:rPr>
           <w:i/>
@@ -3583,8 +3686,19 @@
           <w:color w:val="0033B3"/>
           <w:lang w:val="fr-FR" w:eastAsia="fr-FR"/>
         </w:rPr>
-        <w:t xml:space="preserve">enum class </w:t>
-      </w:r>
+        <w:t>enum</w:t>
+      </w:r>
+      <w:proofErr w:type="spellEnd"/>
+      <w:r>
+        <w:rPr>
+          <w:i/>
+          <w:iCs/>
+          <w:color w:val="0033B3"/>
+          <w:lang w:val="fr-FR" w:eastAsia="fr-FR"/>
+        </w:rPr>
+        <w:t xml:space="preserve"> class </w:t>
+      </w:r>
+      <w:proofErr w:type="spellStart"/>
       <w:r>
         <w:rPr>
           <w:i/>
@@ -3593,6 +3707,7 @@
         </w:rPr>
         <w:t>RequestMethod</w:t>
       </w:r>
+      <w:proofErr w:type="spellEnd"/>
       <w:r>
         <w:rPr>
           <w:i/>
@@ -3745,6 +3860,7 @@
       <w:r>
         <w:t xml:space="preserve"> le </w:t>
       </w:r>
+      <w:proofErr w:type="spellStart"/>
       <w:r>
         <w:rPr>
           <w:b/>
@@ -3754,9 +3870,15 @@
         </w:rPr>
         <w:t>SymComManager</w:t>
       </w:r>
-      <w:r>
-        <w:t>. Il offre deux méthodes principale</w:t>
-      </w:r>
+      <w:proofErr w:type="spellEnd"/>
+      <w:r>
+        <w:t xml:space="preserve">. Il offre </w:t>
+      </w:r>
+      <w:proofErr w:type="gramStart"/>
+      <w:r>
+        <w:t>deux méthodes principale</w:t>
+      </w:r>
+      <w:proofErr w:type="gramEnd"/>
     </w:p>
     <w:p>
       <w:pPr>
@@ -3765,6 +3887,7 @@
           <w:lang w:val="fr-FR" w:eastAsia="fr-FR"/>
         </w:rPr>
       </w:pPr>
+      <w:proofErr w:type="gramStart"/>
       <w:r>
         <w:rPr>
           <w:i/>
@@ -3772,8 +3895,19 @@
           <w:color w:val="0033B3"/>
           <w:lang w:val="fr-FR" w:eastAsia="fr-FR"/>
         </w:rPr>
-        <w:t xml:space="preserve">fun </w:t>
-      </w:r>
+        <w:t>fun</w:t>
+      </w:r>
+      <w:proofErr w:type="gramEnd"/>
+      <w:r>
+        <w:rPr>
+          <w:i/>
+          <w:iCs/>
+          <w:color w:val="0033B3"/>
+          <w:lang w:val="fr-FR" w:eastAsia="fr-FR"/>
+        </w:rPr>
+        <w:t xml:space="preserve"> </w:t>
+      </w:r>
+      <w:proofErr w:type="spellStart"/>
       <w:r>
         <w:rPr>
           <w:i/>
@@ -3783,14 +3917,34 @@
         </w:rPr>
         <w:t>setCommunicationEventListener</w:t>
       </w:r>
-      <w:r>
-        <w:rPr>
-          <w:i/>
-          <w:iCs/>
-          <w:lang w:val="fr-FR" w:eastAsia="fr-FR"/>
-        </w:rPr>
-        <w:t xml:space="preserve">(communicationEventListener: </w:t>
-      </w:r>
+      <w:proofErr w:type="spellEnd"/>
+      <w:r>
+        <w:rPr>
+          <w:i/>
+          <w:iCs/>
+          <w:lang w:val="fr-FR" w:eastAsia="fr-FR"/>
+        </w:rPr>
+        <w:t>(</w:t>
+      </w:r>
+      <w:proofErr w:type="spellStart"/>
+      <w:r>
+        <w:rPr>
+          <w:i/>
+          <w:iCs/>
+          <w:lang w:val="fr-FR" w:eastAsia="fr-FR"/>
+        </w:rPr>
+        <w:t>communicationEventListener</w:t>
+      </w:r>
+      <w:proofErr w:type="spellEnd"/>
+      <w:r>
+        <w:rPr>
+          <w:i/>
+          <w:iCs/>
+          <w:lang w:val="fr-FR" w:eastAsia="fr-FR"/>
+        </w:rPr>
+        <w:t xml:space="preserve">: </w:t>
+      </w:r>
+      <w:proofErr w:type="spellStart"/>
       <w:r>
         <w:rPr>
           <w:i/>
@@ -3800,6 +3954,7 @@
         </w:rPr>
         <w:t>CommunicationEventListener</w:t>
       </w:r>
+      <w:proofErr w:type="spellEnd"/>
       <w:r>
         <w:rPr>
           <w:i/>
@@ -3814,6 +3969,7 @@
         </w:rPr>
         <w:t xml:space="preserve"> qui s’occupe de récupérer un </w:t>
       </w:r>
+      <w:proofErr w:type="spellStart"/>
       <w:r>
         <w:rPr>
           <w:i/>
@@ -3822,12 +3978,14 @@
         </w:rPr>
         <w:t>communicationEventListener</w:t>
       </w:r>
+      <w:proofErr w:type="spellEnd"/>
       <w:r>
         <w:rPr>
           <w:lang w:val="fr-FR" w:eastAsia="fr-FR"/>
         </w:rPr>
         <w:t xml:space="preserve"> et le stocke dans une référence faible à cause du fait que les </w:t>
       </w:r>
+      <w:proofErr w:type="spellStart"/>
       <w:r>
         <w:rPr>
           <w:i/>
@@ -3836,6 +3994,7 @@
         </w:rPr>
         <w:t>communicationEventListener</w:t>
       </w:r>
+      <w:proofErr w:type="spellEnd"/>
       <w:r>
         <w:rPr>
           <w:lang w:val="fr-FR" w:eastAsia="fr-FR"/>
@@ -3851,6 +4010,7 @@
           <w:lang w:val="fr-FR" w:eastAsia="fr-FR"/>
         </w:rPr>
       </w:pPr>
+      <w:proofErr w:type="gramStart"/>
       <w:r>
         <w:rPr>
           <w:i/>
@@ -3858,8 +4018,19 @@
           <w:color w:val="0033B3"/>
           <w:lang w:val="fr-FR" w:eastAsia="fr-FR"/>
         </w:rPr>
-        <w:t xml:space="preserve">fun </w:t>
-      </w:r>
+        <w:t>fun</w:t>
+      </w:r>
+      <w:proofErr w:type="gramEnd"/>
+      <w:r>
+        <w:rPr>
+          <w:i/>
+          <w:iCs/>
+          <w:color w:val="0033B3"/>
+          <w:lang w:val="fr-FR" w:eastAsia="fr-FR"/>
+        </w:rPr>
+        <w:t xml:space="preserve"> </w:t>
+      </w:r>
+      <w:proofErr w:type="spellStart"/>
       <w:r>
         <w:rPr>
           <w:i/>
@@ -3869,6 +4040,7 @@
         </w:rPr>
         <w:t>sendRequest</w:t>
       </w:r>
+      <w:proofErr w:type="spellEnd"/>
       <w:r>
         <w:rPr>
           <w:i/>
@@ -3876,16 +4048,9 @@
           <w:color w:val="080808"/>
           <w:lang w:val="fr-FR" w:eastAsia="fr-FR"/>
         </w:rPr>
-        <w:t xml:space="preserve">( request: </w:t>
-      </w:r>
-      <w:r>
-        <w:rPr>
-          <w:i/>
-          <w:iCs/>
-          <w:lang w:val="fr-FR" w:eastAsia="fr-FR"/>
-        </w:rPr>
-        <w:t xml:space="preserve">SymComRequest </w:t>
-      </w:r>
+        <w:t xml:space="preserve">( </w:t>
+      </w:r>
+      <w:proofErr w:type="spellStart"/>
       <w:r>
         <w:rPr>
           <w:i/>
@@ -3893,6 +4058,43 @@
           <w:color w:val="080808"/>
           <w:lang w:val="fr-FR" w:eastAsia="fr-FR"/>
         </w:rPr>
+        <w:t>request</w:t>
+      </w:r>
+      <w:proofErr w:type="spellEnd"/>
+      <w:r>
+        <w:rPr>
+          <w:i/>
+          <w:iCs/>
+          <w:color w:val="080808"/>
+          <w:lang w:val="fr-FR" w:eastAsia="fr-FR"/>
+        </w:rPr>
+        <w:t xml:space="preserve">: </w:t>
+      </w:r>
+      <w:proofErr w:type="spellStart"/>
+      <w:r>
+        <w:rPr>
+          <w:i/>
+          <w:iCs/>
+          <w:lang w:val="fr-FR" w:eastAsia="fr-FR"/>
+        </w:rPr>
+        <w:t>SymComRequest</w:t>
+      </w:r>
+      <w:proofErr w:type="spellEnd"/>
+      <w:r>
+        <w:rPr>
+          <w:i/>
+          <w:iCs/>
+          <w:lang w:val="fr-FR" w:eastAsia="fr-FR"/>
+        </w:rPr>
+        <w:t xml:space="preserve"> </w:t>
+      </w:r>
+      <w:r>
+        <w:rPr>
+          <w:i/>
+          <w:iCs/>
+          <w:color w:val="080808"/>
+          <w:lang w:val="fr-FR" w:eastAsia="fr-FR"/>
+        </w:rPr>
         <w:t>)</w:t>
       </w:r>
       <w:r>
@@ -3909,6 +4111,7 @@
         </w:rPr>
         <w:t xml:space="preserve">requête et démarre un thread de communication en passant la </w:t>
       </w:r>
+      <w:proofErr w:type="spellStart"/>
       <w:r>
         <w:rPr>
           <w:i/>
@@ -3918,6 +4121,7 @@
         </w:rPr>
         <w:t>request</w:t>
       </w:r>
+      <w:proofErr w:type="spellEnd"/>
       <w:r>
         <w:rPr>
           <w:i/>
@@ -3934,6 +4138,7 @@
         </w:rPr>
         <w:t xml:space="preserve">ainsi que une référence faible sur le </w:t>
       </w:r>
+      <w:proofErr w:type="spellStart"/>
       <w:r>
         <w:rPr>
           <w:i/>
@@ -3943,11 +4148,13 @@
         </w:rPr>
         <w:t>communicationEventListener</w:t>
       </w:r>
+      <w:proofErr w:type="spellEnd"/>
     </w:p>
     <w:p>
       <w:r>
         <w:t xml:space="preserve">Finalement nous avons créé la classe </w:t>
       </w:r>
+      <w:proofErr w:type="spellStart"/>
       <w:r>
         <w:rPr>
           <w:b/>
@@ -3955,9 +4162,11 @@
         </w:rPr>
         <w:t>SymComThread</w:t>
       </w:r>
+      <w:proofErr w:type="spellEnd"/>
       <w:r>
         <w:t xml:space="preserve"> qui permet d’exécuter une requête </w:t>
       </w:r>
+      <w:proofErr w:type="spellStart"/>
       <w:r>
         <w:rPr>
           <w:i/>
@@ -3965,6 +4174,7 @@
         </w:rPr>
         <w:t>SymComRequest</w:t>
       </w:r>
+      <w:proofErr w:type="spellEnd"/>
       <w:r>
         <w:t xml:space="preserve"> sur </w:t>
       </w:r>
@@ -3978,8 +4188,17 @@
         <w:t>l’</w:t>
       </w:r>
       <w:r>
-        <w:t xml:space="preserve">UI thread. Il est construit à partir d’une SymComRequest et d’une référence faible sur un </w:t>
-      </w:r>
+        <w:t xml:space="preserve">UI thread. Il est construit à partir d’une </w:t>
+      </w:r>
+      <w:proofErr w:type="spellStart"/>
+      <w:r>
+        <w:t>SymComRequest</w:t>
+      </w:r>
+      <w:proofErr w:type="spellEnd"/>
+      <w:r>
+        <w:t xml:space="preserve"> et d’une référence faible sur un </w:t>
+      </w:r>
+      <w:proofErr w:type="spellStart"/>
       <w:r>
         <w:rPr>
           <w:i/>
@@ -3987,6 +4206,7 @@
         </w:rPr>
         <w:t>CommunicationEventListener</w:t>
       </w:r>
+      <w:proofErr w:type="spellEnd"/>
       <w:r>
         <w:rPr>
           <w:i/>
@@ -3997,6 +4217,7 @@
       <w:r>
         <w:t xml:space="preserve">Une fois la réponse reçue, le </w:t>
       </w:r>
+      <w:proofErr w:type="spellStart"/>
       <w:r>
         <w:rPr>
           <w:i/>
@@ -4004,9 +4225,11 @@
         </w:rPr>
         <w:t>SymComThread</w:t>
       </w:r>
+      <w:proofErr w:type="spellEnd"/>
       <w:r>
         <w:t xml:space="preserve"> retourne la réponse sur l’UI thread en créant un handler sur le </w:t>
       </w:r>
+      <w:proofErr w:type="spellStart"/>
       <w:r>
         <w:rPr>
           <w:i/>
@@ -4014,9 +4237,11 @@
         </w:rPr>
         <w:t>mainLooper</w:t>
       </w:r>
+      <w:proofErr w:type="spellEnd"/>
       <w:r>
         <w:t xml:space="preserve">. La réponse est retournée grâce à la méthode post avec un </w:t>
       </w:r>
+      <w:proofErr w:type="spellStart"/>
       <w:r>
         <w:rPr>
           <w:i/>
@@ -4038,6 +4263,7 @@
         </w:rPr>
         <w:t>Runnable</w:t>
       </w:r>
+      <w:proofErr w:type="spellEnd"/>
       <w:r>
         <w:rPr>
           <w:i/>
@@ -4051,6 +4277,7 @@
       <w:r>
         <w:t xml:space="preserve"> une classe interne statique pour permettre au thread de se terminer sans que le </w:t>
       </w:r>
+      <w:proofErr w:type="spellStart"/>
       <w:r>
         <w:rPr>
           <w:i/>
@@ -4058,15 +4285,21 @@
         </w:rPr>
         <w:t>runnable</w:t>
       </w:r>
+      <w:proofErr w:type="spellEnd"/>
       <w:r>
         <w:t xml:space="preserve"> ait préalablement été traité</w:t>
       </w:r>
       <w:r>
-        <w:t xml:space="preserve"> par le UI thread.</w:t>
+        <w:t xml:space="preserve"> par le UI </w:t>
+      </w:r>
+      <w:proofErr w:type="gramStart"/>
+      <w:r>
+        <w:t>thread.</w:t>
       </w:r>
       <w:r>
         <w:t>.</w:t>
       </w:r>
+      <w:proofErr w:type="gramEnd"/>
     </w:p>
     <w:p>
       <w:pPr>
@@ -4096,7 +4329,15 @@
     </w:p>
     <w:p>
       <w:r>
-        <w:t>Au lancement le layout ressemble à ceci :</w:t>
+        <w:t xml:space="preserve">Au lancement le </w:t>
+      </w:r>
+      <w:proofErr w:type="spellStart"/>
+      <w:r>
+        <w:t>layout</w:t>
+      </w:r>
+      <w:proofErr w:type="spellEnd"/>
+      <w:r>
+        <w:t xml:space="preserve"> ressemble à ceci :</w:t>
       </w:r>
     </w:p>
     <w:p>
@@ -4156,8 +4397,13 @@
         <w:t>Le fonctionnement est similaire à la première manipulation. Toutefois le résultat des requêtes ne s’écrase pas et leur état s’affiche</w:t>
       </w:r>
       <w:r>
-        <w:t xml:space="preserve"> à la suite avec un logging</w:t>
-      </w:r>
+        <w:t xml:space="preserve"> à la suite avec un </w:t>
+      </w:r>
+      <w:proofErr w:type="spellStart"/>
+      <w:r>
+        <w:t>logging</w:t>
+      </w:r>
+      <w:proofErr w:type="spellEnd"/>
       <w:r>
         <w:t>.</w:t>
       </w:r>
@@ -4209,8 +4455,13 @@
     </w:p>
     <w:p>
       <w:r>
-        <w:t>Signification des message</w:t>
-      </w:r>
+        <w:t xml:space="preserve">Signification </w:t>
+      </w:r>
+      <w:proofErr w:type="gramStart"/>
+      <w:r>
+        <w:t>des message</w:t>
+      </w:r>
+      <w:proofErr w:type="gramEnd"/>
     </w:p>
     <w:tbl>
       <w:tblPr>
@@ -4330,8 +4581,47 @@
             <w:pPr>
               <w:cnfStyle w:val="000000000000" w:firstRow="0" w:lastRow="0" w:firstColumn="0" w:lastColumn="0" w:oddVBand="0" w:evenVBand="0" w:oddHBand="0" w:evenHBand="0" w:firstRowFirstColumn="0" w:firstRowLastColumn="0" w:lastRowFirstColumn="0" w:lastRowLastColumn="0"/>
             </w:pPr>
+            <w:proofErr w:type="spellStart"/>
             <w:r>
-              <w:t>Queud Request &lt;id&gt;</w:t>
+              <w:t>Queud</w:t>
+            </w:r>
+            <w:proofErr w:type="spellEnd"/>
+            <w:r>
+              <w:t xml:space="preserve"> </w:t>
+            </w:r>
+            <w:proofErr w:type="spellStart"/>
+            <w:r>
+              <w:t>Request</w:t>
+            </w:r>
+            <w:proofErr w:type="spellEnd"/>
+            <w:r>
+              <w:t xml:space="preserve"> &lt;id&gt;</w:t>
+            </w:r>
+          </w:p>
+        </w:tc>
+        <w:tc>
+          <w:tcPr>
+            <w:tcW w:w="2266" w:type="dxa"/>
+          </w:tcPr>
+          <w:p>
+            <w:pPr>
+              <w:cnfStyle w:val="000000000000" w:firstRow="0" w:lastRow="0" w:firstColumn="0" w:lastColumn="0" w:oddVBand="0" w:evenVBand="0" w:oddHBand="0" w:evenHBand="0" w:firstRowFirstColumn="0" w:firstRowLastColumn="0" w:lastRowFirstColumn="0" w:lastRowLastColumn="0"/>
+            </w:pPr>
+            <w:proofErr w:type="spellStart"/>
+            <w:r>
+              <w:t>Sending</w:t>
+            </w:r>
+            <w:proofErr w:type="spellEnd"/>
+            <w:r>
+              <w:t xml:space="preserve"> </w:t>
+            </w:r>
+            <w:proofErr w:type="spellStart"/>
+            <w:r>
+              <w:t>Request</w:t>
+            </w:r>
+            <w:proofErr w:type="spellEnd"/>
+            <w:r>
+              <w:t xml:space="preserve"> &lt;id&gt;</w:t>
             </w:r>
           </w:p>
         </w:tc>
@@ -4344,20 +4634,15 @@
               <w:cnfStyle w:val="000000000000" w:firstRow="0" w:lastRow="0" w:firstColumn="0" w:lastColumn="0" w:oddVBand="0" w:evenVBand="0" w:oddHBand="0" w:evenHBand="0" w:firstRowFirstColumn="0" w:firstRowLastColumn="0" w:lastRowFirstColumn="0" w:lastRowLastColumn="0"/>
             </w:pPr>
             <w:r>
-              <w:t>Sending Request &lt;id&gt;</w:t>
+              <w:t>&lt;</w:t>
             </w:r>
-          </w:p>
-        </w:tc>
-        <w:tc>
-          <w:tcPr>
-            <w:tcW w:w="2266" w:type="dxa"/>
-          </w:tcPr>
-          <w:p>
-            <w:pPr>
-              <w:cnfStyle w:val="000000000000" w:firstRow="0" w:lastRow="0" w:firstColumn="0" w:lastColumn="0" w:oddVBand="0" w:evenVBand="0" w:oddHBand="0" w:evenHBand="0" w:firstRowFirstColumn="0" w:firstRowLastColumn="0" w:lastRowFirstColumn="0" w:lastRowLastColumn="0"/>
-            </w:pPr>
+            <w:proofErr w:type="gramStart"/>
             <w:r>
-              <w:t>&lt;input de l’utilisateur&gt;</w:t>
+              <w:t>input</w:t>
+            </w:r>
+            <w:proofErr w:type="gramEnd"/>
+            <w:r>
+              <w:t xml:space="preserve"> de l’utilisateur&gt;</w:t>
             </w:r>
           </w:p>
         </w:tc>
@@ -4389,6 +4674,7 @@
       <w:r>
         <w:t xml:space="preserve">Premièrement nous avons modifié le </w:t>
       </w:r>
+      <w:proofErr w:type="spellStart"/>
       <w:r>
         <w:rPr>
           <w:b/>
@@ -4396,6 +4682,7 @@
         </w:rPr>
         <w:t>SymComManager</w:t>
       </w:r>
+      <w:proofErr w:type="spellEnd"/>
       <w:r>
         <w:t xml:space="preserve">. Nous avons ajouté une file de </w:t>
       </w:r>
@@ -4405,6 +4692,7 @@
       <w:r>
         <w:t xml:space="preserve"> de requête et de référence faible sur le </w:t>
       </w:r>
+      <w:proofErr w:type="spellStart"/>
       <w:r>
         <w:rPr>
           <w:i/>
@@ -4412,12 +4700,14 @@
         </w:rPr>
         <w:t>CommunicationEventListener</w:t>
       </w:r>
+      <w:proofErr w:type="spellEnd"/>
       <w:r>
         <w:t>.</w:t>
       </w:r>
       <w:r>
         <w:t xml:space="preserve"> Désormais, lors de </w:t>
       </w:r>
+      <w:proofErr w:type="spellStart"/>
       <w:r>
         <w:rPr>
           <w:i/>
@@ -4425,6 +4715,7 @@
         </w:rPr>
         <w:t>sendRequest</w:t>
       </w:r>
+      <w:proofErr w:type="spellEnd"/>
       <w:r>
         <w:rPr>
           <w:i/>
@@ -4440,6 +4731,7 @@
       <w:r>
         <w:t xml:space="preserve">Ensuite, à la création du </w:t>
       </w:r>
+      <w:proofErr w:type="spellStart"/>
       <w:r>
         <w:rPr>
           <w:i/>
@@ -4447,6 +4739,7 @@
         </w:rPr>
         <w:t>SymComManager</w:t>
       </w:r>
+      <w:proofErr w:type="spellEnd"/>
       <w:r>
         <w:rPr>
           <w:i/>
@@ -4457,6 +4750,7 @@
       <w:r>
         <w:t xml:space="preserve">nous démarrons un </w:t>
       </w:r>
+      <w:proofErr w:type="spellStart"/>
       <w:r>
         <w:rPr>
           <w:i/>
@@ -4464,6 +4758,7 @@
         </w:rPr>
         <w:t>Timer</w:t>
       </w:r>
+      <w:proofErr w:type="spellEnd"/>
       <w:r>
         <w:rPr>
           <w:i/>
@@ -4482,6 +4777,7 @@
       <w:r>
         <w:t xml:space="preserve">Les requêtes mises en file d’attente sont pairées avec le </w:t>
       </w:r>
+      <w:proofErr w:type="spellStart"/>
       <w:r>
         <w:rPr>
           <w:i/>
@@ -4489,6 +4785,7 @@
         </w:rPr>
         <w:t>CommunicationEventListener</w:t>
       </w:r>
+      <w:proofErr w:type="spellEnd"/>
       <w:r>
         <w:rPr>
           <w:i/>
@@ -4499,6 +4796,7 @@
       <w:r>
         <w:t xml:space="preserve">actif au moment de la tentative d’envoi. Ainsi, il est possible d’effectuer des requêtes avec différents </w:t>
       </w:r>
+      <w:proofErr w:type="spellStart"/>
       <w:r>
         <w:rPr>
           <w:i/>
@@ -4506,6 +4804,7 @@
         </w:rPr>
         <w:t>CommunicationEventListener</w:t>
       </w:r>
+      <w:proofErr w:type="spellEnd"/>
       <w:r>
         <w:rPr>
           <w:i/>
@@ -4524,6 +4823,8 @@
       <w:r>
         <w:t xml:space="preserve">Finalement nous avons ajouté une méthode </w:t>
       </w:r>
+      <w:proofErr w:type="spellStart"/>
+      <w:proofErr w:type="gramStart"/>
       <w:r>
         <w:rPr>
           <w:color w:val="00627A"/>
@@ -4531,25 +4832,60 @@
         </w:rPr>
         <w:t>quit</w:t>
       </w:r>
+      <w:proofErr w:type="spellEnd"/>
       <w:r>
         <w:rPr>
           <w:color w:val="080808"/>
           <w:lang w:val="fr-FR" w:eastAsia="fr-FR"/>
         </w:rPr>
-        <w:t>()</w:t>
-      </w:r>
+        <w:t>(</w:t>
+      </w:r>
+      <w:proofErr w:type="gramEnd"/>
       <w:r>
         <w:rPr>
           <w:color w:val="080808"/>
           <w:lang w:val="fr-FR" w:eastAsia="fr-FR"/>
         </w:rPr>
-        <w:t>. Cette méthode, arrête le time. Elle est appelée lors de l’appel à la méthode onDestroy() de l’activité.</w:t>
+        <w:t>)</w:t>
+      </w:r>
+      <w:r>
+        <w:rPr>
+          <w:color w:val="080808"/>
+          <w:lang w:val="fr-FR" w:eastAsia="fr-FR"/>
+        </w:rPr>
+        <w:t xml:space="preserve">. Cette méthode, arrête le time. Elle est appelée lors de l’appel à la méthode </w:t>
+      </w:r>
+      <w:proofErr w:type="spellStart"/>
+      <w:proofErr w:type="gramStart"/>
+      <w:r>
+        <w:rPr>
+          <w:color w:val="080808"/>
+          <w:lang w:val="fr-FR" w:eastAsia="fr-FR"/>
+        </w:rPr>
+        <w:t>onDestroy</w:t>
+      </w:r>
+      <w:proofErr w:type="spellEnd"/>
+      <w:r>
+        <w:rPr>
+          <w:color w:val="080808"/>
+          <w:lang w:val="fr-FR" w:eastAsia="fr-FR"/>
+        </w:rPr>
+        <w:t>(</w:t>
+      </w:r>
+      <w:proofErr w:type="gramEnd"/>
+      <w:r>
+        <w:rPr>
+          <w:color w:val="080808"/>
+          <w:lang w:val="fr-FR" w:eastAsia="fr-FR"/>
+        </w:rPr>
+        <w:t>) de l’activité.</w:t>
       </w:r>
     </w:p>
     <w:p>
       <w:r>
         <w:t xml:space="preserve">Nous avons ajouté une nouvelle activité abstraite </w:t>
       </w:r>
+      <w:proofErr w:type="spellStart"/>
       <w:r>
         <w:rPr>
           <w:b/>
@@ -4557,6 +4893,7 @@
         </w:rPr>
         <w:t>BaseActivity</w:t>
       </w:r>
+      <w:proofErr w:type="spellEnd"/>
     </w:p>
     <w:p>
       <w:pPr>
@@ -4565,26 +4902,60 @@
           <w:lang w:val="fr-FR" w:eastAsia="fr-FR"/>
         </w:rPr>
       </w:pPr>
+      <w:proofErr w:type="gramStart"/>
       <w:r>
         <w:rPr>
           <w:color w:val="0033B3"/>
           <w:lang w:val="fr-FR" w:eastAsia="fr-FR"/>
         </w:rPr>
-        <w:t xml:space="preserve">abstract class </w:t>
-      </w:r>
+        <w:t>abstract</w:t>
+      </w:r>
+      <w:proofErr w:type="gramEnd"/>
+      <w:r>
+        <w:rPr>
+          <w:color w:val="0033B3"/>
+          <w:lang w:val="fr-FR" w:eastAsia="fr-FR"/>
+        </w:rPr>
+        <w:t xml:space="preserve"> class </w:t>
+      </w:r>
+      <w:proofErr w:type="spellStart"/>
       <w:r>
         <w:rPr>
           <w:color w:val="000000"/>
           <w:lang w:val="fr-FR" w:eastAsia="fr-FR"/>
         </w:rPr>
-        <w:t xml:space="preserve">BaseActivity </w:t>
+        <w:t>BaseActivity</w:t>
+      </w:r>
+      <w:proofErr w:type="spellEnd"/>
+      <w:r>
+        <w:rPr>
+          <w:color w:val="000000"/>
+          <w:lang w:val="fr-FR" w:eastAsia="fr-FR"/>
+        </w:rPr>
+        <w:t xml:space="preserve"> </w:t>
       </w:r>
       <w:r>
         <w:rPr>
           <w:color w:val="080808"/>
           <w:lang w:val="fr-FR" w:eastAsia="fr-FR"/>
         </w:rPr>
-        <w:t>: AppCompatActivity() {</w:t>
+        <w:t xml:space="preserve">: </w:t>
+      </w:r>
+      <w:proofErr w:type="spellStart"/>
+      <w:r>
+        <w:rPr>
+          <w:color w:val="080808"/>
+          <w:lang w:val="fr-FR" w:eastAsia="fr-FR"/>
+        </w:rPr>
+        <w:t>AppCompatActivity</w:t>
+      </w:r>
+      <w:proofErr w:type="spellEnd"/>
+      <w:r>
+        <w:rPr>
+          <w:color w:val="080808"/>
+          <w:lang w:val="fr-FR" w:eastAsia="fr-FR"/>
+        </w:rPr>
+        <w:t>() {</w:t>
       </w:r>
       <w:r>
         <w:rPr>
@@ -4603,13 +4974,39 @@
         <w:br/>
         <w:t xml:space="preserve">    </w:t>
       </w:r>
+      <w:proofErr w:type="spellStart"/>
       <w:r>
         <w:rPr>
           <w:color w:val="0033B3"/>
           <w:lang w:val="fr-FR" w:eastAsia="fr-FR"/>
         </w:rPr>
-        <w:t xml:space="preserve">protected lateinit var </w:t>
-      </w:r>
+        <w:t>protected</w:t>
+      </w:r>
+      <w:proofErr w:type="spellEnd"/>
+      <w:r>
+        <w:rPr>
+          <w:color w:val="0033B3"/>
+          <w:lang w:val="fr-FR" w:eastAsia="fr-FR"/>
+        </w:rPr>
+        <w:t xml:space="preserve"> </w:t>
+      </w:r>
+      <w:proofErr w:type="spellStart"/>
+      <w:r>
+        <w:rPr>
+          <w:color w:val="0033B3"/>
+          <w:lang w:val="fr-FR" w:eastAsia="fr-FR"/>
+        </w:rPr>
+        <w:t>lateinit</w:t>
+      </w:r>
+      <w:proofErr w:type="spellEnd"/>
+      <w:r>
+        <w:rPr>
+          <w:color w:val="0033B3"/>
+          <w:lang w:val="fr-FR" w:eastAsia="fr-FR"/>
+        </w:rPr>
+        <w:t xml:space="preserve"> var </w:t>
+      </w:r>
+      <w:proofErr w:type="spellStart"/>
       <w:r>
         <w:rPr>
           <w:color w:val="871094"/>
@@ -4617,6 +5014,7 @@
         </w:rPr>
         <w:t>symComManager</w:t>
       </w:r>
+      <w:proofErr w:type="spellEnd"/>
       <w:r>
         <w:rPr>
           <w:color w:val="080808"/>
@@ -4624,6 +5022,7 @@
         </w:rPr>
         <w:t xml:space="preserve">: </w:t>
       </w:r>
+      <w:proofErr w:type="spellStart"/>
       <w:r>
         <w:rPr>
           <w:color w:val="000000"/>
@@ -4631,6 +5030,7 @@
         </w:rPr>
         <w:t>SymComManager</w:t>
       </w:r>
+      <w:proofErr w:type="spellEnd"/>
       <w:r>
         <w:rPr>
           <w:color w:val="000000"/>
@@ -4646,13 +5046,23 @@
         </w:rPr>
         <w:t xml:space="preserve">    </w:t>
       </w:r>
+      <w:proofErr w:type="spellStart"/>
       <w:r>
         <w:rPr>
           <w:color w:val="0033B3"/>
           <w:lang w:val="fr-FR" w:eastAsia="fr-FR"/>
         </w:rPr>
-        <w:t xml:space="preserve">override fun </w:t>
-      </w:r>
+        <w:t>override</w:t>
+      </w:r>
+      <w:proofErr w:type="spellEnd"/>
+      <w:r>
+        <w:rPr>
+          <w:color w:val="0033B3"/>
+          <w:lang w:val="fr-FR" w:eastAsia="fr-FR"/>
+        </w:rPr>
+        <w:t xml:space="preserve"> fun </w:t>
+      </w:r>
+      <w:proofErr w:type="spellStart"/>
       <w:r>
         <w:rPr>
           <w:color w:val="00627A"/>
@@ -4660,6 +5070,7 @@
         </w:rPr>
         <w:t>onDestroy</w:t>
       </w:r>
+      <w:proofErr w:type="spellEnd"/>
       <w:r>
         <w:rPr>
           <w:color w:val="080808"/>
@@ -4675,6 +5086,7 @@
         <w:br/>
         <w:t xml:space="preserve">        </w:t>
       </w:r>
+      <w:proofErr w:type="spellStart"/>
       <w:r>
         <w:rPr>
           <w:color w:val="0033B3"/>
@@ -4687,7 +5099,15 @@
           <w:color w:val="080808"/>
           <w:lang w:val="fr-FR" w:eastAsia="fr-FR"/>
         </w:rPr>
-        <w:t>.onDestroy()</w:t>
+        <w:t>.onDestroy</w:t>
+      </w:r>
+      <w:proofErr w:type="spellEnd"/>
+      <w:r>
+        <w:rPr>
+          <w:color w:val="080808"/>
+          <w:lang w:val="fr-FR" w:eastAsia="fr-FR"/>
+        </w:rPr>
+        <w:t>()</w:t>
       </w:r>
       <w:r>
         <w:rPr>
@@ -4697,6 +5117,7 @@
         <w:br/>
         <w:t xml:space="preserve">        </w:t>
       </w:r>
+      <w:proofErr w:type="spellStart"/>
       <w:r>
         <w:rPr>
           <w:color w:val="871094"/>
@@ -4709,7 +5130,15 @@
           <w:color w:val="080808"/>
           <w:lang w:val="fr-FR" w:eastAsia="fr-FR"/>
         </w:rPr>
-        <w:t>.quit()</w:t>
+        <w:t>.quit</w:t>
+      </w:r>
+      <w:proofErr w:type="spellEnd"/>
+      <w:r>
+        <w:rPr>
+          <w:color w:val="080808"/>
+          <w:lang w:val="fr-FR" w:eastAsia="fr-FR"/>
+        </w:rPr>
+        <w:t>()</w:t>
       </w:r>
       <w:r>
         <w:rPr>
@@ -4740,8 +5169,17 @@
           <w:color w:val="080808"/>
           <w:lang w:val="fr-FR" w:eastAsia="fr-FR"/>
         </w:rPr>
-        <w:t>Cette nouvelle activité abstraite sera la base de toutes les activités passées, présentes et futures relatives aux manipulations .</w:t>
-      </w:r>
+        <w:t xml:space="preserve">Cette nouvelle activité abstraite sera la base de toutes les activités passées, présentes et futures relatives aux </w:t>
+      </w:r>
+      <w:proofErr w:type="gramStart"/>
+      <w:r>
+        <w:rPr>
+          <w:color w:val="080808"/>
+          <w:lang w:val="fr-FR" w:eastAsia="fr-FR"/>
+        </w:rPr>
+        <w:t>manipulations .</w:t>
+      </w:r>
+      <w:proofErr w:type="gramEnd"/>
     </w:p>
     <w:p>
       <w:pPr>
@@ -4774,7 +5212,21 @@
         <w:rPr>
           <w:lang w:val="fr-FR" w:eastAsia="fr-FR"/>
         </w:rPr>
-        <w:t>Les requêtes mises en cache sont stockées en mémoire. Si l’application doit être redémarrée, touts les requêtes en attentes sont perdues. ¨</w:t>
+        <w:t xml:space="preserve">Les requêtes mises en cache sont stockées en mémoire. Si l’application doit être redémarrée, </w:t>
+      </w:r>
+      <w:proofErr w:type="spellStart"/>
+      <w:r>
+        <w:rPr>
+          <w:lang w:val="fr-FR" w:eastAsia="fr-FR"/>
+        </w:rPr>
+        <w:t>touts</w:t>
+      </w:r>
+      <w:proofErr w:type="spellEnd"/>
+      <w:r>
+        <w:rPr>
+          <w:lang w:val="fr-FR" w:eastAsia="fr-FR"/>
+        </w:rPr>
+        <w:t xml:space="preserve"> les requêtes en attentes sont perdues. ¨</w:t>
       </w:r>
     </w:p>
     <w:p>
@@ -4824,7 +5276,28 @@
         <w:rPr>
           <w:lang w:val="fr-FR" w:eastAsia="fr-FR"/>
         </w:rPr>
-        <w:t>Nous utilisons un Timer afin de programmer l’envoie des requêtes en attentes. Concrètement les Timer</w:t>
+        <w:t xml:space="preserve">Nous utilisons un </w:t>
+      </w:r>
+      <w:proofErr w:type="spellStart"/>
+      <w:r>
+        <w:rPr>
+          <w:lang w:val="fr-FR" w:eastAsia="fr-FR"/>
+        </w:rPr>
+        <w:t>Timer</w:t>
+      </w:r>
+      <w:proofErr w:type="spellEnd"/>
+      <w:r>
+        <w:rPr>
+          <w:lang w:val="fr-FR" w:eastAsia="fr-FR"/>
+        </w:rPr>
+        <w:t xml:space="preserve"> afin de programmer l’envoie des requêtes en attentes. Concrètement les </w:t>
+      </w:r>
+      <w:proofErr w:type="spellStart"/>
+      <w:r>
+        <w:rPr>
+          <w:lang w:val="fr-FR" w:eastAsia="fr-FR"/>
+        </w:rPr>
+        <w:t>Timer</w:t>
       </w:r>
       <w:r>
         <w:rPr>
@@ -4832,6 +5305,7 @@
         </w:rPr>
         <w:t>s</w:t>
       </w:r>
+      <w:proofErr w:type="spellEnd"/>
       <w:r>
         <w:rPr>
           <w:lang w:val="fr-FR" w:eastAsia="fr-FR"/>
@@ -4876,6 +5350,7 @@
         </w:rPr>
         <w:t xml:space="preserve"> : utiliser le </w:t>
       </w:r>
+      <w:proofErr w:type="spellStart"/>
       <w:r>
         <w:rPr>
           <w:i/>
@@ -4884,6 +5359,7 @@
         </w:rPr>
         <w:t>WorkManger</w:t>
       </w:r>
+      <w:proofErr w:type="spellEnd"/>
       <w:r>
         <w:rPr>
           <w:lang w:val="fr-FR" w:eastAsia="fr-FR"/>
@@ -4933,7 +5409,15 @@
     </w:p>
     <w:p>
       <w:r>
-        <w:t>Au lancement le layout ressemble à ceci :</w:t>
+        <w:t xml:space="preserve">Au lancement le </w:t>
+      </w:r>
+      <w:proofErr w:type="spellStart"/>
+      <w:r>
+        <w:t>layout</w:t>
+      </w:r>
+      <w:proofErr w:type="spellEnd"/>
+      <w:r>
+        <w:t xml:space="preserve"> ressemble à ceci :</w:t>
       </w:r>
     </w:p>
     <w:p>
@@ -5060,7 +5544,31 @@
         </w:drawing>
       </w:r>
       <w:r>
-        <w:t>Le fonctionnement est le suivant, il faut remplir les 3 premiers champ (name, firstname et middlename), puis optionnellement remplir les numéros de téléphone voulus. Une fois ses champs remplis, il est possible de choisir le type d’envoi via la liste déroulante. Il est possible d’envoyer un message avec les formats suivants :</w:t>
+        <w:t>Le fonctionnement est le suivant, il faut remplir les 3 premiers champ (</w:t>
+      </w:r>
+      <w:proofErr w:type="spellStart"/>
+      <w:r>
+        <w:t>name</w:t>
+      </w:r>
+      <w:proofErr w:type="spellEnd"/>
+      <w:r>
+        <w:t xml:space="preserve">, </w:t>
+      </w:r>
+      <w:proofErr w:type="spellStart"/>
+      <w:r>
+        <w:t>firstname</w:t>
+      </w:r>
+      <w:proofErr w:type="spellEnd"/>
+      <w:r>
+        <w:t xml:space="preserve"> et </w:t>
+      </w:r>
+      <w:proofErr w:type="spellStart"/>
+      <w:r>
+        <w:t>middlename</w:t>
+      </w:r>
+      <w:proofErr w:type="spellEnd"/>
+      <w:r>
+        <w:t>), puis optionnellement remplir les numéros de téléphone voulus. Une fois ses champs remplis, il est possible de choisir le type d’envoi via la liste déroulante. Il est possible d’envoyer un message avec les formats suivants :</w:t>
       </w:r>
     </w:p>
     <w:p>
@@ -5117,12 +5625,28 @@
     </w:p>
     <w:p>
       <w:r>
-        <w:t>Une fois le format choisi, cliquer sur le bouton « Send » pour envoyer vos données au serveur.</w:t>
-      </w:r>
-    </w:p>
-    <w:p>
-      <w:r>
-        <w:t>La réponse reçue par le serveur sera ensuite affichée sous le label « Server response ».</w:t>
+        <w:t>Une fois le format choisi, cliquer sur le bouton « </w:t>
+      </w:r>
+      <w:proofErr w:type="spellStart"/>
+      <w:r>
+        <w:t>Send</w:t>
+      </w:r>
+      <w:proofErr w:type="spellEnd"/>
+      <w:r>
+        <w:t> » pour envoyer vos données au serveur.</w:t>
+      </w:r>
+    </w:p>
+    <w:p>
+      <w:r>
+        <w:t xml:space="preserve">La réponse reçue par le serveur sera ensuite affichée sous le label « Server </w:t>
+      </w:r>
+      <w:proofErr w:type="spellStart"/>
+      <w:r>
+        <w:t>response</w:t>
+      </w:r>
+      <w:proofErr w:type="spellEnd"/>
+      <w:r>
+        <w:t> ».</w:t>
       </w:r>
     </w:p>
     <w:p>
@@ -5145,6 +5669,7 @@
       <w:r>
         <w:t xml:space="preserve">Premièrement nous avons modifié le </w:t>
       </w:r>
+      <w:proofErr w:type="spellStart"/>
       <w:r>
         <w:rPr>
           <w:b/>
@@ -5152,8 +5677,17 @@
         </w:rPr>
         <w:t>SymComThread</w:t>
       </w:r>
-      <w:r>
-        <w:t xml:space="preserve"> afin que ce dernier n’envoie et reçoive que du ByteArray.</w:t>
+      <w:proofErr w:type="spellEnd"/>
+      <w:r>
+        <w:t xml:space="preserve"> afin que ce dernier n’envoie et reçoive que du </w:t>
+      </w:r>
+      <w:proofErr w:type="spellStart"/>
+      <w:r>
+        <w:t>ByteArray</w:t>
+      </w:r>
+      <w:proofErr w:type="spellEnd"/>
+      <w:r>
+        <w:t>.</w:t>
       </w:r>
     </w:p>
     <w:p>
@@ -5186,6 +5720,7 @@
       <w:r>
         <w:t xml:space="preserve"> afin de stocker les données du formulaire et réalisé les transformations pour les différentes sérialisations directement depuis des objets. Ces classes font partie du package </w:t>
       </w:r>
+      <w:proofErr w:type="spellStart"/>
       <w:r>
         <w:rPr>
           <w:b/>
@@ -5193,6 +5728,7 @@
         </w:rPr>
         <w:t>models</w:t>
       </w:r>
+      <w:proofErr w:type="spellEnd"/>
       <w:r>
         <w:t>. Chaque implémentation spécifique à un protocole sera décrite plus bas.</w:t>
       </w:r>
@@ -5201,6 +5737,7 @@
       <w:r>
         <w:t xml:space="preserve">Nous avons aussi décidé de transformer la classe </w:t>
       </w:r>
+      <w:proofErr w:type="spellStart"/>
       <w:r>
         <w:rPr>
           <w:b/>
@@ -5208,6 +5745,7 @@
         </w:rPr>
         <w:t>SymComRequest</w:t>
       </w:r>
+      <w:proofErr w:type="spellEnd"/>
       <w:r>
         <w:t xml:space="preserve"> en classe abstraite et de créer 2 classes héritant de cette dernière :</w:t>
       </w:r>
@@ -5221,9 +5759,11 @@
         </w:numPr>
         <w:spacing w:line="256" w:lineRule="auto"/>
       </w:pPr>
+      <w:proofErr w:type="spellStart"/>
       <w:r>
         <w:t>SymComBytesRequest</w:t>
       </w:r>
+      <w:proofErr w:type="spellEnd"/>
     </w:p>
     <w:p>
       <w:pPr>
@@ -5234,390 +5774,590 @@
         </w:numPr>
         <w:spacing w:line="256" w:lineRule="auto"/>
       </w:pPr>
+      <w:proofErr w:type="spellStart"/>
       <w:r>
         <w:t>SymComStringRequest</w:t>
       </w:r>
+      <w:proofErr w:type="spellEnd"/>
     </w:p>
     <w:p>
       <w:r>
         <w:t xml:space="preserve">Ces 2 classes possèdent un type de « body » différent en fonction du type de donnée que l’on souhaite envoyer. Cependant, elles implémentent toutes les 2 obligatoirement la méthode </w:t>
       </w:r>
+      <w:proofErr w:type="spellStart"/>
       <w:r>
         <w:rPr>
           <w:b/>
           <w:bCs/>
         </w:rPr>
-        <w:t xml:space="preserve">getBytesFromBody </w:t>
-      </w:r>
-      <w:r>
-        <w:t>permettant de retourner du ByteArray pour n’importe quel type de requête puisqu’il a été décidé d’envoyer et de recevoir uniquement du ByteArray.</w:t>
-      </w:r>
-    </w:p>
-    <w:p>
-      <w:r>
-        <w:t xml:space="preserve">Pour en finir avec les modifications de </w:t>
-      </w:r>
+        <w:t>getBytesFromBody</w:t>
+      </w:r>
+      <w:proofErr w:type="spellEnd"/>
       <w:r>
         <w:rPr>
           <w:b/>
           <w:bCs/>
         </w:rPr>
-        <w:t>SymComRequest</w:t>
-      </w:r>
-      <w:r>
-        <w:t xml:space="preserve">, nous avons ajouté des valeurs à notre enum </w:t>
-      </w:r>
+        <w:t xml:space="preserve"> </w:t>
+      </w:r>
+      <w:r>
+        <w:t xml:space="preserve">permettant de retourner du </w:t>
+      </w:r>
+      <w:proofErr w:type="spellStart"/>
+      <w:r>
+        <w:t>ByteArray</w:t>
+      </w:r>
+      <w:proofErr w:type="spellEnd"/>
+      <w:r>
+        <w:t xml:space="preserve"> pour n’importe quel type de requête puisqu’il a été décidé d’envoyer et de recevoir uniquement du </w:t>
+      </w:r>
+      <w:proofErr w:type="spellStart"/>
+      <w:r>
+        <w:t>ByteArray</w:t>
+      </w:r>
+      <w:proofErr w:type="spellEnd"/>
+      <w:r>
+        <w:t>.</w:t>
+      </w:r>
+    </w:p>
+    <w:p>
+      <w:r>
+        <w:t xml:space="preserve">Pour en finir avec les modifications de </w:t>
+      </w:r>
+      <w:proofErr w:type="spellStart"/>
       <w:r>
         <w:rPr>
           <w:b/>
           <w:bCs/>
-          <w:lang w:val="fr-FR" w:eastAsia="fr-FR"/>
-        </w:rPr>
-        <w:t>ContentType</w:t>
-      </w:r>
-      <w:r>
-        <w:t xml:space="preserve"> afin de pouvoir utiliser d’autres formats :</w:t>
-      </w:r>
-    </w:p>
-    <w:p>
-      <w:pPr>
-        <w:rPr>
-          <w:i/>
-          <w:iCs/>
-          <w:color w:val="067D17"/>
-          <w:lang w:val="fr-FR" w:eastAsia="fr-FR"/>
-        </w:rPr>
-      </w:pPr>
-      <w:r>
-        <w:rPr>
-          <w:i/>
-          <w:iCs/>
-          <w:color w:val="0033B3"/>
-          <w:lang w:val="fr-FR" w:eastAsia="fr-FR"/>
-        </w:rPr>
-        <w:t xml:space="preserve">enum class </w:t>
-      </w:r>
-      <w:r>
-        <w:rPr>
-          <w:i/>
-          <w:iCs/>
-          <w:lang w:val="fr-FR" w:eastAsia="fr-FR"/>
-        </w:rPr>
-        <w:t>ContentType</w:t>
-      </w:r>
-      <w:r>
-        <w:rPr>
-          <w:i/>
-          <w:iCs/>
-          <w:color w:val="080808"/>
-          <w:lang w:val="fr-FR" w:eastAsia="fr-FR"/>
-        </w:rPr>
-        <w:t>(</w:t>
-      </w:r>
-      <w:r>
-        <w:rPr>
-          <w:i/>
-          <w:iCs/>
-          <w:color w:val="0033B3"/>
-          <w:lang w:val="fr-FR" w:eastAsia="fr-FR"/>
-        </w:rPr>
-        <w:t xml:space="preserve">val </w:t>
-      </w:r>
-      <w:r>
-        <w:rPr>
-          <w:i/>
-          <w:iCs/>
-          <w:color w:val="871094"/>
-          <w:lang w:val="fr-FR" w:eastAsia="fr-FR"/>
-        </w:rPr>
-        <w:t>value</w:t>
-      </w:r>
-      <w:r>
-        <w:rPr>
-          <w:i/>
-          <w:iCs/>
-          <w:color w:val="080808"/>
-          <w:lang w:val="fr-FR" w:eastAsia="fr-FR"/>
-        </w:rPr>
-        <w:t xml:space="preserve">: </w:t>
-      </w:r>
-      <w:r>
-        <w:rPr>
-          <w:i/>
-          <w:iCs/>
-          <w:lang w:val="fr-FR" w:eastAsia="fr-FR"/>
-        </w:rPr>
-        <w:t>String</w:t>
-      </w:r>
-      <w:r>
-        <w:rPr>
-          <w:i/>
-          <w:iCs/>
-          <w:color w:val="080808"/>
-          <w:lang w:val="fr-FR" w:eastAsia="fr-FR"/>
-        </w:rPr>
-        <w:t xml:space="preserve">) { </w:t>
-      </w:r>
-      <w:r>
-        <w:rPr>
-          <w:i/>
-          <w:iCs/>
-          <w:color w:val="871094"/>
-          <w:lang w:val="fr-FR" w:eastAsia="fr-FR"/>
-        </w:rPr>
-        <w:t>TEXT</w:t>
-      </w:r>
-      <w:r>
-        <w:rPr>
-          <w:i/>
-          <w:iCs/>
-          <w:color w:val="080808"/>
-          <w:lang w:val="fr-FR" w:eastAsia="fr-FR"/>
-        </w:rPr>
-        <w:t>(</w:t>
-      </w:r>
-      <w:r>
-        <w:rPr>
-          <w:i/>
-          <w:iCs/>
-          <w:color w:val="067D17"/>
-          <w:lang w:val="fr-FR" w:eastAsia="fr-FR"/>
-        </w:rPr>
-        <w:t>"text/plain)</w:t>
-      </w:r>
-      <w:r>
-        <w:t xml:space="preserve">, </w:t>
-      </w:r>
-      <w:r>
-        <w:rPr>
-          <w:i/>
-          <w:iCs/>
-          <w:color w:val="871094"/>
-          <w:lang w:val="fr-FR" w:eastAsia="fr-FR"/>
-        </w:rPr>
-        <w:t>JSON</w:t>
-      </w:r>
-      <w:r>
-        <w:rPr>
-          <w:i/>
-          <w:iCs/>
-          <w:color w:val="067D17"/>
-          <w:lang w:val="fr-FR" w:eastAsia="fr-FR"/>
-        </w:rPr>
-        <w:t xml:space="preserve">("application/json"), </w:t>
-      </w:r>
-      <w:r>
-        <w:rPr>
-          <w:i/>
-          <w:iCs/>
-          <w:color w:val="871094"/>
-          <w:lang w:val="fr-FR" w:eastAsia="fr-FR"/>
-        </w:rPr>
-        <w:t>XML</w:t>
-      </w:r>
-      <w:r>
-        <w:rPr>
-          <w:i/>
-          <w:iCs/>
-          <w:color w:val="067D17"/>
-          <w:lang w:val="fr-FR" w:eastAsia="fr-FR"/>
-        </w:rPr>
-        <w:t xml:space="preserve">("application/xml"), </w:t>
-      </w:r>
-      <w:r>
-        <w:rPr>
-          <w:i/>
-          <w:iCs/>
-          <w:color w:val="871094"/>
-          <w:lang w:val="fr-FR" w:eastAsia="fr-FR"/>
-        </w:rPr>
-        <w:t>PROTOBUF</w:t>
-      </w:r>
-      <w:r>
-        <w:rPr>
-          <w:i/>
-          <w:iCs/>
-          <w:color w:val="067D17"/>
-          <w:lang w:val="fr-FR" w:eastAsia="fr-FR"/>
-        </w:rPr>
-        <w:t>("application/protobuf")</w:t>
-      </w:r>
-      <w:r>
-        <w:rPr>
-          <w:i/>
-          <w:iCs/>
-          <w:color w:val="080808"/>
-          <w:lang w:val="fr-FR" w:eastAsia="fr-FR"/>
-        </w:rPr>
-        <w:t>}</w:t>
-      </w:r>
-    </w:p>
-    <w:p>
-      <w:r>
-        <w:t xml:space="preserve">L’activité </w:t>
-      </w:r>
+        </w:rPr>
+        <w:t>SymComRequest</w:t>
+      </w:r>
+      <w:proofErr w:type="spellEnd"/>
+      <w:r>
+        <w:t xml:space="preserve">, nous avons ajouté des valeurs à notre </w:t>
+      </w:r>
+      <w:proofErr w:type="spellStart"/>
+      <w:r>
+        <w:t>enum</w:t>
+      </w:r>
+      <w:proofErr w:type="spellEnd"/>
+      <w:r>
+        <w:t xml:space="preserve"> </w:t>
+      </w:r>
+      <w:proofErr w:type="spellStart"/>
       <w:r>
         <w:rPr>
           <w:b/>
           <w:bCs/>
-        </w:rPr>
-        <w:t>SerializedActivity</w:t>
-      </w:r>
-      <w:r>
-        <w:t xml:space="preserve"> est structurée d’une façon à ce que chaque format d’envoie possède une fonction implémentant le </w:t>
-      </w:r>
+          <w:lang w:val="fr-FR" w:eastAsia="fr-FR"/>
+        </w:rPr>
+        <w:t>ContentType</w:t>
+      </w:r>
+      <w:proofErr w:type="spellEnd"/>
+      <w:r>
+        <w:t xml:space="preserve"> afin de pouvoir utiliser d’autres formats :</w:t>
+      </w:r>
+    </w:p>
+    <w:p>
+      <w:pPr>
+        <w:rPr>
+          <w:i/>
+          <w:iCs/>
+          <w:color w:val="067D17"/>
+          <w:lang w:val="fr-FR" w:eastAsia="fr-FR"/>
+        </w:rPr>
+      </w:pPr>
+      <w:proofErr w:type="spellStart"/>
+      <w:proofErr w:type="gramStart"/>
+      <w:r>
+        <w:rPr>
+          <w:i/>
+          <w:iCs/>
+          <w:color w:val="0033B3"/>
+          <w:lang w:val="fr-FR" w:eastAsia="fr-FR"/>
+        </w:rPr>
+        <w:t>enum</w:t>
+      </w:r>
+      <w:proofErr w:type="spellEnd"/>
+      <w:proofErr w:type="gramEnd"/>
+      <w:r>
+        <w:rPr>
+          <w:i/>
+          <w:iCs/>
+          <w:color w:val="0033B3"/>
+          <w:lang w:val="fr-FR" w:eastAsia="fr-FR"/>
+        </w:rPr>
+        <w:t xml:space="preserve"> class </w:t>
+      </w:r>
+      <w:proofErr w:type="spellStart"/>
+      <w:r>
+        <w:rPr>
+          <w:i/>
+          <w:iCs/>
+          <w:lang w:val="fr-FR" w:eastAsia="fr-FR"/>
+        </w:rPr>
+        <w:t>ContentType</w:t>
+      </w:r>
+      <w:proofErr w:type="spellEnd"/>
+      <w:r>
+        <w:rPr>
+          <w:i/>
+          <w:iCs/>
+          <w:color w:val="080808"/>
+          <w:lang w:val="fr-FR" w:eastAsia="fr-FR"/>
+        </w:rPr>
+        <w:t>(</w:t>
+      </w:r>
+      <w:r>
+        <w:rPr>
+          <w:i/>
+          <w:iCs/>
+          <w:color w:val="0033B3"/>
+          <w:lang w:val="fr-FR" w:eastAsia="fr-FR"/>
+        </w:rPr>
+        <w:t xml:space="preserve">val </w:t>
+      </w:r>
+      <w:r>
+        <w:rPr>
+          <w:i/>
+          <w:iCs/>
+          <w:color w:val="871094"/>
+          <w:lang w:val="fr-FR" w:eastAsia="fr-FR"/>
+        </w:rPr>
+        <w:t>value</w:t>
+      </w:r>
+      <w:r>
+        <w:rPr>
+          <w:i/>
+          <w:iCs/>
+          <w:color w:val="080808"/>
+          <w:lang w:val="fr-FR" w:eastAsia="fr-FR"/>
+        </w:rPr>
+        <w:t xml:space="preserve">: </w:t>
+      </w:r>
+      <w:r>
+        <w:rPr>
+          <w:i/>
+          <w:iCs/>
+          <w:lang w:val="fr-FR" w:eastAsia="fr-FR"/>
+        </w:rPr>
+        <w:t>String</w:t>
+      </w:r>
+      <w:r>
+        <w:rPr>
+          <w:i/>
+          <w:iCs/>
+          <w:color w:val="080808"/>
+          <w:lang w:val="fr-FR" w:eastAsia="fr-FR"/>
+        </w:rPr>
+        <w:t xml:space="preserve">) { </w:t>
+      </w:r>
+      <w:r>
+        <w:rPr>
+          <w:i/>
+          <w:iCs/>
+          <w:color w:val="871094"/>
+          <w:lang w:val="fr-FR" w:eastAsia="fr-FR"/>
+        </w:rPr>
+        <w:t>TEXT</w:t>
+      </w:r>
+      <w:r>
+        <w:rPr>
+          <w:i/>
+          <w:iCs/>
+          <w:color w:val="080808"/>
+          <w:lang w:val="fr-FR" w:eastAsia="fr-FR"/>
+        </w:rPr>
+        <w:t>(</w:t>
+      </w:r>
+      <w:r>
+        <w:rPr>
+          <w:i/>
+          <w:iCs/>
+          <w:color w:val="067D17"/>
+          <w:lang w:val="fr-FR" w:eastAsia="fr-FR"/>
+        </w:rPr>
+        <w:t>"</w:t>
+      </w:r>
+      <w:proofErr w:type="spellStart"/>
+      <w:r>
+        <w:rPr>
+          <w:i/>
+          <w:iCs/>
+          <w:color w:val="067D17"/>
+          <w:lang w:val="fr-FR" w:eastAsia="fr-FR"/>
+        </w:rPr>
+        <w:t>text</w:t>
+      </w:r>
+      <w:proofErr w:type="spellEnd"/>
+      <w:r>
+        <w:rPr>
+          <w:i/>
+          <w:iCs/>
+          <w:color w:val="067D17"/>
+          <w:lang w:val="fr-FR" w:eastAsia="fr-FR"/>
+        </w:rPr>
+        <w:t>/plain)</w:t>
+      </w:r>
+      <w:r>
+        <w:t xml:space="preserve">, </w:t>
+      </w:r>
+      <w:r>
+        <w:rPr>
+          <w:i/>
+          <w:iCs/>
+          <w:color w:val="871094"/>
+          <w:lang w:val="fr-FR" w:eastAsia="fr-FR"/>
+        </w:rPr>
+        <w:t>JSON</w:t>
+      </w:r>
+      <w:r>
+        <w:rPr>
+          <w:i/>
+          <w:iCs/>
+          <w:color w:val="067D17"/>
+          <w:lang w:val="fr-FR" w:eastAsia="fr-FR"/>
+        </w:rPr>
+        <w:t>("application/</w:t>
+      </w:r>
+      <w:proofErr w:type="spellStart"/>
+      <w:r>
+        <w:rPr>
+          <w:i/>
+          <w:iCs/>
+          <w:color w:val="067D17"/>
+          <w:lang w:val="fr-FR" w:eastAsia="fr-FR"/>
+        </w:rPr>
+        <w:t>json</w:t>
+      </w:r>
+      <w:proofErr w:type="spellEnd"/>
+      <w:r>
+        <w:rPr>
+          <w:i/>
+          <w:iCs/>
+          <w:color w:val="067D17"/>
+          <w:lang w:val="fr-FR" w:eastAsia="fr-FR"/>
+        </w:rPr>
+        <w:t xml:space="preserve">"), </w:t>
+      </w:r>
+      <w:r>
+        <w:rPr>
+          <w:i/>
+          <w:iCs/>
+          <w:color w:val="871094"/>
+          <w:lang w:val="fr-FR" w:eastAsia="fr-FR"/>
+        </w:rPr>
+        <w:t>XML</w:t>
+      </w:r>
+      <w:r>
+        <w:rPr>
+          <w:i/>
+          <w:iCs/>
+          <w:color w:val="067D17"/>
+          <w:lang w:val="fr-FR" w:eastAsia="fr-FR"/>
+        </w:rPr>
+        <w:t xml:space="preserve">("application/xml"), </w:t>
+      </w:r>
+      <w:r>
+        <w:rPr>
+          <w:i/>
+          <w:iCs/>
+          <w:color w:val="871094"/>
+          <w:lang w:val="fr-FR" w:eastAsia="fr-FR"/>
+        </w:rPr>
+        <w:t>PROTOBUF</w:t>
+      </w:r>
+      <w:r>
+        <w:rPr>
+          <w:i/>
+          <w:iCs/>
+          <w:color w:val="067D17"/>
+          <w:lang w:val="fr-FR" w:eastAsia="fr-FR"/>
+        </w:rPr>
+        <w:t>("application/</w:t>
+      </w:r>
+      <w:proofErr w:type="spellStart"/>
+      <w:r>
+        <w:rPr>
+          <w:i/>
+          <w:iCs/>
+          <w:color w:val="067D17"/>
+          <w:lang w:val="fr-FR" w:eastAsia="fr-FR"/>
+        </w:rPr>
+        <w:t>protobuf</w:t>
+      </w:r>
+      <w:proofErr w:type="spellEnd"/>
+      <w:r>
+        <w:rPr>
+          <w:i/>
+          <w:iCs/>
+          <w:color w:val="067D17"/>
+          <w:lang w:val="fr-FR" w:eastAsia="fr-FR"/>
+        </w:rPr>
+        <w:t>")</w:t>
+      </w:r>
+      <w:r>
+        <w:rPr>
+          <w:i/>
+          <w:iCs/>
+          <w:color w:val="080808"/>
+          <w:lang w:val="fr-FR" w:eastAsia="fr-FR"/>
+        </w:rPr>
+        <w:t>}</w:t>
+      </w:r>
+    </w:p>
+    <w:p>
+      <w:r>
+        <w:t xml:space="preserve">L’activité </w:t>
+      </w:r>
+      <w:proofErr w:type="spellStart"/>
       <w:r>
         <w:rPr>
           <w:b/>
           <w:bCs/>
         </w:rPr>
-        <w:t>setCommunicationEventListener</w:t>
-      </w:r>
-      <w:r>
-        <w:t xml:space="preserve"> et créant une requête à envoyer à </w:t>
-      </w:r>
+        <w:t>SerializedActivity</w:t>
+      </w:r>
+      <w:proofErr w:type="spellEnd"/>
+      <w:r>
+        <w:t xml:space="preserve"> est structurée d’une façon à ce que chaque format d’envoie possède une fonction implémentant le </w:t>
+      </w:r>
+      <w:proofErr w:type="spellStart"/>
       <w:r>
         <w:rPr>
           <w:b/>
           <w:bCs/>
         </w:rPr>
-        <w:t>sendRequest</w:t>
-      </w:r>
-      <w:r>
-        <w:t>. Il est ainsi possible d’envoyer des requêtes différentes et de traiter les réponses différemment.</w:t>
-      </w:r>
-    </w:p>
-    <w:p>
-      <w:r>
-        <w:t xml:space="preserve">Nous avons également fait en sorte de créer un objet </w:t>
-      </w:r>
+        <w:t>setCommunicationEventListener</w:t>
+      </w:r>
+      <w:proofErr w:type="spellEnd"/>
+      <w:r>
+        <w:t xml:space="preserve"> et créant une requête à envoyer à </w:t>
+      </w:r>
+      <w:proofErr w:type="spellStart"/>
       <w:r>
         <w:rPr>
           <w:b/>
           <w:bCs/>
         </w:rPr>
-        <w:t>Person</w:t>
-      </w:r>
-      <w:r>
-        <w:t xml:space="preserve"> avec les informations du formulaire, qui sera ensuite utilisé part les méthodes d’envoi de données décrite ci-dessus.</w:t>
-      </w:r>
-    </w:p>
-    <w:p>
-      <w:pPr>
-        <w:pStyle w:val="Titre3"/>
-      </w:pPr>
-      <w:bookmarkStart w:id="14" w:name="_Toc87967845"/>
-      <w:r>
-        <w:t>XML</w:t>
-      </w:r>
-      <w:bookmarkEnd w:id="14"/>
-    </w:p>
-    <w:p>
-      <w:r>
-        <w:t>TODO</w:t>
-      </w:r>
-    </w:p>
-    <w:p>
-      <w:pPr>
-        <w:pStyle w:val="Titre3"/>
-      </w:pPr>
-      <w:bookmarkStart w:id="15" w:name="_Toc87967846"/>
-      <w:r>
-        <w:t>JSON</w:t>
-      </w:r>
-      <w:bookmarkEnd w:id="15"/>
-    </w:p>
-    <w:p>
-      <w:r>
-        <w:t>TODO</w:t>
-      </w:r>
-    </w:p>
-    <w:p>
-      <w:pPr>
-        <w:pStyle w:val="Titre3"/>
-      </w:pPr>
-      <w:bookmarkStart w:id="16" w:name="_Toc87967847"/>
-      <w:r>
-        <w:t>Protobuf</w:t>
-      </w:r>
-      <w:bookmarkEnd w:id="16"/>
-    </w:p>
-    <w:p>
-      <w:r>
-        <w:t xml:space="preserve">Tout d’abord, nous avons créé des méthodes (createProtobufPerson, createProtobufPhone) dans les classes </w:t>
+        <w:t>sendRequest</w:t>
+      </w:r>
+      <w:proofErr w:type="spellEnd"/>
+      <w:r>
+        <w:t>. Il est ainsi possible d’envoyer des requêtes différentes et de traiter les réponses différemment.</w:t>
+      </w:r>
+    </w:p>
+    <w:p>
+      <w:r>
+        <w:t xml:space="preserve">Nous avons également fait en sorte de créer un objet </w:t>
       </w:r>
       <w:r>
         <w:rPr>
           <w:b/>
           <w:bCs/>
         </w:rPr>
-        <w:t>Phone</w:t>
-      </w:r>
-      <w:r>
-        <w:t xml:space="preserve"> et </w:t>
+        <w:t>Person</w:t>
+      </w:r>
+      <w:r>
+        <w:t xml:space="preserve"> avec les informations du formulaire, qui sera ensuite utilisé </w:t>
+      </w:r>
+      <w:proofErr w:type="spellStart"/>
+      <w:r>
+        <w:t>part</w:t>
+      </w:r>
+      <w:proofErr w:type="spellEnd"/>
+      <w:r>
+        <w:t xml:space="preserve"> les méthodes d’envoi de données décrite ci-dessus.</w:t>
+      </w:r>
+    </w:p>
+    <w:p>
+      <w:pPr>
+        <w:pStyle w:val="Titre3"/>
+      </w:pPr>
+      <w:bookmarkStart w:id="14" w:name="_Toc87967845"/>
+      <w:r>
+        <w:t>XML</w:t>
+      </w:r>
+      <w:bookmarkEnd w:id="14"/>
+    </w:p>
+    <w:p>
+      <w:r>
+        <w:t>TODO</w:t>
+      </w:r>
+    </w:p>
+    <w:p>
+      <w:pPr>
+        <w:pStyle w:val="Titre3"/>
+      </w:pPr>
+      <w:bookmarkStart w:id="15" w:name="_Toc87967846"/>
+      <w:r>
+        <w:t>JSON</w:t>
+      </w:r>
+      <w:bookmarkEnd w:id="15"/>
+    </w:p>
+    <w:p>
+      <w:r>
+        <w:t>TODO</w:t>
+      </w:r>
+    </w:p>
+    <w:p>
+      <w:pPr>
+        <w:pStyle w:val="Titre3"/>
+      </w:pPr>
+      <w:bookmarkStart w:id="16" w:name="_Toc87967847"/>
+      <w:proofErr w:type="spellStart"/>
+      <w:r>
+        <w:t>Protobuf</w:t>
+      </w:r>
+      <w:bookmarkEnd w:id="16"/>
+      <w:proofErr w:type="spellEnd"/>
+    </w:p>
+    <w:p>
+      <w:r>
+        <w:t>Tout d’abord, nous avons créé des méthodes (</w:t>
+      </w:r>
+      <w:proofErr w:type="spellStart"/>
+      <w:r>
+        <w:t>createProtobufPerson</w:t>
+      </w:r>
+      <w:proofErr w:type="spellEnd"/>
+      <w:r>
+        <w:t xml:space="preserve">, </w:t>
+      </w:r>
+      <w:proofErr w:type="spellStart"/>
+      <w:r>
+        <w:t>createProtobufPhone</w:t>
+      </w:r>
+      <w:proofErr w:type="spellEnd"/>
+      <w:r>
+        <w:t xml:space="preserve">) dans les classes </w:t>
       </w:r>
       <w:r>
         <w:rPr>
           <w:b/>
           <w:bCs/>
         </w:rPr>
-        <w:t>Person</w:t>
-      </w:r>
-      <w:r>
-        <w:t xml:space="preserve"> afin de créer des objets de la classe générée automatiquement (DirectoryOuterClass) depuis nos objets à nous. Ces objets « protobuf person » seront ensuite encapsulé dans un </w:t>
+        <w:t>Phone</w:t>
+      </w:r>
+      <w:r>
+        <w:t xml:space="preserve"> et </w:t>
       </w:r>
       <w:r>
         <w:rPr>
           <w:b/>
           <w:bCs/>
         </w:rPr>
-        <w:t>Directory</w:t>
-      </w:r>
-      <w:r>
-        <w:t>, puis transformer en ByteArray (via creatingByteArrayForProtobufData) et utiliser pour être envoyé au serveur.</w:t>
-      </w:r>
-    </w:p>
-    <w:p>
-      <w:r>
-        <w:t xml:space="preserve">Le même concept a été utilisé pour lire les valeurs retournées depuis le serveur. Nous avons tout d’abord utilisé la méthode </w:t>
+        <w:t>Person</w:t>
+      </w:r>
+      <w:r>
+        <w:t xml:space="preserve"> afin de créer des objets de la classe générée automatiquement (</w:t>
+      </w:r>
+      <w:proofErr w:type="spellStart"/>
+      <w:r>
+        <w:t>DirectoryOuterClass</w:t>
+      </w:r>
+      <w:proofErr w:type="spellEnd"/>
+      <w:r>
+        <w:t>) depuis nos objets à nous. Ces objets « </w:t>
+      </w:r>
+      <w:proofErr w:type="spellStart"/>
+      <w:r>
+        <w:t>protobuf</w:t>
+      </w:r>
+      <w:proofErr w:type="spellEnd"/>
+      <w:r>
+        <w:t xml:space="preserve"> </w:t>
+      </w:r>
+      <w:proofErr w:type="spellStart"/>
+      <w:r>
+        <w:t>person</w:t>
+      </w:r>
+      <w:proofErr w:type="spellEnd"/>
+      <w:r>
+        <w:t xml:space="preserve"> » seront ensuite encapsulé dans un </w:t>
       </w:r>
       <w:r>
         <w:rPr>
           <w:b/>
           <w:bCs/>
         </w:rPr>
-        <w:t>parsingDirectoryByteArrayData</w:t>
-      </w:r>
-      <w:r>
-        <w:t xml:space="preserve"> pour créer parser du </w:t>
-      </w:r>
+        <w:t>Directory</w:t>
+      </w:r>
+      <w:r>
+        <w:t xml:space="preserve">, puis transformer en </w:t>
+      </w:r>
+      <w:proofErr w:type="spellStart"/>
+      <w:r>
+        <w:t>ByteArray</w:t>
+      </w:r>
+      <w:proofErr w:type="spellEnd"/>
+      <w:r>
+        <w:t xml:space="preserve"> (via </w:t>
+      </w:r>
+      <w:proofErr w:type="spellStart"/>
+      <w:r>
+        <w:t>creatingByteArrayForProtobufData</w:t>
+      </w:r>
+      <w:proofErr w:type="spellEnd"/>
+      <w:r>
+        <w:t>) et utiliser pour être envoyé au serveur.</w:t>
+      </w:r>
+    </w:p>
+    <w:p>
+      <w:r>
+        <w:t xml:space="preserve">Le même concept a été utilisé pour lire les valeurs retournées depuis le serveur. Nous avons tout d’abord utilisé la méthode </w:t>
+      </w:r>
+      <w:proofErr w:type="spellStart"/>
       <w:r>
         <w:rPr>
           <w:b/>
           <w:bCs/>
         </w:rPr>
-        <w:t>ByteArray</w:t>
-      </w:r>
-      <w:r>
-        <w:t xml:space="preserve"> en </w:t>
-      </w:r>
+        <w:t>parsingDirectoryByteArrayData</w:t>
+      </w:r>
+      <w:proofErr w:type="spellEnd"/>
+      <w:r>
+        <w:t xml:space="preserve"> pour créer </w:t>
+      </w:r>
+      <w:proofErr w:type="spellStart"/>
+      <w:r>
+        <w:t>parser</w:t>
+      </w:r>
+      <w:proofErr w:type="spellEnd"/>
+      <w:r>
+        <w:t xml:space="preserve"> du </w:t>
+      </w:r>
+      <w:proofErr w:type="spellStart"/>
       <w:r>
         <w:rPr>
           <w:b/>
           <w:bCs/>
         </w:rPr>
-        <w:t>Directory</w:t>
-      </w:r>
-      <w:r>
-        <w:t xml:space="preserve">, qui pourra ensuite être transformer en String grâce à la méthode </w:t>
+        <w:t>ByteArray</w:t>
+      </w:r>
+      <w:proofErr w:type="spellEnd"/>
+      <w:r>
+        <w:t xml:space="preserve"> en </w:t>
       </w:r>
       <w:r>
         <w:rPr>
           <w:b/>
           <w:bCs/>
         </w:rPr>
+        <w:t>Directory</w:t>
+      </w:r>
+      <w:r>
+        <w:t xml:space="preserve">, qui pourra ensuite être transformer en String grâce à la méthode </w:t>
+      </w:r>
+      <w:proofErr w:type="spellStart"/>
+      <w:r>
+        <w:rPr>
+          <w:b/>
+          <w:bCs/>
+        </w:rPr>
         <w:t>protobufDirectoryToString</w:t>
       </w:r>
+      <w:proofErr w:type="spellEnd"/>
       <w:r>
         <w:t>. Le String produit sera finalement utilisé pour afficher la réponse sur l’UI.</w:t>
       </w:r>
@@ -5635,7 +6375,23 @@
         <w:t>Phone</w:t>
       </w:r>
       <w:r>
-        <w:t xml:space="preserve">, nous avons créé des méthodes afin de faire les correspondances entre les types Enum de la classe générée automatiquement, le type Enum de la classe </w:t>
+        <w:t xml:space="preserve">, nous avons créé des méthodes afin de faire les correspondances entre les types </w:t>
+      </w:r>
+      <w:proofErr w:type="spellStart"/>
+      <w:r>
+        <w:t>Enum</w:t>
+      </w:r>
+      <w:proofErr w:type="spellEnd"/>
+      <w:r>
+        <w:t xml:space="preserve"> de la classe générée automatiquement, le type </w:t>
+      </w:r>
+      <w:proofErr w:type="spellStart"/>
+      <w:r>
+        <w:t>Enum</w:t>
+      </w:r>
+      <w:proofErr w:type="spellEnd"/>
+      <w:r>
+        <w:t xml:space="preserve"> de la classe </w:t>
       </w:r>
       <w:r>
         <w:rPr>
@@ -5703,7 +6459,15 @@
     </w:p>
     <w:p>
       <w:r>
-        <w:t>Au lancement le layout ressemble à ceci :</w:t>
+        <w:t xml:space="preserve">Au lancement le </w:t>
+      </w:r>
+      <w:proofErr w:type="spellStart"/>
+      <w:r>
+        <w:t>layout</w:t>
+      </w:r>
+      <w:proofErr w:type="spellEnd"/>
+      <w:r>
+        <w:t xml:space="preserve"> ressemble à ceci :</w:t>
       </w:r>
     </w:p>
     <w:p>
@@ -5847,6 +6611,7 @@
       <w:r>
         <w:t xml:space="preserve">Premièrement nous avons modifié les requêtes afin de pouvoir indiquer si ces dernières étaient compressées ou non. Pour ceci, nous avons ajouté l’attribut booléen </w:t>
       </w:r>
+      <w:proofErr w:type="spellStart"/>
       <w:r>
         <w:rPr>
           <w:b/>
@@ -5854,8 +6619,22 @@
         </w:rPr>
         <w:t>isCompressed</w:t>
       </w:r>
-      <w:r>
-        <w:t xml:space="preserve"> indiquant si la requête a pour but d’être compressée ou non avons l’envoi.Cette modification a affecté les 3 classes suivantes :</w:t>
+      <w:proofErr w:type="spellEnd"/>
+      <w:r>
+        <w:t xml:space="preserve"> indiquant si la requête a pour but d’être compressée ou non avons </w:t>
+      </w:r>
+      <w:proofErr w:type="gramStart"/>
+      <w:r>
+        <w:t>l’</w:t>
+      </w:r>
+      <w:proofErr w:type="spellStart"/>
+      <w:r>
+        <w:t>envoi.Cette</w:t>
+      </w:r>
+      <w:proofErr w:type="spellEnd"/>
+      <w:proofErr w:type="gramEnd"/>
+      <w:r>
+        <w:t xml:space="preserve"> modification a affecté les 3 classes suivantes :</w:t>
       </w:r>
     </w:p>
     <w:p>
@@ -5871,6 +6650,7 @@
           <w:bCs/>
         </w:rPr>
       </w:pPr>
+      <w:proofErr w:type="spellStart"/>
       <w:r>
         <w:rPr>
           <w:b/>
@@ -5878,6 +6658,7 @@
         </w:rPr>
         <w:t>SymComRequest</w:t>
       </w:r>
+      <w:proofErr w:type="spellEnd"/>
     </w:p>
     <w:p>
       <w:pPr>
@@ -5892,6 +6673,7 @@
           <w:bCs/>
         </w:rPr>
       </w:pPr>
+      <w:proofErr w:type="spellStart"/>
       <w:r>
         <w:rPr>
           <w:b/>
@@ -5899,6 +6681,7 @@
         </w:rPr>
         <w:t>SymComStringRequest</w:t>
       </w:r>
+      <w:proofErr w:type="spellEnd"/>
     </w:p>
     <w:p>
       <w:pPr>
@@ -5913,6 +6696,7 @@
           <w:bCs/>
         </w:rPr>
       </w:pPr>
+      <w:proofErr w:type="spellStart"/>
       <w:r>
         <w:rPr>
           <w:b/>
@@ -5920,11 +6704,13 @@
         </w:rPr>
         <w:t>SymComBytesRequest</w:t>
       </w:r>
+      <w:proofErr w:type="spellEnd"/>
     </w:p>
     <w:p>
       <w:r>
         <w:t xml:space="preserve">Finalement, nous avons également dû adapter notre </w:t>
       </w:r>
+      <w:proofErr w:type="spellStart"/>
       <w:r>
         <w:rPr>
           <w:b/>
@@ -5932,8 +6718,25 @@
         </w:rPr>
         <w:t>SymComThread</w:t>
       </w:r>
-      <w:r>
-        <w:t xml:space="preserve"> afin qu’il supporte le mode compressé. Comme les requêtes http compressée nécessitent des entêtes supplémentaires et des streams différents, nous avons fait en sorte que les streams et les entêtes supplémentaires soient affectés en fonction du type de requête.</w:t>
+      <w:proofErr w:type="spellEnd"/>
+      <w:r>
+        <w:t xml:space="preserve"> afin qu’il supporte le mode compressé. Comme les requêtes http compressée nécessitent des entêtes supplémentaires et des </w:t>
+      </w:r>
+      <w:proofErr w:type="spellStart"/>
+      <w:r>
+        <w:t>streams</w:t>
+      </w:r>
+      <w:proofErr w:type="spellEnd"/>
+      <w:r>
+        <w:t xml:space="preserve"> différents, nous avons fait en sorte que les </w:t>
+      </w:r>
+      <w:proofErr w:type="spellStart"/>
+      <w:r>
+        <w:t>streams</w:t>
+      </w:r>
+      <w:proofErr w:type="spellEnd"/>
+      <w:r>
+        <w:t xml:space="preserve"> et les entêtes supplémentaires soient affectés en fonction du type de requête.</w:t>
       </w:r>
     </w:p>
     <w:p>
@@ -5950,8 +6753,15 @@
         </w:numPr>
         <w:spacing w:line="256" w:lineRule="auto"/>
       </w:pPr>
-      <w:r>
-        <w:t>connection.setRequestProperty("X-Network", "CSD")</w:t>
+      <w:proofErr w:type="spellStart"/>
+      <w:proofErr w:type="gramStart"/>
+      <w:r>
+        <w:t>connection.setRequestProperty</w:t>
+      </w:r>
+      <w:proofErr w:type="spellEnd"/>
+      <w:proofErr w:type="gramEnd"/>
+      <w:r>
+        <w:t>("X-Network", "CSD")</w:t>
       </w:r>
     </w:p>
     <w:p>
@@ -5963,13 +6773,44 @@
         </w:numPr>
         <w:spacing w:line="256" w:lineRule="auto"/>
       </w:pPr>
-      <w:r>
-        <w:t>connection.setRequestProperty("X-Content-Encoding", "deflate")</w:t>
-      </w:r>
-    </w:p>
-    <w:p>
-      <w:r>
-        <w:t>Voici les streams utilisés :</w:t>
+      <w:proofErr w:type="spellStart"/>
+      <w:proofErr w:type="gramStart"/>
+      <w:r>
+        <w:t>connection.setRequestProperty</w:t>
+      </w:r>
+      <w:proofErr w:type="spellEnd"/>
+      <w:proofErr w:type="gramEnd"/>
+      <w:r>
+        <w:t>("X-Content-</w:t>
+      </w:r>
+      <w:proofErr w:type="spellStart"/>
+      <w:r>
+        <w:t>Encoding</w:t>
+      </w:r>
+      <w:proofErr w:type="spellEnd"/>
+      <w:r>
+        <w:t>", "</w:t>
+      </w:r>
+      <w:proofErr w:type="spellStart"/>
+      <w:r>
+        <w:t>deflate</w:t>
+      </w:r>
+      <w:proofErr w:type="spellEnd"/>
+      <w:r>
+        <w:t>")</w:t>
+      </w:r>
+    </w:p>
+    <w:p>
+      <w:r>
+        <w:t xml:space="preserve">Voici les </w:t>
+      </w:r>
+      <w:proofErr w:type="spellStart"/>
+      <w:r>
+        <w:t>streams</w:t>
+      </w:r>
+      <w:proofErr w:type="spellEnd"/>
+      <w:r>
+        <w:t xml:space="preserve"> utilisés :</w:t>
       </w:r>
     </w:p>
     <w:p>
@@ -5981,8 +6822,39 @@
         </w:numPr>
         <w:spacing w:line="256" w:lineRule="auto"/>
       </w:pPr>
-      <w:r>
-        <w:t>InflaterInputStream(connection.inputStream, Inflater(true))</w:t>
+      <w:proofErr w:type="spellStart"/>
+      <w:proofErr w:type="gramStart"/>
+      <w:r>
+        <w:t>InflaterInputStream</w:t>
+      </w:r>
+      <w:proofErr w:type="spellEnd"/>
+      <w:r>
+        <w:t>(</w:t>
+      </w:r>
+      <w:proofErr w:type="spellStart"/>
+      <w:proofErr w:type="gramEnd"/>
+      <w:r>
+        <w:t>connection.inputStream</w:t>
+      </w:r>
+      <w:proofErr w:type="spellEnd"/>
+      <w:r>
+        <w:t xml:space="preserve">, </w:t>
+      </w:r>
+      <w:proofErr w:type="spellStart"/>
+      <w:r>
+        <w:t>Inflater</w:t>
+      </w:r>
+      <w:proofErr w:type="spellEnd"/>
+      <w:r>
+        <w:t>(</w:t>
+      </w:r>
+      <w:proofErr w:type="spellStart"/>
+      <w:r>
+        <w:t>true</w:t>
+      </w:r>
+      <w:proofErr w:type="spellEnd"/>
+      <w:r>
+        <w:t>))</w:t>
       </w:r>
     </w:p>
     <w:p>
@@ -5994,8 +6866,47 @@
         </w:numPr>
         <w:spacing w:line="256" w:lineRule="auto"/>
       </w:pPr>
-      <w:r>
-        <w:t>DeflaterOutputStream(connection.outputStream, Deflater(Deflater.DEFAULT_COMPRESSION, true))</w:t>
+      <w:proofErr w:type="spellStart"/>
+      <w:proofErr w:type="gramStart"/>
+      <w:r>
+        <w:t>DeflaterOutputStream</w:t>
+      </w:r>
+      <w:proofErr w:type="spellEnd"/>
+      <w:r>
+        <w:t>(</w:t>
+      </w:r>
+      <w:proofErr w:type="spellStart"/>
+      <w:proofErr w:type="gramEnd"/>
+      <w:r>
+        <w:t>connection.outputStream</w:t>
+      </w:r>
+      <w:proofErr w:type="spellEnd"/>
+      <w:r>
+        <w:t xml:space="preserve">, </w:t>
+      </w:r>
+      <w:proofErr w:type="spellStart"/>
+      <w:r>
+        <w:t>Deflater</w:t>
+      </w:r>
+      <w:proofErr w:type="spellEnd"/>
+      <w:r>
+        <w:t>(</w:t>
+      </w:r>
+      <w:proofErr w:type="spellStart"/>
+      <w:r>
+        <w:t>Deflater.DEFAULT_COMPRESSION</w:t>
+      </w:r>
+      <w:proofErr w:type="spellEnd"/>
+      <w:r>
+        <w:t xml:space="preserve">, </w:t>
+      </w:r>
+      <w:proofErr w:type="spellStart"/>
+      <w:r>
+        <w:t>true</w:t>
+      </w:r>
+      <w:proofErr w:type="spellEnd"/>
+      <w:r>
+        <w:t>))</w:t>
       </w:r>
     </w:p>
     <w:p>
@@ -6043,11 +6954,13 @@
         <w:jc w:val="both"/>
       </w:pPr>
       <w:bookmarkStart w:id="20" w:name="_Toc87967851"/>
+      <w:proofErr w:type="spellStart"/>
       <w:r>
         <w:lastRenderedPageBreak/>
         <w:t>GraphQL</w:t>
       </w:r>
       <w:bookmarkEnd w:id="20"/>
+      <w:proofErr w:type="spellEnd"/>
     </w:p>
     <w:p>
       <w:pPr>
@@ -6063,6 +6976,7 @@
       <w:r>
         <w:t xml:space="preserve">Cette activité permet de choisir un auteur dans un spinner en haut de la page. Ensuite, en fonction de l’auteur sélectionné, elle affiche les livres associés dans une </w:t>
       </w:r>
+      <w:proofErr w:type="spellStart"/>
       <w:r>
         <w:rPr>
           <w:i/>
@@ -6070,6 +6984,7 @@
         </w:rPr>
         <w:t>RecyclerView</w:t>
       </w:r>
+      <w:proofErr w:type="spellEnd"/>
       <w:r>
         <w:t>.</w:t>
       </w:r>
@@ -6149,6 +7064,7 @@
       <w:r>
         <w:t xml:space="preserve">L’activité utilisée s’appelle </w:t>
       </w:r>
+      <w:proofErr w:type="spellStart"/>
       <w:r>
         <w:rPr>
           <w:i/>
@@ -6156,6 +7072,7 @@
         </w:rPr>
         <w:t>GraphqlActivity</w:t>
       </w:r>
+      <w:proofErr w:type="spellEnd"/>
       <w:r>
         <w:rPr>
           <w:i/>
@@ -6166,12 +7083,21 @@
       <w:r>
         <w:t xml:space="preserve">Elle tire parti du système de redéfinition de </w:t>
       </w:r>
-      <w:r>
-        <w:rPr>
-          <w:i/>
-          <w:iCs/>
-        </w:rPr>
-        <w:t xml:space="preserve">CommunicationEventListener </w:t>
+      <w:proofErr w:type="spellStart"/>
+      <w:r>
+        <w:rPr>
+          <w:i/>
+          <w:iCs/>
+        </w:rPr>
+        <w:t>CommunicationEventListener</w:t>
+      </w:r>
+      <w:proofErr w:type="spellEnd"/>
+      <w:r>
+        <w:rPr>
+          <w:i/>
+          <w:iCs/>
+        </w:rPr>
+        <w:t xml:space="preserve"> </w:t>
       </w:r>
       <w:r>
         <w:t>exposé lors de la manipulation retardée.</w:t>
@@ -6187,6 +7113,7 @@
       <w:r>
         <w:t xml:space="preserve"> l’activité crée un premier </w:t>
       </w:r>
+      <w:proofErr w:type="spellStart"/>
       <w:r>
         <w:rPr>
           <w:i/>
@@ -6194,6 +7121,7 @@
         </w:rPr>
         <w:t>CommunicationEventListener</w:t>
       </w:r>
+      <w:proofErr w:type="spellEnd"/>
       <w:r>
         <w:t xml:space="preserve"> chargé de peupler le spinner grâce à la requête.</w:t>
       </w:r>
@@ -6228,6 +7156,7 @@
           <w:lang w:eastAsia="fr-CH"/>
         </w:rPr>
       </w:pPr>
+      <w:proofErr w:type="gramStart"/>
       <w:r>
         <w:rPr>
           <w:rFonts w:ascii="Courier New" w:eastAsia="Times New Roman" w:hAnsi="Courier New" w:cs="Courier New"/>
@@ -6238,6 +7167,7 @@
         </w:rPr>
         <w:t>"{</w:t>
       </w:r>
+      <w:proofErr w:type="gramEnd"/>
       <w:r>
         <w:rPr>
           <w:rFonts w:ascii="Courier New" w:eastAsia="Times New Roman" w:hAnsi="Courier New" w:cs="Courier New"/>
@@ -6248,6 +7178,7 @@
         </w:rPr>
         <w:t>"</w:t>
       </w:r>
+      <w:proofErr w:type="spellStart"/>
       <w:r>
         <w:rPr>
           <w:rFonts w:ascii="Courier New" w:eastAsia="Times New Roman" w:hAnsi="Courier New" w:cs="Courier New"/>
@@ -6258,6 +7189,7 @@
         </w:rPr>
         <w:t>query</w:t>
       </w:r>
+      <w:proofErr w:type="spellEnd"/>
       <w:r>
         <w:rPr>
           <w:rFonts w:ascii="Courier New" w:eastAsia="Times New Roman" w:hAnsi="Courier New" w:cs="Courier New"/>
@@ -6296,7 +7228,51 @@
           <w:szCs w:val="20"/>
           <w:lang w:eastAsia="fr-CH"/>
         </w:rPr>
-        <w:t>{findAllAuthors{id, name}}</w:t>
+        <w:t>{</w:t>
+      </w:r>
+      <w:proofErr w:type="spellStart"/>
+      <w:r>
+        <w:rPr>
+          <w:rFonts w:ascii="Courier New" w:eastAsia="Times New Roman" w:hAnsi="Courier New" w:cs="Courier New"/>
+          <w:color w:val="067D17"/>
+          <w:sz w:val="20"/>
+          <w:szCs w:val="20"/>
+          <w:lang w:eastAsia="fr-CH"/>
+        </w:rPr>
+        <w:t>findAllAuthors</w:t>
+      </w:r>
+      <w:proofErr w:type="spellEnd"/>
+      <w:r>
+        <w:rPr>
+          <w:rFonts w:ascii="Courier New" w:eastAsia="Times New Roman" w:hAnsi="Courier New" w:cs="Courier New"/>
+          <w:color w:val="067D17"/>
+          <w:sz w:val="20"/>
+          <w:szCs w:val="20"/>
+          <w:lang w:eastAsia="fr-CH"/>
+        </w:rPr>
+        <w:t xml:space="preserve">{id, </w:t>
+      </w:r>
+      <w:proofErr w:type="spellStart"/>
+      <w:r>
+        <w:rPr>
+          <w:rFonts w:ascii="Courier New" w:eastAsia="Times New Roman" w:hAnsi="Courier New" w:cs="Courier New"/>
+          <w:color w:val="067D17"/>
+          <w:sz w:val="20"/>
+          <w:szCs w:val="20"/>
+          <w:lang w:eastAsia="fr-CH"/>
+        </w:rPr>
+        <w:t>name</w:t>
+      </w:r>
+      <w:proofErr w:type="spellEnd"/>
+      <w:r>
+        <w:rPr>
+          <w:rFonts w:ascii="Courier New" w:eastAsia="Times New Roman" w:hAnsi="Courier New" w:cs="Courier New"/>
+          <w:color w:val="067D17"/>
+          <w:sz w:val="20"/>
+          <w:szCs w:val="20"/>
+          <w:lang w:eastAsia="fr-CH"/>
+        </w:rPr>
+        <w:t>}}</w:t>
       </w:r>
       <w:r>
         <w:rPr>
@@ -6324,7 +7300,23 @@
         <w:t>D’entrée, nous récupérons tous les</w:t>
       </w:r>
       <w:r>
-        <w:t xml:space="preserve"> 2000 auteurs. Nous récupérons leur identifiant ainsi que leur nom. En sachant que les int sont représentés sur 32 bits et que les caractères sont sur 16 bits, nous estimons les string long de 14 caractères en moyenne. Nous estimons la taille mémoire nécessaire à</w:t>
+        <w:t xml:space="preserve"> 2000 auteurs. Nous récupérons leur identifiant ainsi que leur nom. En sachant que les </w:t>
+      </w:r>
+      <w:proofErr w:type="spellStart"/>
+      <w:r>
+        <w:t>int</w:t>
+      </w:r>
+      <w:proofErr w:type="spellEnd"/>
+      <w:r>
+        <w:t xml:space="preserve"> sont représentés sur 32 bits et que les caractères sont sur 16 bits, nous estimons </w:t>
+      </w:r>
+      <w:proofErr w:type="gramStart"/>
+      <w:r>
+        <w:t>les string long</w:t>
+      </w:r>
+      <w:proofErr w:type="gramEnd"/>
+      <w:r>
+        <w:t xml:space="preserve"> de 14 caractères en moyenne. Nous estimons la taille mémoire nécessaire à</w:t>
       </w:r>
       <w:r>
         <w:t> :</w:t>
@@ -6332,7 +7324,15 @@
     </w:p>
     <w:p>
       <w:r>
-        <w:t xml:space="preserve">2000 * (32 + 16 * 14 ) / 8 = </w:t>
+        <w:t xml:space="preserve">2000 * (32 + 16 * </w:t>
+      </w:r>
+      <w:proofErr w:type="gramStart"/>
+      <w:r>
+        <w:t>14 )</w:t>
+      </w:r>
+      <w:proofErr w:type="gramEnd"/>
+      <w:r>
+        <w:t xml:space="preserve"> / 8 = </w:t>
       </w:r>
       <w:r>
         <w:t>64 000 bytes = 64 KB</w:t>
@@ -6340,7 +7340,15 @@
     </w:p>
     <w:p>
       <w:r>
-        <w:t>Sachant que la heap size supporte plusieurs MB, nous avons accepté d’échanger de la mémoire pour diminuer les communications. De ce fait, il peut arriver que le chargement prenne plus ou moins de temps</w:t>
+        <w:t xml:space="preserve">Sachant que la </w:t>
+      </w:r>
+      <w:proofErr w:type="spellStart"/>
+      <w:r>
+        <w:t>heap</w:t>
+      </w:r>
+      <w:proofErr w:type="spellEnd"/>
+      <w:r>
+        <w:t xml:space="preserve"> size supporte plusieurs MB, nous avons accepté d’échanger de la mémoire pour diminuer les communications. De ce fait, il peut arriver que le chargement prenne plus ou moins de temps</w:t>
       </w:r>
       <w:r>
         <w:t>. C’est pourquoi</w:t>
@@ -6357,6 +7365,7 @@
       <w:r>
         <w:t xml:space="preserve">Sur chaque entrée du spinner, nous avons placé un événement click qui se charge de repeupler le </w:t>
       </w:r>
+      <w:proofErr w:type="spellStart"/>
       <w:r>
         <w:rPr>
           <w:i/>
@@ -6364,11 +7373,20 @@
         </w:rPr>
         <w:t>RecyclerView</w:t>
       </w:r>
+      <w:proofErr w:type="spellEnd"/>
       <w:r>
         <w:t xml:space="preserve"> des livres. Contrairement aux auteurs qui sont tous chargés, les livres </w:t>
       </w:r>
       <w:r>
-        <w:t>sont chargés à la volée et perdu lorsque la liste et repeuplée. La requête utilisés est la suivante :</w:t>
+        <w:t xml:space="preserve">sont chargés à la volée et perdu lorsque la liste et repeuplée. </w:t>
+      </w:r>
+      <w:proofErr w:type="gramStart"/>
+      <w:r>
+        <w:t>La requête utilisés</w:t>
+      </w:r>
+      <w:proofErr w:type="gramEnd"/>
+      <w:r>
+        <w:t xml:space="preserve"> est la suivante :</w:t>
       </w:r>
     </w:p>
     <w:p>
@@ -6401,6 +7419,7 @@
           <w:lang w:eastAsia="fr-CH"/>
         </w:rPr>
       </w:pPr>
+      <w:proofErr w:type="gramStart"/>
       <w:r>
         <w:rPr>
           <w:rFonts w:ascii="Courier New" w:eastAsia="Times New Roman" w:hAnsi="Courier New" w:cs="Courier New"/>
@@ -6411,6 +7430,7 @@
         </w:rPr>
         <w:t>"{</w:t>
       </w:r>
+      <w:proofErr w:type="gramEnd"/>
       <w:r>
         <w:rPr>
           <w:rFonts w:ascii="Courier New" w:eastAsia="Times New Roman" w:hAnsi="Courier New" w:cs="Courier New"/>
@@ -6421,6 +7441,7 @@
         </w:rPr>
         <w:t>"</w:t>
       </w:r>
+      <w:proofErr w:type="spellStart"/>
       <w:r>
         <w:rPr>
           <w:rFonts w:ascii="Courier New" w:eastAsia="Times New Roman" w:hAnsi="Courier New" w:cs="Courier New"/>
@@ -6431,6 +7452,7 @@
         </w:rPr>
         <w:t>query</w:t>
       </w:r>
+      <w:proofErr w:type="spellEnd"/>
       <w:r>
         <w:rPr>
           <w:rFonts w:ascii="Courier New" w:eastAsia="Times New Roman" w:hAnsi="Courier New" w:cs="Courier New"/>
@@ -6469,7 +7491,29 @@
           <w:szCs w:val="20"/>
           <w:lang w:eastAsia="fr-CH"/>
         </w:rPr>
-        <w:t xml:space="preserve">{findAuthorById(id: </w:t>
+        <w:t>{</w:t>
+      </w:r>
+      <w:proofErr w:type="spellStart"/>
+      <w:r>
+        <w:rPr>
+          <w:rFonts w:ascii="Courier New" w:eastAsia="Times New Roman" w:hAnsi="Courier New" w:cs="Courier New"/>
+          <w:color w:val="067D17"/>
+          <w:sz w:val="20"/>
+          <w:szCs w:val="20"/>
+          <w:lang w:eastAsia="fr-CH"/>
+        </w:rPr>
+        <w:t>findAuthorById</w:t>
+      </w:r>
+      <w:proofErr w:type="spellEnd"/>
+      <w:r>
+        <w:rPr>
+          <w:rFonts w:ascii="Courier New" w:eastAsia="Times New Roman" w:hAnsi="Courier New" w:cs="Courier New"/>
+          <w:color w:val="067D17"/>
+          <w:sz w:val="20"/>
+          <w:szCs w:val="20"/>
+          <w:lang w:eastAsia="fr-CH"/>
+        </w:rPr>
+        <w:t xml:space="preserve">(id: </w:t>
       </w:r>
       <w:r>
         <w:rPr>
@@ -6519,7 +7563,29 @@
           <w:szCs w:val="20"/>
           <w:lang w:eastAsia="fr-CH"/>
         </w:rPr>
-        <w:t>){books{title}}}</w:t>
+        <w:t>){books{</w:t>
+      </w:r>
+      <w:proofErr w:type="spellStart"/>
+      <w:r>
+        <w:rPr>
+          <w:rFonts w:ascii="Courier New" w:eastAsia="Times New Roman" w:hAnsi="Courier New" w:cs="Courier New"/>
+          <w:color w:val="067D17"/>
+          <w:sz w:val="20"/>
+          <w:szCs w:val="20"/>
+          <w:lang w:eastAsia="fr-CH"/>
+        </w:rPr>
+        <w:t>title</w:t>
+      </w:r>
+      <w:proofErr w:type="spellEnd"/>
+      <w:r>
+        <w:rPr>
+          <w:rFonts w:ascii="Courier New" w:eastAsia="Times New Roman" w:hAnsi="Courier New" w:cs="Courier New"/>
+          <w:color w:val="067D17"/>
+          <w:sz w:val="20"/>
+          <w:szCs w:val="20"/>
+          <w:lang w:eastAsia="fr-CH"/>
+        </w:rPr>
+        <w:t>}}}</w:t>
       </w:r>
       <w:r>
         <w:rPr>
@@ -6555,19 +7621,44 @@
     </w:p>
     <w:p>
       <w:r>
-        <w:t xml:space="preserve">Ainsi à chaque requête, nous récupérons que ce dont nous avons besoin et nous évitons l’over-fetching et l’under-fetching. </w:t>
+        <w:t>Ainsi à chaque requête, nous récupérons que ce dont nous avons besoin et nous évitons l’over-</w:t>
+      </w:r>
+      <w:proofErr w:type="spellStart"/>
+      <w:r>
+        <w:t>fetching</w:t>
+      </w:r>
+      <w:proofErr w:type="spellEnd"/>
+      <w:r>
+        <w:t xml:space="preserve"> et l’</w:t>
+      </w:r>
+      <w:proofErr w:type="spellStart"/>
+      <w:r>
+        <w:t>under-fetching</w:t>
+      </w:r>
+      <w:proofErr w:type="spellEnd"/>
+      <w:r>
+        <w:t xml:space="preserve">. </w:t>
       </w:r>
     </w:p>
     <w:p>
       <w:r>
         <w:t xml:space="preserve">Comme nous avons utilisé un </w:t>
       </w:r>
-      <w:r>
-        <w:rPr>
-          <w:i/>
-          <w:iCs/>
-        </w:rPr>
-        <w:t xml:space="preserve">RecyclerView, </w:t>
+      <w:proofErr w:type="spellStart"/>
+      <w:r>
+        <w:rPr>
+          <w:i/>
+          <w:iCs/>
+        </w:rPr>
+        <w:t>RecyclerView</w:t>
+      </w:r>
+      <w:proofErr w:type="spellEnd"/>
+      <w:r>
+        <w:rPr>
+          <w:i/>
+          <w:iCs/>
+        </w:rPr>
+        <w:t xml:space="preserve">, </w:t>
       </w:r>
       <w:r>
         <w:t>nous mis en place un adapteur</w:t>
@@ -6575,6 +7666,7 @@
       <w:r>
         <w:t xml:space="preserve"> </w:t>
       </w:r>
+      <w:proofErr w:type="spellStart"/>
       <w:r>
         <w:rPr>
           <w:i/>
@@ -6582,21 +7674,39 @@
         </w:rPr>
         <w:t>StringListAdapter</w:t>
       </w:r>
+      <w:proofErr w:type="spellEnd"/>
       <w:r>
         <w:t xml:space="preserve"> personnalisé qui s’occupe d’une liste d</w:t>
       </w:r>
       <w:r>
         <w:t xml:space="preserve">e Strings (liste de titres). Nous associons à chaque élément une </w:t>
       </w:r>
-      <w:r>
-        <w:rPr>
-          <w:i/>
-          <w:iCs/>
-        </w:rPr>
-        <w:t xml:space="preserve">TextView </w:t>
-      </w:r>
-      <w:r>
-        <w:t xml:space="preserve">définie dans le layout </w:t>
+      <w:proofErr w:type="spellStart"/>
+      <w:r>
+        <w:rPr>
+          <w:i/>
+          <w:iCs/>
+        </w:rPr>
+        <w:t>TextView</w:t>
+      </w:r>
+      <w:proofErr w:type="spellEnd"/>
+      <w:r>
+        <w:rPr>
+          <w:i/>
+          <w:iCs/>
+        </w:rPr>
+        <w:t xml:space="preserve"> </w:t>
+      </w:r>
+      <w:r>
+        <w:t xml:space="preserve">définie dans le </w:t>
+      </w:r>
+      <w:proofErr w:type="spellStart"/>
+      <w:r>
+        <w:t>layout</w:t>
+      </w:r>
+      <w:proofErr w:type="spellEnd"/>
+      <w:r>
+        <w:t xml:space="preserve"> </w:t>
       </w:r>
       <w:r>
         <w:rPr>
@@ -6653,7 +7763,15 @@
     </w:p>
     <w:p>
       <w:r>
-        <w:t>Si le serveur n’est pas joignable ou si il retourne un code d’erreur, la requête est perdue. Comme chaque exception potentielle est immédiatement catché</w:t>
+        <w:t xml:space="preserve">Si le serveur n’est pas joignable ou </w:t>
+      </w:r>
+      <w:proofErr w:type="gramStart"/>
+      <w:r>
+        <w:t>si il</w:t>
+      </w:r>
+      <w:proofErr w:type="gramEnd"/>
+      <w:r>
+        <w:t xml:space="preserve"> retourne un code d’erreur, la requête est perdue. Comme chaque exception potentielle est immédiatement catché</w:t>
       </w:r>
       <w:r>
         <w:t>e</w:t>
@@ -6661,6 +7779,7 @@
       <w:r>
         <w:t xml:space="preserve"> et non traitée, le </w:t>
       </w:r>
+      <w:proofErr w:type="spellStart"/>
       <w:r>
         <w:rPr>
           <w:i/>
@@ -6668,6 +7787,7 @@
         </w:rPr>
         <w:t>SymComThread</w:t>
       </w:r>
+      <w:proofErr w:type="spellEnd"/>
       <w:r>
         <w:t xml:space="preserve"> est sans effet</w:t>
       </w:r>
@@ -6701,6 +7821,8 @@
         </w:rPr>
         <w:t xml:space="preserve">fun </w:t>
       </w:r>
+      <w:proofErr w:type="spellStart"/>
+      <w:proofErr w:type="gramStart"/>
       <w:r>
         <w:rPr>
           <w:rFonts w:ascii="JetBrains Mono" w:hAnsi="JetBrains Mono" w:cs="JetBrains Mono"/>
@@ -6711,6 +7833,7 @@
         </w:rPr>
         <w:t>handleServerError</w:t>
       </w:r>
+      <w:proofErr w:type="spellEnd"/>
       <w:r>
         <w:rPr>
           <w:rFonts w:ascii="JetBrains Mono" w:hAnsi="JetBrains Mono" w:cs="JetBrains Mono"/>
@@ -6721,6 +7844,8 @@
         </w:rPr>
         <w:t>(</w:t>
       </w:r>
+      <w:proofErr w:type="spellStart"/>
+      <w:proofErr w:type="gramEnd"/>
       <w:r>
         <w:rPr>
           <w:rFonts w:ascii="JetBrains Mono" w:hAnsi="JetBrains Mono" w:cs="JetBrains Mono"/>
@@ -6731,6 +7856,7 @@
         </w:rPr>
         <w:t>error</w:t>
       </w:r>
+      <w:proofErr w:type="spellEnd"/>
       <w:r>
         <w:rPr>
           <w:rFonts w:ascii="JetBrains Mono" w:hAnsi="JetBrains Mono" w:cs="JetBrains Mono"/>
@@ -6761,6 +7887,7 @@
         </w:rPr>
         <w:t xml:space="preserve">, </w:t>
       </w:r>
+      <w:proofErr w:type="spellStart"/>
       <w:r>
         <w:rPr>
           <w:rFonts w:ascii="JetBrains Mono" w:hAnsi="JetBrains Mono" w:cs="JetBrains Mono"/>
@@ -6769,8 +7896,31 @@
           <w:color w:val="000000"/>
           <w:lang w:val="fr-FR"/>
         </w:rPr>
-        <w:t>request SymComRequest</w:t>
-      </w:r>
+        <w:t>request</w:t>
+      </w:r>
+      <w:proofErr w:type="spellEnd"/>
+      <w:r>
+        <w:rPr>
+          <w:rFonts w:ascii="JetBrains Mono" w:hAnsi="JetBrains Mono" w:cs="JetBrains Mono"/>
+          <w:i/>
+          <w:iCs/>
+          <w:color w:val="000000"/>
+          <w:lang w:val="fr-FR"/>
+        </w:rPr>
+        <w:t xml:space="preserve"> </w:t>
+      </w:r>
+      <w:proofErr w:type="spellStart"/>
+      <w:r>
+        <w:rPr>
+          <w:rFonts w:ascii="JetBrains Mono" w:hAnsi="JetBrains Mono" w:cs="JetBrains Mono"/>
+          <w:i/>
+          <w:iCs/>
+          <w:color w:val="000000"/>
+          <w:lang w:val="fr-FR"/>
+        </w:rPr>
+        <w:t>SymComRequest</w:t>
+      </w:r>
+      <w:proofErr w:type="spellEnd"/>
       <w:r>
         <w:rPr>
           <w:rFonts w:ascii="JetBrains Mono" w:hAnsi="JetBrains Mono" w:cs="JetBrains Mono"/>
@@ -6789,6 +7939,7 @@
         </w:rPr>
         <w:t xml:space="preserve"> dans le </w:t>
       </w:r>
+      <w:proofErr w:type="spellStart"/>
       <w:r>
         <w:rPr>
           <w:rFonts w:ascii="JetBrains Mono" w:hAnsi="JetBrains Mono" w:cs="JetBrains Mono"/>
@@ -6799,6 +7950,7 @@
         </w:rPr>
         <w:t>CommunicationEventListener</w:t>
       </w:r>
+      <w:proofErr w:type="spellEnd"/>
       <w:r>
         <w:rPr>
           <w:rFonts w:ascii="JetBrains Mono" w:hAnsi="JetBrains Mono" w:cs="JetBrains Mono"/>
@@ -6827,6 +7979,7 @@
         </w:rPr>
         <w:t xml:space="preserve">Le </w:t>
       </w:r>
+      <w:proofErr w:type="spellStart"/>
       <w:r>
         <w:rPr>
           <w:rFonts w:ascii="JetBrains Mono" w:hAnsi="JetBrains Mono" w:cs="JetBrains Mono"/>
@@ -6835,7 +7988,18 @@
           <w:color w:val="000000"/>
           <w:lang w:val="fr-FR"/>
         </w:rPr>
-        <w:t xml:space="preserve">SymComThread </w:t>
+        <w:t>SymComThread</w:t>
+      </w:r>
+      <w:proofErr w:type="spellEnd"/>
+      <w:r>
+        <w:rPr>
+          <w:rFonts w:ascii="JetBrains Mono" w:hAnsi="JetBrains Mono" w:cs="JetBrains Mono"/>
+          <w:i/>
+          <w:iCs/>
+          <w:color w:val="000000"/>
+          <w:lang w:val="fr-FR"/>
+        </w:rPr>
+        <w:t xml:space="preserve"> </w:t>
       </w:r>
       <w:r>
         <w:rPr>
@@ -6861,14 +8025,32 @@
           <w:color w:val="000000"/>
           <w:lang w:val="fr-FR"/>
         </w:rPr>
-        <w:t>De cette façon, l’activité peut définir un comportement à adopter lorsque une requête échoue : affichage d’un toas</w:t>
-      </w:r>
+        <w:t xml:space="preserve">De cette façon, l’activité peut définir un comportement à adopter </w:t>
+      </w:r>
+      <w:proofErr w:type="gramStart"/>
       <w:r>
         <w:rPr>
           <w:rFonts w:ascii="JetBrains Mono" w:hAnsi="JetBrains Mono" w:cs="JetBrains Mono"/>
           <w:color w:val="000000"/>
           <w:lang w:val="fr-FR"/>
         </w:rPr>
+        <w:t>lorsque une</w:t>
+      </w:r>
+      <w:proofErr w:type="gramEnd"/>
+      <w:r>
+        <w:rPr>
+          <w:rFonts w:ascii="JetBrains Mono" w:hAnsi="JetBrains Mono" w:cs="JetBrains Mono"/>
+          <w:color w:val="000000"/>
+          <w:lang w:val="fr-FR"/>
+        </w:rPr>
+        <w:t xml:space="preserve"> requête échoue : affichage d’un toas</w:t>
+      </w:r>
+      <w:r>
+        <w:rPr>
+          <w:rFonts w:ascii="JetBrains Mono" w:hAnsi="JetBrains Mono" w:cs="JetBrains Mono"/>
+          <w:color w:val="000000"/>
+          <w:lang w:val="fr-FR"/>
+        </w:rPr>
         <w:t>t pour signaler l’erreur reçue ou même temporiser et tenter un nouvel envoi dans quelques secondes.</w:t>
       </w:r>
     </w:p>
@@ -6900,13 +8082,7 @@
     </w:p>
     <w:p>
       <w:r>
-        <w:t xml:space="preserve">Oui cela fonctionnerait. Cependant, il n'est pas judicieux d'utiliser ce processus. En effet, lors d'un login, que </w:t>
-      </w:r>
-      <w:r>
-        <w:t>ferions-nous</w:t>
-      </w:r>
-      <w:r>
-        <w:t xml:space="preserve"> de l'utilisateur le temps que la réponse ne revienne ? </w:t>
+        <w:t xml:space="preserve">Oui cela fonctionnerait. Cependant, il n'est pas judicieux d'utiliser ce processus. En effet, lors d'un login, que ferions-nous de l'utilisateur le temps que la réponse ne revienne ? </w:t>
       </w:r>
     </w:p>
     <w:p>
@@ -6930,8 +8106,13 @@
         </w:numPr>
       </w:pPr>
       <w:r>
-        <w:t>Si on redirige sur la page principale, puis on effectue une redirection quand le login est validé -&gt; Pas très user friendly</w:t>
-      </w:r>
+        <w:t xml:space="preserve">Si on redirige sur la page principale, puis on effectue une redirection quand le login est validé -&gt; Pas très user </w:t>
+      </w:r>
+      <w:proofErr w:type="spellStart"/>
+      <w:r>
+        <w:t>friendly</w:t>
+      </w:r>
+      <w:proofErr w:type="spellEnd"/>
     </w:p>
     <w:p>
       <w:pPr>
@@ -6952,19 +8133,7 @@
     </w:p>
     <w:p>
       <w:r>
-        <w:t xml:space="preserve">On voit très rapidement les restrictions. Une application où l'utilisation d'un compte est </w:t>
-      </w:r>
-      <w:r>
-        <w:t>centrale</w:t>
-      </w:r>
-      <w:r>
-        <w:t xml:space="preserve">, comme n'importe quel réseau </w:t>
-      </w:r>
-      <w:r>
-        <w:t>social, pourrait</w:t>
-      </w:r>
-      <w:r>
-        <w:t xml:space="preserve"> utiliser la méthode asynchrone, mais ce n'est probablement pas la bonne méthode.</w:t>
+        <w:t>On voit très rapidement les restrictions. Une application où l'utilisation d'un compte est centrale, comme n'importe quel réseau social, pourrait utiliser la méthode asynchrone, mais ce n'est probablement pas la bonne méthode.</w:t>
       </w:r>
     </w:p>
     <w:p/>
@@ -6990,13 +8159,7 @@
     </w:p>
     <w:p>
       <w:r>
-        <w:t>Dans le cas du protocole asynchrone ou de la transmission différée, si la question "Que faire de l'utilisateur pendant l'attente ?" se</w:t>
-      </w:r>
-      <w:r>
-        <w:t xml:space="preserve"> </w:t>
-      </w:r>
-      <w:r>
-        <w:t>fait ressentir, il est probablement judicieux d'utiliser le protocole synchrone.</w:t>
+        <w:t>Dans le cas du protocole asynchrone ou de la transmission différée, si la question "Que faire de l'utilisateur pendant l'attente ?" se fait ressentir, il est probablement judicieux d'utiliser le protocole synchrone.</w:t>
       </w:r>
     </w:p>
     <w:p>
@@ -7065,6 +8228,7 @@
         </w:rPr>
         <w:t xml:space="preserve">class </w:t>
       </w:r>
+      <w:proofErr w:type="spellStart"/>
       <w:r>
         <w:rPr>
           <w:rFonts w:ascii="JetBrains Mono" w:hAnsi="JetBrains Mono" w:cs="JetBrains Mono"/>
@@ -7077,6 +8241,7 @@
         </w:rPr>
         <w:t>SymComThread</w:t>
       </w:r>
+      <w:proofErr w:type="spellEnd"/>
       <w:r>
         <w:rPr>
           <w:rFonts w:ascii="JetBrains Mono" w:hAnsi="JetBrains Mono" w:cs="JetBrains Mono"/>
@@ -7090,6 +8255,7 @@
       <w:r>
         <w:t xml:space="preserve">nous conservons une référence faible sur le </w:t>
       </w:r>
+      <w:proofErr w:type="spellStart"/>
       <w:r>
         <w:rPr>
           <w:i/>
@@ -7097,6 +8263,7 @@
         </w:rPr>
         <w:t>CommunicationEventListener</w:t>
       </w:r>
+      <w:proofErr w:type="spellEnd"/>
       <w:r>
         <w:t xml:space="preserve"> à notifier.</w:t>
       </w:r>
@@ -7175,16 +8342,26 @@
           <w:color w:val="000000"/>
           <w:lang w:val="fr-FR"/>
         </w:rPr>
-        <w:t xml:space="preserve"> un système ou les requêtes reçoivent un identifiant unique</w:t>
-      </w:r>
+        <w:t xml:space="preserve"> un système ou les requêtes reçoivent un identifiant </w:t>
+      </w:r>
+      <w:proofErr w:type="gramStart"/>
       <w:r>
         <w:rPr>
           <w:rFonts w:cstheme="minorHAnsi"/>
           <w:color w:val="000000"/>
           <w:lang w:val="fr-FR"/>
         </w:rPr>
+        <w:t>unique</w:t>
+      </w:r>
+      <w:r>
+        <w:rPr>
+          <w:rFonts w:cstheme="minorHAnsi"/>
+          <w:color w:val="000000"/>
+          <w:lang w:val="fr-FR"/>
+        </w:rPr>
         <w:t xml:space="preserve"> auto incrémenté</w:t>
       </w:r>
+      <w:proofErr w:type="gramEnd"/>
       <w:r>
         <w:rPr>
           <w:rFonts w:cstheme="minorHAnsi"/>
@@ -7337,8 +8514,562 @@
     </w:p>
     <w:p>
       <w:pPr>
-        <w:pStyle w:val="Titre2"/>
-      </w:pPr>
+        <w:pStyle w:val="Default"/>
+        <w:numPr>
+          <w:ilvl w:val="0"/>
+          <w:numId w:val="22"/>
+        </w:numPr>
+        <w:rPr>
+          <w:b/>
+          <w:bCs/>
+          <w:sz w:val="22"/>
+          <w:szCs w:val="22"/>
+        </w:rPr>
+      </w:pPr>
+      <w:r>
+        <w:rPr>
+          <w:b/>
+          <w:bCs/>
+          <w:sz w:val="22"/>
+          <w:szCs w:val="22"/>
+        </w:rPr>
+        <w:t>A) Quel inconvénient y a-t-il à utiliser une infrastructure de type REST/JSON n'offrant aucun service de validation (DTD, XML-schéma, WSDL) par rapport à une infrastructure comme SOAP offrant ces possibilités ? Est-ce qu’il y a en revanche des avantages que vous pouvez citer ?</w:t>
+      </w:r>
+    </w:p>
+    <w:p>
+      <w:r>
+        <w:t>Voici une liste d’inconvénients d’utiliser une infrastructure REST/JSON :</w:t>
+      </w:r>
+    </w:p>
+    <w:p>
+      <w:pPr>
+        <w:pStyle w:val="Paragraphedeliste"/>
+        <w:numPr>
+          <w:ilvl w:val="0"/>
+          <w:numId w:val="23"/>
+        </w:numPr>
+        <w:spacing w:line="256" w:lineRule="auto"/>
+      </w:pPr>
+      <w:r>
+        <w:t>Le client ne peut pas vérifier que les données qu’il enverra au serveur sont valides / dans un format valide. Il est obligé de tester et vérifier que c’était bien le cas.</w:t>
+      </w:r>
+    </w:p>
+    <w:p>
+      <w:pPr>
+        <w:pStyle w:val="Paragraphedeliste"/>
+        <w:numPr>
+          <w:ilvl w:val="0"/>
+          <w:numId w:val="23"/>
+        </w:numPr>
+        <w:spacing w:line="256" w:lineRule="auto"/>
+      </w:pPr>
+      <w:r>
+        <w:t>Il est difficile pour le serveur d’interpréter des données qui ne sont pas structurées comme souhaitée, même si le contenu est correct.</w:t>
+      </w:r>
+    </w:p>
+    <w:p>
+      <w:pPr>
+        <w:autoSpaceDE w:val="0"/>
+        <w:autoSpaceDN w:val="0"/>
+        <w:adjustRightInd w:val="0"/>
+        <w:spacing w:after="0" w:line="240" w:lineRule="auto"/>
+        <w:rPr>
+          <w:rFonts w:ascii="Calibri" w:hAnsi="Calibri" w:cs="Calibri"/>
+          <w:color w:val="000000"/>
+          <w:sz w:val="24"/>
+          <w:szCs w:val="24"/>
+        </w:rPr>
+      </w:pPr>
+      <w:r>
+        <w:rPr>
+          <w:rFonts w:ascii="Calibri" w:hAnsi="Calibri" w:cs="Calibri"/>
+          <w:color w:val="000000"/>
+          <w:sz w:val="24"/>
+          <w:szCs w:val="24"/>
+        </w:rPr>
+        <w:t>Voici les avantages que l’on peut trouver à ce même type d’infrastructure :</w:t>
+      </w:r>
+    </w:p>
+    <w:p>
+      <w:pPr>
+        <w:pStyle w:val="Paragraphedeliste"/>
+        <w:numPr>
+          <w:ilvl w:val="0"/>
+          <w:numId w:val="23"/>
+        </w:numPr>
+        <w:autoSpaceDE w:val="0"/>
+        <w:autoSpaceDN w:val="0"/>
+        <w:adjustRightInd w:val="0"/>
+        <w:spacing w:after="0" w:line="240" w:lineRule="auto"/>
+        <w:rPr>
+          <w:rFonts w:ascii="Calibri" w:hAnsi="Calibri" w:cs="Calibri"/>
+          <w:color w:val="000000"/>
+          <w:sz w:val="24"/>
+          <w:szCs w:val="24"/>
+        </w:rPr>
+      </w:pPr>
+      <w:r>
+        <w:rPr>
+          <w:rFonts w:ascii="Calibri" w:hAnsi="Calibri" w:cs="Calibri"/>
+          <w:color w:val="000000"/>
+          <w:sz w:val="24"/>
+          <w:szCs w:val="24"/>
+        </w:rPr>
+        <w:t xml:space="preserve">Les transactions seront </w:t>
+      </w:r>
+      <w:proofErr w:type="spellStart"/>
+      <w:r>
+        <w:rPr>
+          <w:rFonts w:ascii="Calibri" w:hAnsi="Calibri" w:cs="Calibri"/>
+          <w:color w:val="000000"/>
+          <w:sz w:val="24"/>
+          <w:szCs w:val="24"/>
+        </w:rPr>
+        <w:t>conçises</w:t>
+      </w:r>
+      <w:proofErr w:type="spellEnd"/>
+      <w:r>
+        <w:rPr>
+          <w:rFonts w:ascii="Calibri" w:hAnsi="Calibri" w:cs="Calibri"/>
+          <w:color w:val="000000"/>
+          <w:sz w:val="24"/>
+          <w:szCs w:val="24"/>
+        </w:rPr>
+        <w:t xml:space="preserve"> et par ce fait moins lourdes et plus rapides à traiter</w:t>
+      </w:r>
+    </w:p>
+    <w:p>
+      <w:pPr>
+        <w:pStyle w:val="Paragraphedeliste"/>
+        <w:numPr>
+          <w:ilvl w:val="0"/>
+          <w:numId w:val="23"/>
+        </w:numPr>
+        <w:autoSpaceDE w:val="0"/>
+        <w:autoSpaceDN w:val="0"/>
+        <w:adjustRightInd w:val="0"/>
+        <w:spacing w:after="0" w:line="240" w:lineRule="auto"/>
+        <w:rPr>
+          <w:rFonts w:ascii="Calibri" w:hAnsi="Calibri" w:cs="Calibri"/>
+          <w:color w:val="000000"/>
+          <w:sz w:val="24"/>
+          <w:szCs w:val="24"/>
+        </w:rPr>
+      </w:pPr>
+      <w:r>
+        <w:rPr>
+          <w:rFonts w:ascii="Calibri" w:hAnsi="Calibri" w:cs="Calibri"/>
+          <w:color w:val="000000"/>
+          <w:sz w:val="24"/>
+          <w:szCs w:val="24"/>
+        </w:rPr>
+        <w:t>Il est beaucoup plus facile d’implémenter un protocole sans validation pour l’utilisateur si la structure est connue ou indiquée auparavant</w:t>
+      </w:r>
+    </w:p>
+    <w:p>
+      <w:pPr>
+        <w:pStyle w:val="Paragraphedeliste"/>
+        <w:numPr>
+          <w:ilvl w:val="1"/>
+          <w:numId w:val="23"/>
+        </w:numPr>
+        <w:autoSpaceDE w:val="0"/>
+        <w:autoSpaceDN w:val="0"/>
+        <w:adjustRightInd w:val="0"/>
+        <w:spacing w:after="0" w:line="240" w:lineRule="auto"/>
+        <w:rPr>
+          <w:rFonts w:ascii="Calibri" w:hAnsi="Calibri" w:cs="Calibri"/>
+          <w:color w:val="000000"/>
+          <w:sz w:val="24"/>
+          <w:szCs w:val="24"/>
+        </w:rPr>
+      </w:pPr>
+      <w:r>
+        <w:rPr>
+          <w:rFonts w:ascii="Calibri" w:hAnsi="Calibri" w:cs="Calibri"/>
+          <w:color w:val="000000"/>
+          <w:sz w:val="24"/>
+          <w:szCs w:val="24"/>
+        </w:rPr>
+        <w:t>Cela évite également les requêtes inutiles de validation</w:t>
+      </w:r>
+    </w:p>
+    <w:p>
+      <w:pPr>
+        <w:pStyle w:val="Paragraphedeliste"/>
+        <w:numPr>
+          <w:ilvl w:val="0"/>
+          <w:numId w:val="23"/>
+        </w:numPr>
+        <w:autoSpaceDE w:val="0"/>
+        <w:autoSpaceDN w:val="0"/>
+        <w:adjustRightInd w:val="0"/>
+        <w:spacing w:after="0" w:line="240" w:lineRule="auto"/>
+        <w:rPr>
+          <w:rFonts w:ascii="Calibri" w:hAnsi="Calibri" w:cs="Calibri"/>
+          <w:color w:val="000000"/>
+          <w:sz w:val="24"/>
+          <w:szCs w:val="24"/>
+        </w:rPr>
+      </w:pPr>
+      <w:r>
+        <w:rPr>
+          <w:rFonts w:ascii="Calibri" w:hAnsi="Calibri" w:cs="Calibri"/>
+          <w:color w:val="000000"/>
+          <w:sz w:val="24"/>
+          <w:szCs w:val="24"/>
+        </w:rPr>
+        <w:t>L’infrastructure est également plus flexible et peut évoluer plus facilement</w:t>
+      </w:r>
+    </w:p>
+    <w:p>
+      <w:pPr>
+        <w:autoSpaceDE w:val="0"/>
+        <w:autoSpaceDN w:val="0"/>
+        <w:adjustRightInd w:val="0"/>
+        <w:spacing w:after="0" w:line="240" w:lineRule="auto"/>
+        <w:rPr>
+          <w:rFonts w:ascii="Calibri" w:hAnsi="Calibri" w:cs="Calibri"/>
+          <w:color w:val="000000"/>
+          <w:sz w:val="24"/>
+          <w:szCs w:val="24"/>
+        </w:rPr>
+      </w:pPr>
+    </w:p>
+    <w:p>
+      <w:pPr>
+        <w:numPr>
+          <w:ilvl w:val="0"/>
+          <w:numId w:val="24"/>
+        </w:numPr>
+        <w:autoSpaceDE w:val="0"/>
+        <w:autoSpaceDN w:val="0"/>
+        <w:adjustRightInd w:val="0"/>
+        <w:spacing w:after="0" w:line="240" w:lineRule="auto"/>
+        <w:rPr>
+          <w:rFonts w:ascii="Calibri" w:hAnsi="Calibri" w:cs="Calibri"/>
+          <w:b/>
+          <w:bCs/>
+          <w:color w:val="000000"/>
+        </w:rPr>
+      </w:pPr>
+      <w:r>
+        <w:rPr>
+          <w:rFonts w:ascii="Calibri" w:hAnsi="Calibri" w:cs="Calibri"/>
+          <w:b/>
+          <w:bCs/>
+          <w:color w:val="000000"/>
+        </w:rPr>
+        <w:t xml:space="preserve">B) Par rapport à l’API </w:t>
+      </w:r>
+      <w:proofErr w:type="spellStart"/>
+      <w:r>
+        <w:rPr>
+          <w:rFonts w:ascii="Calibri" w:hAnsi="Calibri" w:cs="Calibri"/>
+          <w:b/>
+          <w:bCs/>
+          <w:i/>
+          <w:iCs/>
+          <w:color w:val="000000"/>
+        </w:rPr>
+        <w:t>GraphQL</w:t>
+      </w:r>
+      <w:proofErr w:type="spellEnd"/>
+      <w:r>
+        <w:rPr>
+          <w:rFonts w:ascii="Calibri" w:hAnsi="Calibri" w:cs="Calibri"/>
+          <w:b/>
+          <w:bCs/>
+          <w:i/>
+          <w:iCs/>
+          <w:color w:val="000000"/>
+        </w:rPr>
+        <w:t xml:space="preserve"> </w:t>
+      </w:r>
+      <w:r>
+        <w:rPr>
+          <w:rFonts w:ascii="Calibri" w:hAnsi="Calibri" w:cs="Calibri"/>
+          <w:b/>
+          <w:bCs/>
+          <w:color w:val="000000"/>
+        </w:rPr>
+        <w:t>mise à disposition pour ce laboratoire. Avez-vous constaté des points qui pourraient être améliorés pour une utilisation mobile ? Veuillez en discuter, vous pouvez élargir votre réflexion à une problématique plus large que la manipulation effectuée.</w:t>
+      </w:r>
+    </w:p>
+    <w:p>
+      <w:pPr>
+        <w:rPr>
+          <w:b/>
+          <w:bCs/>
+        </w:rPr>
+      </w:pPr>
+      <w:r>
+        <w:t>Le nombre d’auteurs étant actuellement raisonnable, cela ne pose pas de soucis de renvoyer tous les auteurs et tous les livres dans la même requête. Il serait cependant très embêtant de récupérer tous les auteurs si ceux-ci atteindraient un nombre très important. Les transactions deviendraient longues et grosses en termes de volumes de données, ce qui utiliserait beaucoup de batteries.</w:t>
+      </w:r>
+    </w:p>
+    <w:p>
+      <w:pPr>
+        <w:rPr>
+          <w:b/>
+          <w:bCs/>
+        </w:rPr>
+      </w:pPr>
+      <w:r>
+        <w:t>Pour pallier ce problème, il serait intéressant de pouvoir indiquer le nombre d’auteurs ou de livres nous souhaiterions récupérés lors d’une requête.</w:t>
+      </w:r>
+    </w:p>
+    <w:p>
+      <w:pPr>
+        <w:rPr>
+          <w:b/>
+          <w:bCs/>
+        </w:rPr>
+      </w:pPr>
+      <w:r>
+        <w:t>Cela pourrait ressembler à quelque chose comme ceci :</w:t>
+      </w:r>
+    </w:p>
+    <w:p>
+      <w:pPr>
+        <w:rPr>
+          <w:b/>
+          <w:bCs/>
+          <w:i/>
+          <w:iCs/>
+        </w:rPr>
+      </w:pPr>
+      <w:r>
+        <w:rPr>
+          <w:i/>
+          <w:iCs/>
+        </w:rPr>
+        <w:t>{</w:t>
+      </w:r>
+      <w:proofErr w:type="spellStart"/>
+      <w:proofErr w:type="gramStart"/>
+      <w:r>
+        <w:rPr>
+          <w:i/>
+          <w:iCs/>
+        </w:rPr>
+        <w:t>query</w:t>
+      </w:r>
+      <w:proofErr w:type="spellEnd"/>
+      <w:proofErr w:type="gramEnd"/>
+      <w:r>
+        <w:rPr>
+          <w:i/>
+          <w:iCs/>
+        </w:rPr>
+        <w:t xml:space="preserve"> : </w:t>
+      </w:r>
+      <w:proofErr w:type="spellStart"/>
+      <w:r>
+        <w:rPr>
+          <w:i/>
+          <w:iCs/>
+        </w:rPr>
+        <w:t>getSomeAutors</w:t>
+      </w:r>
+      <w:proofErr w:type="spellEnd"/>
+      <w:r>
+        <w:rPr>
+          <w:i/>
+          <w:iCs/>
+        </w:rPr>
+        <w:t>(</w:t>
+      </w:r>
+      <w:proofErr w:type="spellStart"/>
+      <w:r>
+        <w:rPr>
+          <w:i/>
+          <w:iCs/>
+        </w:rPr>
+        <w:t>nbAutors</w:t>
+      </w:r>
+      <w:proofErr w:type="spellEnd"/>
+      <w:r>
+        <w:rPr>
+          <w:i/>
+          <w:iCs/>
+        </w:rPr>
+        <w:t xml:space="preserve"> : Int !){[id </w:t>
+      </w:r>
+      <w:proofErr w:type="spellStart"/>
+      <w:r>
+        <w:rPr>
+          <w:i/>
+          <w:iCs/>
+        </w:rPr>
+        <w:t>name</w:t>
+      </w:r>
+      <w:proofErr w:type="spellEnd"/>
+      <w:r>
+        <w:rPr>
+          <w:i/>
+          <w:iCs/>
+        </w:rPr>
+        <w:t>]}}</w:t>
+      </w:r>
+    </w:p>
+    <w:p>
+      <w:r>
+        <w:t xml:space="preserve">En recevant, une liste plus courte d’auteurs, il serait ensuite plus facile d’implémenter un système de pagination au niveau du client. Le client enverrait uniquement une nouvelle requête s’il </w:t>
+      </w:r>
+      <w:proofErr w:type="gramStart"/>
+      <w:r>
+        <w:t>souhaiterait</w:t>
+      </w:r>
+      <w:proofErr w:type="gramEnd"/>
+      <w:r>
+        <w:t xml:space="preserve"> </w:t>
+      </w:r>
+      <w:r>
+        <w:lastRenderedPageBreak/>
+        <w:t>voir afficher une seconde page. En connaissant les utilisateurs qui ne regardent pas souvent plus loin que la première page, cela éviterait de récupérer beaucoup de données. Cela apporterait :</w:t>
+      </w:r>
+    </w:p>
+    <w:p>
+      <w:pPr>
+        <w:pStyle w:val="Paragraphedeliste"/>
+        <w:numPr>
+          <w:ilvl w:val="0"/>
+          <w:numId w:val="25"/>
+        </w:numPr>
+        <w:spacing w:line="256" w:lineRule="auto"/>
+      </w:pPr>
+      <w:r>
+        <w:t>Un gain de temps pour le client et le serveur</w:t>
+      </w:r>
+    </w:p>
+    <w:p>
+      <w:pPr>
+        <w:pStyle w:val="Paragraphedeliste"/>
+        <w:numPr>
+          <w:ilvl w:val="0"/>
+          <w:numId w:val="25"/>
+        </w:numPr>
+        <w:spacing w:line="256" w:lineRule="auto"/>
+      </w:pPr>
+      <w:r>
+        <w:t>Une économie de batterie</w:t>
+      </w:r>
+    </w:p>
+    <w:p>
+      <w:pPr>
+        <w:pStyle w:val="Paragraphedeliste"/>
+        <w:numPr>
+          <w:ilvl w:val="0"/>
+          <w:numId w:val="25"/>
+        </w:numPr>
+        <w:spacing w:line="256" w:lineRule="auto"/>
+      </w:pPr>
+      <w:r>
+        <w:t>Des échanges plus légers</w:t>
+      </w:r>
+    </w:p>
+    <w:p>
+      <w:r>
+        <w:t>Dans la même idée, on pourrait également proposer des requêtes impliquant de filtre au niveau des livres et des auteurs. On souhaite souvent afficher uniquement les livres ou auteurs commençant par une certaine lettre de l’alphabète.</w:t>
+      </w:r>
+    </w:p>
+    <w:p>
+      <w:r>
+        <w:t>Cela pourrait ressembler à quelque chose comme ça :</w:t>
+      </w:r>
+    </w:p>
+    <w:p>
+      <w:pPr>
+        <w:rPr>
+          <w:b/>
+          <w:bCs/>
+          <w:i/>
+          <w:iCs/>
+        </w:rPr>
+      </w:pPr>
+      <w:r>
+        <w:rPr>
+          <w:i/>
+          <w:iCs/>
+        </w:rPr>
+        <w:t>{</w:t>
+      </w:r>
+      <w:proofErr w:type="spellStart"/>
+      <w:proofErr w:type="gramStart"/>
+      <w:r>
+        <w:rPr>
+          <w:i/>
+          <w:iCs/>
+        </w:rPr>
+        <w:t>query</w:t>
+      </w:r>
+      <w:proofErr w:type="spellEnd"/>
+      <w:proofErr w:type="gramEnd"/>
+      <w:r>
+        <w:rPr>
+          <w:i/>
+          <w:iCs/>
+        </w:rPr>
+        <w:t xml:space="preserve"> : </w:t>
+      </w:r>
+      <w:proofErr w:type="spellStart"/>
+      <w:r>
+        <w:rPr>
+          <w:i/>
+          <w:iCs/>
+        </w:rPr>
+        <w:t>getAutorsStartingWith</w:t>
+      </w:r>
+      <w:proofErr w:type="spellEnd"/>
+      <w:r>
+        <w:rPr>
+          <w:i/>
+          <w:iCs/>
+        </w:rPr>
+        <w:t>(</w:t>
+      </w:r>
+      <w:proofErr w:type="spellStart"/>
+      <w:r>
+        <w:rPr>
+          <w:i/>
+          <w:iCs/>
+        </w:rPr>
+        <w:t>letter</w:t>
+      </w:r>
+      <w:proofErr w:type="spellEnd"/>
+      <w:r>
+        <w:rPr>
+          <w:i/>
+          <w:iCs/>
+        </w:rPr>
+        <w:t xml:space="preserve"> : Char !){[id </w:t>
+      </w:r>
+      <w:proofErr w:type="spellStart"/>
+      <w:r>
+        <w:rPr>
+          <w:i/>
+          <w:iCs/>
+        </w:rPr>
+        <w:t>name</w:t>
+      </w:r>
+      <w:proofErr w:type="spellEnd"/>
+      <w:r>
+        <w:rPr>
+          <w:i/>
+          <w:iCs/>
+        </w:rPr>
+        <w:t>]}}</w:t>
+      </w:r>
+    </w:p>
+    <w:p>
+      <w:r>
+        <w:t>Cela apporterait les mêmes bénéfices énumérés plus haut. On pourrait imaginer un certain nombre de filtres intéressants. On pourrait même penser à combiner les 2 principes (pagination et filtres).</w:t>
+      </w:r>
+    </w:p>
+    <w:p>
+      <w:r>
+        <w:t>On pourrait également imaginer une méthode de type recherche pour rechercher le nom d’un livre ou d’auteur spécifique.</w:t>
+      </w:r>
     </w:p>
     <w:p>
       <w:pPr>
@@ -7399,27 +9130,14 @@
         <w:lang w:val="en-GB"/>
       </w:rPr>
     </w:pPr>
-    <w:r>
-      <w:fldChar w:fldCharType="begin"/>
-    </w:r>
-    <w:r>
-      <w:instrText xml:space="preserve"> DATE   \* MERGEFORMAT </w:instrText>
-    </w:r>
-    <w:r>
-      <w:fldChar w:fldCharType="separate"/>
-    </w:r>
-    <w:r>
-      <w:rPr>
-        <w:noProof/>
-      </w:rPr>
-      <w:t>16.11.2021</w:t>
-    </w:r>
-    <w:r>
-      <w:rPr>
-        <w:noProof/>
-      </w:rPr>
-      <w:fldChar w:fldCharType="end"/>
-    </w:r>
+    <w:fldSimple w:instr=" DATE   \* MERGEFORMAT ">
+      <w:r>
+        <w:rPr>
+          <w:noProof/>
+        </w:rPr>
+        <w:t>17.11.2021</w:t>
+      </w:r>
+    </w:fldSimple>
     <w:r>
       <w:ptab w:relativeTo="margin" w:alignment="center" w:leader="none"/>
     </w:r>
@@ -7841,6 +9559,119 @@
     </w:lvl>
   </w:abstractNum>
   <w:abstractNum w:abstractNumId="2" w15:restartNumberingAfterBreak="0">
+    <w:nsid w:val="1A2C3F38"/>
+    <w:multiLevelType w:val="hybridMultilevel"/>
+    <w:tmpl w:val="FF949BFA"/>
+    <w:lvl w:ilvl="0" w:tplc="100C0001">
+      <w:start w:val="1"/>
+      <w:numFmt w:val="bullet"/>
+      <w:lvlText w:val=""/>
+      <w:lvlJc w:val="left"/>
+      <w:pPr>
+        <w:ind w:left="720" w:hanging="360"/>
+      </w:pPr>
+      <w:rPr>
+        <w:rFonts w:ascii="Symbol" w:hAnsi="Symbol" w:hint="default"/>
+      </w:rPr>
+    </w:lvl>
+    <w:lvl w:ilvl="1" w:tplc="100C0003">
+      <w:start w:val="1"/>
+      <w:numFmt w:val="bullet"/>
+      <w:lvlText w:val="o"/>
+      <w:lvlJc w:val="left"/>
+      <w:pPr>
+        <w:ind w:left="1440" w:hanging="360"/>
+      </w:pPr>
+      <w:rPr>
+        <w:rFonts w:ascii="Courier New" w:hAnsi="Courier New" w:cs="Courier New" w:hint="default"/>
+      </w:rPr>
+    </w:lvl>
+    <w:lvl w:ilvl="2" w:tplc="100C0005">
+      <w:start w:val="1"/>
+      <w:numFmt w:val="bullet"/>
+      <w:lvlText w:val=""/>
+      <w:lvlJc w:val="left"/>
+      <w:pPr>
+        <w:ind w:left="2160" w:hanging="360"/>
+      </w:pPr>
+      <w:rPr>
+        <w:rFonts w:ascii="Wingdings" w:hAnsi="Wingdings" w:hint="default"/>
+      </w:rPr>
+    </w:lvl>
+    <w:lvl w:ilvl="3" w:tplc="100C0001">
+      <w:start w:val="1"/>
+      <w:numFmt w:val="bullet"/>
+      <w:lvlText w:val=""/>
+      <w:lvlJc w:val="left"/>
+      <w:pPr>
+        <w:ind w:left="2880" w:hanging="360"/>
+      </w:pPr>
+      <w:rPr>
+        <w:rFonts w:ascii="Symbol" w:hAnsi="Symbol" w:hint="default"/>
+      </w:rPr>
+    </w:lvl>
+    <w:lvl w:ilvl="4" w:tplc="100C0003">
+      <w:start w:val="1"/>
+      <w:numFmt w:val="bullet"/>
+      <w:lvlText w:val="o"/>
+      <w:lvlJc w:val="left"/>
+      <w:pPr>
+        <w:ind w:left="3600" w:hanging="360"/>
+      </w:pPr>
+      <w:rPr>
+        <w:rFonts w:ascii="Courier New" w:hAnsi="Courier New" w:cs="Courier New" w:hint="default"/>
+      </w:rPr>
+    </w:lvl>
+    <w:lvl w:ilvl="5" w:tplc="100C0005">
+      <w:start w:val="1"/>
+      <w:numFmt w:val="bullet"/>
+      <w:lvlText w:val=""/>
+      <w:lvlJc w:val="left"/>
+      <w:pPr>
+        <w:ind w:left="4320" w:hanging="360"/>
+      </w:pPr>
+      <w:rPr>
+        <w:rFonts w:ascii="Wingdings" w:hAnsi="Wingdings" w:hint="default"/>
+      </w:rPr>
+    </w:lvl>
+    <w:lvl w:ilvl="6" w:tplc="100C0001">
+      <w:start w:val="1"/>
+      <w:numFmt w:val="bullet"/>
+      <w:lvlText w:val=""/>
+      <w:lvlJc w:val="left"/>
+      <w:pPr>
+        <w:ind w:left="5040" w:hanging="360"/>
+      </w:pPr>
+      <w:rPr>
+        <w:rFonts w:ascii="Symbol" w:hAnsi="Symbol" w:hint="default"/>
+      </w:rPr>
+    </w:lvl>
+    <w:lvl w:ilvl="7" w:tplc="100C0003">
+      <w:start w:val="1"/>
+      <w:numFmt w:val="bullet"/>
+      <w:lvlText w:val="o"/>
+      <w:lvlJc w:val="left"/>
+      <w:pPr>
+        <w:ind w:left="5760" w:hanging="360"/>
+      </w:pPr>
+      <w:rPr>
+        <w:rFonts w:ascii="Courier New" w:hAnsi="Courier New" w:cs="Courier New" w:hint="default"/>
+      </w:rPr>
+    </w:lvl>
+    <w:lvl w:ilvl="8" w:tplc="100C0005">
+      <w:start w:val="1"/>
+      <w:numFmt w:val="bullet"/>
+      <w:lvlText w:val=""/>
+      <w:lvlJc w:val="left"/>
+      <w:pPr>
+        <w:ind w:left="6480" w:hanging="360"/>
+      </w:pPr>
+      <w:rPr>
+        <w:rFonts w:ascii="Wingdings" w:hAnsi="Wingdings" w:hint="default"/>
+      </w:rPr>
+    </w:lvl>
+  </w:abstractNum>
+  <w:abstractNum w:abstractNumId="3" w15:restartNumberingAfterBreak="0">
     <w:nsid w:val="29554EB6"/>
     <w:multiLevelType w:val="hybridMultilevel"/>
     <w:tmpl w:val="CEEE39AE"/>
@@ -7953,7 +9784,7 @@
       </w:rPr>
     </w:lvl>
   </w:abstractNum>
-  <w:abstractNum w:abstractNumId="3" w15:restartNumberingAfterBreak="0">
+  <w:abstractNum w:abstractNumId="4" w15:restartNumberingAfterBreak="0">
     <w:nsid w:val="2AE5559D"/>
     <w:multiLevelType w:val="hybridMultilevel"/>
     <w:tmpl w:val="70D88BC6"/>
@@ -8042,7 +9873,7 @@
       </w:pPr>
     </w:lvl>
   </w:abstractNum>
-  <w:abstractNum w:abstractNumId="4" w15:restartNumberingAfterBreak="0">
+  <w:abstractNum w:abstractNumId="5" w15:restartNumberingAfterBreak="0">
     <w:nsid w:val="37D05D15"/>
     <w:multiLevelType w:val="hybridMultilevel"/>
     <w:tmpl w:val="65C0D7D6"/>
@@ -8154,7 +9985,7 @@
       </w:rPr>
     </w:lvl>
   </w:abstractNum>
-  <w:abstractNum w:abstractNumId="5" w15:restartNumberingAfterBreak="0">
+  <w:abstractNum w:abstractNumId="6" w15:restartNumberingAfterBreak="0">
     <w:nsid w:val="39BE5AC5"/>
     <w:multiLevelType w:val="hybridMultilevel"/>
     <w:tmpl w:val="144E4F4C"/>
@@ -8267,7 +10098,7 @@
       </w:rPr>
     </w:lvl>
   </w:abstractNum>
-  <w:abstractNum w:abstractNumId="6" w15:restartNumberingAfterBreak="0">
+  <w:abstractNum w:abstractNumId="7" w15:restartNumberingAfterBreak="0">
     <w:nsid w:val="3F0D29FE"/>
     <w:multiLevelType w:val="hybridMultilevel"/>
     <w:tmpl w:val="5BD67F44"/>
@@ -8380,7 +10211,7 @@
       </w:rPr>
     </w:lvl>
   </w:abstractNum>
-  <w:abstractNum w:abstractNumId="7" w15:restartNumberingAfterBreak="0">
+  <w:abstractNum w:abstractNumId="8" w15:restartNumberingAfterBreak="0">
     <w:nsid w:val="41842571"/>
     <w:multiLevelType w:val="hybridMultilevel"/>
     <w:tmpl w:val="4E349F6A"/>
@@ -8493,7 +10324,7 @@
       </w:rPr>
     </w:lvl>
   </w:abstractNum>
-  <w:abstractNum w:abstractNumId="8" w15:restartNumberingAfterBreak="0">
+  <w:abstractNum w:abstractNumId="9" w15:restartNumberingAfterBreak="0">
     <w:nsid w:val="41CE480D"/>
     <w:multiLevelType w:val="hybridMultilevel"/>
     <w:tmpl w:val="3C10B06E"/>
@@ -8605,7 +10436,7 @@
       </w:rPr>
     </w:lvl>
   </w:abstractNum>
-  <w:abstractNum w:abstractNumId="9" w15:restartNumberingAfterBreak="0">
+  <w:abstractNum w:abstractNumId="10" w15:restartNumberingAfterBreak="0">
     <w:nsid w:val="479D0579"/>
     <w:multiLevelType w:val="hybridMultilevel"/>
     <w:tmpl w:val="94C4C660"/>
@@ -8717,7 +10548,7 @@
       </w:rPr>
     </w:lvl>
   </w:abstractNum>
-  <w:abstractNum w:abstractNumId="10" w15:restartNumberingAfterBreak="0">
+  <w:abstractNum w:abstractNumId="11" w15:restartNumberingAfterBreak="0">
     <w:nsid w:val="47F951FA"/>
     <w:multiLevelType w:val="hybridMultilevel"/>
     <w:tmpl w:val="7ACC6EA4"/>
@@ -8829,7 +10660,7 @@
       </w:rPr>
     </w:lvl>
   </w:abstractNum>
-  <w:abstractNum w:abstractNumId="11" w15:restartNumberingAfterBreak="0">
+  <w:abstractNum w:abstractNumId="12" w15:restartNumberingAfterBreak="0">
     <w:nsid w:val="4C162624"/>
     <w:multiLevelType w:val="hybridMultilevel"/>
     <w:tmpl w:val="D170533E"/>
@@ -8942,7 +10773,7 @@
       </w:rPr>
     </w:lvl>
   </w:abstractNum>
-  <w:abstractNum w:abstractNumId="12" w15:restartNumberingAfterBreak="0">
+  <w:abstractNum w:abstractNumId="13" w15:restartNumberingAfterBreak="0">
     <w:nsid w:val="516F5109"/>
     <w:multiLevelType w:val="hybridMultilevel"/>
     <w:tmpl w:val="14A69170"/>
@@ -9028,7 +10859,85 @@
       </w:pPr>
     </w:lvl>
   </w:abstractNum>
-  <w:abstractNum w:abstractNumId="13" w15:restartNumberingAfterBreak="0">
+  <w:abstractNum w:abstractNumId="14" w15:restartNumberingAfterBreak="0">
+    <w:nsid w:val="530FB36F"/>
+    <w:multiLevelType w:val="hybridMultilevel"/>
+    <w:tmpl w:val="11EC3BF0"/>
+    <w:lvl w:ilvl="0" w:tplc="FFFFFFFF">
+      <w:start w:val="1"/>
+      <w:numFmt w:val="lowerLetter"/>
+      <w:lvlText w:val=""/>
+      <w:lvlJc w:val="left"/>
+      <w:pPr>
+        <w:ind w:left="0" w:firstLine="0"/>
+      </w:pPr>
+    </w:lvl>
+    <w:lvl w:ilvl="1" w:tplc="FFFFFFFF">
+      <w:numFmt w:val="decimal"/>
+      <w:lvlText w:val=""/>
+      <w:lvlJc w:val="left"/>
+      <w:pPr>
+        <w:ind w:left="0" w:firstLine="0"/>
+      </w:pPr>
+    </w:lvl>
+    <w:lvl w:ilvl="2" w:tplc="FFFFFFFF">
+      <w:numFmt w:val="decimal"/>
+      <w:lvlText w:val=""/>
+      <w:lvlJc w:val="left"/>
+      <w:pPr>
+        <w:ind w:left="0" w:firstLine="0"/>
+      </w:pPr>
+    </w:lvl>
+    <w:lvl w:ilvl="3" w:tplc="FFFFFFFF">
+      <w:numFmt w:val="decimal"/>
+      <w:lvlText w:val=""/>
+      <w:lvlJc w:val="left"/>
+      <w:pPr>
+        <w:ind w:left="0" w:firstLine="0"/>
+      </w:pPr>
+    </w:lvl>
+    <w:lvl w:ilvl="4" w:tplc="FFFFFFFF">
+      <w:numFmt w:val="decimal"/>
+      <w:lvlText w:val=""/>
+      <w:lvlJc w:val="left"/>
+      <w:pPr>
+        <w:ind w:left="0" w:firstLine="0"/>
+      </w:pPr>
+    </w:lvl>
+    <w:lvl w:ilvl="5" w:tplc="FFFFFFFF">
+      <w:numFmt w:val="decimal"/>
+      <w:lvlText w:val=""/>
+      <w:lvlJc w:val="left"/>
+      <w:pPr>
+        <w:ind w:left="0" w:firstLine="0"/>
+      </w:pPr>
+    </w:lvl>
+    <w:lvl w:ilvl="6" w:tplc="FFFFFFFF">
+      <w:numFmt w:val="decimal"/>
+      <w:lvlText w:val=""/>
+      <w:lvlJc w:val="left"/>
+      <w:pPr>
+        <w:ind w:left="0" w:firstLine="0"/>
+      </w:pPr>
+    </w:lvl>
+    <w:lvl w:ilvl="7" w:tplc="FFFFFFFF">
+      <w:numFmt w:val="decimal"/>
+      <w:lvlText w:val=""/>
+      <w:lvlJc w:val="left"/>
+      <w:pPr>
+        <w:ind w:left="0" w:firstLine="0"/>
+      </w:pPr>
+    </w:lvl>
+    <w:lvl w:ilvl="8" w:tplc="FFFFFFFF">
+      <w:numFmt w:val="decimal"/>
+      <w:lvlText w:val=""/>
+      <w:lvlJc w:val="left"/>
+      <w:pPr>
+        <w:ind w:left="0" w:firstLine="0"/>
+      </w:pPr>
+    </w:lvl>
+  </w:abstractNum>
+  <w:abstractNum w:abstractNumId="15" w15:restartNumberingAfterBreak="0">
     <w:nsid w:val="540F7E8E"/>
     <w:multiLevelType w:val="hybridMultilevel"/>
     <w:tmpl w:val="D556ED5E"/>
@@ -9140,7 +11049,7 @@
       </w:rPr>
     </w:lvl>
   </w:abstractNum>
-  <w:abstractNum w:abstractNumId="14" w15:restartNumberingAfterBreak="0">
+  <w:abstractNum w:abstractNumId="16" w15:restartNumberingAfterBreak="0">
     <w:nsid w:val="59E850F6"/>
     <w:multiLevelType w:val="hybridMultilevel"/>
     <w:tmpl w:val="5972C53C"/>
@@ -9252,7 +11161,198 @@
       </w:rPr>
     </w:lvl>
   </w:abstractNum>
-  <w:abstractNum w:abstractNumId="15" w15:restartNumberingAfterBreak="0">
+  <w:abstractNum w:abstractNumId="17" w15:restartNumberingAfterBreak="0">
+    <w:nsid w:val="5A87357E"/>
+    <w:multiLevelType w:val="hybridMultilevel"/>
+    <w:tmpl w:val="000C2808"/>
+    <w:lvl w:ilvl="0" w:tplc="100C0001">
+      <w:start w:val="1"/>
+      <w:numFmt w:val="bullet"/>
+      <w:lvlText w:val=""/>
+      <w:lvlJc w:val="left"/>
+      <w:pPr>
+        <w:ind w:left="720" w:hanging="360"/>
+      </w:pPr>
+      <w:rPr>
+        <w:rFonts w:ascii="Symbol" w:hAnsi="Symbol" w:hint="default"/>
+      </w:rPr>
+    </w:lvl>
+    <w:lvl w:ilvl="1" w:tplc="100C0003">
+      <w:start w:val="1"/>
+      <w:numFmt w:val="bullet"/>
+      <w:lvlText w:val="o"/>
+      <w:lvlJc w:val="left"/>
+      <w:pPr>
+        <w:ind w:left="1440" w:hanging="360"/>
+      </w:pPr>
+      <w:rPr>
+        <w:rFonts w:ascii="Courier New" w:hAnsi="Courier New" w:cs="Courier New" w:hint="default"/>
+      </w:rPr>
+    </w:lvl>
+    <w:lvl w:ilvl="2" w:tplc="100C0005">
+      <w:start w:val="1"/>
+      <w:numFmt w:val="bullet"/>
+      <w:lvlText w:val=""/>
+      <w:lvlJc w:val="left"/>
+      <w:pPr>
+        <w:ind w:left="2160" w:hanging="360"/>
+      </w:pPr>
+      <w:rPr>
+        <w:rFonts w:ascii="Wingdings" w:hAnsi="Wingdings" w:hint="default"/>
+      </w:rPr>
+    </w:lvl>
+    <w:lvl w:ilvl="3" w:tplc="100C0001">
+      <w:start w:val="1"/>
+      <w:numFmt w:val="bullet"/>
+      <w:lvlText w:val=""/>
+      <w:lvlJc w:val="left"/>
+      <w:pPr>
+        <w:ind w:left="2880" w:hanging="360"/>
+      </w:pPr>
+      <w:rPr>
+        <w:rFonts w:ascii="Symbol" w:hAnsi="Symbol" w:hint="default"/>
+      </w:rPr>
+    </w:lvl>
+    <w:lvl w:ilvl="4" w:tplc="100C0003">
+      <w:start w:val="1"/>
+      <w:numFmt w:val="bullet"/>
+      <w:lvlText w:val="o"/>
+      <w:lvlJc w:val="left"/>
+      <w:pPr>
+        <w:ind w:left="3600" w:hanging="360"/>
+      </w:pPr>
+      <w:rPr>
+        <w:rFonts w:ascii="Courier New" w:hAnsi="Courier New" w:cs="Courier New" w:hint="default"/>
+      </w:rPr>
+    </w:lvl>
+    <w:lvl w:ilvl="5" w:tplc="100C0005">
+      <w:start w:val="1"/>
+      <w:numFmt w:val="bullet"/>
+      <w:lvlText w:val=""/>
+      <w:lvlJc w:val="left"/>
+      <w:pPr>
+        <w:ind w:left="4320" w:hanging="360"/>
+      </w:pPr>
+      <w:rPr>
+        <w:rFonts w:ascii="Wingdings" w:hAnsi="Wingdings" w:hint="default"/>
+      </w:rPr>
+    </w:lvl>
+    <w:lvl w:ilvl="6" w:tplc="100C0001">
+      <w:start w:val="1"/>
+      <w:numFmt w:val="bullet"/>
+      <w:lvlText w:val=""/>
+      <w:lvlJc w:val="left"/>
+      <w:pPr>
+        <w:ind w:left="5040" w:hanging="360"/>
+      </w:pPr>
+      <w:rPr>
+        <w:rFonts w:ascii="Symbol" w:hAnsi="Symbol" w:hint="default"/>
+      </w:rPr>
+    </w:lvl>
+    <w:lvl w:ilvl="7" w:tplc="100C0003">
+      <w:start w:val="1"/>
+      <w:numFmt w:val="bullet"/>
+      <w:lvlText w:val="o"/>
+      <w:lvlJc w:val="left"/>
+      <w:pPr>
+        <w:ind w:left="5760" w:hanging="360"/>
+      </w:pPr>
+      <w:rPr>
+        <w:rFonts w:ascii="Courier New" w:hAnsi="Courier New" w:cs="Courier New" w:hint="default"/>
+      </w:rPr>
+    </w:lvl>
+    <w:lvl w:ilvl="8" w:tplc="100C0005">
+      <w:start w:val="1"/>
+      <w:numFmt w:val="bullet"/>
+      <w:lvlText w:val=""/>
+      <w:lvlJc w:val="left"/>
+      <w:pPr>
+        <w:ind w:left="6480" w:hanging="360"/>
+      </w:pPr>
+      <w:rPr>
+        <w:rFonts w:ascii="Wingdings" w:hAnsi="Wingdings" w:hint="default"/>
+      </w:rPr>
+    </w:lvl>
+  </w:abstractNum>
+  <w:abstractNum w:abstractNumId="18" w15:restartNumberingAfterBreak="0">
+    <w:nsid w:val="5CCD3483"/>
+    <w:multiLevelType w:val="hybridMultilevel"/>
+    <w:tmpl w:val="B68C8517"/>
+    <w:lvl w:ilvl="0" w:tplc="FFFFFFFF">
+      <w:start w:val="1"/>
+      <w:numFmt w:val="lowerLetter"/>
+      <w:lvlText w:val=""/>
+      <w:lvlJc w:val="left"/>
+      <w:pPr>
+        <w:ind w:left="0" w:firstLine="0"/>
+      </w:pPr>
+    </w:lvl>
+    <w:lvl w:ilvl="1" w:tplc="FFFFFFFF">
+      <w:numFmt w:val="decimal"/>
+      <w:lvlText w:val=""/>
+      <w:lvlJc w:val="left"/>
+      <w:pPr>
+        <w:ind w:left="0" w:firstLine="0"/>
+      </w:pPr>
+    </w:lvl>
+    <w:lvl w:ilvl="2" w:tplc="FFFFFFFF">
+      <w:numFmt w:val="decimal"/>
+      <w:lvlText w:val=""/>
+      <w:lvlJc w:val="left"/>
+      <w:pPr>
+        <w:ind w:left="0" w:firstLine="0"/>
+      </w:pPr>
+    </w:lvl>
+    <w:lvl w:ilvl="3" w:tplc="FFFFFFFF">
+      <w:numFmt w:val="decimal"/>
+      <w:lvlText w:val=""/>
+      <w:lvlJc w:val="left"/>
+      <w:pPr>
+        <w:ind w:left="0" w:firstLine="0"/>
+      </w:pPr>
+    </w:lvl>
+    <w:lvl w:ilvl="4" w:tplc="FFFFFFFF">
+      <w:numFmt w:val="decimal"/>
+      <w:lvlText w:val=""/>
+      <w:lvlJc w:val="left"/>
+      <w:pPr>
+        <w:ind w:left="0" w:firstLine="0"/>
+      </w:pPr>
+    </w:lvl>
+    <w:lvl w:ilvl="5" w:tplc="FFFFFFFF">
+      <w:numFmt w:val="decimal"/>
+      <w:lvlText w:val=""/>
+      <w:lvlJc w:val="left"/>
+      <w:pPr>
+        <w:ind w:left="0" w:firstLine="0"/>
+      </w:pPr>
+    </w:lvl>
+    <w:lvl w:ilvl="6" w:tplc="FFFFFFFF">
+      <w:numFmt w:val="decimal"/>
+      <w:lvlText w:val=""/>
+      <w:lvlJc w:val="left"/>
+      <w:pPr>
+        <w:ind w:left="0" w:firstLine="0"/>
+      </w:pPr>
+    </w:lvl>
+    <w:lvl w:ilvl="7" w:tplc="FFFFFFFF">
+      <w:numFmt w:val="decimal"/>
+      <w:lvlText w:val=""/>
+      <w:lvlJc w:val="left"/>
+      <w:pPr>
+        <w:ind w:left="0" w:firstLine="0"/>
+      </w:pPr>
+    </w:lvl>
+    <w:lvl w:ilvl="8" w:tplc="FFFFFFFF">
+      <w:numFmt w:val="decimal"/>
+      <w:lvlText w:val=""/>
+      <w:lvlJc w:val="left"/>
+      <w:pPr>
+        <w:ind w:left="0" w:firstLine="0"/>
+      </w:pPr>
+    </w:lvl>
+  </w:abstractNum>
+  <w:abstractNum w:abstractNumId="19" w15:restartNumberingAfterBreak="0">
     <w:nsid w:val="5D892425"/>
     <w:multiLevelType w:val="hybridMultilevel"/>
     <w:tmpl w:val="BEECDEDC"/>
@@ -9364,7 +11464,7 @@
       </w:rPr>
     </w:lvl>
   </w:abstractNum>
-  <w:abstractNum w:abstractNumId="16" w15:restartNumberingAfterBreak="0">
+  <w:abstractNum w:abstractNumId="20" w15:restartNumberingAfterBreak="0">
     <w:nsid w:val="5F3E20C6"/>
     <w:multiLevelType w:val="hybridMultilevel"/>
     <w:tmpl w:val="0BF05384"/>
@@ -9476,7 +11576,7 @@
       </w:rPr>
     </w:lvl>
   </w:abstractNum>
-  <w:abstractNum w:abstractNumId="17" w15:restartNumberingAfterBreak="0">
+  <w:abstractNum w:abstractNumId="21" w15:restartNumberingAfterBreak="0">
     <w:nsid w:val="5FBB44CF"/>
     <w:multiLevelType w:val="hybridMultilevel"/>
     <w:tmpl w:val="F95AB80C"/>
@@ -9589,7 +11689,7 @@
       </w:rPr>
     </w:lvl>
   </w:abstractNum>
-  <w:abstractNum w:abstractNumId="18" w15:restartNumberingAfterBreak="0">
+  <w:abstractNum w:abstractNumId="22" w15:restartNumberingAfterBreak="0">
     <w:nsid w:val="66242F42"/>
     <w:multiLevelType w:val="hybridMultilevel"/>
     <w:tmpl w:val="30E66BE2"/>
@@ -9701,7 +11801,7 @@
       </w:rPr>
     </w:lvl>
   </w:abstractNum>
-  <w:abstractNum w:abstractNumId="19" w15:restartNumberingAfterBreak="0">
+  <w:abstractNum w:abstractNumId="23" w15:restartNumberingAfterBreak="0">
     <w:nsid w:val="6ACD7DED"/>
     <w:multiLevelType w:val="hybridMultilevel"/>
     <w:tmpl w:val="84D4172C"/>
@@ -9814,7 +11914,7 @@
       </w:rPr>
     </w:lvl>
   </w:abstractNum>
-  <w:abstractNum w:abstractNumId="20" w15:restartNumberingAfterBreak="0">
+  <w:abstractNum w:abstractNumId="24" w15:restartNumberingAfterBreak="0">
     <w:nsid w:val="7FC34303"/>
     <w:multiLevelType w:val="hybridMultilevel"/>
     <w:tmpl w:val="35184F2A"/>
@@ -9927,52 +12027,84 @@
     </w:lvl>
   </w:abstractNum>
   <w:num w:numId="1">
+    <w:abstractNumId w:val="9"/>
+  </w:num>
+  <w:num w:numId="2">
+    <w:abstractNumId w:val="16"/>
+  </w:num>
+  <w:num w:numId="3">
+    <w:abstractNumId w:val="22"/>
+  </w:num>
+  <w:num w:numId="4">
+    <w:abstractNumId w:val="6"/>
+  </w:num>
+  <w:num w:numId="5">
     <w:abstractNumId w:val="8"/>
   </w:num>
-  <w:num w:numId="2">
-    <w:abstractNumId w:val="14"/>
+  <w:num w:numId="6">
+    <w:abstractNumId w:val="19"/>
   </w:num>
-  <w:num w:numId="3">
-    <w:abstractNumId w:val="18"/>
+  <w:num w:numId="7">
+    <w:abstractNumId w:val="3"/>
   </w:num>
-  <w:num w:numId="4">
+  <w:num w:numId="8">
+    <w:abstractNumId w:val="10"/>
+  </w:num>
+  <w:num w:numId="9">
+    <w:abstractNumId w:val="23"/>
+  </w:num>
+  <w:num w:numId="10">
+    <w:abstractNumId w:val="21"/>
+  </w:num>
+  <w:num w:numId="11">
+    <w:abstractNumId w:val="24"/>
+  </w:num>
+  <w:num w:numId="12">
+    <w:abstractNumId w:val="12"/>
+  </w:num>
+  <w:num w:numId="13">
+    <w:abstractNumId w:val="11"/>
+  </w:num>
+  <w:num w:numId="14">
+    <w:abstractNumId w:val="13"/>
+  </w:num>
+  <w:num w:numId="15">
+    <w:abstractNumId w:val="4"/>
+  </w:num>
+  <w:num w:numId="16">
+    <w:abstractNumId w:val="7"/>
+  </w:num>
+  <w:num w:numId="17">
+    <w:abstractNumId w:val="1"/>
+  </w:num>
+  <w:num w:numId="18">
+    <w:abstractNumId w:val="20"/>
+  </w:num>
+  <w:num w:numId="19">
+    <w:abstractNumId w:val="15"/>
+  </w:num>
+  <w:num w:numId="20">
     <w:abstractNumId w:val="5"/>
   </w:num>
-  <w:num w:numId="5">
-    <w:abstractNumId w:val="7"/>
+  <w:num w:numId="21">
+    <w:abstractNumId w:val="0"/>
   </w:num>
-  <w:num w:numId="6">
-    <w:abstractNumId w:val="15"/>
+  <w:num w:numId="22">
+    <w:abstractNumId w:val="18"/>
+    <w:lvlOverride w:ilvl="0">
+      <w:startOverride w:val="1"/>
+    </w:lvlOverride>
+    <w:lvlOverride w:ilvl="1"/>
+    <w:lvlOverride w:ilvl="2"/>
+    <w:lvlOverride w:ilvl="3"/>
+    <w:lvlOverride w:ilvl="4"/>
+    <w:lvlOverride w:ilvl="5"/>
+    <w:lvlOverride w:ilvl="6"/>
+    <w:lvlOverride w:ilvl="7"/>
+    <w:lvlOverride w:ilvl="8"/>
   </w:num>
-  <w:num w:numId="7">
-    <w:abstractNumId w:val="2"/>
-  </w:num>
-  <w:num w:numId="8">
-    <w:abstractNumId w:val="9"/>
-  </w:num>
-  <w:num w:numId="9">
-    <w:abstractNumId w:val="19"/>
-  </w:num>
-  <w:num w:numId="10">
+  <w:num w:numId="23">
     <w:abstractNumId w:val="17"/>
-  </w:num>
-  <w:num w:numId="11">
-    <w:abstractNumId w:val="20"/>
-  </w:num>
-  <w:num w:numId="12">
-    <w:abstractNumId w:val="11"/>
-  </w:num>
-  <w:num w:numId="13">
-    <w:abstractNumId w:val="10"/>
-  </w:num>
-  <w:num w:numId="14">
-    <w:abstractNumId w:val="12"/>
-  </w:num>
-  <w:num w:numId="15">
-    <w:abstractNumId w:val="3"/>
-  </w:num>
-  <w:num w:numId="16">
-    <w:abstractNumId w:val="6"/>
     <w:lvlOverride w:ilvl="0"/>
     <w:lvlOverride w:ilvl="1"/>
     <w:lvlOverride w:ilvl="2"/>
@@ -9983,9 +12115,11 @@
     <w:lvlOverride w:ilvl="7"/>
     <w:lvlOverride w:ilvl="8"/>
   </w:num>
-  <w:num w:numId="17">
-    <w:abstractNumId w:val="1"/>
-    <w:lvlOverride w:ilvl="0"/>
+  <w:num w:numId="24">
+    <w:abstractNumId w:val="14"/>
+    <w:lvlOverride w:ilvl="0">
+      <w:startOverride w:val="1"/>
+    </w:lvlOverride>
     <w:lvlOverride w:ilvl="1"/>
     <w:lvlOverride w:ilvl="2"/>
     <w:lvlOverride w:ilvl="3"/>
@@ -9995,44 +12129,8 @@
     <w:lvlOverride w:ilvl="7"/>
     <w:lvlOverride w:ilvl="8"/>
   </w:num>
-  <w:num w:numId="18">
-    <w:abstractNumId w:val="16"/>
-    <w:lvlOverride w:ilvl="0"/>
-    <w:lvlOverride w:ilvl="1"/>
-    <w:lvlOverride w:ilvl="2"/>
-    <w:lvlOverride w:ilvl="3"/>
-    <w:lvlOverride w:ilvl="4"/>
-    <w:lvlOverride w:ilvl="5"/>
-    <w:lvlOverride w:ilvl="6"/>
-    <w:lvlOverride w:ilvl="7"/>
-    <w:lvlOverride w:ilvl="8"/>
-  </w:num>
-  <w:num w:numId="19">
-    <w:abstractNumId w:val="13"/>
-    <w:lvlOverride w:ilvl="0"/>
-    <w:lvlOverride w:ilvl="1"/>
-    <w:lvlOverride w:ilvl="2"/>
-    <w:lvlOverride w:ilvl="3"/>
-    <w:lvlOverride w:ilvl="4"/>
-    <w:lvlOverride w:ilvl="5"/>
-    <w:lvlOverride w:ilvl="6"/>
-    <w:lvlOverride w:ilvl="7"/>
-    <w:lvlOverride w:ilvl="8"/>
-  </w:num>
-  <w:num w:numId="20">
-    <w:abstractNumId w:val="4"/>
-    <w:lvlOverride w:ilvl="0"/>
-    <w:lvlOverride w:ilvl="1"/>
-    <w:lvlOverride w:ilvl="2"/>
-    <w:lvlOverride w:ilvl="3"/>
-    <w:lvlOverride w:ilvl="4"/>
-    <w:lvlOverride w:ilvl="5"/>
-    <w:lvlOverride w:ilvl="6"/>
-    <w:lvlOverride w:ilvl="7"/>
-    <w:lvlOverride w:ilvl="8"/>
-  </w:num>
-  <w:num w:numId="21">
-    <w:abstractNumId w:val="0"/>
+  <w:num w:numId="25">
+    <w:abstractNumId w:val="2"/>
     <w:lvlOverride w:ilvl="0"/>
     <w:lvlOverride w:ilvl="1"/>
     <w:lvlOverride w:ilvl="2"/>
@@ -11478,6 +13576,22 @@
       </w:rPr>
     </w:tblStylePr>
   </w:style>
+  <w:style w:type="paragraph" w:customStyle="1" w:styleId="Default">
+    <w:name w:val="Default"/>
+    <w:rsid w:val="009649BB"/>
+    <w:pPr>
+      <w:autoSpaceDE w:val="0"/>
+      <w:autoSpaceDN w:val="0"/>
+      <w:adjustRightInd w:val="0"/>
+      <w:spacing w:after="0" w:line="240" w:lineRule="auto"/>
+    </w:pPr>
+    <w:rPr>
+      <w:rFonts w:ascii="Calibri" w:hAnsi="Calibri" w:cs="Calibri"/>
+      <w:color w:val="000000"/>
+      <w:sz w:val="24"/>
+      <w:szCs w:val="24"/>
+    </w:rPr>
+  </w:style>
 </w:styles>
 </file>
 
@@ -11679,6 +13793,7 @@
     <w:rsid w:val="00C639BA"/>
     <w:rsid w:val="00D0249A"/>
     <w:rsid w:val="00D16454"/>
+    <w:rsid w:val="00D364B1"/>
     <w:rsid w:val="00D95F62"/>
     <w:rsid w:val="00DC284C"/>
     <w:rsid w:val="00E15801"/>

</xml_diff>

<commit_message>
Petites modifs (commentaires) rien de bien méchant
</commit_message>
<xml_diff>
--- a/Labo2_Rapport_Berney_Forestier_Herzig.docx
+++ b/Labo2_Rapport_Berney_Forestier_Herzig.docx
@@ -256,7 +256,7 @@
                                       <w:color w:val="FFFFFF" w:themeColor="background1"/>
                                       <w:lang w:val="de-CH"/>
                                     </w:rPr>
-                                    <w:t>17.11.2021</w:t>
+                                    <w:t>20.11.2021</w:t>
                                   </w:r>
                                   <w:r>
                                     <w:rPr>
@@ -552,7 +552,7 @@
                                 <w:color w:val="FFFFFF" w:themeColor="background1"/>
                                 <w:lang w:val="de-CH"/>
                               </w:rPr>
-                              <w:t>17.11.2021</w:t>
+                              <w:t>20.11.2021</w:t>
                             </w:r>
                             <w:r>
                               <w:rPr>
@@ -2994,11 +2994,9 @@
         </w:numPr>
         <w:jc w:val="both"/>
       </w:pPr>
-      <w:proofErr w:type="spellStart"/>
       <w:r>
         <w:t>GraphQL</w:t>
       </w:r>
-      <w:proofErr w:type="spellEnd"/>
     </w:p>
     <w:p>
       <w:pPr>
@@ -3223,15 +3221,7 @@
         <w:t>.</w:t>
       </w:r>
       <w:r>
-        <w:t xml:space="preserve"> Le </w:t>
-      </w:r>
-      <w:proofErr w:type="spellStart"/>
-      <w:r>
-        <w:t>layout</w:t>
-      </w:r>
-      <w:proofErr w:type="spellEnd"/>
-      <w:r>
-        <w:t xml:space="preserve"> est très basique.</w:t>
+        <w:t xml:space="preserve"> Le layout est très basique.</w:t>
       </w:r>
     </w:p>
     <w:p>
@@ -3289,15 +3279,7 @@
       </w:r>
       <w:proofErr w:type="spellEnd"/>
       <w:r>
-        <w:t> », une communication démarre avec un serveur qui se contente de renvoyer le corps de la requête. Une fois la réponse reçue, le contenu envoyé s’affiche en dessous de</w:t>
-      </w:r>
-      <w:proofErr w:type="gramStart"/>
-      <w:r>
-        <w:t xml:space="preserve"> «Serveur</w:t>
-      </w:r>
-      <w:proofErr w:type="gramEnd"/>
-      <w:r>
-        <w:t xml:space="preserve"> </w:t>
+        <w:t xml:space="preserve"> », une communication démarre avec un serveur qui se contente de renvoyer le corps de la requête. Une fois la réponse reçue, le contenu envoyé s’affiche en dessous de «Serveur </w:t>
       </w:r>
       <w:proofErr w:type="spellStart"/>
       <w:r>
@@ -3326,15 +3308,7 @@
         </w:rPr>
       </w:pPr>
       <w:r>
-        <w:t xml:space="preserve">Comme </w:t>
-      </w:r>
-      <w:proofErr w:type="gramStart"/>
-      <w:r>
-        <w:t>les transmission</w:t>
-      </w:r>
-      <w:proofErr w:type="gramEnd"/>
-      <w:r>
-        <w:t xml:space="preserve"> de ce laboratoire sont effectuée dans le web, nous avons commencé par implémenter un objet </w:t>
+        <w:t xml:space="preserve">Comme les transmission de ce laboratoire sont effectuée dans le web, nous avons commencé par implémenter un objet </w:t>
       </w:r>
       <w:proofErr w:type="spellStart"/>
       <w:r>
@@ -3367,13 +3341,8 @@
       </w:r>
       <w:proofErr w:type="spellEnd"/>
       <w:r>
-        <w:t xml:space="preserve"> est un objet simple qui prend 4 paramètres</w:t>
-      </w:r>
-      <w:proofErr w:type="gramStart"/>
-      <w:r>
-        <w:t> :¨</w:t>
-      </w:r>
-      <w:proofErr w:type="gramEnd"/>
+        <w:t xml:space="preserve"> est un objet simple qui prend 4 paramètres :¨</w:t>
+      </w:r>
     </w:p>
     <w:p>
       <w:pPr>
@@ -3411,7 +3380,6 @@
       <w:r>
         <w:t>Un body</w:t>
       </w:r>
-      <w:proofErr w:type="gramStart"/>
       <w:r>
         <w:t> :</w:t>
       </w:r>
@@ -3422,7 +3390,6 @@
         </w:rPr>
         <w:t>body</w:t>
       </w:r>
-      <w:proofErr w:type="gramEnd"/>
       <w:r>
         <w:t xml:space="preserve"> en string</w:t>
       </w:r>
@@ -3872,13 +3839,8 @@
       </w:r>
       <w:proofErr w:type="spellEnd"/>
       <w:r>
-        <w:t xml:space="preserve">. Il offre </w:t>
-      </w:r>
-      <w:proofErr w:type="gramStart"/>
-      <w:r>
-        <w:t>deux méthodes principale</w:t>
-      </w:r>
-      <w:proofErr w:type="gramEnd"/>
+        <w:t>. Il offre deux méthodes principale</w:t>
+      </w:r>
     </w:p>
     <w:p>
       <w:pPr>
@@ -4290,16 +4252,11 @@
         <w:t xml:space="preserve"> ait préalablement été traité</w:t>
       </w:r>
       <w:r>
-        <w:t xml:space="preserve"> par le UI </w:t>
-      </w:r>
-      <w:proofErr w:type="gramStart"/>
-      <w:r>
-        <w:t>thread.</w:t>
+        <w:t xml:space="preserve"> par le UI thread.</w:t>
       </w:r>
       <w:r>
         <w:t>.</w:t>
       </w:r>
-      <w:proofErr w:type="gramEnd"/>
     </w:p>
     <w:p>
       <w:pPr>
@@ -4329,15 +4286,7 @@
     </w:p>
     <w:p>
       <w:r>
-        <w:t xml:space="preserve">Au lancement le </w:t>
-      </w:r>
-      <w:proofErr w:type="spellStart"/>
-      <w:r>
-        <w:t>layout</w:t>
-      </w:r>
-      <w:proofErr w:type="spellEnd"/>
-      <w:r>
-        <w:t xml:space="preserve"> ressemble à ceci :</w:t>
+        <w:t>Au lancement le layout ressemble à ceci :</w:t>
       </w:r>
     </w:p>
     <w:p>
@@ -4455,13 +4404,8 @@
     </w:p>
     <w:p>
       <w:r>
-        <w:t xml:space="preserve">Signification </w:t>
-      </w:r>
-      <w:proofErr w:type="gramStart"/>
-      <w:r>
-        <w:t>des message</w:t>
-      </w:r>
-      <w:proofErr w:type="gramEnd"/>
+        <w:t>Signification des message</w:t>
+      </w:r>
     </w:p>
     <w:tbl>
       <w:tblPr>
@@ -4587,15 +4531,7 @@
             </w:r>
             <w:proofErr w:type="spellEnd"/>
             <w:r>
-              <w:t xml:space="preserve"> </w:t>
-            </w:r>
-            <w:proofErr w:type="spellStart"/>
-            <w:r>
-              <w:t>Request</w:t>
-            </w:r>
-            <w:proofErr w:type="spellEnd"/>
-            <w:r>
-              <w:t xml:space="preserve"> &lt;id&gt;</w:t>
+              <w:t xml:space="preserve"> Request &lt;id&gt;</w:t>
             </w:r>
           </w:p>
         </w:tc>
@@ -4613,15 +4549,7 @@
             </w:r>
             <w:proofErr w:type="spellEnd"/>
             <w:r>
-              <w:t xml:space="preserve"> </w:t>
-            </w:r>
-            <w:proofErr w:type="spellStart"/>
-            <w:r>
-              <w:t>Request</w:t>
-            </w:r>
-            <w:proofErr w:type="spellEnd"/>
-            <w:r>
-              <w:t xml:space="preserve"> &lt;id&gt;</w:t>
+              <w:t xml:space="preserve"> Request &lt;id&gt;</w:t>
             </w:r>
           </w:p>
         </w:tc>
@@ -4824,7 +4752,6 @@
         <w:t xml:space="preserve">Finalement nous avons ajouté une méthode </w:t>
       </w:r>
       <w:proofErr w:type="spellStart"/>
-      <w:proofErr w:type="gramStart"/>
       <w:r>
         <w:rPr>
           <w:color w:val="00627A"/>
@@ -4838,47 +4765,30 @@
           <w:color w:val="080808"/>
           <w:lang w:val="fr-FR" w:eastAsia="fr-FR"/>
         </w:rPr>
-        <w:t>(</w:t>
-      </w:r>
-      <w:proofErr w:type="gramEnd"/>
+        <w:t>()</w:t>
+      </w:r>
       <w:r>
         <w:rPr>
           <w:color w:val="080808"/>
           <w:lang w:val="fr-FR" w:eastAsia="fr-FR"/>
         </w:rPr>
-        <w:t>)</w:t>
-      </w:r>
+        <w:t xml:space="preserve">. Cette méthode, arrête le time. Elle est appelée lors de l’appel à la méthode </w:t>
+      </w:r>
+      <w:proofErr w:type="spellStart"/>
       <w:r>
         <w:rPr>
           <w:color w:val="080808"/>
           <w:lang w:val="fr-FR" w:eastAsia="fr-FR"/>
         </w:rPr>
-        <w:t xml:space="preserve">. Cette méthode, arrête le time. Elle est appelée lors de l’appel à la méthode </w:t>
-      </w:r>
-      <w:proofErr w:type="spellStart"/>
-      <w:proofErr w:type="gramStart"/>
+        <w:t>onDestroy</w:t>
+      </w:r>
+      <w:proofErr w:type="spellEnd"/>
       <w:r>
         <w:rPr>
           <w:color w:val="080808"/>
           <w:lang w:val="fr-FR" w:eastAsia="fr-FR"/>
         </w:rPr>
-        <w:t>onDestroy</w:t>
-      </w:r>
-      <w:proofErr w:type="spellEnd"/>
-      <w:r>
-        <w:rPr>
-          <w:color w:val="080808"/>
-          <w:lang w:val="fr-FR" w:eastAsia="fr-FR"/>
-        </w:rPr>
-        <w:t>(</w:t>
-      </w:r>
-      <w:proofErr w:type="gramEnd"/>
-      <w:r>
-        <w:rPr>
-          <w:color w:val="080808"/>
-          <w:lang w:val="fr-FR" w:eastAsia="fr-FR"/>
-        </w:rPr>
-        <w:t>) de l’activité.</w:t>
+        <w:t>() de l’activité.</w:t>
       </w:r>
     </w:p>
     <w:p>
@@ -5169,17 +5079,8 @@
           <w:color w:val="080808"/>
           <w:lang w:val="fr-FR" w:eastAsia="fr-FR"/>
         </w:rPr>
-        <w:t xml:space="preserve">Cette nouvelle activité abstraite sera la base de toutes les activités passées, présentes et futures relatives aux </w:t>
-      </w:r>
-      <w:proofErr w:type="gramStart"/>
-      <w:r>
-        <w:rPr>
-          <w:color w:val="080808"/>
-          <w:lang w:val="fr-FR" w:eastAsia="fr-FR"/>
-        </w:rPr>
-        <w:t>manipulations .</w:t>
-      </w:r>
-      <w:proofErr w:type="gramEnd"/>
+        <w:t>Cette nouvelle activité abstraite sera la base de toutes les activités passées, présentes et futures relatives aux manipulations .</w:t>
+      </w:r>
     </w:p>
     <w:p>
       <w:pPr>
@@ -5409,15 +5310,7 @@
     </w:p>
     <w:p>
       <w:r>
-        <w:t xml:space="preserve">Au lancement le </w:t>
-      </w:r>
-      <w:proofErr w:type="spellStart"/>
-      <w:r>
-        <w:t>layout</w:t>
-      </w:r>
-      <w:proofErr w:type="spellEnd"/>
-      <w:r>
-        <w:t xml:space="preserve"> ressemble à ceci :</w:t>
+        <w:t>Au lancement le layout ressemble à ceci :</w:t>
       </w:r>
     </w:p>
     <w:p>
@@ -6459,15 +6352,7 @@
     </w:p>
     <w:p>
       <w:r>
-        <w:t xml:space="preserve">Au lancement le </w:t>
-      </w:r>
-      <w:proofErr w:type="spellStart"/>
-      <w:r>
-        <w:t>layout</w:t>
-      </w:r>
-      <w:proofErr w:type="spellEnd"/>
-      <w:r>
-        <w:t xml:space="preserve"> ressemble à ceci :</w:t>
+        <w:t>Au lancement le layout ressemble à ceci :</w:t>
       </w:r>
     </w:p>
     <w:p>
@@ -6621,18 +6506,13 @@
       </w:r>
       <w:proofErr w:type="spellEnd"/>
       <w:r>
-        <w:t xml:space="preserve"> indiquant si la requête a pour but d’être compressée ou non avons </w:t>
-      </w:r>
-      <w:proofErr w:type="gramStart"/>
-      <w:r>
-        <w:t>l’</w:t>
+        <w:t xml:space="preserve"> indiquant si la requête a pour but d’être compressée ou non avons l’</w:t>
       </w:r>
       <w:proofErr w:type="spellStart"/>
       <w:r>
         <w:t>envoi.Cette</w:t>
       </w:r>
       <w:proofErr w:type="spellEnd"/>
-      <w:proofErr w:type="gramEnd"/>
       <w:r>
         <w:t xml:space="preserve"> modification a affecté les 3 classes suivantes :</w:t>
       </w:r>
@@ -6754,12 +6634,10 @@
         <w:spacing w:line="256" w:lineRule="auto"/>
       </w:pPr>
       <w:proofErr w:type="spellStart"/>
-      <w:proofErr w:type="gramStart"/>
       <w:r>
         <w:t>connection.setRequestProperty</w:t>
       </w:r>
       <w:proofErr w:type="spellEnd"/>
-      <w:proofErr w:type="gramEnd"/>
       <w:r>
         <w:t>("X-Network", "CSD")</w:t>
       </w:r>
@@ -6774,12 +6652,10 @@
         <w:spacing w:line="256" w:lineRule="auto"/>
       </w:pPr>
       <w:proofErr w:type="spellStart"/>
-      <w:proofErr w:type="gramStart"/>
       <w:r>
         <w:t>connection.setRequestProperty</w:t>
       </w:r>
       <w:proofErr w:type="spellEnd"/>
-      <w:proofErr w:type="gramEnd"/>
       <w:r>
         <w:t>("X-Content-</w:t>
       </w:r>
@@ -6823,7 +6699,6 @@
         <w:spacing w:line="256" w:lineRule="auto"/>
       </w:pPr>
       <w:proofErr w:type="spellStart"/>
-      <w:proofErr w:type="gramStart"/>
       <w:r>
         <w:t>InflaterInputStream</w:t>
       </w:r>
@@ -6832,7 +6707,6 @@
         <w:t>(</w:t>
       </w:r>
       <w:proofErr w:type="spellStart"/>
-      <w:proofErr w:type="gramEnd"/>
       <w:r>
         <w:t>connection.inputStream</w:t>
       </w:r>
@@ -6867,7 +6741,6 @@
         <w:spacing w:line="256" w:lineRule="auto"/>
       </w:pPr>
       <w:proofErr w:type="spellStart"/>
-      <w:proofErr w:type="gramStart"/>
       <w:r>
         <w:t>DeflaterOutputStream</w:t>
       </w:r>
@@ -6876,7 +6749,6 @@
         <w:t>(</w:t>
       </w:r>
       <w:proofErr w:type="spellStart"/>
-      <w:proofErr w:type="gramEnd"/>
       <w:r>
         <w:t>connection.outputStream</w:t>
       </w:r>
@@ -6954,13 +6826,11 @@
         <w:jc w:val="both"/>
       </w:pPr>
       <w:bookmarkStart w:id="20" w:name="_Toc87967851"/>
-      <w:proofErr w:type="spellStart"/>
       <w:r>
         <w:lastRenderedPageBreak/>
         <w:t>GraphQL</w:t>
       </w:r>
       <w:bookmarkEnd w:id="20"/>
-      <w:proofErr w:type="spellEnd"/>
     </w:p>
     <w:p>
       <w:pPr>
@@ -7156,7 +7026,6 @@
           <w:lang w:eastAsia="fr-CH"/>
         </w:rPr>
       </w:pPr>
-      <w:proofErr w:type="gramStart"/>
       <w:r>
         <w:rPr>
           <w:rFonts w:ascii="Courier New" w:eastAsia="Times New Roman" w:hAnsi="Courier New" w:cs="Courier New"/>
@@ -7167,7 +7036,6 @@
         </w:rPr>
         <w:t>"{</w:t>
       </w:r>
-      <w:proofErr w:type="gramEnd"/>
       <w:r>
         <w:rPr>
           <w:rFonts w:ascii="Courier New" w:eastAsia="Times New Roman" w:hAnsi="Courier New" w:cs="Courier New"/>
@@ -7300,23 +7168,7 @@
         <w:t>D’entrée, nous récupérons tous les</w:t>
       </w:r>
       <w:r>
-        <w:t xml:space="preserve"> 2000 auteurs. Nous récupérons leur identifiant ainsi que leur nom. En sachant que les </w:t>
-      </w:r>
-      <w:proofErr w:type="spellStart"/>
-      <w:r>
-        <w:t>int</w:t>
-      </w:r>
-      <w:proofErr w:type="spellEnd"/>
-      <w:r>
-        <w:t xml:space="preserve"> sont représentés sur 32 bits et que les caractères sont sur 16 bits, nous estimons </w:t>
-      </w:r>
-      <w:proofErr w:type="gramStart"/>
-      <w:r>
-        <w:t>les string long</w:t>
-      </w:r>
-      <w:proofErr w:type="gramEnd"/>
-      <w:r>
-        <w:t xml:space="preserve"> de 14 caractères en moyenne. Nous estimons la taille mémoire nécessaire à</w:t>
+        <w:t xml:space="preserve"> 2000 auteurs. Nous récupérons leur identifiant ainsi que leur nom. En sachant que les int sont représentés sur 32 bits et que les caractères sont sur 16 bits, nous estimons les string long de 14 caractères en moyenne. Nous estimons la taille mémoire nécessaire à</w:t>
       </w:r>
       <w:r>
         <w:t> :</w:t>
@@ -7324,15 +7176,7 @@
     </w:p>
     <w:p>
       <w:r>
-        <w:t xml:space="preserve">2000 * (32 + 16 * </w:t>
-      </w:r>
-      <w:proofErr w:type="gramStart"/>
-      <w:r>
-        <w:t>14 )</w:t>
-      </w:r>
-      <w:proofErr w:type="gramEnd"/>
-      <w:r>
-        <w:t xml:space="preserve"> / 8 = </w:t>
+        <w:t xml:space="preserve">2000 * (32 + 16 * 14 ) / 8 = </w:t>
       </w:r>
       <w:r>
         <w:t>64 000 bytes = 64 KB</w:t>
@@ -7378,15 +7222,7 @@
         <w:t xml:space="preserve"> des livres. Contrairement aux auteurs qui sont tous chargés, les livres </w:t>
       </w:r>
       <w:r>
-        <w:t xml:space="preserve">sont chargés à la volée et perdu lorsque la liste et repeuplée. </w:t>
-      </w:r>
-      <w:proofErr w:type="gramStart"/>
-      <w:r>
-        <w:t>La requête utilisés</w:t>
-      </w:r>
-      <w:proofErr w:type="gramEnd"/>
-      <w:r>
-        <w:t xml:space="preserve"> est la suivante :</w:t>
+        <w:t>sont chargés à la volée et perdu lorsque la liste et repeuplée. La requête utilisés est la suivante :</w:t>
       </w:r>
     </w:p>
     <w:p>
@@ -7419,7 +7255,6 @@
           <w:lang w:eastAsia="fr-CH"/>
         </w:rPr>
       </w:pPr>
-      <w:proofErr w:type="gramStart"/>
       <w:r>
         <w:rPr>
           <w:rFonts w:ascii="Courier New" w:eastAsia="Times New Roman" w:hAnsi="Courier New" w:cs="Courier New"/>
@@ -7430,7 +7265,6 @@
         </w:rPr>
         <w:t>"{</w:t>
       </w:r>
-      <w:proofErr w:type="gramEnd"/>
       <w:r>
         <w:rPr>
           <w:rFonts w:ascii="Courier New" w:eastAsia="Times New Roman" w:hAnsi="Courier New" w:cs="Courier New"/>
@@ -7698,15 +7532,7 @@
         <w:t xml:space="preserve"> </w:t>
       </w:r>
       <w:r>
-        <w:t xml:space="preserve">définie dans le </w:t>
-      </w:r>
-      <w:proofErr w:type="spellStart"/>
-      <w:r>
-        <w:t>layout</w:t>
-      </w:r>
-      <w:proofErr w:type="spellEnd"/>
-      <w:r>
-        <w:t xml:space="preserve"> </w:t>
+        <w:t xml:space="preserve">définie dans le layout </w:t>
       </w:r>
       <w:r>
         <w:rPr>
@@ -7822,7 +7648,6 @@
         <w:t xml:space="preserve">fun </w:t>
       </w:r>
       <w:proofErr w:type="spellStart"/>
-      <w:proofErr w:type="gramStart"/>
       <w:r>
         <w:rPr>
           <w:rFonts w:ascii="JetBrains Mono" w:hAnsi="JetBrains Mono" w:cs="JetBrains Mono"/>
@@ -7845,7 +7670,6 @@
         <w:t>(</w:t>
       </w:r>
       <w:proofErr w:type="spellStart"/>
-      <w:proofErr w:type="gramEnd"/>
       <w:r>
         <w:rPr>
           <w:rFonts w:ascii="JetBrains Mono" w:hAnsi="JetBrains Mono" w:cs="JetBrains Mono"/>
@@ -8342,26 +8166,16 @@
           <w:color w:val="000000"/>
           <w:lang w:val="fr-FR"/>
         </w:rPr>
-        <w:t xml:space="preserve"> un système ou les requêtes reçoivent un identifiant </w:t>
-      </w:r>
-      <w:proofErr w:type="gramStart"/>
+        <w:t xml:space="preserve"> un système ou les requêtes reçoivent un identifiant unique</w:t>
+      </w:r>
       <w:r>
         <w:rPr>
           <w:rFonts w:cstheme="minorHAnsi"/>
           <w:color w:val="000000"/>
           <w:lang w:val="fr-FR"/>
         </w:rPr>
-        <w:t>unique</w:t>
-      </w:r>
-      <w:r>
-        <w:rPr>
-          <w:rFonts w:cstheme="minorHAnsi"/>
-          <w:color w:val="000000"/>
-          <w:lang w:val="fr-FR"/>
-        </w:rPr>
         <w:t xml:space="preserve"> auto incrémenté</w:t>
       </w:r>
-      <w:proofErr w:type="gramEnd"/>
       <w:r>
         <w:rPr>
           <w:rFonts w:cstheme="minorHAnsi"/>
@@ -8533,7 +8347,7 @@
           <w:sz w:val="22"/>
           <w:szCs w:val="22"/>
         </w:rPr>
-        <w:t>A) Quel inconvénient y a-t-il à utiliser une infrastructure de type REST/JSON n'offrant aucun service de validation (DTD, XML-schéma, WSDL) par rapport à une infrastructure comme SOAP offrant ces possibilités ? Est-ce qu’il y a en revanche des avantages que vous pouvez citer ?</w:t>
+        <w:t>Quel inconvénient y a-t-il à utiliser une infrastructure de type REST/JSON n'offrant aucun service de validation (DTD, XML-schéma, WSDL) par rapport à une infrastructure comme SOAP offrant ces possibilités ? Est-ce qu’il y a en revanche des avantages que vous pouvez citer ?</w:t>
       </w:r>
     </w:p>
     <w:p>
@@ -8617,7 +8431,6 @@
         </w:rPr>
         <w:t xml:space="preserve">Les transactions seront </w:t>
       </w:r>
-      <w:proofErr w:type="spellStart"/>
       <w:r>
         <w:rPr>
           <w:rFonts w:ascii="Calibri" w:hAnsi="Calibri" w:cs="Calibri"/>
@@ -8625,9 +8438,8 @@
           <w:sz w:val="24"/>
           <w:szCs w:val="24"/>
         </w:rPr>
-        <w:t>conçises</w:t>
-      </w:r>
-      <w:proofErr w:type="spellEnd"/>
+        <w:t>concises</w:t>
+      </w:r>
       <w:r>
         <w:rPr>
           <w:rFonts w:ascii="Calibri" w:hAnsi="Calibri" w:cs="Calibri"/>
@@ -8760,9 +8572,8 @@
           <w:bCs/>
           <w:color w:val="000000"/>
         </w:rPr>
-        <w:t xml:space="preserve">B) Par rapport à l’API </w:t>
-      </w:r>
-      <w:proofErr w:type="spellStart"/>
+        <w:t xml:space="preserve">Par rapport à l’API </w:t>
+      </w:r>
       <w:r>
         <w:rPr>
           <w:rFonts w:ascii="Calibri" w:hAnsi="Calibri" w:cs="Calibri"/>
@@ -8772,19 +8583,7 @@
           <w:iCs/>
           <w:color w:val="000000"/>
         </w:rPr>
-        <w:t>GraphQL</w:t>
-      </w:r>
-      <w:proofErr w:type="spellEnd"/>
-      <w:r>
-        <w:rPr>
-          <w:rFonts w:ascii="Calibri" w:hAnsi="Calibri" w:cs="Calibri"/>
-          <w:b/>
-          <w:bCs/>
-          <w:i/>
-          <w:iCs/>
-          <w:color w:val="000000"/>
-        </w:rPr>
-        <w:t xml:space="preserve"> </w:t>
+        <w:t xml:space="preserve">GraphQL </w:t>
       </w:r>
       <w:r>
         <w:rPr>
@@ -8804,7 +8603,13 @@
         </w:rPr>
       </w:pPr>
       <w:r>
-        <w:t>Le nombre d’auteurs étant actuellement raisonnable, cela ne pose pas de soucis de renvoyer tous les auteurs et tous les livres dans la même requête. Il serait cependant très embêtant de récupérer tous les auteurs si ceux-ci atteindraient un nombre très important. Les transactions deviendraient longues et grosses en termes de volumes de données, ce qui utiliserait beaucoup de batteries.</w:t>
+        <w:t>Le nombre d’auteurs étant actuellement raisonnable, cela ne pose pas de soucis de renvoyer tous les auteurs et tous les livres dans la même requête. Il serait cependant très embêtant de récupérer tous les auteurs si ceux-ci attei</w:t>
+      </w:r>
+      <w:r>
+        <w:t xml:space="preserve">gnaient </w:t>
+      </w:r>
+      <w:r>
+        <w:t>un nombre très important. Les transactions deviendraient longues et grosses en termes de volumes de données, ce qui utiliserait beaucoup de batteries.</w:t>
       </w:r>
     </w:p>
     <w:p>
@@ -8916,11 +8721,9 @@
       <w:r>
         <w:t xml:space="preserve">En recevant, une liste plus courte d’auteurs, il serait ensuite plus facile d’implémenter un système de pagination au niveau du client. Le client enverrait uniquement une nouvelle requête s’il </w:t>
       </w:r>
-      <w:proofErr w:type="gramStart"/>
-      <w:r>
-        <w:t>souhaiterait</w:t>
-      </w:r>
-      <w:proofErr w:type="gramEnd"/>
+      <w:r>
+        <w:t>souhaitait</w:t>
+      </w:r>
       <w:r>
         <w:t xml:space="preserve"> </w:t>
       </w:r>
@@ -9130,14 +8933,27 @@
         <w:lang w:val="en-GB"/>
       </w:rPr>
     </w:pPr>
-    <w:fldSimple w:instr=" DATE   \* MERGEFORMAT ">
-      <w:r>
-        <w:rPr>
-          <w:noProof/>
-        </w:rPr>
-        <w:t>17.11.2021</w:t>
-      </w:r>
-    </w:fldSimple>
+    <w:r>
+      <w:fldChar w:fldCharType="begin"/>
+    </w:r>
+    <w:r>
+      <w:instrText xml:space="preserve"> DATE   \* MERGEFORMAT </w:instrText>
+    </w:r>
+    <w:r>
+      <w:fldChar w:fldCharType="separate"/>
+    </w:r>
+    <w:r>
+      <w:rPr>
+        <w:noProof/>
+      </w:rPr>
+      <w:t>20.11.2021</w:t>
+    </w:r>
+    <w:r>
+      <w:rPr>
+        <w:noProof/>
+      </w:rPr>
+      <w:fldChar w:fldCharType="end"/>
+    </w:r>
     <w:r>
       <w:ptab w:relativeTo="margin" w:alignment="center" w:leader="none"/>
     </w:r>
@@ -12105,15 +11921,6 @@
   </w:num>
   <w:num w:numId="23">
     <w:abstractNumId w:val="17"/>
-    <w:lvlOverride w:ilvl="0"/>
-    <w:lvlOverride w:ilvl="1"/>
-    <w:lvlOverride w:ilvl="2"/>
-    <w:lvlOverride w:ilvl="3"/>
-    <w:lvlOverride w:ilvl="4"/>
-    <w:lvlOverride w:ilvl="5"/>
-    <w:lvlOverride w:ilvl="6"/>
-    <w:lvlOverride w:ilvl="7"/>
-    <w:lvlOverride w:ilvl="8"/>
   </w:num>
   <w:num w:numId="24">
     <w:abstractNumId w:val="14"/>
@@ -12131,15 +11938,6 @@
   </w:num>
   <w:num w:numId="25">
     <w:abstractNumId w:val="2"/>
-    <w:lvlOverride w:ilvl="0"/>
-    <w:lvlOverride w:ilvl="1"/>
-    <w:lvlOverride w:ilvl="2"/>
-    <w:lvlOverride w:ilvl="3"/>
-    <w:lvlOverride w:ilvl="4"/>
-    <w:lvlOverride w:ilvl="5"/>
-    <w:lvlOverride w:ilvl="6"/>
-    <w:lvlOverride w:ilvl="7"/>
-    <w:lvlOverride w:ilvl="8"/>
   </w:num>
 </w:numbering>
 </file>
@@ -13765,6 +13563,7 @@
     <w:rsid w:val="001036D6"/>
     <w:rsid w:val="001655B1"/>
     <w:rsid w:val="003504BC"/>
+    <w:rsid w:val="00387309"/>
     <w:rsid w:val="0041041E"/>
     <w:rsid w:val="00414AEA"/>
     <w:rsid w:val="00443774"/>

</xml_diff>